<commit_message>
Updates to TABLE 2 | Section 3.1
Changes to formatting of TABLE 2. Section 3.1 figures modified
</commit_message>
<xml_diff>
--- a/srs_project1_ferret_army.docx
+++ b/srs_project1_ferret_army.docx
@@ -95,7 +95,21 @@
         <w:rPr>
           <w:rFonts w:ascii="Times New Roman" w:hAnsi="Times New Roman"/>
         </w:rPr>
-        <w:t>, J. Guerrero, A. Romualdo, J. Cole, M. Yi</w:t>
+        <w:t xml:space="preserve">, J. Guerrero, A. </w:t>
+      </w:r>
+      <w:proofErr w:type="spellStart"/>
+      <w:r>
+        <w:rPr>
+          <w:rFonts w:ascii="Times New Roman" w:hAnsi="Times New Roman"/>
+        </w:rPr>
+        <w:t>Romualdo</w:t>
+      </w:r>
+      <w:proofErr w:type="spellEnd"/>
+      <w:r>
+        <w:rPr>
+          <w:rFonts w:ascii="Times New Roman" w:hAnsi="Times New Roman"/>
+        </w:rPr>
+        <w:t>, J. Cole, M. Yi</w:t>
       </w:r>
     </w:p>
     <w:p>
@@ -222,13 +236,7 @@
         <w:rPr>
           <w:szCs w:val="24"/>
         </w:rPr>
-        <w:t>i</w:t>
-      </w:r>
-      <w:r>
-        <w:rPr>
-          <w:szCs w:val="24"/>
-        </w:rPr>
-        <w:t>i</w:t>
+        <w:t>ii</w:t>
       </w:r>
       <w:r>
         <w:rPr>
@@ -3864,7 +3872,7 @@
           </w:tcPr>
           <w:p>
             <w:pPr>
-              <w:spacing w:before="120" w:line="240" w:lineRule="auto"/>
+              <w:spacing w:before="60" w:after="60" w:line="240" w:lineRule="auto"/>
               <w:rPr>
                 <w:b/>
               </w:rPr>
@@ -3890,7 +3898,7 @@
           </w:tcPr>
           <w:p>
             <w:pPr>
-              <w:spacing w:before="120" w:line="240" w:lineRule="auto"/>
+              <w:spacing w:before="60" w:after="60" w:line="240" w:lineRule="auto"/>
               <w:rPr>
                 <w:b/>
               </w:rPr>
@@ -3916,7 +3924,7 @@
           </w:tcPr>
           <w:p>
             <w:pPr>
-              <w:spacing w:before="120" w:line="240" w:lineRule="auto"/>
+              <w:spacing w:before="60" w:after="60" w:line="240" w:lineRule="auto"/>
               <w:rPr>
                 <w:b/>
               </w:rPr>
@@ -3954,7 +3962,7 @@
           </w:tcPr>
           <w:p>
             <w:pPr>
-              <w:spacing w:before="120" w:line="240" w:lineRule="auto"/>
+              <w:spacing w:before="60" w:after="60" w:line="240" w:lineRule="auto"/>
               <w:rPr>
                 <w:b/>
               </w:rPr>
@@ -3969,6 +3977,9 @@
         </w:tc>
       </w:tr>
       <w:tr>
+        <w:trPr>
+          <w:trHeight w:val="20"/>
+        </w:trPr>
         <w:tc>
           <w:tcPr>
             <w:tcW w:w="2448" w:type="dxa"/>
@@ -3982,7 +3993,7 @@
           </w:tcPr>
           <w:p>
             <w:pPr>
-              <w:spacing w:before="120" w:line="240" w:lineRule="auto"/>
+              <w:spacing w:before="60" w:after="60" w:line="240" w:lineRule="auto"/>
             </w:pPr>
             <w:r>
               <w:t>A</w:t>
@@ -4008,7 +4019,7 @@
           </w:tcPr>
           <w:p>
             <w:pPr>
-              <w:spacing w:before="120" w:line="240" w:lineRule="auto"/>
+              <w:spacing w:before="60" w:after="60" w:line="240" w:lineRule="auto"/>
             </w:pPr>
             <w:r>
               <w:t>02/05</w:t>
@@ -4028,7 +4039,7 @@
           </w:tcPr>
           <w:p>
             <w:pPr>
-              <w:spacing w:before="120" w:line="240" w:lineRule="auto"/>
+              <w:spacing w:before="60" w:after="60" w:line="240" w:lineRule="auto"/>
             </w:pPr>
             <w:r>
               <w:t>Update section</w:t>
@@ -4075,7 +4086,7 @@
           </w:tcPr>
           <w:p>
             <w:pPr>
-              <w:spacing w:before="120" w:line="240" w:lineRule="auto"/>
+              <w:spacing w:before="60" w:after="60" w:line="240" w:lineRule="auto"/>
             </w:pPr>
             <w:r>
               <w:t>1.0</w:t>
@@ -4084,6 +4095,9 @@
         </w:tc>
       </w:tr>
       <w:tr>
+        <w:trPr>
+          <w:trHeight w:val="20"/>
+        </w:trPr>
         <w:tc>
           <w:tcPr>
             <w:tcW w:w="2448" w:type="dxa"/>
@@ -4097,7 +4111,7 @@
           </w:tcPr>
           <w:p>
             <w:pPr>
-              <w:spacing w:before="120" w:line="240" w:lineRule="auto"/>
+              <w:spacing w:before="60" w:after="60" w:line="240" w:lineRule="auto"/>
             </w:pPr>
             <w:r>
               <w:t>J. Cole</w:t>
@@ -4117,7 +4131,7 @@
           </w:tcPr>
           <w:p>
             <w:pPr>
-              <w:spacing w:before="120" w:line="240" w:lineRule="auto"/>
+              <w:spacing w:before="60" w:after="60" w:line="240" w:lineRule="auto"/>
             </w:pPr>
             <w:r>
               <w:t>02/06</w:t>
@@ -4137,7 +4151,7 @@
           </w:tcPr>
           <w:p>
             <w:pPr>
-              <w:spacing w:before="120" w:line="240" w:lineRule="auto"/>
+              <w:spacing w:before="60" w:after="60" w:line="240" w:lineRule="auto"/>
             </w:pPr>
             <w:r>
               <w:t>Update TABLE 2. section 2.2</w:t>
@@ -4157,7 +4171,7 @@
           </w:tcPr>
           <w:p>
             <w:pPr>
-              <w:spacing w:before="120" w:line="240" w:lineRule="auto"/>
+              <w:spacing w:before="60" w:after="60" w:line="240" w:lineRule="auto"/>
             </w:pPr>
             <w:r>
               <w:t>1.1</w:t>
@@ -4166,6 +4180,9 @@
         </w:tc>
       </w:tr>
       <w:tr>
+        <w:trPr>
+          <w:trHeight w:val="20"/>
+        </w:trPr>
         <w:tc>
           <w:tcPr>
             <w:tcW w:w="2448" w:type="dxa"/>
@@ -4179,7 +4196,7 @@
           </w:tcPr>
           <w:p>
             <w:pPr>
-              <w:spacing w:before="120" w:line="240" w:lineRule="auto"/>
+              <w:spacing w:before="60" w:after="60" w:line="240" w:lineRule="auto"/>
             </w:pPr>
             <w:r>
               <w:t>A. Maxwell</w:t>
@@ -4199,7 +4216,7 @@
           </w:tcPr>
           <w:p>
             <w:pPr>
-              <w:spacing w:before="120" w:line="240" w:lineRule="auto"/>
+              <w:spacing w:before="60" w:after="60" w:line="240" w:lineRule="auto"/>
             </w:pPr>
             <w:r>
               <w:t>02/0</w:t>
@@ -4222,7 +4239,7 @@
           </w:tcPr>
           <w:p>
             <w:pPr>
-              <w:spacing w:before="120" w:line="240" w:lineRule="auto"/>
+              <w:spacing w:before="60" w:after="60" w:line="240" w:lineRule="auto"/>
             </w:pPr>
             <w:r>
               <w:t>Update section</w:t>
@@ -4251,7 +4268,7 @@
           </w:tcPr>
           <w:p>
             <w:pPr>
-              <w:spacing w:before="120" w:line="240" w:lineRule="auto"/>
+              <w:spacing w:before="60" w:after="60" w:line="240" w:lineRule="auto"/>
             </w:pPr>
             <w:r>
               <w:t>1.2</w:t>
@@ -4260,6 +4277,9 @@
         </w:tc>
       </w:tr>
       <w:tr>
+        <w:trPr>
+          <w:trHeight w:val="20"/>
+        </w:trPr>
         <w:tc>
           <w:tcPr>
             <w:tcW w:w="2448" w:type="dxa"/>
@@ -4273,7 +4293,7 @@
           </w:tcPr>
           <w:p>
             <w:pPr>
-              <w:spacing w:before="120" w:line="240" w:lineRule="auto"/>
+              <w:spacing w:before="60" w:after="60" w:line="240" w:lineRule="auto"/>
             </w:pPr>
             <w:r>
               <w:t>A. Maxwell</w:t>
@@ -4293,13 +4313,10 @@
           </w:tcPr>
           <w:p>
             <w:pPr>
-              <w:spacing w:before="120" w:line="240" w:lineRule="auto"/>
-            </w:pPr>
-            <w:r>
-              <w:t>02/0</w:t>
-            </w:r>
-            <w:r>
-              <w:t>8</w:t>
+              <w:spacing w:before="60" w:after="60" w:line="240" w:lineRule="auto"/>
+            </w:pPr>
+            <w:r>
+              <w:t>02/08</w:t>
             </w:r>
           </w:p>
         </w:tc>
@@ -4316,13 +4333,10 @@
           </w:tcPr>
           <w:p>
             <w:pPr>
-              <w:spacing w:before="120" w:line="240" w:lineRule="auto"/>
-            </w:pPr>
-            <w:r>
-              <w:t xml:space="preserve">Update sections </w:t>
-            </w:r>
-            <w:r>
-              <w:t>2.6, 2.7</w:t>
+              <w:spacing w:before="60" w:after="60" w:line="240" w:lineRule="auto"/>
+            </w:pPr>
+            <w:r>
+              <w:t>Update sections 2.6, 2.7</w:t>
             </w:r>
           </w:p>
         </w:tc>
@@ -4339,7 +4353,7 @@
           </w:tcPr>
           <w:p>
             <w:pPr>
-              <w:spacing w:before="120" w:line="240" w:lineRule="auto"/>
+              <w:spacing w:before="60" w:after="60" w:line="240" w:lineRule="auto"/>
             </w:pPr>
             <w:r>
               <w:t>1.3</w:t>
@@ -4348,6 +4362,9 @@
         </w:tc>
       </w:tr>
       <w:tr>
+        <w:trPr>
+          <w:trHeight w:val="20"/>
+        </w:trPr>
         <w:tc>
           <w:tcPr>
             <w:tcW w:w="2448" w:type="dxa"/>
@@ -4361,7 +4378,7 @@
           </w:tcPr>
           <w:p>
             <w:pPr>
-              <w:spacing w:before="120" w:line="240" w:lineRule="auto"/>
+              <w:spacing w:before="60" w:after="60" w:line="240" w:lineRule="auto"/>
             </w:pPr>
             <w:r>
               <w:t>A. Maxwell</w:t>
@@ -4381,7 +4398,7 @@
           </w:tcPr>
           <w:p>
             <w:pPr>
-              <w:spacing w:before="120" w:line="240" w:lineRule="auto"/>
+              <w:spacing w:before="60" w:after="60" w:line="240" w:lineRule="auto"/>
             </w:pPr>
             <w:r>
               <w:t>02/08</w:t>
@@ -4401,13 +4418,10 @@
           </w:tcPr>
           <w:p>
             <w:pPr>
-              <w:spacing w:before="120" w:line="240" w:lineRule="auto"/>
-            </w:pPr>
-            <w:r>
-              <w:t xml:space="preserve">Update sections </w:t>
-            </w:r>
-            <w:r>
-              <w:t>section 3.1. left blank section 3.2, 3.3, and 3.4</w:t>
+              <w:spacing w:before="60" w:after="60" w:line="240" w:lineRule="auto"/>
+            </w:pPr>
+            <w:r>
+              <w:t>Update sections section 3.1. left blank section 3.2, 3.3, and 3.4</w:t>
             </w:r>
           </w:p>
         </w:tc>
@@ -4424,18 +4438,18 @@
           </w:tcPr>
           <w:p>
             <w:pPr>
-              <w:spacing w:before="120" w:line="240" w:lineRule="auto"/>
-            </w:pPr>
-            <w:r>
-              <w:t>1.</w:t>
-            </w:r>
-            <w:r>
-              <w:t>4</w:t>
+              <w:spacing w:before="60" w:after="60" w:line="240" w:lineRule="auto"/>
+            </w:pPr>
+            <w:r>
+              <w:t>1.4</w:t>
             </w:r>
           </w:p>
         </w:tc>
       </w:tr>
       <w:tr>
+        <w:trPr>
+          <w:trHeight w:val="20"/>
+        </w:trPr>
         <w:tc>
           <w:tcPr>
             <w:tcW w:w="2448" w:type="dxa"/>
@@ -4449,11 +4463,16 @@
           </w:tcPr>
           <w:p>
             <w:pPr>
-              <w:spacing w:before="120" w:line="240" w:lineRule="auto"/>
-            </w:pPr>
-            <w:r>
-              <w:t>A. Romualdo</w:t>
-            </w:r>
+              <w:spacing w:before="60" w:after="60" w:line="240" w:lineRule="auto"/>
+            </w:pPr>
+            <w:r>
+              <w:t xml:space="preserve">A. </w:t>
+            </w:r>
+            <w:proofErr w:type="spellStart"/>
+            <w:r>
+              <w:t>Romualdo</w:t>
+            </w:r>
+            <w:proofErr w:type="spellEnd"/>
           </w:p>
         </w:tc>
         <w:tc>
@@ -4469,7 +4488,7 @@
           </w:tcPr>
           <w:p>
             <w:pPr>
-              <w:spacing w:before="120" w:line="240" w:lineRule="auto"/>
+              <w:spacing w:before="60" w:after="60" w:line="240" w:lineRule="auto"/>
             </w:pPr>
             <w:r>
               <w:t>02/0</w:t>
@@ -4492,7 +4511,7 @@
           </w:tcPr>
           <w:p>
             <w:pPr>
-              <w:spacing w:before="120" w:line="240" w:lineRule="auto"/>
+              <w:spacing w:before="60" w:after="60" w:line="240" w:lineRule="auto"/>
             </w:pPr>
             <w:r>
               <w:t>Update TABLE 2. section 2.2</w:t>
@@ -4512,7 +4531,7 @@
           </w:tcPr>
           <w:p>
             <w:pPr>
-              <w:spacing w:before="120" w:line="240" w:lineRule="auto"/>
+              <w:spacing w:before="60" w:after="60" w:line="240" w:lineRule="auto"/>
             </w:pPr>
             <w:r>
               <w:t>1.</w:t>
@@ -4524,6 +4543,9 @@
         </w:tc>
       </w:tr>
       <w:tr>
+        <w:trPr>
+          <w:trHeight w:val="20"/>
+        </w:trPr>
         <w:tc>
           <w:tcPr>
             <w:tcW w:w="2448" w:type="dxa"/>
@@ -4537,7 +4559,7 @@
           </w:tcPr>
           <w:p>
             <w:pPr>
-              <w:spacing w:before="120" w:line="240" w:lineRule="auto"/>
+              <w:spacing w:before="60" w:after="60" w:line="240" w:lineRule="auto"/>
             </w:pPr>
             <w:r>
               <w:t>A. Maxwell</w:t>
@@ -4557,7 +4579,7 @@
           </w:tcPr>
           <w:p>
             <w:pPr>
-              <w:spacing w:before="120" w:line="240" w:lineRule="auto"/>
+              <w:spacing w:before="60" w:after="60" w:line="240" w:lineRule="auto"/>
             </w:pPr>
             <w:r>
               <w:t>02/09</w:t>
@@ -4577,7 +4599,7 @@
           </w:tcPr>
           <w:p>
             <w:pPr>
-              <w:spacing w:before="120" w:line="240" w:lineRule="auto"/>
+              <w:spacing w:before="60" w:after="60" w:line="240" w:lineRule="auto"/>
             </w:pPr>
             <w:r>
               <w:t xml:space="preserve">Update </w:t>
@@ -4600,17 +4622,18 @@
           </w:tcPr>
           <w:p>
             <w:pPr>
-              <w:spacing w:before="120" w:line="240" w:lineRule="auto"/>
+              <w:spacing w:before="60" w:after="60" w:line="240" w:lineRule="auto"/>
             </w:pPr>
             <w:r>
               <w:t>1.6</w:t>
             </w:r>
-            <w:bookmarkStart w:id="7" w:name="_GoBack"/>
-            <w:bookmarkEnd w:id="7"/>
           </w:p>
         </w:tc>
       </w:tr>
       <w:tr>
+        <w:trPr>
+          <w:trHeight w:val="20"/>
+        </w:trPr>
         <w:tc>
           <w:tcPr>
             <w:tcW w:w="2448" w:type="dxa"/>
@@ -4624,8 +4647,11 @@
           </w:tcPr>
           <w:p>
             <w:pPr>
-              <w:spacing w:before="120" w:line="240" w:lineRule="auto"/>
-            </w:pPr>
+              <w:spacing w:before="60" w:after="60" w:line="240" w:lineRule="auto"/>
+            </w:pPr>
+            <w:r>
+              <w:t>A. Maxwell</w:t>
+            </w:r>
           </w:p>
         </w:tc>
         <w:tc>
@@ -4641,8 +4667,11 @@
           </w:tcPr>
           <w:p>
             <w:pPr>
-              <w:spacing w:before="120" w:line="240" w:lineRule="auto"/>
-            </w:pPr>
+              <w:spacing w:before="60" w:after="60" w:line="240" w:lineRule="auto"/>
+            </w:pPr>
+            <w:r>
+              <w:t>02/09</w:t>
+            </w:r>
           </w:p>
         </w:tc>
         <w:tc>
@@ -4658,8 +4687,11 @@
           </w:tcPr>
           <w:p>
             <w:pPr>
-              <w:spacing w:before="120" w:line="240" w:lineRule="auto"/>
-            </w:pPr>
+              <w:spacing w:before="60" w:after="60" w:line="240" w:lineRule="auto"/>
+            </w:pPr>
+            <w:r>
+              <w:t>Changes to formatting of TABLE 2. Section 3.1 figures modified</w:t>
+            </w:r>
           </w:p>
         </w:tc>
         <w:tc>
@@ -4675,8 +4707,11 @@
           </w:tcPr>
           <w:p>
             <w:pPr>
-              <w:spacing w:before="120" w:line="240" w:lineRule="auto"/>
-            </w:pPr>
+              <w:spacing w:before="60" w:after="60" w:line="240" w:lineRule="auto"/>
+            </w:pPr>
+            <w:r>
+              <w:t>1.7</w:t>
+            </w:r>
           </w:p>
         </w:tc>
       </w:tr>
@@ -5954,7 +5989,7 @@
           </w:tcPr>
           <w:p>
             <w:pPr>
-              <w:spacing w:before="120" w:line="240" w:lineRule="auto"/>
+              <w:spacing w:line="240" w:lineRule="auto"/>
             </w:pPr>
           </w:p>
         </w:tc>
@@ -6020,6 +6055,8 @@
           <w:cols w:space="720"/>
         </w:sectPr>
       </w:pPr>
+      <w:bookmarkStart w:id="7" w:name="_GoBack"/>
+      <w:bookmarkEnd w:id="7"/>
     </w:p>
     <w:p>
       <w:pPr>
@@ -8654,7 +8691,7 @@
                       <wpg:cNvGrpSpPr/>
                       <wpg:grpSpPr>
                         <a:xfrm>
-                          <a:off x="371" y="0"/>
+                          <a:off x="0" y="0"/>
                           <a:ext cx="2493537" cy="2834005"/>
                           <a:chOff x="371" y="0"/>
                           <a:chExt cx="2493537" cy="2834639"/>
@@ -8752,7 +8789,7 @@
           </mc:Choice>
           <mc:Fallback>
             <w:pict>
-              <v:group id="Group 3" o:spid="_x0000_s1026" style="position:absolute;margin-left:275.6pt;margin-top:332.1pt;width:196.4pt;height:223.15pt;z-index:251659264;mso-position-horizontal-relative:margin;mso-position-vertical-relative:margin;mso-height-relative:margin" coordorigin="3" coordsize="24935,28346" o:gfxdata="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">
+              <v:group id="Group 3" o:spid="_x0000_s1026" style="position:absolute;margin-left:275.6pt;margin-top:332.1pt;width:196.4pt;height:223.15pt;z-index:251659264;mso-position-horizontal-relative:margin;mso-position-vertical-relative:margin;mso-height-relative:margin" coordorigin="3" coordsize="24935,28346" o:gfxdata="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">
                 <v:shapetype id="_x0000_t75" coordsize="21600,21600" o:spt="75" o:preferrelative="t" path="m@4@5l@4@11@9@11@9@5xe" filled="f" stroked="f">
                   <v:stroke joinstyle="miter"/>
                   <v:formulas>
@@ -9275,18 +9312,6 @@
           <w:szCs w:val="24"/>
         </w:rPr>
       </w:pPr>
-    </w:p>
-    <w:p>
-      <w:pPr>
-        <w:pStyle w:val="template"/>
-        <w:ind w:left="720"/>
-        <w:rPr>
-          <w:rFonts w:ascii="Times New Roman" w:hAnsi="Times New Roman"/>
-          <w:i w:val="0"/>
-          <w:sz w:val="24"/>
-          <w:szCs w:val="24"/>
-        </w:rPr>
-      </w:pPr>
       <w:r>
         <w:rPr>
           <w:rFonts w:ascii="Times New Roman" w:hAnsi="Times New Roman"/>
@@ -9505,7 +9530,7 @@
     <w:p>
       <w:pPr>
         <w:pStyle w:val="template"/>
-        <w:ind w:left="720"/>
+        <w:ind w:left="1440"/>
         <w:rPr>
           <w:rFonts w:ascii="Times New Roman" w:hAnsi="Times New Roman"/>
           <w:sz w:val="24"/>
@@ -9639,25 +9664,14 @@
         <w:rPr>
           <w:sz w:val="20"/>
         </w:rPr>
-        <w:t xml:space="preserve">TABLE </w:t>
-      </w:r>
-      <w:r>
-        <w:rPr>
-          <w:sz w:val="20"/>
-        </w:rPr>
-        <w:t>2</w:t>
-      </w:r>
-      <w:r>
-        <w:rPr>
-          <w:sz w:val="20"/>
-        </w:rPr>
-        <w:t>.</w:t>
+        <w:t>TABLE 2.</w:t>
       </w:r>
     </w:p>
     <w:p>
       <w:pPr>
         <w:jc w:val="center"/>
         <w:rPr>
+          <w:i/>
           <w:sz w:val="20"/>
         </w:rPr>
       </w:pPr>
@@ -9693,14 +9707,13 @@
     <w:tbl>
       <w:tblPr>
         <w:tblStyle w:val="TableGrid"/>
-        <w:tblW w:w="0" w:type="auto"/>
-        <w:tblInd w:w="720" w:type="dxa"/>
+        <w:tblW w:w="5000" w:type="pct"/>
         <w:tblLook w:val="04A0" w:firstRow="1" w:lastRow="0" w:firstColumn="1" w:lastColumn="0" w:noHBand="0" w:noVBand="1"/>
       </w:tblPr>
       <w:tblGrid>
-        <w:gridCol w:w="1435"/>
-        <w:gridCol w:w="3983"/>
-        <w:gridCol w:w="3500"/>
+        <w:gridCol w:w="1255"/>
+        <w:gridCol w:w="6211"/>
+        <w:gridCol w:w="2172"/>
       </w:tblGrid>
       <w:tr>
         <w:trPr>
@@ -9708,7 +9721,7 @@
         </w:trPr>
         <w:tc>
           <w:tcPr>
-            <w:tcW w:w="1435" w:type="dxa"/>
+            <w:tcW w:w="651" w:type="pct"/>
             <w:tcBorders>
               <w:top w:val="dotted" w:sz="4" w:space="0" w:color="auto"/>
               <w:left w:val="dotted" w:sz="4" w:space="0" w:color="auto"/>
@@ -9725,8 +9738,7 @@
                 <w:rFonts w:ascii="Times New Roman" w:hAnsi="Times New Roman"/>
                 <w:b/>
                 <w:i w:val="0"/>
-                <w:sz w:val="24"/>
-                <w:szCs w:val="24"/>
+                <w:sz w:val="20"/>
               </w:rPr>
             </w:pPr>
             <w:r>
@@ -9734,8 +9746,7 @@
                 <w:rFonts w:ascii="Times New Roman" w:hAnsi="Times New Roman"/>
                 <w:b/>
                 <w:i w:val="0"/>
-                <w:sz w:val="24"/>
-                <w:szCs w:val="24"/>
+                <w:sz w:val="20"/>
               </w:rPr>
               <w:t>Game Piece</w:t>
             </w:r>
@@ -9743,7 +9754,7 @@
         </w:tc>
         <w:tc>
           <w:tcPr>
-            <w:tcW w:w="3983" w:type="dxa"/>
+            <w:tcW w:w="3222" w:type="pct"/>
             <w:tcBorders>
               <w:top w:val="dotted" w:sz="4" w:space="0" w:color="auto"/>
               <w:left w:val="dotted" w:sz="4" w:space="0" w:color="auto"/>
@@ -9760,8 +9771,7 @@
                 <w:rFonts w:ascii="Times New Roman" w:hAnsi="Times New Roman"/>
                 <w:b/>
                 <w:i w:val="0"/>
-                <w:sz w:val="24"/>
-                <w:szCs w:val="24"/>
+                <w:sz w:val="20"/>
               </w:rPr>
             </w:pPr>
             <w:r>
@@ -9769,8 +9779,7 @@
                 <w:rFonts w:ascii="Times New Roman" w:hAnsi="Times New Roman"/>
                 <w:b/>
                 <w:i w:val="0"/>
-                <w:sz w:val="24"/>
-                <w:szCs w:val="24"/>
+                <w:sz w:val="20"/>
               </w:rPr>
               <w:t>Game Move</w:t>
             </w:r>
@@ -9778,7 +9787,7 @@
         </w:tc>
         <w:tc>
           <w:tcPr>
-            <w:tcW w:w="0" w:type="auto"/>
+            <w:tcW w:w="1127" w:type="pct"/>
             <w:tcBorders>
               <w:top w:val="dotted" w:sz="4" w:space="0" w:color="auto"/>
               <w:left w:val="dotted" w:sz="4" w:space="0" w:color="auto"/>
@@ -9795,8 +9804,7 @@
                 <w:rFonts w:ascii="Times New Roman" w:hAnsi="Times New Roman"/>
                 <w:b/>
                 <w:i w:val="0"/>
-                <w:sz w:val="24"/>
-                <w:szCs w:val="24"/>
+                <w:sz w:val="20"/>
               </w:rPr>
             </w:pPr>
             <w:r>
@@ -9804,8 +9812,7 @@
                 <w:rFonts w:ascii="Times New Roman" w:hAnsi="Times New Roman"/>
                 <w:b/>
                 <w:i w:val="0"/>
-                <w:sz w:val="24"/>
-                <w:szCs w:val="24"/>
+                <w:sz w:val="20"/>
               </w:rPr>
               <w:t>Capture</w:t>
             </w:r>
@@ -9818,7 +9825,7 @@
         </w:trPr>
         <w:tc>
           <w:tcPr>
-            <w:tcW w:w="1435" w:type="dxa"/>
+            <w:tcW w:w="651" w:type="pct"/>
             <w:tcBorders>
               <w:top w:val="dotted" w:sz="4" w:space="0" w:color="auto"/>
               <w:left w:val="dotted" w:sz="4" w:space="0" w:color="auto"/>
@@ -9831,19 +9838,18 @@
             <w:pPr>
               <w:pStyle w:val="template"/>
               <w:spacing w:line="240" w:lineRule="auto"/>
-              <w:rPr>
-                <w:rFonts w:ascii="Times New Roman" w:hAnsi="Times New Roman"/>
-                <w:i w:val="0"/>
-                <w:sz w:val="24"/>
-                <w:szCs w:val="24"/>
-              </w:rPr>
-            </w:pPr>
-            <w:r>
-              <w:rPr>
-                <w:rFonts w:ascii="Times New Roman" w:hAnsi="Times New Roman"/>
-                <w:i w:val="0"/>
-                <w:sz w:val="24"/>
-                <w:szCs w:val="24"/>
+              <w:jc w:val="center"/>
+              <w:rPr>
+                <w:rFonts w:ascii="Times New Roman" w:hAnsi="Times New Roman"/>
+                <w:i w:val="0"/>
+                <w:sz w:val="20"/>
+              </w:rPr>
+            </w:pPr>
+            <w:r>
+              <w:rPr>
+                <w:rFonts w:ascii="Times New Roman" w:hAnsi="Times New Roman"/>
+                <w:i w:val="0"/>
+                <w:sz w:val="20"/>
               </w:rPr>
               <w:t>Pawn</w:t>
             </w:r>
@@ -9851,7 +9857,7 @@
         </w:tc>
         <w:tc>
           <w:tcPr>
-            <w:tcW w:w="3983" w:type="dxa"/>
+            <w:tcW w:w="3222" w:type="pct"/>
             <w:tcBorders>
               <w:top w:val="dotted" w:sz="4" w:space="0" w:color="auto"/>
               <w:left w:val="dotted" w:sz="4" w:space="0" w:color="auto"/>
@@ -9866,20 +9872,11 @@
               <w:spacing w:line="240" w:lineRule="auto"/>
               <w:rPr>
                 <w:rFonts w:ascii="Times New Roman" w:hAnsi="Times New Roman"/>
-                <w:i w:val="0"/>
-                <w:sz w:val="24"/>
-                <w:szCs w:val="24"/>
-              </w:rPr>
-            </w:pPr>
-            <w:r>
-              <w:rPr>
-                <w:rFonts w:ascii="Times New Roman" w:hAnsi="Times New Roman"/>
-                <w:i w:val="0"/>
-                <w:sz w:val="24"/>
-                <w:szCs w:val="24"/>
-              </w:rPr>
-              <w:t>Forward 1 space</w:t>
-            </w:r>
+                <w:b/>
+                <w:i w:val="0"/>
+                <w:sz w:val="20"/>
+              </w:rPr>
+            </w:pPr>
           </w:p>
           <w:p>
             <w:pPr>
@@ -9888,18 +9885,25 @@
               <w:rPr>
                 <w:rFonts w:ascii="Times New Roman" w:hAnsi="Times New Roman"/>
                 <w:i w:val="0"/>
-                <w:sz w:val="24"/>
-                <w:szCs w:val="24"/>
-              </w:rPr>
-            </w:pPr>
-            <w:r>
-              <w:rPr>
-                <w:rFonts w:ascii="Times New Roman" w:hAnsi="Times New Roman"/>
-                <w:i w:val="0"/>
-                <w:sz w:val="24"/>
-                <w:szCs w:val="24"/>
-              </w:rPr>
-              <w:t>Movement cannot extend past the edge of the game board.</w:t>
+                <w:sz w:val="20"/>
+              </w:rPr>
+            </w:pPr>
+            <w:r>
+              <w:rPr>
+                <w:rFonts w:ascii="Times New Roman" w:hAnsi="Times New Roman"/>
+                <w:b/>
+                <w:i w:val="0"/>
+                <w:sz w:val="20"/>
+              </w:rPr>
+              <w:t>Forward 1 space</w:t>
+            </w:r>
+            <w:r>
+              <w:rPr>
+                <w:rFonts w:ascii="Times New Roman" w:hAnsi="Times New Roman"/>
+                <w:i w:val="0"/>
+                <w:sz w:val="20"/>
+              </w:rPr>
+              <w:t xml:space="preserve"> </w:t>
             </w:r>
           </w:p>
           <w:p>
@@ -9909,37 +9913,9 @@
               <w:rPr>
                 <w:rFonts w:ascii="Times New Roman" w:hAnsi="Times New Roman"/>
                 <w:i w:val="0"/>
-                <w:sz w:val="24"/>
-                <w:szCs w:val="24"/>
-              </w:rPr>
-            </w:pPr>
-            <w:r>
-              <w:rPr>
-                <w:rFonts w:ascii="Times New Roman" w:hAnsi="Times New Roman"/>
-                <w:i w:val="0"/>
-                <w:sz w:val="24"/>
-                <w:szCs w:val="24"/>
-              </w:rPr>
-              <w:t>Forward 2 spaces (Starting move only)</w:t>
-            </w:r>
-            <w:r>
-              <w:rPr>
-                <w:rFonts w:ascii="Times New Roman" w:hAnsi="Times New Roman"/>
-                <w:i w:val="0"/>
-                <w:sz w:val="24"/>
-                <w:szCs w:val="24"/>
-              </w:rPr>
-              <w:t>, unless another piece is encountered.</w:t>
-            </w:r>
-            <w:r>
-              <w:rPr>
-                <w:rFonts w:ascii="Times New Roman" w:hAnsi="Times New Roman"/>
-                <w:i w:val="0"/>
-                <w:sz w:val="24"/>
-                <w:szCs w:val="24"/>
-              </w:rPr>
-              <w:t xml:space="preserve"> </w:t>
-            </w:r>
+                <w:sz w:val="20"/>
+              </w:rPr>
+            </w:pPr>
           </w:p>
           <w:p>
             <w:pPr>
@@ -9948,32 +9924,27 @@
               <w:rPr>
                 <w:rFonts w:ascii="Times New Roman" w:hAnsi="Times New Roman"/>
                 <w:i w:val="0"/>
-                <w:sz w:val="24"/>
-                <w:szCs w:val="24"/>
-              </w:rPr>
-            </w:pPr>
-            <w:r>
-              <w:rPr>
-                <w:rFonts w:ascii="Times New Roman" w:hAnsi="Times New Roman"/>
-                <w:i w:val="0"/>
-                <w:sz w:val="24"/>
-                <w:szCs w:val="24"/>
-              </w:rPr>
-              <w:t xml:space="preserve">If the option for “Pawn promotion” is chosen, then player can choose the piece the pawn will be promoted to after it reaches the last row of the opposing players side. </w:t>
-            </w:r>
-          </w:p>
-        </w:tc>
-        <w:tc>
-          <w:tcPr>
-            <w:tcW w:w="0" w:type="auto"/>
-            <w:tcBorders>
-              <w:top w:val="dotted" w:sz="4" w:space="0" w:color="auto"/>
-              <w:left w:val="dotted" w:sz="4" w:space="0" w:color="auto"/>
-              <w:bottom w:val="dotted" w:sz="4" w:space="0" w:color="auto"/>
-              <w:right w:val="dotted" w:sz="4" w:space="0" w:color="auto"/>
-            </w:tcBorders>
-            <w:vAlign w:val="center"/>
-          </w:tcPr>
+                <w:sz w:val="20"/>
+              </w:rPr>
+            </w:pPr>
+            <w:r>
+              <w:rPr>
+                <w:rFonts w:ascii="Times New Roman" w:hAnsi="Times New Roman"/>
+                <w:b/>
+                <w:i w:val="0"/>
+                <w:sz w:val="20"/>
+              </w:rPr>
+              <w:t>Forward 2 spaces</w:t>
+            </w:r>
+            <w:r>
+              <w:rPr>
+                <w:rFonts w:ascii="Times New Roman" w:hAnsi="Times New Roman"/>
+                <w:i w:val="0"/>
+                <w:sz w:val="20"/>
+              </w:rPr>
+              <w:t xml:space="preserve"> (Starting move only) – Movement cannot cause collision with another piece.</w:t>
+            </w:r>
+          </w:p>
           <w:p>
             <w:pPr>
               <w:pStyle w:val="template"/>
@@ -9981,19 +9952,9 @@
               <w:rPr>
                 <w:rFonts w:ascii="Times New Roman" w:hAnsi="Times New Roman"/>
                 <w:i w:val="0"/>
-                <w:sz w:val="24"/>
-                <w:szCs w:val="24"/>
-              </w:rPr>
-            </w:pPr>
-            <w:r>
-              <w:rPr>
-                <w:rFonts w:ascii="Times New Roman" w:hAnsi="Times New Roman"/>
-                <w:i w:val="0"/>
-                <w:sz w:val="24"/>
-                <w:szCs w:val="24"/>
-              </w:rPr>
-              <w:t>Left Diagonal 1 space</w:t>
-            </w:r>
+                <w:sz w:val="20"/>
+              </w:rPr>
+            </w:pPr>
           </w:p>
           <w:p>
             <w:pPr>
@@ -10002,16 +9963,120 @@
               <w:rPr>
                 <w:rFonts w:ascii="Times New Roman" w:hAnsi="Times New Roman"/>
                 <w:i w:val="0"/>
-                <w:sz w:val="24"/>
-                <w:szCs w:val="24"/>
-              </w:rPr>
-            </w:pPr>
-            <w:r>
-              <w:rPr>
-                <w:rFonts w:ascii="Times New Roman" w:hAnsi="Times New Roman"/>
-                <w:i w:val="0"/>
-                <w:sz w:val="24"/>
-                <w:szCs w:val="24"/>
+                <w:sz w:val="20"/>
+              </w:rPr>
+            </w:pPr>
+            <w:r>
+              <w:rPr>
+                <w:rFonts w:ascii="Times New Roman" w:hAnsi="Times New Roman"/>
+                <w:i w:val="0"/>
+                <w:sz w:val="20"/>
+              </w:rPr>
+              <w:t xml:space="preserve">If the option for </w:t>
+            </w:r>
+            <w:r>
+              <w:rPr>
+                <w:rFonts w:ascii="Times New Roman" w:hAnsi="Times New Roman"/>
+                <w:sz w:val="20"/>
+              </w:rPr>
+              <w:t>pawn promotion</w:t>
+            </w:r>
+            <w:r>
+              <w:rPr>
+                <w:rFonts w:ascii="Times New Roman" w:hAnsi="Times New Roman"/>
+                <w:i w:val="0"/>
+                <w:sz w:val="20"/>
+              </w:rPr>
+              <w:t xml:space="preserve"> is chosen, then player can choose the piece the pawn will be promoted to after it reaches the last row of the opposing players side.</w:t>
+            </w:r>
+          </w:p>
+          <w:p>
+            <w:pPr>
+              <w:pStyle w:val="template"/>
+              <w:spacing w:line="240" w:lineRule="auto"/>
+              <w:rPr>
+                <w:rFonts w:ascii="Times New Roman" w:hAnsi="Times New Roman"/>
+                <w:i w:val="0"/>
+                <w:sz w:val="20"/>
+              </w:rPr>
+            </w:pPr>
+          </w:p>
+          <w:p>
+            <w:pPr>
+              <w:pStyle w:val="template"/>
+              <w:spacing w:line="240" w:lineRule="auto"/>
+              <w:rPr>
+                <w:rFonts w:ascii="Times New Roman" w:hAnsi="Times New Roman"/>
+                <w:i w:val="0"/>
+                <w:sz w:val="20"/>
+              </w:rPr>
+            </w:pPr>
+            <w:r>
+              <w:rPr>
+                <w:rFonts w:ascii="Times New Roman" w:hAnsi="Times New Roman"/>
+                <w:i w:val="0"/>
+                <w:sz w:val="20"/>
+              </w:rPr>
+              <w:t>Movement cannot extend past the edge of the game</w:t>
+            </w:r>
+          </w:p>
+          <w:p>
+            <w:pPr>
+              <w:pStyle w:val="template"/>
+              <w:spacing w:line="240" w:lineRule="auto"/>
+              <w:rPr>
+                <w:rFonts w:ascii="Times New Roman" w:hAnsi="Times New Roman"/>
+                <w:i w:val="0"/>
+                <w:sz w:val="20"/>
+              </w:rPr>
+            </w:pPr>
+          </w:p>
+        </w:tc>
+        <w:tc>
+          <w:tcPr>
+            <w:tcW w:w="1127" w:type="pct"/>
+            <w:tcBorders>
+              <w:top w:val="dotted" w:sz="4" w:space="0" w:color="auto"/>
+              <w:left w:val="dotted" w:sz="4" w:space="0" w:color="auto"/>
+              <w:bottom w:val="dotted" w:sz="4" w:space="0" w:color="auto"/>
+              <w:right w:val="dotted" w:sz="4" w:space="0" w:color="auto"/>
+            </w:tcBorders>
+            <w:vAlign w:val="center"/>
+          </w:tcPr>
+          <w:p>
+            <w:pPr>
+              <w:pStyle w:val="template"/>
+              <w:spacing w:line="240" w:lineRule="auto"/>
+              <w:rPr>
+                <w:rFonts w:ascii="Times New Roman" w:hAnsi="Times New Roman"/>
+                <w:i w:val="0"/>
+                <w:sz w:val="20"/>
+              </w:rPr>
+            </w:pPr>
+            <w:r>
+              <w:rPr>
+                <w:rFonts w:ascii="Times New Roman" w:hAnsi="Times New Roman"/>
+                <w:i w:val="0"/>
+                <w:sz w:val="20"/>
+              </w:rPr>
+              <w:t>Left Diagonal 1 space</w:t>
+            </w:r>
+          </w:p>
+          <w:p>
+            <w:pPr>
+              <w:pStyle w:val="template"/>
+              <w:spacing w:line="240" w:lineRule="auto"/>
+              <w:rPr>
+                <w:rFonts w:ascii="Times New Roman" w:hAnsi="Times New Roman"/>
+                <w:i w:val="0"/>
+                <w:sz w:val="20"/>
+              </w:rPr>
+            </w:pPr>
+            <w:r>
+              <w:rPr>
+                <w:rFonts w:ascii="Times New Roman" w:hAnsi="Times New Roman"/>
+                <w:i w:val="0"/>
+                <w:sz w:val="20"/>
               </w:rPr>
               <w:t xml:space="preserve">Right Diagonal 1 space </w:t>
             </w:r>
@@ -10024,7 +10089,7 @@
         </w:trPr>
         <w:tc>
           <w:tcPr>
-            <w:tcW w:w="1435" w:type="dxa"/>
+            <w:tcW w:w="651" w:type="pct"/>
             <w:tcBorders>
               <w:top w:val="dotted" w:sz="4" w:space="0" w:color="auto"/>
               <w:left w:val="dotted" w:sz="4" w:space="0" w:color="auto"/>
@@ -10037,19 +10102,18 @@
             <w:pPr>
               <w:pStyle w:val="template"/>
               <w:spacing w:line="240" w:lineRule="auto"/>
-              <w:rPr>
-                <w:rFonts w:ascii="Times New Roman" w:hAnsi="Times New Roman"/>
-                <w:i w:val="0"/>
-                <w:sz w:val="24"/>
-                <w:szCs w:val="24"/>
-              </w:rPr>
-            </w:pPr>
-            <w:r>
-              <w:rPr>
-                <w:rFonts w:ascii="Times New Roman" w:hAnsi="Times New Roman"/>
-                <w:i w:val="0"/>
-                <w:sz w:val="24"/>
-                <w:szCs w:val="24"/>
+              <w:jc w:val="center"/>
+              <w:rPr>
+                <w:rFonts w:ascii="Times New Roman" w:hAnsi="Times New Roman"/>
+                <w:i w:val="0"/>
+                <w:sz w:val="20"/>
+              </w:rPr>
+            </w:pPr>
+            <w:r>
+              <w:rPr>
+                <w:rFonts w:ascii="Times New Roman" w:hAnsi="Times New Roman"/>
+                <w:i w:val="0"/>
+                <w:sz w:val="20"/>
               </w:rPr>
               <w:t>Rook</w:t>
             </w:r>
@@ -10057,7 +10121,7 @@
         </w:tc>
         <w:tc>
           <w:tcPr>
-            <w:tcW w:w="3983" w:type="dxa"/>
+            <w:tcW w:w="3222" w:type="pct"/>
             <w:tcBorders>
               <w:top w:val="dotted" w:sz="4" w:space="0" w:color="auto"/>
               <w:left w:val="dotted" w:sz="4" w:space="0" w:color="auto"/>
@@ -10072,20 +10136,11 @@
               <w:spacing w:line="240" w:lineRule="auto"/>
               <w:rPr>
                 <w:rFonts w:ascii="Times New Roman" w:hAnsi="Times New Roman"/>
-                <w:i w:val="0"/>
-                <w:sz w:val="24"/>
-                <w:szCs w:val="24"/>
-              </w:rPr>
-            </w:pPr>
-            <w:r>
-              <w:rPr>
-                <w:rFonts w:ascii="Times New Roman" w:hAnsi="Times New Roman"/>
-                <w:i w:val="0"/>
-                <w:sz w:val="24"/>
-                <w:szCs w:val="24"/>
-              </w:rPr>
-              <w:t>Forward 1-7 spaces</w:t>
-            </w:r>
+                <w:b/>
+                <w:i w:val="0"/>
+                <w:sz w:val="20"/>
+              </w:rPr>
+            </w:pPr>
           </w:p>
           <w:p>
             <w:pPr>
@@ -10093,19 +10148,19 @@
               <w:spacing w:line="240" w:lineRule="auto"/>
               <w:rPr>
                 <w:rFonts w:ascii="Times New Roman" w:hAnsi="Times New Roman"/>
-                <w:i w:val="0"/>
-                <w:sz w:val="24"/>
-                <w:szCs w:val="24"/>
-              </w:rPr>
-            </w:pPr>
-            <w:r>
-              <w:rPr>
-                <w:rFonts w:ascii="Times New Roman" w:hAnsi="Times New Roman"/>
-                <w:i w:val="0"/>
-                <w:sz w:val="24"/>
-                <w:szCs w:val="24"/>
-              </w:rPr>
-              <w:t>Backward 1-7 spaces</w:t>
+                <w:b/>
+                <w:i w:val="0"/>
+                <w:sz w:val="20"/>
+              </w:rPr>
+            </w:pPr>
+            <w:r>
+              <w:rPr>
+                <w:rFonts w:ascii="Times New Roman" w:hAnsi="Times New Roman"/>
+                <w:b/>
+                <w:i w:val="0"/>
+                <w:sz w:val="20"/>
+              </w:rPr>
+              <w:t>Forward 1-7 spaces</w:t>
             </w:r>
           </w:p>
           <w:p>
@@ -10114,20 +10169,11 @@
               <w:spacing w:line="240" w:lineRule="auto"/>
               <w:rPr>
                 <w:rFonts w:ascii="Times New Roman" w:hAnsi="Times New Roman"/>
-                <w:i w:val="0"/>
-                <w:sz w:val="24"/>
-                <w:szCs w:val="24"/>
-              </w:rPr>
-            </w:pPr>
-            <w:r>
-              <w:rPr>
-                <w:rFonts w:ascii="Times New Roman" w:hAnsi="Times New Roman"/>
-                <w:i w:val="0"/>
-                <w:sz w:val="24"/>
-                <w:szCs w:val="24"/>
-              </w:rPr>
-              <w:t xml:space="preserve">Left 1-7 spaces </w:t>
-            </w:r>
+                <w:b/>
+                <w:i w:val="0"/>
+                <w:sz w:val="20"/>
+              </w:rPr>
+            </w:pPr>
           </w:p>
           <w:p>
             <w:pPr>
@@ -10135,19 +10181,19 @@
               <w:spacing w:line="240" w:lineRule="auto"/>
               <w:rPr>
                 <w:rFonts w:ascii="Times New Roman" w:hAnsi="Times New Roman"/>
-                <w:i w:val="0"/>
-                <w:sz w:val="24"/>
-                <w:szCs w:val="24"/>
-              </w:rPr>
-            </w:pPr>
-            <w:r>
-              <w:rPr>
-                <w:rFonts w:ascii="Times New Roman" w:hAnsi="Times New Roman"/>
-                <w:i w:val="0"/>
-                <w:sz w:val="24"/>
-                <w:szCs w:val="24"/>
-              </w:rPr>
-              <w:t>Right 1-7 spaces</w:t>
+                <w:b/>
+                <w:i w:val="0"/>
+                <w:sz w:val="20"/>
+              </w:rPr>
+            </w:pPr>
+            <w:r>
+              <w:rPr>
+                <w:rFonts w:ascii="Times New Roman" w:hAnsi="Times New Roman"/>
+                <w:b/>
+                <w:i w:val="0"/>
+                <w:sz w:val="20"/>
+              </w:rPr>
+              <w:t>Backward 1-7 spaces</w:t>
             </w:r>
           </w:p>
           <w:p>
@@ -10156,78 +10202,175 @@
               <w:spacing w:line="240" w:lineRule="auto"/>
               <w:rPr>
                 <w:rFonts w:ascii="Times New Roman" w:hAnsi="Times New Roman"/>
-                <w:i w:val="0"/>
-                <w:sz w:val="24"/>
-                <w:szCs w:val="24"/>
-              </w:rPr>
-            </w:pPr>
-            <w:r>
-              <w:rPr>
-                <w:rFonts w:ascii="Times New Roman" w:hAnsi="Times New Roman"/>
-                <w:i w:val="0"/>
-                <w:sz w:val="24"/>
-                <w:szCs w:val="24"/>
-              </w:rPr>
-              <w:t>Movement is unrestricted until another game piece is encountered or edge of game board is reached.</w:t>
-            </w:r>
-          </w:p>
-        </w:tc>
-        <w:tc>
-          <w:tcPr>
-            <w:tcW w:w="0" w:type="auto"/>
-            <w:tcBorders>
-              <w:top w:val="dotted" w:sz="4" w:space="0" w:color="auto"/>
-              <w:left w:val="dotted" w:sz="4" w:space="0" w:color="auto"/>
-              <w:bottom w:val="dotted" w:sz="4" w:space="0" w:color="auto"/>
-              <w:right w:val="dotted" w:sz="4" w:space="0" w:color="auto"/>
-            </w:tcBorders>
-            <w:vAlign w:val="center"/>
-          </w:tcPr>
+                <w:b/>
+                <w:i w:val="0"/>
+                <w:sz w:val="20"/>
+              </w:rPr>
+            </w:pPr>
+          </w:p>
           <w:p>
             <w:pPr>
               <w:pStyle w:val="template"/>
               <w:spacing w:line="240" w:lineRule="auto"/>
               <w:rPr>
                 <w:rFonts w:ascii="Times New Roman" w:hAnsi="Times New Roman"/>
-                <w:i w:val="0"/>
-                <w:sz w:val="24"/>
-                <w:szCs w:val="24"/>
-              </w:rPr>
-            </w:pPr>
-            <w:r>
-              <w:rPr>
-                <w:rFonts w:ascii="Times New Roman" w:hAnsi="Times New Roman"/>
-                <w:i w:val="0"/>
-                <w:sz w:val="24"/>
-                <w:szCs w:val="24"/>
+                <w:b/>
+                <w:i w:val="0"/>
+                <w:sz w:val="20"/>
+              </w:rPr>
+            </w:pPr>
+            <w:r>
+              <w:rPr>
+                <w:rFonts w:ascii="Times New Roman" w:hAnsi="Times New Roman"/>
+                <w:b/>
+                <w:i w:val="0"/>
+                <w:sz w:val="20"/>
+              </w:rPr>
+              <w:t xml:space="preserve">Left 1-7 spaces </w:t>
+            </w:r>
+          </w:p>
+          <w:p>
+            <w:pPr>
+              <w:pStyle w:val="template"/>
+              <w:spacing w:line="240" w:lineRule="auto"/>
+              <w:rPr>
+                <w:rFonts w:ascii="Times New Roman" w:hAnsi="Times New Roman"/>
+                <w:b/>
+                <w:i w:val="0"/>
+                <w:sz w:val="20"/>
+              </w:rPr>
+            </w:pPr>
+          </w:p>
+          <w:p>
+            <w:pPr>
+              <w:pStyle w:val="template"/>
+              <w:spacing w:line="240" w:lineRule="auto"/>
+              <w:rPr>
+                <w:rFonts w:ascii="Times New Roman" w:hAnsi="Times New Roman"/>
+                <w:b/>
+                <w:i w:val="0"/>
+                <w:sz w:val="20"/>
+              </w:rPr>
+            </w:pPr>
+            <w:r>
+              <w:rPr>
+                <w:rFonts w:ascii="Times New Roman" w:hAnsi="Times New Roman"/>
+                <w:b/>
+                <w:i w:val="0"/>
+                <w:sz w:val="20"/>
+              </w:rPr>
+              <w:t>Right 1-7 spaces</w:t>
+            </w:r>
+          </w:p>
+          <w:p>
+            <w:pPr>
+              <w:pStyle w:val="template"/>
+              <w:spacing w:line="240" w:lineRule="auto"/>
+              <w:rPr>
+                <w:rFonts w:ascii="Times New Roman" w:hAnsi="Times New Roman"/>
+                <w:b/>
+                <w:i w:val="0"/>
+                <w:sz w:val="20"/>
+              </w:rPr>
+            </w:pPr>
+          </w:p>
+          <w:p>
+            <w:pPr>
+              <w:pStyle w:val="template"/>
+              <w:spacing w:line="240" w:lineRule="auto"/>
+              <w:rPr>
+                <w:rFonts w:ascii="Times New Roman" w:hAnsi="Times New Roman"/>
+                <w:i w:val="0"/>
+                <w:sz w:val="20"/>
+              </w:rPr>
+            </w:pPr>
+            <w:r>
+              <w:rPr>
+                <w:rFonts w:ascii="Times New Roman" w:hAnsi="Times New Roman"/>
+                <w:i w:val="0"/>
+                <w:sz w:val="20"/>
+              </w:rPr>
+              <w:t xml:space="preserve">Movement is unrestricted until another game piece is </w:t>
+            </w:r>
+            <w:r>
+              <w:rPr>
+                <w:rFonts w:ascii="Times New Roman" w:hAnsi="Times New Roman"/>
+                <w:i w:val="0"/>
+                <w:sz w:val="20"/>
+              </w:rPr>
+              <w:t>encountered,</w:t>
+            </w:r>
+            <w:r>
+              <w:rPr>
+                <w:rFonts w:ascii="Times New Roman" w:hAnsi="Times New Roman"/>
+                <w:i w:val="0"/>
+                <w:sz w:val="20"/>
+              </w:rPr>
+              <w:t xml:space="preserve"> or edge of game board is reached.</w:t>
+            </w:r>
+          </w:p>
+          <w:p>
+            <w:pPr>
+              <w:pStyle w:val="template"/>
+              <w:spacing w:line="240" w:lineRule="auto"/>
+              <w:rPr>
+                <w:rFonts w:ascii="Times New Roman" w:hAnsi="Times New Roman"/>
+                <w:i w:val="0"/>
+                <w:sz w:val="20"/>
+              </w:rPr>
+            </w:pPr>
+          </w:p>
+        </w:tc>
+        <w:tc>
+          <w:tcPr>
+            <w:tcW w:w="1127" w:type="pct"/>
+            <w:tcBorders>
+              <w:top w:val="dotted" w:sz="4" w:space="0" w:color="auto"/>
+              <w:left w:val="dotted" w:sz="4" w:space="0" w:color="auto"/>
+              <w:bottom w:val="dotted" w:sz="4" w:space="0" w:color="auto"/>
+              <w:right w:val="dotted" w:sz="4" w:space="0" w:color="auto"/>
+            </w:tcBorders>
+            <w:vAlign w:val="center"/>
+          </w:tcPr>
+          <w:p>
+            <w:pPr>
+              <w:pStyle w:val="template"/>
+              <w:spacing w:line="240" w:lineRule="auto"/>
+              <w:rPr>
+                <w:rFonts w:ascii="Times New Roman" w:hAnsi="Times New Roman"/>
+                <w:i w:val="0"/>
+                <w:sz w:val="20"/>
+              </w:rPr>
+            </w:pPr>
+            <w:r>
+              <w:rPr>
+                <w:rFonts w:ascii="Times New Roman" w:hAnsi="Times New Roman"/>
+                <w:i w:val="0"/>
+                <w:sz w:val="20"/>
               </w:rPr>
               <w:t xml:space="preserve">Same as </w:t>
             </w:r>
             <w:r>
               <w:rPr>
                 <w:rFonts w:ascii="Times New Roman" w:hAnsi="Times New Roman"/>
-                <w:sz w:val="24"/>
-                <w:szCs w:val="24"/>
-              </w:rPr>
-              <w:t xml:space="preserve">Game Move </w:t>
-            </w:r>
-            <w:r>
-              <w:rPr>
-                <w:rFonts w:ascii="Times New Roman" w:hAnsi="Times New Roman"/>
-                <w:i w:val="0"/>
-                <w:sz w:val="24"/>
-                <w:szCs w:val="24"/>
-              </w:rPr>
-              <w:t>until an opponent’s piece is captured</w:t>
-            </w:r>
-            <w:r>
-              <w:rPr>
-                <w:rFonts w:ascii="Times New Roman" w:hAnsi="Times New Roman"/>
-                <w:i w:val="0"/>
-                <w:sz w:val="24"/>
-                <w:szCs w:val="24"/>
-              </w:rPr>
-              <w:t>.</w:t>
+                <w:sz w:val="20"/>
+              </w:rPr>
+              <w:t>game m</w:t>
+            </w:r>
+            <w:r>
+              <w:rPr>
+                <w:rFonts w:ascii="Times New Roman" w:hAnsi="Times New Roman"/>
+                <w:sz w:val="20"/>
+              </w:rPr>
+              <w:t xml:space="preserve">ove </w:t>
+            </w:r>
+            <w:r>
+              <w:rPr>
+                <w:rFonts w:ascii="Times New Roman" w:hAnsi="Times New Roman"/>
+                <w:i w:val="0"/>
+                <w:sz w:val="20"/>
+              </w:rPr>
+              <w:t>until an opponent’s piece is captured.</w:t>
             </w:r>
           </w:p>
         </w:tc>
@@ -10238,7 +10381,7 @@
         </w:trPr>
         <w:tc>
           <w:tcPr>
-            <w:tcW w:w="1435" w:type="dxa"/>
+            <w:tcW w:w="651" w:type="pct"/>
             <w:tcBorders>
               <w:top w:val="dotted" w:sz="4" w:space="0" w:color="auto"/>
               <w:left w:val="dotted" w:sz="4" w:space="0" w:color="auto"/>
@@ -10251,19 +10394,18 @@
             <w:pPr>
               <w:pStyle w:val="template"/>
               <w:spacing w:line="240" w:lineRule="auto"/>
-              <w:rPr>
-                <w:rFonts w:ascii="Times New Roman" w:hAnsi="Times New Roman"/>
-                <w:i w:val="0"/>
-                <w:sz w:val="24"/>
-                <w:szCs w:val="24"/>
-              </w:rPr>
-            </w:pPr>
-            <w:r>
-              <w:rPr>
-                <w:rFonts w:ascii="Times New Roman" w:hAnsi="Times New Roman"/>
-                <w:i w:val="0"/>
-                <w:sz w:val="24"/>
-                <w:szCs w:val="24"/>
+              <w:jc w:val="center"/>
+              <w:rPr>
+                <w:rFonts w:ascii="Times New Roman" w:hAnsi="Times New Roman"/>
+                <w:i w:val="0"/>
+                <w:sz w:val="20"/>
+              </w:rPr>
+            </w:pPr>
+            <w:r>
+              <w:rPr>
+                <w:rFonts w:ascii="Times New Roman" w:hAnsi="Times New Roman"/>
+                <w:i w:val="0"/>
+                <w:sz w:val="20"/>
               </w:rPr>
               <w:t>Knight</w:t>
             </w:r>
@@ -10271,7 +10413,7 @@
         </w:tc>
         <w:tc>
           <w:tcPr>
-            <w:tcW w:w="3983" w:type="dxa"/>
+            <w:tcW w:w="3222" w:type="pct"/>
             <w:tcBorders>
               <w:top w:val="dotted" w:sz="4" w:space="0" w:color="auto"/>
               <w:left w:val="dotted" w:sz="4" w:space="0" w:color="auto"/>
@@ -10286,20 +10428,11 @@
               <w:spacing w:line="240" w:lineRule="auto"/>
               <w:rPr>
                 <w:rFonts w:ascii="Times New Roman" w:hAnsi="Times New Roman"/>
-                <w:i w:val="0"/>
-                <w:sz w:val="24"/>
-                <w:szCs w:val="24"/>
-              </w:rPr>
-            </w:pPr>
-            <w:r>
-              <w:rPr>
-                <w:rFonts w:ascii="Times New Roman" w:hAnsi="Times New Roman"/>
-                <w:i w:val="0"/>
-                <w:sz w:val="24"/>
-                <w:szCs w:val="24"/>
-              </w:rPr>
-              <w:t>Vertical 1 space and 3 spaces either horizontally left or horizontally right</w:t>
-            </w:r>
+                <w:b/>
+                <w:i w:val="0"/>
+                <w:sz w:val="20"/>
+              </w:rPr>
+            </w:pPr>
           </w:p>
           <w:p>
             <w:pPr>
@@ -10307,28 +10440,70 @@
               <w:spacing w:line="240" w:lineRule="auto"/>
               <w:rPr>
                 <w:rFonts w:ascii="Times New Roman" w:hAnsi="Times New Roman"/>
-                <w:i w:val="0"/>
-                <w:sz w:val="24"/>
-                <w:szCs w:val="24"/>
-              </w:rPr>
-            </w:pPr>
-            <w:r>
-              <w:rPr>
-                <w:rFonts w:ascii="Times New Roman" w:hAnsi="Times New Roman"/>
-                <w:i w:val="0"/>
-                <w:sz w:val="24"/>
-                <w:szCs w:val="24"/>
-              </w:rPr>
-              <w:t>Horizontally 1 space and 3 spaces vertically either up or down</w:t>
-            </w:r>
-            <w:r>
-              <w:rPr>
-                <w:rFonts w:ascii="Times New Roman" w:hAnsi="Times New Roman"/>
-                <w:i w:val="0"/>
-                <w:sz w:val="24"/>
-                <w:szCs w:val="24"/>
-              </w:rPr>
-              <w:t>.</w:t>
+                <w:b/>
+                <w:i w:val="0"/>
+                <w:sz w:val="20"/>
+              </w:rPr>
+            </w:pPr>
+            <w:r>
+              <w:rPr>
+                <w:rFonts w:ascii="Times New Roman" w:hAnsi="Times New Roman"/>
+                <w:b/>
+                <w:i w:val="0"/>
+                <w:sz w:val="20"/>
+              </w:rPr>
+              <w:t>Vertical 1 space</w:t>
+            </w:r>
+            <w:r>
+              <w:rPr>
+                <w:rFonts w:ascii="Times New Roman" w:hAnsi="Times New Roman"/>
+                <w:i w:val="0"/>
+                <w:sz w:val="20"/>
+              </w:rPr>
+              <w:t xml:space="preserve"> and </w:t>
+            </w:r>
+            <w:r>
+              <w:rPr>
+                <w:rFonts w:ascii="Times New Roman" w:hAnsi="Times New Roman"/>
+                <w:b/>
+                <w:i w:val="0"/>
+                <w:sz w:val="20"/>
+              </w:rPr>
+              <w:t>3 spaces</w:t>
+            </w:r>
+            <w:r>
+              <w:rPr>
+                <w:rFonts w:ascii="Times New Roman" w:hAnsi="Times New Roman"/>
+                <w:i w:val="0"/>
+                <w:sz w:val="20"/>
+              </w:rPr>
+              <w:t xml:space="preserve"> either </w:t>
+            </w:r>
+            <w:r>
+              <w:rPr>
+                <w:rFonts w:ascii="Times New Roman" w:hAnsi="Times New Roman"/>
+                <w:b/>
+                <w:i w:val="0"/>
+                <w:sz w:val="20"/>
+              </w:rPr>
+              <w:t>horizontally left</w:t>
+            </w:r>
+            <w:r>
+              <w:rPr>
+                <w:rFonts w:ascii="Times New Roman" w:hAnsi="Times New Roman"/>
+                <w:i w:val="0"/>
+                <w:sz w:val="20"/>
+              </w:rPr>
+              <w:t xml:space="preserve"> or </w:t>
+            </w:r>
+            <w:r>
+              <w:rPr>
+                <w:rFonts w:ascii="Times New Roman" w:hAnsi="Times New Roman"/>
+                <w:b/>
+                <w:i w:val="0"/>
+                <w:sz w:val="20"/>
+              </w:rPr>
+              <w:t>horizontally right</w:t>
             </w:r>
           </w:p>
           <w:p>
@@ -10338,19 +10513,9 @@
               <w:rPr>
                 <w:rFonts w:ascii="Times New Roman" w:hAnsi="Times New Roman"/>
                 <w:i w:val="0"/>
-                <w:sz w:val="24"/>
-                <w:szCs w:val="24"/>
-              </w:rPr>
-            </w:pPr>
-            <w:r>
-              <w:rPr>
-                <w:rFonts w:ascii="Times New Roman" w:hAnsi="Times New Roman"/>
-                <w:i w:val="0"/>
-                <w:sz w:val="24"/>
-                <w:szCs w:val="24"/>
-              </w:rPr>
-              <w:t>Movement is unrestricted. Another game piece will not prevent movement.</w:t>
-            </w:r>
+                <w:sz w:val="20"/>
+              </w:rPr>
+            </w:pPr>
           </w:p>
           <w:p>
             <w:pPr>
@@ -10359,32 +10524,78 @@
               <w:rPr>
                 <w:rFonts w:ascii="Times New Roman" w:hAnsi="Times New Roman"/>
                 <w:i w:val="0"/>
-                <w:sz w:val="24"/>
-                <w:szCs w:val="24"/>
-              </w:rPr>
-            </w:pPr>
-            <w:r>
-              <w:rPr>
-                <w:rFonts w:ascii="Times New Roman" w:hAnsi="Times New Roman"/>
-                <w:i w:val="0"/>
-                <w:sz w:val="24"/>
-                <w:szCs w:val="24"/>
-              </w:rPr>
-              <w:t>Movement cannot exceed the perimeter of the board.</w:t>
-            </w:r>
-          </w:p>
-        </w:tc>
-        <w:tc>
-          <w:tcPr>
-            <w:tcW w:w="0" w:type="auto"/>
-            <w:tcBorders>
-              <w:top w:val="dotted" w:sz="4" w:space="0" w:color="auto"/>
-              <w:left w:val="dotted" w:sz="4" w:space="0" w:color="auto"/>
-              <w:bottom w:val="dotted" w:sz="4" w:space="0" w:color="auto"/>
-              <w:right w:val="dotted" w:sz="4" w:space="0" w:color="auto"/>
-            </w:tcBorders>
-            <w:vAlign w:val="center"/>
-          </w:tcPr>
+                <w:sz w:val="20"/>
+              </w:rPr>
+            </w:pPr>
+            <w:r>
+              <w:rPr>
+                <w:rFonts w:ascii="Times New Roman" w:hAnsi="Times New Roman"/>
+                <w:b/>
+                <w:i w:val="0"/>
+                <w:sz w:val="20"/>
+              </w:rPr>
+              <w:t>Horizontally 1 space</w:t>
+            </w:r>
+            <w:r>
+              <w:rPr>
+                <w:rFonts w:ascii="Times New Roman" w:hAnsi="Times New Roman"/>
+                <w:i w:val="0"/>
+                <w:sz w:val="20"/>
+              </w:rPr>
+              <w:t xml:space="preserve"> and </w:t>
+            </w:r>
+            <w:r>
+              <w:rPr>
+                <w:rFonts w:ascii="Times New Roman" w:hAnsi="Times New Roman"/>
+                <w:b/>
+                <w:i w:val="0"/>
+                <w:sz w:val="20"/>
+              </w:rPr>
+              <w:t>3 spaces vertically</w:t>
+            </w:r>
+            <w:r>
+              <w:rPr>
+                <w:rFonts w:ascii="Times New Roman" w:hAnsi="Times New Roman"/>
+                <w:i w:val="0"/>
+                <w:sz w:val="20"/>
+              </w:rPr>
+              <w:t xml:space="preserve"> either </w:t>
+            </w:r>
+            <w:r>
+              <w:rPr>
+                <w:rFonts w:ascii="Times New Roman" w:hAnsi="Times New Roman"/>
+                <w:b/>
+                <w:i w:val="0"/>
+                <w:sz w:val="20"/>
+              </w:rPr>
+              <w:t>up</w:t>
+            </w:r>
+            <w:r>
+              <w:rPr>
+                <w:rFonts w:ascii="Times New Roman" w:hAnsi="Times New Roman"/>
+                <w:i w:val="0"/>
+                <w:sz w:val="20"/>
+              </w:rPr>
+              <w:t xml:space="preserve"> or </w:t>
+            </w:r>
+            <w:r>
+              <w:rPr>
+                <w:rFonts w:ascii="Times New Roman" w:hAnsi="Times New Roman"/>
+                <w:b/>
+                <w:i w:val="0"/>
+                <w:sz w:val="20"/>
+              </w:rPr>
+              <w:t>down</w:t>
+            </w:r>
+            <w:r>
+              <w:rPr>
+                <w:rFonts w:ascii="Times New Roman" w:hAnsi="Times New Roman"/>
+                <w:i w:val="0"/>
+                <w:sz w:val="20"/>
+              </w:rPr>
+              <w:t>.</w:t>
+            </w:r>
+          </w:p>
           <w:p>
             <w:pPr>
               <w:pStyle w:val="template"/>
@@ -10392,18 +10603,114 @@
               <w:rPr>
                 <w:rFonts w:ascii="Times New Roman" w:hAnsi="Times New Roman"/>
                 <w:i w:val="0"/>
-                <w:sz w:val="24"/>
-                <w:szCs w:val="24"/>
-              </w:rPr>
-            </w:pPr>
-            <w:r>
-              <w:rPr>
-                <w:rFonts w:ascii="Times New Roman" w:hAnsi="Times New Roman"/>
-                <w:i w:val="0"/>
-                <w:sz w:val="24"/>
-                <w:szCs w:val="24"/>
-              </w:rPr>
-              <w:t xml:space="preserve">Can only capture at the termination of the move. </w:t>
+                <w:sz w:val="20"/>
+              </w:rPr>
+            </w:pPr>
+          </w:p>
+          <w:p>
+            <w:pPr>
+              <w:pStyle w:val="template"/>
+              <w:spacing w:line="240" w:lineRule="auto"/>
+              <w:rPr>
+                <w:rFonts w:ascii="Times New Roman" w:hAnsi="Times New Roman"/>
+                <w:i w:val="0"/>
+                <w:sz w:val="20"/>
+              </w:rPr>
+            </w:pPr>
+            <w:r>
+              <w:rPr>
+                <w:rFonts w:ascii="Times New Roman" w:hAnsi="Times New Roman"/>
+                <w:i w:val="0"/>
+                <w:sz w:val="20"/>
+              </w:rPr>
+              <w:t>Movement is unrestricted. Another game piece will not prevent movement.</w:t>
+            </w:r>
+          </w:p>
+          <w:p>
+            <w:pPr>
+              <w:pStyle w:val="template"/>
+              <w:spacing w:line="240" w:lineRule="auto"/>
+              <w:rPr>
+                <w:rFonts w:ascii="Times New Roman" w:hAnsi="Times New Roman"/>
+                <w:i w:val="0"/>
+                <w:sz w:val="20"/>
+              </w:rPr>
+            </w:pPr>
+          </w:p>
+          <w:p>
+            <w:pPr>
+              <w:pStyle w:val="template"/>
+              <w:spacing w:line="240" w:lineRule="auto"/>
+              <w:rPr>
+                <w:rFonts w:ascii="Times New Roman" w:hAnsi="Times New Roman"/>
+                <w:i w:val="0"/>
+                <w:sz w:val="20"/>
+              </w:rPr>
+            </w:pPr>
+            <w:r>
+              <w:rPr>
+                <w:rFonts w:ascii="Times New Roman" w:hAnsi="Times New Roman"/>
+                <w:i w:val="0"/>
+                <w:sz w:val="20"/>
+              </w:rPr>
+              <w:t>Movement cannot exceed the perimeter of the board.</w:t>
+            </w:r>
+          </w:p>
+          <w:p>
+            <w:pPr>
+              <w:pStyle w:val="template"/>
+              <w:spacing w:line="240" w:lineRule="auto"/>
+              <w:rPr>
+                <w:rFonts w:ascii="Times New Roman" w:hAnsi="Times New Roman"/>
+                <w:i w:val="0"/>
+                <w:sz w:val="20"/>
+              </w:rPr>
+            </w:pPr>
+          </w:p>
+        </w:tc>
+        <w:tc>
+          <w:tcPr>
+            <w:tcW w:w="1127" w:type="pct"/>
+            <w:tcBorders>
+              <w:top w:val="dotted" w:sz="4" w:space="0" w:color="auto"/>
+              <w:left w:val="dotted" w:sz="4" w:space="0" w:color="auto"/>
+              <w:bottom w:val="dotted" w:sz="4" w:space="0" w:color="auto"/>
+              <w:right w:val="dotted" w:sz="4" w:space="0" w:color="auto"/>
+            </w:tcBorders>
+            <w:vAlign w:val="center"/>
+          </w:tcPr>
+          <w:p>
+            <w:pPr>
+              <w:pStyle w:val="template"/>
+              <w:spacing w:line="240" w:lineRule="auto"/>
+              <w:rPr>
+                <w:rFonts w:ascii="Times New Roman" w:hAnsi="Times New Roman"/>
+                <w:i w:val="0"/>
+                <w:sz w:val="20"/>
+              </w:rPr>
+            </w:pPr>
+            <w:r>
+              <w:rPr>
+                <w:rFonts w:ascii="Times New Roman" w:hAnsi="Times New Roman"/>
+                <w:i w:val="0"/>
+                <w:sz w:val="20"/>
+              </w:rPr>
+              <w:t xml:space="preserve">Can only </w:t>
+            </w:r>
+            <w:r>
+              <w:rPr>
+                <w:rFonts w:ascii="Times New Roman" w:hAnsi="Times New Roman"/>
+                <w:sz w:val="20"/>
+              </w:rPr>
+              <w:t>capture</w:t>
+            </w:r>
+            <w:r>
+              <w:rPr>
+                <w:rFonts w:ascii="Times New Roman" w:hAnsi="Times New Roman"/>
+                <w:i w:val="0"/>
+                <w:sz w:val="20"/>
+              </w:rPr>
+              <w:t xml:space="preserve"> at the termination of the move. </w:t>
             </w:r>
           </w:p>
         </w:tc>
@@ -10414,7 +10721,7 @@
         </w:trPr>
         <w:tc>
           <w:tcPr>
-            <w:tcW w:w="1435" w:type="dxa"/>
+            <w:tcW w:w="651" w:type="pct"/>
             <w:tcBorders>
               <w:top w:val="dotted" w:sz="4" w:space="0" w:color="auto"/>
               <w:left w:val="dotted" w:sz="4" w:space="0" w:color="auto"/>
@@ -10427,19 +10734,18 @@
             <w:pPr>
               <w:pStyle w:val="template"/>
               <w:spacing w:line="240" w:lineRule="auto"/>
-              <w:rPr>
-                <w:rFonts w:ascii="Times New Roman" w:hAnsi="Times New Roman"/>
-                <w:i w:val="0"/>
-                <w:sz w:val="24"/>
-                <w:szCs w:val="24"/>
-              </w:rPr>
-            </w:pPr>
-            <w:r>
-              <w:rPr>
-                <w:rFonts w:ascii="Times New Roman" w:hAnsi="Times New Roman"/>
-                <w:i w:val="0"/>
-                <w:sz w:val="24"/>
-                <w:szCs w:val="24"/>
+              <w:jc w:val="center"/>
+              <w:rPr>
+                <w:rFonts w:ascii="Times New Roman" w:hAnsi="Times New Roman"/>
+                <w:i w:val="0"/>
+                <w:sz w:val="20"/>
+              </w:rPr>
+            </w:pPr>
+            <w:r>
+              <w:rPr>
+                <w:rFonts w:ascii="Times New Roman" w:hAnsi="Times New Roman"/>
+                <w:i w:val="0"/>
+                <w:sz w:val="20"/>
               </w:rPr>
               <w:t>Bishop</w:t>
             </w:r>
@@ -10447,7 +10753,7 @@
         </w:tc>
         <w:tc>
           <w:tcPr>
-            <w:tcW w:w="3983" w:type="dxa"/>
+            <w:tcW w:w="3222" w:type="pct"/>
             <w:tcBorders>
               <w:top w:val="dotted" w:sz="4" w:space="0" w:color="auto"/>
               <w:left w:val="dotted" w:sz="4" w:space="0" w:color="auto"/>
@@ -10462,37 +10768,11 @@
               <w:spacing w:line="240" w:lineRule="auto"/>
               <w:rPr>
                 <w:rFonts w:ascii="Times New Roman" w:hAnsi="Times New Roman"/>
-                <w:i w:val="0"/>
-                <w:sz w:val="24"/>
-                <w:szCs w:val="24"/>
-              </w:rPr>
-            </w:pPr>
-            <w:r>
-              <w:rPr>
-                <w:rFonts w:ascii="Times New Roman" w:hAnsi="Times New Roman"/>
-                <w:i w:val="0"/>
-                <w:sz w:val="24"/>
-                <w:szCs w:val="24"/>
-              </w:rPr>
-              <w:t xml:space="preserve">Diagonal 1-7 spaces on the </w:t>
-            </w:r>
-            <w:r>
-              <w:rPr>
-                <w:rFonts w:ascii="Times New Roman" w:hAnsi="Times New Roman"/>
-                <w:sz w:val="24"/>
-                <w:szCs w:val="24"/>
-              </w:rPr>
-              <w:t>Game Pieces</w:t>
-            </w:r>
-            <w:r>
-              <w:rPr>
-                <w:rFonts w:ascii="Times New Roman" w:hAnsi="Times New Roman"/>
-                <w:i w:val="0"/>
-                <w:sz w:val="24"/>
-                <w:szCs w:val="24"/>
-              </w:rPr>
-              <w:t xml:space="preserve"> color of origin</w:t>
-            </w:r>
+                <w:b/>
+                <w:i w:val="0"/>
+                <w:sz w:val="20"/>
+              </w:rPr>
+            </w:pPr>
           </w:p>
           <w:p>
             <w:pPr>
@@ -10501,32 +10781,49 @@
               <w:rPr>
                 <w:rFonts w:ascii="Times New Roman" w:hAnsi="Times New Roman"/>
                 <w:i w:val="0"/>
-                <w:sz w:val="24"/>
-                <w:szCs w:val="24"/>
-              </w:rPr>
-            </w:pPr>
-            <w:r>
-              <w:rPr>
-                <w:rFonts w:ascii="Times New Roman" w:hAnsi="Times New Roman"/>
-                <w:i w:val="0"/>
-                <w:sz w:val="24"/>
-                <w:szCs w:val="24"/>
-              </w:rPr>
-              <w:t>Movement is unrestricted until another game piece is encountered or end of game board is reached.</w:t>
-            </w:r>
-          </w:p>
-        </w:tc>
-        <w:tc>
-          <w:tcPr>
-            <w:tcW w:w="0" w:type="auto"/>
-            <w:tcBorders>
-              <w:top w:val="dotted" w:sz="4" w:space="0" w:color="auto"/>
-              <w:left w:val="dotted" w:sz="4" w:space="0" w:color="auto"/>
-              <w:bottom w:val="dotted" w:sz="4" w:space="0" w:color="auto"/>
-              <w:right w:val="dotted" w:sz="4" w:space="0" w:color="auto"/>
-            </w:tcBorders>
-            <w:vAlign w:val="center"/>
-          </w:tcPr>
+                <w:sz w:val="20"/>
+              </w:rPr>
+            </w:pPr>
+            <w:r>
+              <w:rPr>
+                <w:rFonts w:ascii="Times New Roman" w:hAnsi="Times New Roman"/>
+                <w:b/>
+                <w:i w:val="0"/>
+                <w:sz w:val="20"/>
+              </w:rPr>
+              <w:t>Diagonal 1-7 spaces</w:t>
+            </w:r>
+            <w:r>
+              <w:rPr>
+                <w:rFonts w:ascii="Times New Roman" w:hAnsi="Times New Roman"/>
+                <w:i w:val="0"/>
+                <w:sz w:val="20"/>
+              </w:rPr>
+              <w:t xml:space="preserve"> on the </w:t>
+            </w:r>
+            <w:r>
+              <w:rPr>
+                <w:rFonts w:ascii="Times New Roman" w:hAnsi="Times New Roman"/>
+                <w:sz w:val="20"/>
+              </w:rPr>
+              <w:t>game p</w:t>
+            </w:r>
+            <w:r>
+              <w:rPr>
+                <w:rFonts w:ascii="Times New Roman" w:hAnsi="Times New Roman"/>
+                <w:sz w:val="20"/>
+              </w:rPr>
+              <w:t>ieces</w:t>
+            </w:r>
+            <w:r>
+              <w:rPr>
+                <w:rFonts w:ascii="Times New Roman" w:hAnsi="Times New Roman"/>
+                <w:i w:val="0"/>
+                <w:sz w:val="20"/>
+              </w:rPr>
+              <w:t xml:space="preserve"> color of origin</w:t>
+            </w:r>
+          </w:p>
           <w:p>
             <w:pPr>
               <w:pStyle w:val="template"/>
@@ -10534,44 +10831,107 @@
               <w:rPr>
                 <w:rFonts w:ascii="Times New Roman" w:hAnsi="Times New Roman"/>
                 <w:i w:val="0"/>
-                <w:sz w:val="24"/>
-                <w:szCs w:val="24"/>
-              </w:rPr>
-            </w:pPr>
-            <w:r>
-              <w:rPr>
-                <w:rFonts w:ascii="Times New Roman" w:hAnsi="Times New Roman"/>
-                <w:i w:val="0"/>
-                <w:sz w:val="24"/>
-                <w:szCs w:val="24"/>
+                <w:sz w:val="20"/>
+              </w:rPr>
+            </w:pPr>
+          </w:p>
+          <w:p>
+            <w:pPr>
+              <w:pStyle w:val="template"/>
+              <w:spacing w:line="240" w:lineRule="auto"/>
+              <w:rPr>
+                <w:rFonts w:ascii="Times New Roman" w:hAnsi="Times New Roman"/>
+                <w:i w:val="0"/>
+                <w:sz w:val="20"/>
+              </w:rPr>
+            </w:pPr>
+            <w:r>
+              <w:rPr>
+                <w:rFonts w:ascii="Times New Roman" w:hAnsi="Times New Roman"/>
+                <w:i w:val="0"/>
+                <w:sz w:val="20"/>
+              </w:rPr>
+              <w:t>Movement is unrestricted until another game piece is encountered</w:t>
+            </w:r>
+            <w:r>
+              <w:rPr>
+                <w:rFonts w:ascii="Times New Roman" w:hAnsi="Times New Roman"/>
+                <w:i w:val="0"/>
+                <w:sz w:val="20"/>
+              </w:rPr>
+              <w:t>,</w:t>
+            </w:r>
+            <w:r>
+              <w:rPr>
+                <w:rFonts w:ascii="Times New Roman" w:hAnsi="Times New Roman"/>
+                <w:i w:val="0"/>
+                <w:sz w:val="20"/>
+              </w:rPr>
+              <w:t xml:space="preserve"> or end of game board is reached.</w:t>
+            </w:r>
+          </w:p>
+          <w:p>
+            <w:pPr>
+              <w:pStyle w:val="template"/>
+              <w:spacing w:line="240" w:lineRule="auto"/>
+              <w:rPr>
+                <w:rFonts w:ascii="Times New Roman" w:hAnsi="Times New Roman"/>
+                <w:i w:val="0"/>
+                <w:sz w:val="20"/>
+              </w:rPr>
+            </w:pPr>
+          </w:p>
+        </w:tc>
+        <w:tc>
+          <w:tcPr>
+            <w:tcW w:w="1127" w:type="pct"/>
+            <w:tcBorders>
+              <w:top w:val="dotted" w:sz="4" w:space="0" w:color="auto"/>
+              <w:left w:val="dotted" w:sz="4" w:space="0" w:color="auto"/>
+              <w:bottom w:val="dotted" w:sz="4" w:space="0" w:color="auto"/>
+              <w:right w:val="dotted" w:sz="4" w:space="0" w:color="auto"/>
+            </w:tcBorders>
+            <w:vAlign w:val="center"/>
+          </w:tcPr>
+          <w:p>
+            <w:pPr>
+              <w:pStyle w:val="template"/>
+              <w:spacing w:line="240" w:lineRule="auto"/>
+              <w:rPr>
+                <w:rFonts w:ascii="Times New Roman" w:hAnsi="Times New Roman"/>
+                <w:i w:val="0"/>
+                <w:sz w:val="20"/>
+              </w:rPr>
+            </w:pPr>
+            <w:r>
+              <w:rPr>
+                <w:rFonts w:ascii="Times New Roman" w:hAnsi="Times New Roman"/>
+                <w:i w:val="0"/>
+                <w:sz w:val="20"/>
               </w:rPr>
               <w:t xml:space="preserve">Same as </w:t>
             </w:r>
             <w:r>
               <w:rPr>
                 <w:rFonts w:ascii="Times New Roman" w:hAnsi="Times New Roman"/>
-                <w:sz w:val="24"/>
-                <w:szCs w:val="24"/>
-              </w:rPr>
-              <w:t xml:space="preserve">Game Move </w:t>
-            </w:r>
-            <w:r>
-              <w:rPr>
-                <w:rFonts w:ascii="Times New Roman" w:hAnsi="Times New Roman"/>
-                <w:i w:val="0"/>
-                <w:sz w:val="24"/>
-                <w:szCs w:val="24"/>
-              </w:rPr>
-              <w:t>until an opponent’s piece is captured</w:t>
-            </w:r>
-            <w:r>
-              <w:rPr>
-                <w:rFonts w:ascii="Times New Roman" w:hAnsi="Times New Roman"/>
-                <w:i w:val="0"/>
-                <w:sz w:val="24"/>
-                <w:szCs w:val="24"/>
-              </w:rPr>
-              <w:t>.</w:t>
+                <w:sz w:val="20"/>
+              </w:rPr>
+              <w:t>game m</w:t>
+            </w:r>
+            <w:r>
+              <w:rPr>
+                <w:rFonts w:ascii="Times New Roman" w:hAnsi="Times New Roman"/>
+                <w:sz w:val="20"/>
+              </w:rPr>
+              <w:t xml:space="preserve">ove </w:t>
+            </w:r>
+            <w:r>
+              <w:rPr>
+                <w:rFonts w:ascii="Times New Roman" w:hAnsi="Times New Roman"/>
+                <w:i w:val="0"/>
+                <w:sz w:val="20"/>
+              </w:rPr>
+              <w:t>until an opponent’s piece is captured.</w:t>
             </w:r>
           </w:p>
         </w:tc>
@@ -10582,12 +10942,12 @@
         </w:trPr>
         <w:tc>
           <w:tcPr>
-            <w:tcW w:w="1435" w:type="dxa"/>
-            <w:tcBorders>
-              <w:top w:val="dotted" w:sz="4" w:space="0" w:color="auto"/>
-              <w:left w:val="dotted" w:sz="4" w:space="0" w:color="auto"/>
-              <w:bottom w:val="dotted" w:sz="4" w:space="0" w:color="auto"/>
-              <w:right w:val="dotted" w:sz="4" w:space="0" w:color="auto"/>
+            <w:tcW w:w="651" w:type="pct"/>
+            <w:tcBorders>
+              <w:top w:val="dotted" w:sz="4" w:space="0" w:color="auto"/>
+              <w:left w:val="nil"/>
+              <w:bottom w:val="nil"/>
+              <w:right w:val="nil"/>
             </w:tcBorders>
             <w:vAlign w:val="center"/>
           </w:tcPr>
@@ -10595,32 +10955,23 @@
             <w:pPr>
               <w:pStyle w:val="template"/>
               <w:spacing w:line="240" w:lineRule="auto"/>
-              <w:rPr>
-                <w:rFonts w:ascii="Times New Roman" w:hAnsi="Times New Roman"/>
-                <w:i w:val="0"/>
-                <w:sz w:val="24"/>
-                <w:szCs w:val="24"/>
-              </w:rPr>
-            </w:pPr>
-            <w:r>
-              <w:rPr>
-                <w:rFonts w:ascii="Times New Roman" w:hAnsi="Times New Roman"/>
-                <w:i w:val="0"/>
-                <w:sz w:val="24"/>
-                <w:szCs w:val="24"/>
-              </w:rPr>
-              <w:t>Queen</w:t>
-            </w:r>
-          </w:p>
-        </w:tc>
-        <w:tc>
-          <w:tcPr>
-            <w:tcW w:w="3983" w:type="dxa"/>
-            <w:tcBorders>
-              <w:top w:val="dotted" w:sz="4" w:space="0" w:color="auto"/>
-              <w:left w:val="dotted" w:sz="4" w:space="0" w:color="auto"/>
-              <w:bottom w:val="dotted" w:sz="4" w:space="0" w:color="auto"/>
-              <w:right w:val="dotted" w:sz="4" w:space="0" w:color="auto"/>
+              <w:jc w:val="center"/>
+              <w:rPr>
+                <w:rFonts w:ascii="Times New Roman" w:hAnsi="Times New Roman"/>
+                <w:i w:val="0"/>
+                <w:sz w:val="20"/>
+              </w:rPr>
+            </w:pPr>
+          </w:p>
+        </w:tc>
+        <w:tc>
+          <w:tcPr>
+            <w:tcW w:w="3222" w:type="pct"/>
+            <w:tcBorders>
+              <w:top w:val="dotted" w:sz="4" w:space="0" w:color="auto"/>
+              <w:left w:val="nil"/>
+              <w:bottom w:val="nil"/>
+              <w:right w:val="nil"/>
             </w:tcBorders>
             <w:vAlign w:val="center"/>
           </w:tcPr>
@@ -10631,20 +10982,22 @@
               <w:rPr>
                 <w:rFonts w:ascii="Times New Roman" w:hAnsi="Times New Roman"/>
                 <w:i w:val="0"/>
-                <w:sz w:val="24"/>
-                <w:szCs w:val="24"/>
-              </w:rPr>
-            </w:pPr>
-            <w:r>
-              <w:rPr>
-                <w:rFonts w:ascii="Times New Roman" w:hAnsi="Times New Roman"/>
-                <w:i w:val="0"/>
-                <w:sz w:val="24"/>
-                <w:szCs w:val="24"/>
-              </w:rPr>
-              <w:t>Diagonally 1-7 spaces Horizontally 1-7 spaces</w:t>
-            </w:r>
-          </w:p>
+                <w:sz w:val="20"/>
+              </w:rPr>
+            </w:pPr>
+          </w:p>
+        </w:tc>
+        <w:tc>
+          <w:tcPr>
+            <w:tcW w:w="1127" w:type="pct"/>
+            <w:tcBorders>
+              <w:top w:val="dotted" w:sz="4" w:space="0" w:color="auto"/>
+              <w:left w:val="nil"/>
+              <w:bottom w:val="nil"/>
+              <w:right w:val="nil"/>
+            </w:tcBorders>
+            <w:vAlign w:val="center"/>
+          </w:tcPr>
           <w:p>
             <w:pPr>
               <w:pStyle w:val="template"/>
@@ -10652,80 +11005,9 @@
               <w:rPr>
                 <w:rFonts w:ascii="Times New Roman" w:hAnsi="Times New Roman"/>
                 <w:i w:val="0"/>
-                <w:sz w:val="24"/>
-                <w:szCs w:val="24"/>
-              </w:rPr>
-            </w:pPr>
-            <w:r>
-              <w:rPr>
-                <w:rFonts w:ascii="Times New Roman" w:hAnsi="Times New Roman"/>
-                <w:i w:val="0"/>
-                <w:sz w:val="24"/>
-                <w:szCs w:val="24"/>
-              </w:rPr>
-              <w:lastRenderedPageBreak/>
-              <w:t xml:space="preserve">Movement is unrestricted until another game piece is encountered or end of game board is reached. </w:t>
-            </w:r>
-          </w:p>
-        </w:tc>
-        <w:tc>
-          <w:tcPr>
-            <w:tcW w:w="0" w:type="auto"/>
-            <w:tcBorders>
-              <w:top w:val="dotted" w:sz="4" w:space="0" w:color="auto"/>
-              <w:left w:val="dotted" w:sz="4" w:space="0" w:color="auto"/>
-              <w:bottom w:val="dotted" w:sz="4" w:space="0" w:color="auto"/>
-              <w:right w:val="dotted" w:sz="4" w:space="0" w:color="auto"/>
-            </w:tcBorders>
-            <w:vAlign w:val="center"/>
-          </w:tcPr>
-          <w:p>
-            <w:pPr>
-              <w:pStyle w:val="template"/>
-              <w:spacing w:line="240" w:lineRule="auto"/>
-              <w:rPr>
-                <w:rFonts w:ascii="Times New Roman" w:hAnsi="Times New Roman"/>
-                <w:i w:val="0"/>
-                <w:sz w:val="24"/>
-                <w:szCs w:val="24"/>
-              </w:rPr>
-            </w:pPr>
-            <w:r>
-              <w:rPr>
-                <w:rFonts w:ascii="Times New Roman" w:hAnsi="Times New Roman"/>
-                <w:i w:val="0"/>
-                <w:sz w:val="24"/>
-                <w:szCs w:val="24"/>
-              </w:rPr>
-              <w:lastRenderedPageBreak/>
-              <w:t xml:space="preserve">Same as </w:t>
-            </w:r>
-            <w:r>
-              <w:rPr>
-                <w:rFonts w:ascii="Times New Roman" w:hAnsi="Times New Roman"/>
-                <w:sz w:val="24"/>
-                <w:szCs w:val="24"/>
-              </w:rPr>
-              <w:t xml:space="preserve">Game Move </w:t>
-            </w:r>
-            <w:r>
-              <w:rPr>
-                <w:rFonts w:ascii="Times New Roman" w:hAnsi="Times New Roman"/>
-                <w:i w:val="0"/>
-                <w:sz w:val="24"/>
-                <w:szCs w:val="24"/>
-              </w:rPr>
-              <w:t>until an opponent’s piece is captured</w:t>
-            </w:r>
-            <w:r>
-              <w:rPr>
-                <w:rFonts w:ascii="Times New Roman" w:hAnsi="Times New Roman"/>
-                <w:i w:val="0"/>
-                <w:sz w:val="24"/>
-                <w:szCs w:val="24"/>
-              </w:rPr>
-              <w:t>.</w:t>
-            </w:r>
+                <w:sz w:val="20"/>
+              </w:rPr>
+            </w:pPr>
           </w:p>
         </w:tc>
       </w:tr>
@@ -10735,12 +11017,12 @@
         </w:trPr>
         <w:tc>
           <w:tcPr>
-            <w:tcW w:w="1435" w:type="dxa"/>
-            <w:tcBorders>
-              <w:top w:val="dotted" w:sz="4" w:space="0" w:color="auto"/>
-              <w:left w:val="dotted" w:sz="4" w:space="0" w:color="auto"/>
-              <w:bottom w:val="dotted" w:sz="4" w:space="0" w:color="auto"/>
-              <w:right w:val="dotted" w:sz="4" w:space="0" w:color="auto"/>
+            <w:tcW w:w="651" w:type="pct"/>
+            <w:tcBorders>
+              <w:top w:val="nil"/>
+              <w:left w:val="nil"/>
+              <w:bottom w:val="nil"/>
+              <w:right w:val="nil"/>
             </w:tcBorders>
             <w:vAlign w:val="center"/>
           </w:tcPr>
@@ -10748,32 +11030,23 @@
             <w:pPr>
               <w:pStyle w:val="template"/>
               <w:spacing w:line="240" w:lineRule="auto"/>
-              <w:rPr>
-                <w:rFonts w:ascii="Times New Roman" w:hAnsi="Times New Roman"/>
-                <w:i w:val="0"/>
-                <w:sz w:val="24"/>
-                <w:szCs w:val="24"/>
-              </w:rPr>
-            </w:pPr>
-            <w:r>
-              <w:rPr>
-                <w:rFonts w:ascii="Times New Roman" w:hAnsi="Times New Roman"/>
-                <w:i w:val="0"/>
-                <w:sz w:val="24"/>
-                <w:szCs w:val="24"/>
-              </w:rPr>
-              <w:t>King</w:t>
-            </w:r>
-          </w:p>
-        </w:tc>
-        <w:tc>
-          <w:tcPr>
-            <w:tcW w:w="3983" w:type="dxa"/>
-            <w:tcBorders>
-              <w:top w:val="dotted" w:sz="4" w:space="0" w:color="auto"/>
-              <w:left w:val="dotted" w:sz="4" w:space="0" w:color="auto"/>
-              <w:bottom w:val="dotted" w:sz="4" w:space="0" w:color="auto"/>
-              <w:right w:val="dotted" w:sz="4" w:space="0" w:color="auto"/>
+              <w:jc w:val="center"/>
+              <w:rPr>
+                <w:rFonts w:ascii="Times New Roman" w:hAnsi="Times New Roman"/>
+                <w:i w:val="0"/>
+                <w:sz w:val="20"/>
+              </w:rPr>
+            </w:pPr>
+          </w:p>
+        </w:tc>
+        <w:tc>
+          <w:tcPr>
+            <w:tcW w:w="3222" w:type="pct"/>
+            <w:tcBorders>
+              <w:top w:val="nil"/>
+              <w:left w:val="nil"/>
+              <w:bottom w:val="nil"/>
+              <w:right w:val="nil"/>
             </w:tcBorders>
             <w:vAlign w:val="center"/>
           </w:tcPr>
@@ -10784,20 +11057,22 @@
               <w:rPr>
                 <w:rFonts w:ascii="Times New Roman" w:hAnsi="Times New Roman"/>
                 <w:i w:val="0"/>
-                <w:sz w:val="24"/>
-                <w:szCs w:val="24"/>
-              </w:rPr>
-            </w:pPr>
-            <w:r>
-              <w:rPr>
-                <w:rFonts w:ascii="Times New Roman" w:hAnsi="Times New Roman"/>
-                <w:i w:val="0"/>
-                <w:sz w:val="24"/>
-                <w:szCs w:val="24"/>
-              </w:rPr>
-              <w:t>Diagonally 1 spaces</w:t>
-            </w:r>
-          </w:p>
+                <w:sz w:val="20"/>
+              </w:rPr>
+            </w:pPr>
+          </w:p>
+        </w:tc>
+        <w:tc>
+          <w:tcPr>
+            <w:tcW w:w="1127" w:type="pct"/>
+            <w:tcBorders>
+              <w:top w:val="nil"/>
+              <w:left w:val="nil"/>
+              <w:bottom w:val="nil"/>
+              <w:right w:val="nil"/>
+            </w:tcBorders>
+            <w:vAlign w:val="center"/>
+          </w:tcPr>
           <w:p>
             <w:pPr>
               <w:pStyle w:val="template"/>
@@ -10805,41 +11080,51 @@
               <w:rPr>
                 <w:rFonts w:ascii="Times New Roman" w:hAnsi="Times New Roman"/>
                 <w:i w:val="0"/>
-                <w:sz w:val="24"/>
-                <w:szCs w:val="24"/>
-              </w:rPr>
-            </w:pPr>
-            <w:r>
-              <w:rPr>
-                <w:rFonts w:ascii="Times New Roman" w:hAnsi="Times New Roman"/>
-                <w:i w:val="0"/>
-                <w:sz w:val="24"/>
-                <w:szCs w:val="24"/>
-              </w:rPr>
-              <w:t>Horizontally 1 spaces</w:t>
-            </w:r>
-          </w:p>
+                <w:sz w:val="20"/>
+              </w:rPr>
+            </w:pPr>
+          </w:p>
+        </w:tc>
+      </w:tr>
+      <w:tr>
+        <w:trPr>
+          <w:trHeight w:val="92"/>
+        </w:trPr>
+        <w:tc>
+          <w:tcPr>
+            <w:tcW w:w="651" w:type="pct"/>
+            <w:tcBorders>
+              <w:top w:val="nil"/>
+              <w:left w:val="nil"/>
+              <w:bottom w:val="nil"/>
+              <w:right w:val="nil"/>
+            </w:tcBorders>
+            <w:vAlign w:val="center"/>
+          </w:tcPr>
           <w:p>
             <w:pPr>
               <w:pStyle w:val="template"/>
               <w:spacing w:line="240" w:lineRule="auto"/>
-              <w:rPr>
-                <w:rFonts w:ascii="Times New Roman" w:hAnsi="Times New Roman"/>
-                <w:i w:val="0"/>
-                <w:sz w:val="24"/>
-                <w:szCs w:val="24"/>
-              </w:rPr>
-            </w:pPr>
-            <w:r>
-              <w:rPr>
-                <w:rFonts w:ascii="Times New Roman" w:hAnsi="Times New Roman"/>
-                <w:i w:val="0"/>
-                <w:sz w:val="24"/>
-                <w:szCs w:val="24"/>
-              </w:rPr>
-              <w:t xml:space="preserve">Cannot move into a position that will place it within 1 space of the opponents King. </w:t>
-            </w:r>
-          </w:p>
+              <w:jc w:val="center"/>
+              <w:rPr>
+                <w:rFonts w:ascii="Times New Roman" w:hAnsi="Times New Roman"/>
+                <w:i w:val="0"/>
+                <w:sz w:val="20"/>
+              </w:rPr>
+            </w:pPr>
+          </w:p>
+        </w:tc>
+        <w:tc>
+          <w:tcPr>
+            <w:tcW w:w="3222" w:type="pct"/>
+            <w:tcBorders>
+              <w:top w:val="nil"/>
+              <w:left w:val="nil"/>
+              <w:bottom w:val="nil"/>
+              <w:right w:val="nil"/>
+            </w:tcBorders>
+            <w:vAlign w:val="center"/>
+          </w:tcPr>
           <w:p>
             <w:pPr>
               <w:pStyle w:val="template"/>
@@ -10847,20 +11132,22 @@
               <w:rPr>
                 <w:rFonts w:ascii="Times New Roman" w:hAnsi="Times New Roman"/>
                 <w:i w:val="0"/>
-                <w:sz w:val="24"/>
-                <w:szCs w:val="24"/>
-              </w:rPr>
-            </w:pPr>
-            <w:r>
-              <w:rPr>
-                <w:rFonts w:ascii="Times New Roman" w:hAnsi="Times New Roman"/>
-                <w:i w:val="0"/>
-                <w:sz w:val="24"/>
-                <w:szCs w:val="24"/>
-              </w:rPr>
-              <w:t>Cannot move into a position that will place it in check.</w:t>
-            </w:r>
-          </w:p>
+                <w:sz w:val="20"/>
+              </w:rPr>
+            </w:pPr>
+          </w:p>
+        </w:tc>
+        <w:tc>
+          <w:tcPr>
+            <w:tcW w:w="1127" w:type="pct"/>
+            <w:tcBorders>
+              <w:top w:val="nil"/>
+              <w:left w:val="nil"/>
+              <w:bottom w:val="nil"/>
+              <w:right w:val="nil"/>
+            </w:tcBorders>
+            <w:vAlign w:val="center"/>
+          </w:tcPr>
           <w:p>
             <w:pPr>
               <w:pStyle w:val="template"/>
@@ -10868,29 +11155,24 @@
               <w:rPr>
                 <w:rFonts w:ascii="Times New Roman" w:hAnsi="Times New Roman"/>
                 <w:i w:val="0"/>
-                <w:sz w:val="24"/>
-                <w:szCs w:val="24"/>
-              </w:rPr>
-            </w:pPr>
-            <w:r>
-              <w:rPr>
-                <w:rFonts w:ascii="Times New Roman" w:hAnsi="Times New Roman"/>
-                <w:i w:val="0"/>
-                <w:sz w:val="24"/>
-                <w:szCs w:val="24"/>
-              </w:rPr>
-              <w:t>Movement cannot exceed the perimeter of the board.</w:t>
-            </w:r>
-          </w:p>
-        </w:tc>
-        <w:tc>
-          <w:tcPr>
-            <w:tcW w:w="0" w:type="auto"/>
-            <w:tcBorders>
-              <w:top w:val="dotted" w:sz="4" w:space="0" w:color="auto"/>
-              <w:left w:val="dotted" w:sz="4" w:space="0" w:color="auto"/>
-              <w:bottom w:val="dotted" w:sz="4" w:space="0" w:color="auto"/>
-              <w:right w:val="dotted" w:sz="4" w:space="0" w:color="auto"/>
+                <w:sz w:val="20"/>
+              </w:rPr>
+            </w:pPr>
+          </w:p>
+        </w:tc>
+      </w:tr>
+      <w:tr>
+        <w:trPr>
+          <w:trHeight w:val="92"/>
+        </w:trPr>
+        <w:tc>
+          <w:tcPr>
+            <w:tcW w:w="651" w:type="pct"/>
+            <w:tcBorders>
+              <w:top w:val="nil"/>
+              <w:left w:val="nil"/>
+              <w:bottom w:val="dotted" w:sz="4" w:space="0" w:color="auto"/>
+              <w:right w:val="nil"/>
             </w:tcBorders>
             <w:vAlign w:val="center"/>
           </w:tcPr>
@@ -10898,53 +11180,515 @@
             <w:pPr>
               <w:pStyle w:val="template"/>
               <w:spacing w:line="240" w:lineRule="auto"/>
-              <w:rPr>
-                <w:rFonts w:ascii="Times New Roman" w:hAnsi="Times New Roman"/>
-                <w:i w:val="0"/>
-                <w:sz w:val="24"/>
-                <w:szCs w:val="24"/>
-              </w:rPr>
-            </w:pPr>
-            <w:r>
-              <w:rPr>
-                <w:rFonts w:ascii="Times New Roman" w:hAnsi="Times New Roman"/>
-                <w:i w:val="0"/>
-                <w:sz w:val="24"/>
-                <w:szCs w:val="24"/>
+              <w:jc w:val="center"/>
+              <w:rPr>
+                <w:rFonts w:ascii="Times New Roman" w:hAnsi="Times New Roman"/>
+                <w:i w:val="0"/>
+                <w:sz w:val="20"/>
+              </w:rPr>
+            </w:pPr>
+          </w:p>
+        </w:tc>
+        <w:tc>
+          <w:tcPr>
+            <w:tcW w:w="3222" w:type="pct"/>
+            <w:tcBorders>
+              <w:top w:val="nil"/>
+              <w:left w:val="nil"/>
+              <w:bottom w:val="dotted" w:sz="4" w:space="0" w:color="auto"/>
+              <w:right w:val="nil"/>
+            </w:tcBorders>
+            <w:vAlign w:val="center"/>
+          </w:tcPr>
+          <w:p>
+            <w:pPr>
+              <w:pStyle w:val="template"/>
+              <w:spacing w:line="240" w:lineRule="auto"/>
+              <w:rPr>
+                <w:rFonts w:ascii="Times New Roman" w:hAnsi="Times New Roman"/>
+                <w:i w:val="0"/>
+                <w:sz w:val="20"/>
+              </w:rPr>
+            </w:pPr>
+          </w:p>
+        </w:tc>
+        <w:tc>
+          <w:tcPr>
+            <w:tcW w:w="1127" w:type="pct"/>
+            <w:tcBorders>
+              <w:top w:val="nil"/>
+              <w:left w:val="nil"/>
+              <w:bottom w:val="dotted" w:sz="4" w:space="0" w:color="auto"/>
+              <w:right w:val="nil"/>
+            </w:tcBorders>
+            <w:vAlign w:val="center"/>
+          </w:tcPr>
+          <w:p>
+            <w:pPr>
+              <w:pStyle w:val="template"/>
+              <w:spacing w:line="240" w:lineRule="auto"/>
+              <w:rPr>
+                <w:rFonts w:ascii="Times New Roman" w:hAnsi="Times New Roman"/>
+                <w:i w:val="0"/>
+                <w:sz w:val="20"/>
+              </w:rPr>
+            </w:pPr>
+          </w:p>
+        </w:tc>
+      </w:tr>
+      <w:tr>
+        <w:trPr>
+          <w:trHeight w:val="92"/>
+        </w:trPr>
+        <w:tc>
+          <w:tcPr>
+            <w:tcW w:w="651" w:type="pct"/>
+            <w:tcBorders>
+              <w:top w:val="nil"/>
+              <w:left w:val="dotted" w:sz="4" w:space="0" w:color="auto"/>
+              <w:bottom w:val="dotted" w:sz="4" w:space="0" w:color="auto"/>
+              <w:right w:val="dotted" w:sz="4" w:space="0" w:color="auto"/>
+            </w:tcBorders>
+            <w:vAlign w:val="center"/>
+          </w:tcPr>
+          <w:p>
+            <w:pPr>
+              <w:pStyle w:val="template"/>
+              <w:spacing w:line="240" w:lineRule="auto"/>
+              <w:jc w:val="center"/>
+              <w:rPr>
+                <w:rFonts w:ascii="Times New Roman" w:hAnsi="Times New Roman"/>
+                <w:i w:val="0"/>
+                <w:sz w:val="20"/>
+              </w:rPr>
+            </w:pPr>
+            <w:r>
+              <w:rPr>
+                <w:rFonts w:ascii="Times New Roman" w:hAnsi="Times New Roman"/>
+                <w:i w:val="0"/>
+                <w:sz w:val="20"/>
+              </w:rPr>
+              <w:t>Queen</w:t>
+            </w:r>
+          </w:p>
+        </w:tc>
+        <w:tc>
+          <w:tcPr>
+            <w:tcW w:w="3222" w:type="pct"/>
+            <w:tcBorders>
+              <w:top w:val="nil"/>
+              <w:left w:val="dotted" w:sz="4" w:space="0" w:color="auto"/>
+              <w:bottom w:val="dotted" w:sz="4" w:space="0" w:color="auto"/>
+              <w:right w:val="dotted" w:sz="4" w:space="0" w:color="auto"/>
+            </w:tcBorders>
+            <w:vAlign w:val="center"/>
+          </w:tcPr>
+          <w:p>
+            <w:pPr>
+              <w:pStyle w:val="template"/>
+              <w:spacing w:line="240" w:lineRule="auto"/>
+              <w:rPr>
+                <w:rFonts w:ascii="Times New Roman" w:hAnsi="Times New Roman"/>
+                <w:i w:val="0"/>
+                <w:sz w:val="20"/>
+              </w:rPr>
+            </w:pPr>
+          </w:p>
+          <w:p>
+            <w:pPr>
+              <w:pStyle w:val="template"/>
+              <w:spacing w:line="240" w:lineRule="auto"/>
+              <w:rPr>
+                <w:rFonts w:ascii="Times New Roman" w:hAnsi="Times New Roman"/>
+                <w:i w:val="0"/>
+                <w:sz w:val="20"/>
+              </w:rPr>
+            </w:pPr>
+            <w:r>
+              <w:rPr>
+                <w:rFonts w:ascii="Times New Roman" w:hAnsi="Times New Roman"/>
+                <w:i w:val="0"/>
+                <w:sz w:val="20"/>
+              </w:rPr>
+              <w:t>Diagonally 1-7 spaces Horizontally 1-7 spaces</w:t>
+            </w:r>
+          </w:p>
+          <w:p>
+            <w:pPr>
+              <w:pStyle w:val="template"/>
+              <w:spacing w:line="240" w:lineRule="auto"/>
+              <w:rPr>
+                <w:rFonts w:ascii="Times New Roman" w:hAnsi="Times New Roman"/>
+                <w:i w:val="0"/>
+                <w:sz w:val="20"/>
+              </w:rPr>
+            </w:pPr>
+          </w:p>
+          <w:p>
+            <w:pPr>
+              <w:pStyle w:val="template"/>
+              <w:spacing w:line="240" w:lineRule="auto"/>
+              <w:rPr>
+                <w:rFonts w:ascii="Times New Roman" w:hAnsi="Times New Roman"/>
+                <w:i w:val="0"/>
+                <w:sz w:val="20"/>
+              </w:rPr>
+            </w:pPr>
+            <w:r>
+              <w:rPr>
+                <w:rFonts w:ascii="Times New Roman" w:hAnsi="Times New Roman"/>
+                <w:i w:val="0"/>
+                <w:sz w:val="20"/>
+              </w:rPr>
+              <w:t>Movement is unrestricted until another game piece is encountered</w:t>
+            </w:r>
+            <w:r>
+              <w:rPr>
+                <w:rFonts w:ascii="Times New Roman" w:hAnsi="Times New Roman"/>
+                <w:i w:val="0"/>
+                <w:sz w:val="20"/>
+              </w:rPr>
+              <w:t>,</w:t>
+            </w:r>
+            <w:r>
+              <w:rPr>
+                <w:rFonts w:ascii="Times New Roman" w:hAnsi="Times New Roman"/>
+                <w:i w:val="0"/>
+                <w:sz w:val="20"/>
+              </w:rPr>
+              <w:t xml:space="preserve"> or end of game board is reached. </w:t>
+            </w:r>
+          </w:p>
+          <w:p>
+            <w:pPr>
+              <w:pStyle w:val="template"/>
+              <w:spacing w:line="240" w:lineRule="auto"/>
+              <w:rPr>
+                <w:rFonts w:ascii="Times New Roman" w:hAnsi="Times New Roman"/>
+                <w:i w:val="0"/>
+                <w:sz w:val="20"/>
+              </w:rPr>
+            </w:pPr>
+          </w:p>
+        </w:tc>
+        <w:tc>
+          <w:tcPr>
+            <w:tcW w:w="1127" w:type="pct"/>
+            <w:tcBorders>
+              <w:top w:val="nil"/>
+              <w:left w:val="dotted" w:sz="4" w:space="0" w:color="auto"/>
+              <w:bottom w:val="dotted" w:sz="4" w:space="0" w:color="auto"/>
+              <w:right w:val="dotted" w:sz="4" w:space="0" w:color="auto"/>
+            </w:tcBorders>
+            <w:vAlign w:val="center"/>
+          </w:tcPr>
+          <w:p>
+            <w:pPr>
+              <w:pStyle w:val="template"/>
+              <w:spacing w:line="240" w:lineRule="auto"/>
+              <w:rPr>
+                <w:rFonts w:ascii="Times New Roman" w:hAnsi="Times New Roman"/>
+                <w:i w:val="0"/>
+                <w:sz w:val="20"/>
+              </w:rPr>
+            </w:pPr>
+            <w:r>
+              <w:rPr>
+                <w:rFonts w:ascii="Times New Roman" w:hAnsi="Times New Roman"/>
+                <w:i w:val="0"/>
+                <w:sz w:val="20"/>
               </w:rPr>
               <w:t xml:space="preserve">Same as </w:t>
             </w:r>
             <w:r>
               <w:rPr>
                 <w:rFonts w:ascii="Times New Roman" w:hAnsi="Times New Roman"/>
-                <w:sz w:val="24"/>
-                <w:szCs w:val="24"/>
-              </w:rPr>
-              <w:t xml:space="preserve">Game Move </w:t>
-            </w:r>
-            <w:r>
-              <w:rPr>
-                <w:rFonts w:ascii="Times New Roman" w:hAnsi="Times New Roman"/>
-                <w:i w:val="0"/>
-                <w:sz w:val="24"/>
-                <w:szCs w:val="24"/>
-              </w:rPr>
-              <w:t>until an opponent’s piece is captured</w:t>
-            </w:r>
-            <w:r>
-              <w:rPr>
-                <w:rFonts w:ascii="Times New Roman" w:hAnsi="Times New Roman"/>
-                <w:i w:val="0"/>
-                <w:sz w:val="24"/>
-                <w:szCs w:val="24"/>
-              </w:rPr>
-              <w:t xml:space="preserve">. Must not be in </w:t>
-            </w:r>
-            <w:r>
-              <w:rPr>
-                <w:rFonts w:ascii="Times New Roman" w:hAnsi="Times New Roman"/>
-                <w:sz w:val="24"/>
-                <w:szCs w:val="24"/>
+                <w:sz w:val="20"/>
+              </w:rPr>
+              <w:t>game m</w:t>
+            </w:r>
+            <w:r>
+              <w:rPr>
+                <w:rFonts w:ascii="Times New Roman" w:hAnsi="Times New Roman"/>
+                <w:sz w:val="20"/>
+              </w:rPr>
+              <w:t xml:space="preserve">ove </w:t>
+            </w:r>
+            <w:r>
+              <w:rPr>
+                <w:rFonts w:ascii="Times New Roman" w:hAnsi="Times New Roman"/>
+                <w:i w:val="0"/>
+                <w:sz w:val="20"/>
+              </w:rPr>
+              <w:t>until an opponent’s piece is captured.</w:t>
+            </w:r>
+          </w:p>
+        </w:tc>
+      </w:tr>
+      <w:tr>
+        <w:trPr>
+          <w:trHeight w:val="92"/>
+        </w:trPr>
+        <w:tc>
+          <w:tcPr>
+            <w:tcW w:w="651" w:type="pct"/>
+            <w:tcBorders>
+              <w:top w:val="nil"/>
+              <w:left w:val="dotted" w:sz="4" w:space="0" w:color="auto"/>
+              <w:bottom w:val="dotted" w:sz="4" w:space="0" w:color="auto"/>
+              <w:right w:val="dotted" w:sz="4" w:space="0" w:color="auto"/>
+            </w:tcBorders>
+            <w:vAlign w:val="center"/>
+          </w:tcPr>
+          <w:p>
+            <w:pPr>
+              <w:pStyle w:val="template"/>
+              <w:spacing w:line="240" w:lineRule="auto"/>
+              <w:jc w:val="center"/>
+              <w:rPr>
+                <w:rFonts w:ascii="Times New Roman" w:hAnsi="Times New Roman"/>
+                <w:i w:val="0"/>
+                <w:sz w:val="20"/>
+              </w:rPr>
+            </w:pPr>
+            <w:r>
+              <w:rPr>
+                <w:rFonts w:ascii="Times New Roman" w:hAnsi="Times New Roman"/>
+                <w:i w:val="0"/>
+                <w:sz w:val="20"/>
+              </w:rPr>
+              <w:t>King</w:t>
+            </w:r>
+            <w:r>
+              <w:rPr>
+                <w:rFonts w:ascii="Times New Roman" w:hAnsi="Times New Roman"/>
+                <w:i w:val="0"/>
+                <w:sz w:val="20"/>
+              </w:rPr>
+              <w:t xml:space="preserve"> </w:t>
+            </w:r>
+          </w:p>
+        </w:tc>
+        <w:tc>
+          <w:tcPr>
+            <w:tcW w:w="3222" w:type="pct"/>
+            <w:tcBorders>
+              <w:top w:val="nil"/>
+              <w:left w:val="dotted" w:sz="4" w:space="0" w:color="auto"/>
+              <w:bottom w:val="dotted" w:sz="4" w:space="0" w:color="auto"/>
+              <w:right w:val="dotted" w:sz="4" w:space="0" w:color="auto"/>
+            </w:tcBorders>
+            <w:vAlign w:val="center"/>
+          </w:tcPr>
+          <w:p>
+            <w:pPr>
+              <w:pStyle w:val="template"/>
+              <w:spacing w:line="240" w:lineRule="auto"/>
+              <w:rPr>
+                <w:rFonts w:ascii="Times New Roman" w:hAnsi="Times New Roman"/>
+                <w:i w:val="0"/>
+                <w:sz w:val="20"/>
+              </w:rPr>
+            </w:pPr>
+          </w:p>
+          <w:p>
+            <w:pPr>
+              <w:pStyle w:val="template"/>
+              <w:spacing w:line="240" w:lineRule="auto"/>
+              <w:rPr>
+                <w:rFonts w:ascii="Times New Roman" w:hAnsi="Times New Roman"/>
+                <w:b/>
+                <w:i w:val="0"/>
+                <w:sz w:val="20"/>
+              </w:rPr>
+            </w:pPr>
+            <w:r>
+              <w:rPr>
+                <w:rFonts w:ascii="Times New Roman" w:hAnsi="Times New Roman"/>
+                <w:b/>
+                <w:i w:val="0"/>
+                <w:sz w:val="20"/>
+              </w:rPr>
+              <w:t>Diagonally 1 spaces</w:t>
+            </w:r>
+          </w:p>
+          <w:p>
+            <w:pPr>
+              <w:pStyle w:val="template"/>
+              <w:spacing w:line="240" w:lineRule="auto"/>
+              <w:rPr>
+                <w:rFonts w:ascii="Times New Roman" w:hAnsi="Times New Roman"/>
+                <w:b/>
+                <w:i w:val="0"/>
+                <w:sz w:val="20"/>
+              </w:rPr>
+            </w:pPr>
+          </w:p>
+          <w:p>
+            <w:pPr>
+              <w:pStyle w:val="template"/>
+              <w:spacing w:line="240" w:lineRule="auto"/>
+              <w:rPr>
+                <w:rFonts w:ascii="Times New Roman" w:hAnsi="Times New Roman"/>
+                <w:b/>
+                <w:i w:val="0"/>
+                <w:sz w:val="20"/>
+              </w:rPr>
+            </w:pPr>
+            <w:r>
+              <w:rPr>
+                <w:rFonts w:ascii="Times New Roman" w:hAnsi="Times New Roman"/>
+                <w:b/>
+                <w:i w:val="0"/>
+                <w:sz w:val="20"/>
+              </w:rPr>
+              <w:t>Horizontally 1 spaces</w:t>
+            </w:r>
+          </w:p>
+          <w:p>
+            <w:pPr>
+              <w:pStyle w:val="template"/>
+              <w:spacing w:line="240" w:lineRule="auto"/>
+              <w:rPr>
+                <w:rFonts w:ascii="Times New Roman" w:hAnsi="Times New Roman"/>
+                <w:b/>
+                <w:i w:val="0"/>
+                <w:sz w:val="20"/>
+              </w:rPr>
+            </w:pPr>
+          </w:p>
+          <w:p>
+            <w:pPr>
+              <w:pStyle w:val="template"/>
+              <w:spacing w:line="240" w:lineRule="auto"/>
+              <w:rPr>
+                <w:rFonts w:ascii="Times New Roman" w:hAnsi="Times New Roman"/>
+                <w:i w:val="0"/>
+                <w:sz w:val="20"/>
+              </w:rPr>
+            </w:pPr>
+            <w:r>
+              <w:rPr>
+                <w:rFonts w:ascii="Times New Roman" w:hAnsi="Times New Roman"/>
+                <w:i w:val="0"/>
+                <w:sz w:val="20"/>
+              </w:rPr>
+              <w:t xml:space="preserve">Cannot move into a position that will place it within 1 space of the opponents King. </w:t>
+            </w:r>
+          </w:p>
+          <w:p>
+            <w:pPr>
+              <w:pStyle w:val="template"/>
+              <w:spacing w:line="240" w:lineRule="auto"/>
+              <w:rPr>
+                <w:rFonts w:ascii="Times New Roman" w:hAnsi="Times New Roman"/>
+                <w:i w:val="0"/>
+                <w:sz w:val="20"/>
+              </w:rPr>
+            </w:pPr>
+          </w:p>
+          <w:p>
+            <w:pPr>
+              <w:pStyle w:val="template"/>
+              <w:spacing w:line="240" w:lineRule="auto"/>
+              <w:rPr>
+                <w:rFonts w:ascii="Times New Roman" w:hAnsi="Times New Roman"/>
+                <w:i w:val="0"/>
+                <w:sz w:val="20"/>
+              </w:rPr>
+            </w:pPr>
+            <w:r>
+              <w:rPr>
+                <w:rFonts w:ascii="Times New Roman" w:hAnsi="Times New Roman"/>
+                <w:i w:val="0"/>
+                <w:sz w:val="20"/>
+              </w:rPr>
+              <w:t>Cannot move into a posit</w:t>
+            </w:r>
+            <w:r>
+              <w:rPr>
+                <w:rFonts w:ascii="Times New Roman" w:hAnsi="Times New Roman"/>
+                <w:i w:val="0"/>
+                <w:sz w:val="20"/>
+              </w:rPr>
+              <w:t>ion that will place it in check, and m</w:t>
+            </w:r>
+            <w:r>
+              <w:rPr>
+                <w:rFonts w:ascii="Times New Roman" w:hAnsi="Times New Roman"/>
+                <w:i w:val="0"/>
+                <w:sz w:val="20"/>
+              </w:rPr>
+              <w:t>ovement cannot exceed the perimeter of the board.</w:t>
+            </w:r>
+          </w:p>
+          <w:p>
+            <w:pPr>
+              <w:pStyle w:val="template"/>
+              <w:spacing w:line="240" w:lineRule="auto"/>
+              <w:rPr>
+                <w:rFonts w:ascii="Times New Roman" w:hAnsi="Times New Roman"/>
+                <w:i w:val="0"/>
+                <w:sz w:val="20"/>
+              </w:rPr>
+            </w:pPr>
+          </w:p>
+        </w:tc>
+        <w:tc>
+          <w:tcPr>
+            <w:tcW w:w="1127" w:type="pct"/>
+            <w:tcBorders>
+              <w:top w:val="nil"/>
+              <w:left w:val="dotted" w:sz="4" w:space="0" w:color="auto"/>
+              <w:bottom w:val="dotted" w:sz="4" w:space="0" w:color="auto"/>
+              <w:right w:val="dotted" w:sz="4" w:space="0" w:color="auto"/>
+            </w:tcBorders>
+            <w:vAlign w:val="center"/>
+          </w:tcPr>
+          <w:p>
+            <w:pPr>
+              <w:pStyle w:val="template"/>
+              <w:spacing w:line="240" w:lineRule="auto"/>
+              <w:rPr>
+                <w:rFonts w:ascii="Times New Roman" w:hAnsi="Times New Roman"/>
+                <w:i w:val="0"/>
+                <w:sz w:val="20"/>
+              </w:rPr>
+            </w:pPr>
+            <w:r>
+              <w:rPr>
+                <w:rFonts w:ascii="Times New Roman" w:hAnsi="Times New Roman"/>
+                <w:i w:val="0"/>
+                <w:sz w:val="20"/>
+              </w:rPr>
+              <w:t xml:space="preserve">Same as </w:t>
+            </w:r>
+            <w:r>
+              <w:rPr>
+                <w:rFonts w:ascii="Times New Roman" w:hAnsi="Times New Roman"/>
+                <w:sz w:val="20"/>
+              </w:rPr>
+              <w:t>game m</w:t>
+            </w:r>
+            <w:r>
+              <w:rPr>
+                <w:rFonts w:ascii="Times New Roman" w:hAnsi="Times New Roman"/>
+                <w:sz w:val="20"/>
+              </w:rPr>
+              <w:t xml:space="preserve">ove </w:t>
+            </w:r>
+            <w:r>
+              <w:rPr>
+                <w:rFonts w:ascii="Times New Roman" w:hAnsi="Times New Roman"/>
+                <w:i w:val="0"/>
+                <w:sz w:val="20"/>
+              </w:rPr>
+              <w:t xml:space="preserve">until an opponent’s piece is captured. Must not be in </w:t>
+            </w:r>
+            <w:r>
+              <w:rPr>
+                <w:rFonts w:ascii="Times New Roman" w:hAnsi="Times New Roman"/>
+                <w:sz w:val="20"/>
               </w:rPr>
               <w:t>check</w:t>
             </w:r>
@@ -10952,25 +11696,29 @@
               <w:rPr>
                 <w:rFonts w:ascii="Times New Roman" w:hAnsi="Times New Roman"/>
                 <w:i w:val="0"/>
-                <w:sz w:val="24"/>
-                <w:szCs w:val="24"/>
+                <w:sz w:val="20"/>
               </w:rPr>
               <w:t xml:space="preserve"> when </w:t>
             </w:r>
             <w:r>
               <w:rPr>
                 <w:rFonts w:ascii="Times New Roman" w:hAnsi="Times New Roman"/>
-                <w:sz w:val="24"/>
-                <w:szCs w:val="24"/>
-              </w:rPr>
-              <w:t xml:space="preserve">Capture </w:t>
-            </w:r>
-            <w:r>
-              <w:rPr>
-                <w:rFonts w:ascii="Times New Roman" w:hAnsi="Times New Roman"/>
-                <w:i w:val="0"/>
-                <w:sz w:val="24"/>
-                <w:szCs w:val="24"/>
+                <w:sz w:val="20"/>
+              </w:rPr>
+              <w:t>c</w:t>
+            </w:r>
+            <w:r>
+              <w:rPr>
+                <w:rFonts w:ascii="Times New Roman" w:hAnsi="Times New Roman"/>
+                <w:sz w:val="20"/>
+              </w:rPr>
+              <w:t xml:space="preserve">apture </w:t>
+            </w:r>
+            <w:r>
+              <w:rPr>
+                <w:rFonts w:ascii="Times New Roman" w:hAnsi="Times New Roman"/>
+                <w:i w:val="0"/>
+                <w:sz w:val="20"/>
               </w:rPr>
               <w:t>completed.</w:t>
             </w:r>
@@ -11146,18 +11894,6 @@
     <w:p>
       <w:pPr>
         <w:pStyle w:val="template"/>
-        <w:ind w:left="1440"/>
-        <w:rPr>
-          <w:rFonts w:ascii="Times New Roman" w:hAnsi="Times New Roman"/>
-          <w:i w:val="0"/>
-          <w:sz w:val="24"/>
-          <w:szCs w:val="24"/>
-        </w:rPr>
-      </w:pPr>
-    </w:p>
-    <w:p>
-      <w:pPr>
-        <w:pStyle w:val="template"/>
         <w:ind w:left="720"/>
         <w:rPr>
           <w:rFonts w:ascii="Times New Roman" w:hAnsi="Times New Roman"/>
@@ -11489,15 +12225,6 @@
     </w:p>
     <w:p>
       <w:pPr>
-        <w:pStyle w:val="ListParagraph"/>
-        <w:rPr>
-          <w:i/>
-          <w:szCs w:val="24"/>
-        </w:rPr>
-      </w:pPr>
-    </w:p>
-    <w:p>
-      <w:pPr>
         <w:pStyle w:val="template"/>
         <w:numPr>
           <w:ilvl w:val="0"/>
@@ -12342,348 +13069,6 @@
       </w:r>
       <w:r>
         <w:t>, see figure 3.</w:t>
-      </w:r>
-    </w:p>
-    <w:p/>
-    <w:p>
-      <w:r>
-        <w:t xml:space="preserve">The </w:t>
-      </w:r>
-      <w:r>
-        <w:rPr>
-          <w:i/>
-        </w:rPr>
-        <w:t>Game Setup Page</w:t>
-      </w:r>
-      <w:r>
-        <w:t xml:space="preserve"> </w:t>
-      </w:r>
-      <w:r>
-        <w:t xml:space="preserve">shall allow the user to set </w:t>
-      </w:r>
-      <w:r>
-        <w:t xml:space="preserve">a </w:t>
-      </w:r>
-      <w:r>
-        <w:rPr>
-          <w:i/>
-        </w:rPr>
-        <w:t>username</w:t>
-      </w:r>
-      <w:r>
-        <w:t xml:space="preserve">, select </w:t>
-      </w:r>
-      <w:r>
-        <w:rPr>
-          <w:i/>
-        </w:rPr>
-        <w:t>game mode</w:t>
-      </w:r>
-      <w:r>
-        <w:t xml:space="preserve">, and configure </w:t>
-      </w:r>
-      <w:r>
-        <w:rPr>
-          <w:i/>
-        </w:rPr>
-        <w:t>game timer</w:t>
-      </w:r>
-      <w:r>
-        <w:t xml:space="preserve"> and </w:t>
-      </w:r>
-      <w:r>
-        <w:rPr>
-          <w:i/>
-        </w:rPr>
-        <w:t>turn timer</w:t>
-      </w:r>
-      <w:r>
-        <w:t xml:space="preserve"> as well as begin a game. Once a user se</w:t>
-      </w:r>
-      <w:r>
-        <w:t xml:space="preserve">lects </w:t>
-      </w:r>
-      <w:r>
-        <w:rPr>
-          <w:i/>
-        </w:rPr>
-        <w:t>Play</w:t>
-      </w:r>
-      <w:r>
-        <w:t xml:space="preserve"> the system shall take the user to the </w:t>
-      </w:r>
-      <w:r>
-        <w:rPr>
-          <w:i/>
-        </w:rPr>
-        <w:t>Game Page</w:t>
-      </w:r>
-      <w:r>
-        <w:t>, see figure 4.</w:t>
-      </w:r>
-    </w:p>
-    <w:p/>
-    <w:p>
-      <w:r>
-        <w:t xml:space="preserve">On the </w:t>
-      </w:r>
-      <w:r>
-        <w:rPr>
-          <w:i/>
-        </w:rPr>
-        <w:t>Game Page</w:t>
-      </w:r>
-      <w:r>
-        <w:t xml:space="preserve"> the user shall have the ability to </w:t>
-      </w:r>
-      <w:r>
-        <w:t xml:space="preserve">move </w:t>
-      </w:r>
-      <w:r>
-        <w:rPr>
-          <w:i/>
-        </w:rPr>
-        <w:t xml:space="preserve">game pieces </w:t>
-      </w:r>
-      <w:r>
-        <w:t>(</w:t>
-      </w:r>
-      <w:r>
-        <w:t>GP</w:t>
-      </w:r>
-      <w:r>
-        <w:t>)</w:t>
-      </w:r>
-      <w:r>
-        <w:t xml:space="preserve"> on the </w:t>
-      </w:r>
-      <w:r>
-        <w:rPr>
-          <w:i/>
-        </w:rPr>
-        <w:t xml:space="preserve">game board </w:t>
-      </w:r>
-      <w:r>
-        <w:t>(</w:t>
-      </w:r>
-      <w:r>
-        <w:t>GB</w:t>
-      </w:r>
-      <w:r>
-        <w:t>)</w:t>
-      </w:r>
-      <w:r>
-        <w:t>. Additionally, they shall b</w:t>
-      </w:r>
-      <w:r>
-        <w:t xml:space="preserve">e able to keep track of the </w:t>
-      </w:r>
-      <w:r>
-        <w:rPr>
-          <w:i/>
-        </w:rPr>
-        <w:t>game timer</w:t>
-      </w:r>
-      <w:r>
-        <w:t xml:space="preserve">, </w:t>
-      </w:r>
-      <w:r>
-        <w:rPr>
-          <w:i/>
-        </w:rPr>
-        <w:t>turn timer</w:t>
-      </w:r>
-      <w:r>
-        <w:t>,</w:t>
-      </w:r>
-      <w:r>
-        <w:rPr>
-          <w:i/>
-        </w:rPr>
-        <w:t xml:space="preserve"> </w:t>
-      </w:r>
-      <w:r>
-        <w:t xml:space="preserve">and </w:t>
-      </w:r>
-      <w:r>
-        <w:rPr>
-          <w:i/>
-        </w:rPr>
-        <w:t>remaining pieces</w:t>
-      </w:r>
-      <w:r>
-        <w:t>.</w:t>
-      </w:r>
-      <w:r>
-        <w:t xml:space="preserve"> </w:t>
-      </w:r>
-      <w:r>
-        <w:t xml:space="preserve">Furthermore, the user shall have the option to change </w:t>
-      </w:r>
-      <w:r>
-        <w:rPr>
-          <w:i/>
-        </w:rPr>
-        <w:t>settings</w:t>
-      </w:r>
-      <w:r>
-        <w:t xml:space="preserve"> and </w:t>
-      </w:r>
-      <w:r>
-        <w:rPr>
-          <w:i/>
-        </w:rPr>
-        <w:t>quit game</w:t>
-      </w:r>
-      <w:r>
-        <w:t xml:space="preserve">. </w:t>
-      </w:r>
-      <w:r>
-        <w:t xml:space="preserve">When a user selects one of the available GP (Pawn, Rook, Bishop, Knight, Queen, King) the system shall </w:t>
-      </w:r>
-      <w:r>
-        <w:t>highlight availab</w:t>
-      </w:r>
-      <w:r>
-        <w:t xml:space="preserve">le moves, potential captures and </w:t>
-      </w:r>
-      <w:r>
-        <w:t xml:space="preserve">checkmates, and </w:t>
-      </w:r>
-      <w:r>
-        <w:t xml:space="preserve">allow the user to place selected GP according to that piece’s </w:t>
-      </w:r>
-      <w:r>
-        <w:rPr>
-          <w:i/>
-        </w:rPr>
-        <w:t>game move</w:t>
-      </w:r>
-      <w:r>
-        <w:t xml:space="preserve"> (GM).</w:t>
-      </w:r>
-      <w:r>
-        <w:t xml:space="preserve"> If a user selects </w:t>
-      </w:r>
-      <w:r>
-        <w:rPr>
-          <w:i/>
-        </w:rPr>
-        <w:t>quit game</w:t>
-      </w:r>
-      <w:r>
-        <w:t xml:space="preserve"> the system shall immediately end the game and take the user back to the </w:t>
-      </w:r>
-      <w:r>
-        <w:rPr>
-          <w:i/>
-        </w:rPr>
-        <w:t>Landing Page</w:t>
-      </w:r>
-      <w:r>
-        <w:t>.</w:t>
-      </w:r>
-      <w:r>
-        <w:t xml:space="preserve"> If user selects </w:t>
-      </w:r>
-      <w:r>
-        <w:rPr>
-          <w:i/>
-        </w:rPr>
-        <w:t>settings</w:t>
-      </w:r>
-      <w:r>
-        <w:t xml:space="preserve"> the user will be taken </w:t>
-      </w:r>
-      <w:r>
-        <w:rPr>
-          <w:i/>
-        </w:rPr>
-        <w:t>Settings Page</w:t>
-      </w:r>
-      <w:r>
-        <w:t xml:space="preserve">, see figure 5. </w:t>
-      </w:r>
-    </w:p>
-    <w:p/>
-    <w:p>
-      <w:r>
-        <w:t xml:space="preserve">When a user reaches the </w:t>
-      </w:r>
-      <w:r>
-        <w:rPr>
-          <w:i/>
-        </w:rPr>
-        <w:t>Settings Page</w:t>
-      </w:r>
-      <w:r>
-        <w:t xml:space="preserve"> either via the </w:t>
-      </w:r>
-      <w:r>
-        <w:rPr>
-          <w:i/>
-        </w:rPr>
-        <w:t>Landing Page</w:t>
-      </w:r>
-      <w:r>
-        <w:t xml:space="preserve"> or </w:t>
-      </w:r>
-      <w:r>
-        <w:t xml:space="preserve">by clicking </w:t>
-      </w:r>
-      <w:r>
-        <w:rPr>
-          <w:i/>
-        </w:rPr>
-        <w:t>settings</w:t>
-      </w:r>
-      <w:r>
-        <w:t xml:space="preserve"> on the </w:t>
-      </w:r>
-      <w:r>
-        <w:rPr>
-          <w:i/>
-        </w:rPr>
-        <w:t xml:space="preserve">Game Page </w:t>
-      </w:r>
-      <w:r>
-        <w:t xml:space="preserve">the user will have options available to select </w:t>
-      </w:r>
-      <w:r>
-        <w:t>default</w:t>
-      </w:r>
-      <w:r>
-        <w:t xml:space="preserve"> settings including: </w:t>
-      </w:r>
-      <w:r>
-        <w:rPr>
-          <w:i/>
-        </w:rPr>
-        <w:t xml:space="preserve">game timer, turn timer, </w:t>
-      </w:r>
-      <w:r>
-        <w:t>GB and GP colors</w:t>
-      </w:r>
-      <w:r>
-        <w:t xml:space="preserve">, </w:t>
-      </w:r>
-      <w:r>
-        <w:t xml:space="preserve">and </w:t>
-      </w:r>
-      <w:r>
-        <w:t xml:space="preserve">change </w:t>
-      </w:r>
-      <w:r>
-        <w:rPr>
-          <w:i/>
-        </w:rPr>
-        <w:t>highlighting option</w:t>
-      </w:r>
-      <w:r>
-        <w:t xml:space="preserve"> (as outlined in section 2.2)</w:t>
-      </w:r>
-      <w:r>
-        <w:t>.</w:t>
       </w:r>
     </w:p>
     <w:p/>
@@ -12702,13 +13087,13 @@
         <w:tblLook w:val="04A0" w:firstRow="1" w:lastRow="0" w:firstColumn="1" w:lastColumn="0" w:noHBand="0" w:noVBand="1"/>
       </w:tblPr>
       <w:tblGrid>
-        <w:gridCol w:w="4816"/>
-        <w:gridCol w:w="4832"/>
+        <w:gridCol w:w="4764"/>
+        <w:gridCol w:w="4884"/>
       </w:tblGrid>
       <w:tr>
         <w:tc>
           <w:tcPr>
-            <w:tcW w:w="2500" w:type="pct"/>
+            <w:tcW w:w="2496" w:type="pct"/>
             <w:vAlign w:val="center"/>
           </w:tcPr>
           <w:p>
@@ -12720,9 +13105,8 @@
               <w:rPr>
                 <w:noProof/>
               </w:rPr>
-              <w:lastRenderedPageBreak/>
               <w:drawing>
-                <wp:inline distT="0" distB="0" distL="0" distR="0" wp14:anchorId="21287408">
+                <wp:inline distT="0" distB="0" distL="0" distR="0" wp14:anchorId="3C294655" wp14:editId="167C0DDD">
                   <wp:extent cx="2954655" cy="1828800"/>
                   <wp:effectExtent l="0" t="0" r="4445" b="0"/>
                   <wp:docPr id="8" name="Picture 8"/>
@@ -12774,7 +13158,7 @@
         </w:tc>
         <w:tc>
           <w:tcPr>
-            <w:tcW w:w="2500" w:type="pct"/>
+            <w:tcW w:w="2504" w:type="pct"/>
             <w:vAlign w:val="center"/>
           </w:tcPr>
           <w:p>
@@ -12787,7 +13171,7 @@
                 <w:noProof/>
               </w:rPr>
               <w:drawing>
-                <wp:inline distT="0" distB="0" distL="0" distR="0" wp14:anchorId="72797A59" wp14:editId="39579847">
+                <wp:inline distT="0" distB="0" distL="0" distR="0" wp14:anchorId="302C88BD" wp14:editId="37869001">
                   <wp:extent cx="3037100" cy="1828800"/>
                   <wp:effectExtent l="0" t="0" r="0" b="0"/>
                   <wp:docPr id="9" name="Picture 9"/>
@@ -12844,7 +13228,7 @@
         </w:trPr>
         <w:tc>
           <w:tcPr>
-            <w:tcW w:w="2500" w:type="pct"/>
+            <w:tcW w:w="2496" w:type="pct"/>
             <w:vAlign w:val="center"/>
           </w:tcPr>
           <w:p>
@@ -12888,7 +13272,7 @@
         </w:tc>
         <w:tc>
           <w:tcPr>
-            <w:tcW w:w="2500" w:type="pct"/>
+            <w:tcW w:w="2504" w:type="pct"/>
             <w:vAlign w:val="center"/>
           </w:tcPr>
           <w:p>
@@ -12926,38 +13310,321 @@
                 <w:sz w:val="16"/>
                 <w:szCs w:val="16"/>
               </w:rPr>
-              <w:t>Game Setup</w:t>
-            </w:r>
-            <w:r>
+              <w:t>Game Setup Page</w:t>
+            </w:r>
+          </w:p>
+        </w:tc>
+      </w:tr>
+    </w:tbl>
+    <w:p>
+      <w:r>
+        <w:t xml:space="preserve">The </w:t>
+      </w:r>
+      <w:r>
+        <w:rPr>
+          <w:i/>
+        </w:rPr>
+        <w:t>Game Setup Page</w:t>
+      </w:r>
+      <w:r>
+        <w:t xml:space="preserve"> </w:t>
+      </w:r>
+      <w:r>
+        <w:t xml:space="preserve">shall allow the user to set </w:t>
+      </w:r>
+      <w:r>
+        <w:t xml:space="preserve">a </w:t>
+      </w:r>
+      <w:r>
+        <w:rPr>
+          <w:i/>
+        </w:rPr>
+        <w:t>username</w:t>
+      </w:r>
+      <w:r>
+        <w:t xml:space="preserve">, select </w:t>
+      </w:r>
+      <w:r>
+        <w:rPr>
+          <w:i/>
+        </w:rPr>
+        <w:t>game mode</w:t>
+      </w:r>
+      <w:r>
+        <w:t xml:space="preserve">, and configure </w:t>
+      </w:r>
+      <w:r>
+        <w:rPr>
+          <w:i/>
+        </w:rPr>
+        <w:t>game timer</w:t>
+      </w:r>
+      <w:r>
+        <w:t xml:space="preserve"> and </w:t>
+      </w:r>
+      <w:r>
+        <w:rPr>
+          <w:i/>
+        </w:rPr>
+        <w:t>turn timer</w:t>
+      </w:r>
+      <w:r>
+        <w:t xml:space="preserve"> as well as begin a game. Once a user se</w:t>
+      </w:r>
+      <w:r>
+        <w:t xml:space="preserve">lects </w:t>
+      </w:r>
+      <w:r>
+        <w:rPr>
+          <w:i/>
+        </w:rPr>
+        <w:t>Play</w:t>
+      </w:r>
+      <w:r>
+        <w:t xml:space="preserve"> the system shall take the user to the </w:t>
+      </w:r>
+      <w:r>
+        <w:rPr>
+          <w:i/>
+        </w:rPr>
+        <w:t>Game Page</w:t>
+      </w:r>
+      <w:r>
+        <w:t xml:space="preserve">, see figure 4 on </w:t>
+      </w:r>
+      <w:r>
+        <w:t>next</w:t>
+      </w:r>
+      <w:r>
+        <w:t xml:space="preserve"> page.</w:t>
+      </w:r>
+    </w:p>
+    <w:p/>
+    <w:p>
+      <w:r>
+        <w:t xml:space="preserve">On the </w:t>
+      </w:r>
+      <w:r>
+        <w:rPr>
+          <w:i/>
+        </w:rPr>
+        <w:t>Game Page</w:t>
+      </w:r>
+      <w:r>
+        <w:t xml:space="preserve"> the user shall have the ability to </w:t>
+      </w:r>
+      <w:r>
+        <w:t xml:space="preserve">move </w:t>
+      </w:r>
+      <w:r>
+        <w:rPr>
+          <w:i/>
+        </w:rPr>
+        <w:t xml:space="preserve">game pieces </w:t>
+      </w:r>
+      <w:r>
+        <w:t>(</w:t>
+      </w:r>
+      <w:r>
+        <w:t>GP</w:t>
+      </w:r>
+      <w:r>
+        <w:t>)</w:t>
+      </w:r>
+      <w:r>
+        <w:t xml:space="preserve"> on the </w:t>
+      </w:r>
+      <w:r>
+        <w:rPr>
+          <w:i/>
+        </w:rPr>
+        <w:t xml:space="preserve">game board </w:t>
+      </w:r>
+      <w:r>
+        <w:t>(</w:t>
+      </w:r>
+      <w:r>
+        <w:t>GB</w:t>
+      </w:r>
+      <w:r>
+        <w:t>)</w:t>
+      </w:r>
+      <w:r>
+        <w:t>. Additionally, they shall b</w:t>
+      </w:r>
+      <w:r>
+        <w:t xml:space="preserve">e able to keep track of the </w:t>
+      </w:r>
+      <w:r>
+        <w:rPr>
+          <w:i/>
+        </w:rPr>
+        <w:t>game timer</w:t>
+      </w:r>
+      <w:r>
+        <w:t xml:space="preserve">, </w:t>
+      </w:r>
+      <w:r>
+        <w:rPr>
+          <w:i/>
+        </w:rPr>
+        <w:t>turn timer</w:t>
+      </w:r>
+      <w:r>
+        <w:t>,</w:t>
+      </w:r>
+      <w:r>
+        <w:rPr>
+          <w:i/>
+        </w:rPr>
+        <w:t xml:space="preserve"> </w:t>
+      </w:r>
+      <w:r>
+        <w:t xml:space="preserve">and </w:t>
+      </w:r>
+      <w:r>
+        <w:rPr>
+          <w:i/>
+        </w:rPr>
+        <w:t>remaining pieces</w:t>
+      </w:r>
+      <w:r>
+        <w:t>.</w:t>
+      </w:r>
+      <w:r>
+        <w:t xml:space="preserve"> </w:t>
+      </w:r>
+      <w:r>
+        <w:t xml:space="preserve">Furthermore, the user shall have the option to change </w:t>
+      </w:r>
+      <w:r>
+        <w:rPr>
+          <w:i/>
+        </w:rPr>
+        <w:t>settings</w:t>
+      </w:r>
+      <w:r>
+        <w:t xml:space="preserve"> and </w:t>
+      </w:r>
+      <w:r>
+        <w:rPr>
+          <w:i/>
+        </w:rPr>
+        <w:t>quit game</w:t>
+      </w:r>
+      <w:r>
+        <w:t xml:space="preserve">. </w:t>
+      </w:r>
+      <w:r>
+        <w:t xml:space="preserve">When a user selects one of the available GP (Pawn, Rook, Bishop, Knight, Queen, King) the system shall </w:t>
+      </w:r>
+      <w:r>
+        <w:t>highlight availab</w:t>
+      </w:r>
+      <w:r>
+        <w:t xml:space="preserve">le moves, potential captures and </w:t>
+      </w:r>
+      <w:r>
+        <w:t xml:space="preserve">checkmates, and </w:t>
+      </w:r>
+      <w:r>
+        <w:t xml:space="preserve">allow the user to place selected GP according to that piece’s </w:t>
+      </w:r>
+      <w:r>
+        <w:rPr>
+          <w:i/>
+        </w:rPr>
+        <w:t>game move</w:t>
+      </w:r>
+      <w:r>
+        <w:t xml:space="preserve"> (GM).</w:t>
+      </w:r>
+      <w:r>
+        <w:t xml:space="preserve"> If a user selects </w:t>
+      </w:r>
+      <w:r>
+        <w:rPr>
+          <w:i/>
+        </w:rPr>
+        <w:t>quit game</w:t>
+      </w:r>
+      <w:r>
+        <w:t xml:space="preserve"> the system shall </w:t>
+      </w:r>
+      <w:r>
+        <w:lastRenderedPageBreak/>
+        <w:t xml:space="preserve">immediately end the game and take the user back to the </w:t>
+      </w:r>
+      <w:r>
+        <w:rPr>
+          <w:i/>
+        </w:rPr>
+        <w:t>Landing Page</w:t>
+      </w:r>
+      <w:r>
+        <w:t>.</w:t>
+      </w:r>
+      <w:r>
+        <w:t xml:space="preserve"> If user selects </w:t>
+      </w:r>
+      <w:r>
+        <w:rPr>
+          <w:i/>
+        </w:rPr>
+        <w:t>settings</w:t>
+      </w:r>
+      <w:r>
+        <w:t xml:space="preserve"> the user will be taken </w:t>
+      </w:r>
+      <w:r>
+        <w:rPr>
+          <w:i/>
+        </w:rPr>
+        <w:t>Settings Page</w:t>
+      </w:r>
+      <w:r>
+        <w:t>, see figure 5.</w:t>
+      </w:r>
+    </w:p>
+    <w:p/>
+    <w:tbl>
+      <w:tblPr>
+        <w:tblStyle w:val="TableGrid"/>
+        <w:tblW w:w="5000" w:type="pct"/>
+        <w:tblBorders>
+          <w:top w:val="none" w:sz="0" w:space="0" w:color="auto"/>
+          <w:left w:val="none" w:sz="0" w:space="0" w:color="auto"/>
+          <w:bottom w:val="none" w:sz="0" w:space="0" w:color="auto"/>
+          <w:right w:val="none" w:sz="0" w:space="0" w:color="auto"/>
+          <w:insideH w:val="none" w:sz="0" w:space="0" w:color="auto"/>
+          <w:insideV w:val="none" w:sz="0" w:space="0" w:color="auto"/>
+        </w:tblBorders>
+        <w:tblLook w:val="04A0" w:firstRow="1" w:lastRow="0" w:firstColumn="1" w:lastColumn="0" w:noHBand="0" w:noVBand="1"/>
+      </w:tblPr>
+      <w:tblGrid>
+        <w:gridCol w:w="4982"/>
+        <w:gridCol w:w="4666"/>
+      </w:tblGrid>
+      <w:tr>
+        <w:tc>
+          <w:tcPr>
+            <w:tcW w:w="2500" w:type="pct"/>
+            <w:vAlign w:val="center"/>
+          </w:tcPr>
+          <w:p>
+            <w:pPr>
+              <w:jc w:val="center"/>
               <w:rPr>
                 <w:sz w:val="16"/>
                 <w:szCs w:val="16"/>
               </w:rPr>
-              <w:t xml:space="preserve"> Page</w:t>
-            </w:r>
-          </w:p>
-        </w:tc>
-      </w:tr>
-      <w:tr>
-        <w:tc>
-          <w:tcPr>
-            <w:tcW w:w="2500" w:type="pct"/>
-            <w:vAlign w:val="center"/>
-          </w:tcPr>
-          <w:p>
-            <w:pPr>
-              <w:jc w:val="center"/>
-              <w:rPr>
-                <w:sz w:val="16"/>
-                <w:szCs w:val="16"/>
-              </w:rPr>
             </w:pPr>
             <w:r>
               <w:rPr>
                 <w:noProof/>
               </w:rPr>
               <w:drawing>
-                <wp:inline distT="0" distB="0" distL="0" distR="0" wp14:anchorId="7CAAC310" wp14:editId="3E0A41A9">
+                <wp:inline distT="0" distB="0" distL="0" distR="0" wp14:anchorId="661F4324" wp14:editId="585FA2B1">
                   <wp:extent cx="3026410" cy="1828800"/>
                   <wp:effectExtent l="0" t="0" r="0" b="0"/>
                   <wp:docPr id="10" name="Picture 10"/>
@@ -13057,92 +13724,151 @@
                 <w:sz w:val="16"/>
                 <w:szCs w:val="16"/>
               </w:rPr>
-              <w:t xml:space="preserve">igure </w:t>
+              <w:t>igure 4</w:t>
             </w:r>
             <w:r>
               <w:rPr>
                 <w:sz w:val="16"/>
                 <w:szCs w:val="16"/>
               </w:rPr>
-              <w:t>4</w:t>
+              <w:t xml:space="preserve">.  </w:t>
             </w:r>
             <w:r>
               <w:rPr>
                 <w:sz w:val="16"/>
                 <w:szCs w:val="16"/>
               </w:rPr>
-              <w:t xml:space="preserve">.  </w:t>
-            </w:r>
-            <w:r>
+              <w:t>Game Page</w:t>
+            </w:r>
+          </w:p>
+        </w:tc>
+        <w:tc>
+          <w:tcPr>
+            <w:tcW w:w="2500" w:type="pct"/>
+            <w:vAlign w:val="center"/>
+          </w:tcPr>
+          <w:p>
+            <w:pPr>
+              <w:spacing w:after="120"/>
+              <w:jc w:val="center"/>
               <w:rPr>
                 <w:sz w:val="16"/>
                 <w:szCs w:val="16"/>
               </w:rPr>
-              <w:t>Game</w:t>
-            </w:r>
+            </w:pPr>
             <w:r>
               <w:rPr>
                 <w:sz w:val="16"/>
                 <w:szCs w:val="16"/>
               </w:rPr>
-              <w:t xml:space="preserve"> Page</w:t>
-            </w:r>
-          </w:p>
-        </w:tc>
-        <w:tc>
-          <w:tcPr>
-            <w:tcW w:w="2500" w:type="pct"/>
-            <w:vAlign w:val="center"/>
-          </w:tcPr>
-          <w:p>
-            <w:pPr>
-              <w:spacing w:after="120"/>
-              <w:jc w:val="center"/>
+              <w:t>F</w:t>
+            </w:r>
+            <w:r>
               <w:rPr>
                 <w:sz w:val="16"/>
                 <w:szCs w:val="16"/>
               </w:rPr>
-            </w:pPr>
+              <w:t>igure 5</w:t>
+            </w:r>
             <w:r>
               <w:rPr>
                 <w:sz w:val="16"/>
                 <w:szCs w:val="16"/>
               </w:rPr>
-              <w:t>F</w:t>
+              <w:t xml:space="preserve">.  </w:t>
             </w:r>
             <w:r>
               <w:rPr>
                 <w:sz w:val="16"/>
                 <w:szCs w:val="16"/>
               </w:rPr>
-              <w:t>igure 5</w:t>
-            </w:r>
-            <w:r>
-              <w:rPr>
-                <w:sz w:val="16"/>
-                <w:szCs w:val="16"/>
-              </w:rPr>
-              <w:t xml:space="preserve">.  </w:t>
-            </w:r>
-            <w:r>
-              <w:rPr>
-                <w:sz w:val="16"/>
-                <w:szCs w:val="16"/>
-              </w:rPr>
-              <w:t>Settings</w:t>
-            </w:r>
-            <w:r>
-              <w:rPr>
-                <w:sz w:val="16"/>
-                <w:szCs w:val="16"/>
-              </w:rPr>
-              <w:t xml:space="preserve"> Page</w:t>
+              <w:t>Settings Page</w:t>
             </w:r>
           </w:p>
         </w:tc>
       </w:tr>
     </w:tbl>
     <w:p>
+      <w:r>
+        <w:t xml:space="preserve">When a user reaches the </w:t>
+      </w:r>
+      <w:r>
+        <w:rPr>
+          <w:i/>
+        </w:rPr>
+        <w:t>Settings Page</w:t>
+      </w:r>
+      <w:r>
+        <w:t xml:space="preserve"> either via the </w:t>
+      </w:r>
+      <w:r>
+        <w:rPr>
+          <w:i/>
+        </w:rPr>
+        <w:t>Landing Page</w:t>
+      </w:r>
+      <w:r>
+        <w:t xml:space="preserve"> or </w:t>
+      </w:r>
+      <w:r>
+        <w:t xml:space="preserve">by clicking </w:t>
+      </w:r>
+      <w:r>
+        <w:rPr>
+          <w:i/>
+        </w:rPr>
+        <w:t>settings</w:t>
+      </w:r>
+      <w:r>
+        <w:t xml:space="preserve"> on the </w:t>
+      </w:r>
+      <w:r>
+        <w:rPr>
+          <w:i/>
+        </w:rPr>
+        <w:t xml:space="preserve">Game Page </w:t>
+      </w:r>
+      <w:r>
+        <w:t xml:space="preserve">the user will have options available to select </w:t>
+      </w:r>
+      <w:r>
+        <w:t>default</w:t>
+      </w:r>
+      <w:r>
+        <w:t xml:space="preserve"> settings including: </w:t>
+      </w:r>
+      <w:r>
+        <w:rPr>
+          <w:i/>
+        </w:rPr>
+        <w:t xml:space="preserve">game timer, turn timer, </w:t>
+      </w:r>
+      <w:r>
+        <w:t>GB and GP colors</w:t>
+      </w:r>
+      <w:r>
+        <w:t xml:space="preserve">, </w:t>
+      </w:r>
+      <w:r>
+        <w:t xml:space="preserve">and </w:t>
+      </w:r>
+      <w:r>
+        <w:t xml:space="preserve">change </w:t>
+      </w:r>
+      <w:r>
+        <w:rPr>
+          <w:i/>
+        </w:rPr>
+        <w:t>highlighting option</w:t>
+      </w:r>
+      <w:r>
+        <w:t xml:space="preserve"> (as outlined in section 2.2)</w:t>
+      </w:r>
+      <w:r>
+        <w:t>.</w:t>
+      </w:r>
+    </w:p>
+    <w:p>
       <w:pPr>
         <w:pStyle w:val="Heading2"/>
       </w:pPr>
@@ -13197,11 +13923,7 @@
         <w:pStyle w:val="template"/>
       </w:pPr>
       <w:r>
-        <w:t xml:space="preserve">&lt;Describe the connections between this product and other specific software components (name and version), including databases, operating systems, tools, libraries, and integrated commercial components. Identify the data items or messages coming into the system and going out and describe the purpose of each. Describe the services needed and the nature of communications. Refer to documents that describe detailed application programming interface protocols. Identify </w:t>
-      </w:r>
-      <w:r>
-        <w:lastRenderedPageBreak/>
-        <w:t>data that will be shared across software components. If the data sharing mechanism must be implemented in a specific way (for example, use of a global data area in a multitasking operating system), specify this as an implementation constraint.&gt;</w:t>
+        <w:t>&lt;Describe the connections between this product and other specific software components (name and version), including databases, operating systems, tools, libraries, and integrated commercial components. Identify the data items or messages coming into the system and going out and describe the purpose of each. Describe the services needed and the nature of communications. Refer to documents that describe detailed application programming interface protocols. Identify data that will be shared across software components. If the data sharing mechanism must be implemented in a specific way (for example, use of a global data area in a multitasking operating system), specify this as an implementation constraint.&gt;</w:t>
       </w:r>
     </w:p>
     <w:p>
@@ -13378,7 +14100,6 @@
         <w:pStyle w:val="level4"/>
       </w:pPr>
       <w:r>
-        <w:lastRenderedPageBreak/>
         <w:t>4.1.3</w:t>
       </w:r>
       <w:r>
@@ -13399,7 +14120,11 @@
         </w:rPr>
       </w:pPr>
       <w:r>
-        <w:t>&lt;Itemize the detailed functional requirements associated with this feature. These are the software capabilities that must be present in order for the user to carry out the services provided by the feature, or to execute the use case. Include how the product should respond to anticipated error conditions or invalid inputs. Requirements should be concise, complete, unambiguous, verifiable, and necessary. Use “TBD” as a placeholder to indicate when necessary information is not yet available.&gt;</w:t>
+        <w:t xml:space="preserve">&lt;Itemize the detailed functional requirements associated with this feature. These are the software capabilities that must be present in order for the user to carry out the </w:t>
+      </w:r>
+      <w:r>
+        <w:lastRenderedPageBreak/>
+        <w:t>services provided by the feature, or to execute the use case. Include how the product should respond to anticipated error conditions or invalid inputs. Requirements should be concise, complete, unambiguous, verifiable, and necessary. Use “TBD” as a placeholder to indicate when necessary information is not yet available.&gt;</w:t>
       </w:r>
     </w:p>
     <w:p>
@@ -13539,11 +14264,7 @@
         <w:pStyle w:val="template"/>
       </w:pPr>
       <w:r>
-        <w:t xml:space="preserve">&lt;Specify any requirements regarding security or privacy issues surrounding use of the product or protection of the data used or created by the product. Define any user identity authentication </w:t>
-      </w:r>
-      <w:r>
-        <w:lastRenderedPageBreak/>
-        <w:t>requirements. Refer to any external policies or regulations containing security issues that affect the product. Define any security or privacy certifications that must be satisfied.&gt;</w:t>
+        <w:t>&lt;Specify any requirements regarding security or privacy issues surrounding use of the product or protection of the data used or created by the product. Define any user identity authentication requirements. Refer to any external policies or regulations containing security issues that affect the product. Define any security or privacy certifications that must be satisfied.&gt;</w:t>
       </w:r>
     </w:p>
     <w:p>
@@ -13553,6 +14274,7 @@
       <w:bookmarkStart w:id="56" w:name="_Toc439994693"/>
       <w:bookmarkStart w:id="57" w:name="_Toc441230998"/>
       <w:r>
+        <w:lastRenderedPageBreak/>
         <w:t>Software Quality Attributes</w:t>
       </w:r>
       <w:bookmarkEnd w:id="56"/>
@@ -14073,7 +14795,6 @@
                 <w:sz w:val="24"/>
                 <w:szCs w:val="24"/>
               </w:rPr>
-              <w:lastRenderedPageBreak/>
               <w:t>Bystander</w:t>
             </w:r>
           </w:p>
@@ -14301,6 +15022,7 @@
                 <w:sz w:val="24"/>
                 <w:szCs w:val="24"/>
               </w:rPr>
+              <w:lastRenderedPageBreak/>
               <w:t>AIE</w:t>
             </w:r>
           </w:p>
@@ -15671,7 +16393,6 @@
       <w:bookmarkStart w:id="66" w:name="_Toc439994698"/>
       <w:bookmarkStart w:id="67" w:name="_Toc441231003"/>
       <w:r>
-        <w:lastRenderedPageBreak/>
         <w:t>Appendix C: To Be Determined Li</w:t>
       </w:r>
       <w:r>
@@ -15688,7 +16409,15 @@
         <w:pStyle w:val="template"/>
       </w:pPr>
       <w:r>
-        <w:t>&lt;Collect a numbered list of the TBD (to be determined) references that remain in the SRS so they can be tracked to closure.&gt;</w:t>
+        <w:t xml:space="preserve">&lt;Collect a numbered list of the TBD (to be determined) references that remain in the </w:t>
+      </w:r>
+      <w:proofErr w:type="gramStart"/>
+      <w:r>
+        <w:t>SRS</w:t>
+      </w:r>
+      <w:proofErr w:type="gramEnd"/>
+      <w:r>
+        <w:t xml:space="preserve"> so they can be tracked to closure.&gt;</w:t>
       </w:r>
     </w:p>
     <w:sectPr>
@@ -15731,7 +16460,15 @@
       <w:jc w:val="center"/>
     </w:pPr>
     <w:r>
-      <w:t>Copyright © 1999 by Karl E. Wiegers. Permission is granted to use, modify, and distribute this document.</w:t>
+      <w:t xml:space="preserve">Copyright © 1999 by Karl E. </w:t>
+    </w:r>
+    <w:proofErr w:type="spellStart"/>
+    <w:r>
+      <w:t>Wiegers</w:t>
+    </w:r>
+    <w:proofErr w:type="spellEnd"/>
+    <w:r>
+      <w:t>. Permission is granted to use, modify, and distribute this document.</w:t>
     </w:r>
   </w:p>
 </w:ftr>
@@ -17010,6 +17747,7 @@
   <w:style w:type="character" w:default="1" w:styleId="DefaultParagraphFont">
     <w:name w:val="Default Paragraph Font"/>
     <w:uiPriority w:val="1"/>
+    <w:semiHidden/>
     <w:unhideWhenUsed/>
   </w:style>
   <w:style w:type="table" w:default="1" w:styleId="TableNormal">
@@ -17675,7 +18413,7 @@
 </file>
 
 <file path=customXml/itemProps1.xml><?xml version="1.0" encoding="utf-8"?>
-<ds:datastoreItem xmlns:ds="http://schemas.openxmlformats.org/officeDocument/2006/customXml" ds:itemID="{5E794BE7-B5A1-AB4C-9D84-2A263D743B3A}">
+<ds:datastoreItem xmlns:ds="http://schemas.openxmlformats.org/officeDocument/2006/customXml" ds:itemID="{7121C7D1-10DC-CD47-9AB5-A838BEF981E7}">
   <ds:schemaRefs>
     <ds:schemaRef ds:uri="http://schemas.openxmlformats.org/officeDocument/2006/bibliography"/>
   </ds:schemaRefs>

</xml_diff>

<commit_message>
Changes to TABLE 1. Proof Reading
</commit_message>
<xml_diff>
--- a/srs_project1_ferret_army.docx
+++ b/srs_project1_ferret_army.docx
@@ -95,7 +95,21 @@
         <w:rPr>
           <w:rFonts w:ascii="Times New Roman" w:hAnsi="Times New Roman"/>
         </w:rPr>
-        <w:t>, J. Guerrero, A. Romualdo, J. Cole, M. Yi</w:t>
+        <w:t xml:space="preserve">, J. Guerrero, A. </w:t>
+      </w:r>
+      <w:proofErr w:type="spellStart"/>
+      <w:r>
+        <w:rPr>
+          <w:rFonts w:ascii="Times New Roman" w:hAnsi="Times New Roman"/>
+        </w:rPr>
+        <w:t>Romualdo</w:t>
+      </w:r>
+      <w:proofErr w:type="spellEnd"/>
+      <w:r>
+        <w:rPr>
+          <w:rFonts w:ascii="Times New Roman" w:hAnsi="Times New Roman"/>
+        </w:rPr>
+        <w:t>, J. Cole, M. Yi</w:t>
       </w:r>
     </w:p>
     <w:p>
@@ -4243,8 +4257,13 @@
               <w:spacing w:before="60" w:after="60" w:line="240" w:lineRule="auto"/>
             </w:pPr>
             <w:r>
-              <w:t>A. Romualdo</w:t>
-            </w:r>
+              <w:t xml:space="preserve">A. </w:t>
+            </w:r>
+            <w:proofErr w:type="spellStart"/>
+            <w:r>
+              <w:t>Romualdo</w:t>
+            </w:r>
+            <w:proofErr w:type="spellEnd"/>
           </w:p>
         </w:tc>
         <w:tc>
@@ -4589,8 +4608,13 @@
               <w:spacing w:before="120" w:line="240" w:lineRule="auto"/>
             </w:pPr>
             <w:r>
-              <w:t>A. Romualdo</w:t>
-            </w:r>
+              <w:t xml:space="preserve">A. </w:t>
+            </w:r>
+            <w:proofErr w:type="spellStart"/>
+            <w:r>
+              <w:t>Romualdo</w:t>
+            </w:r>
+            <w:proofErr w:type="spellEnd"/>
           </w:p>
         </w:tc>
         <w:tc>
@@ -4671,8 +4695,13 @@
               <w:spacing w:before="120" w:line="240" w:lineRule="auto"/>
             </w:pPr>
             <w:r>
-              <w:t>A. Romualdo</w:t>
-            </w:r>
+              <w:t xml:space="preserve">A. </w:t>
+            </w:r>
+            <w:proofErr w:type="spellStart"/>
+            <w:r>
+              <w:t>Romualdo</w:t>
+            </w:r>
+            <w:proofErr w:type="spellEnd"/>
           </w:p>
         </w:tc>
         <w:tc>
@@ -4752,6 +4781,9 @@
             <w:pPr>
               <w:spacing w:before="120" w:line="240" w:lineRule="auto"/>
             </w:pPr>
+            <w:r>
+              <w:t>A. Maxwell</w:t>
+            </w:r>
           </w:p>
         </w:tc>
         <w:tc>
@@ -4769,6 +4801,12 @@
             <w:pPr>
               <w:spacing w:before="120" w:line="240" w:lineRule="auto"/>
             </w:pPr>
+            <w:r>
+              <w:t>02/</w:t>
+            </w:r>
+            <w:r>
+              <w:t>11</w:t>
+            </w:r>
           </w:p>
         </w:tc>
         <w:tc>
@@ -4786,6 +4824,9 @@
             <w:pPr>
               <w:spacing w:before="120" w:line="240" w:lineRule="auto"/>
             </w:pPr>
+            <w:r>
+              <w:t>Edited TABLE 1.</w:t>
+            </w:r>
           </w:p>
         </w:tc>
         <w:tc>
@@ -4803,6 +4844,9 @@
             <w:pPr>
               <w:spacing w:before="120" w:line="240" w:lineRule="auto"/>
             </w:pPr>
+            <w:r>
+              <w:t>2.1</w:t>
+            </w:r>
           </w:p>
         </w:tc>
       </w:tr>
@@ -4822,6 +4866,9 @@
             <w:pPr>
               <w:spacing w:before="120" w:line="240" w:lineRule="auto"/>
             </w:pPr>
+            <w:r>
+              <w:t>A. Maxwell</w:t>
+            </w:r>
           </w:p>
         </w:tc>
         <w:tc>
@@ -4839,6 +4886,9 @@
             <w:pPr>
               <w:spacing w:before="120" w:line="240" w:lineRule="auto"/>
             </w:pPr>
+            <w:r>
+              <w:t>02/11</w:t>
+            </w:r>
           </w:p>
         </w:tc>
         <w:tc>
@@ -4856,6 +4906,9 @@
             <w:pPr>
               <w:spacing w:before="120" w:line="240" w:lineRule="auto"/>
             </w:pPr>
+            <w:r>
+              <w:t>Update fig 2., 3., 4., 5.</w:t>
+            </w:r>
           </w:p>
         </w:tc>
         <w:tc>
@@ -6065,6 +6118,14 @@
         </w:rPr>
         <w:t>, Acronyms, and Abbreviations</w:t>
       </w:r>
+    </w:p>
+    <w:p>
+      <w:pPr>
+        <w:jc w:val="center"/>
+        <w:rPr>
+          <w:sz w:val="20"/>
+        </w:rPr>
+      </w:pPr>
     </w:p>
     <w:tbl>
       <w:tblPr>
@@ -6609,7 +6670,7 @@
                 <w:sz w:val="24"/>
                 <w:szCs w:val="24"/>
               </w:rPr>
-              <w:t>Username</w:t>
+              <w:t>FAC</w:t>
             </w:r>
           </w:p>
         </w:tc>
@@ -6642,33 +6703,24 @@
                 <w:sz w:val="24"/>
                 <w:szCs w:val="24"/>
               </w:rPr>
-              <w:t xml:space="preserve">A unique name </w:t>
-            </w:r>
-            <w:r>
-              <w:rPr>
-                <w:rFonts w:ascii="Times New Roman" w:hAnsi="Times New Roman"/>
-                <w:i w:val="0"/>
-                <w:sz w:val="24"/>
-                <w:szCs w:val="24"/>
-              </w:rPr>
-              <w:t>for the</w:t>
-            </w:r>
-            <w:r>
-              <w:rPr>
-                <w:rFonts w:ascii="Times New Roman" w:hAnsi="Times New Roman"/>
-                <w:i w:val="0"/>
-                <w:sz w:val="24"/>
-                <w:szCs w:val="24"/>
-              </w:rPr>
-              <w:t xml:space="preserve"> </w:t>
-            </w:r>
-            <w:r>
-              <w:rPr>
-                <w:rFonts w:ascii="Times New Roman" w:hAnsi="Times New Roman"/>
-                <w:sz w:val="24"/>
-                <w:szCs w:val="24"/>
-              </w:rPr>
-              <w:t>player</w:t>
+              <w:t xml:space="preserve">Refers to </w:t>
+            </w:r>
+            <w:r>
+              <w:rPr>
+                <w:rFonts w:ascii="Times New Roman" w:hAnsi="Times New Roman"/>
+                <w:sz w:val="24"/>
+                <w:szCs w:val="24"/>
+              </w:rPr>
+              <w:t>Ferret Army Chess</w:t>
+            </w:r>
+            <w:r>
+              <w:rPr>
+                <w:rFonts w:ascii="Times New Roman" w:hAnsi="Times New Roman"/>
+                <w:i w:val="0"/>
+                <w:sz w:val="24"/>
+                <w:szCs w:val="24"/>
+              </w:rPr>
+              <w:t xml:space="preserve"> the software under development.</w:t>
             </w:r>
           </w:p>
         </w:tc>
@@ -6706,7 +6758,7 @@
                 <w:sz w:val="24"/>
                 <w:szCs w:val="24"/>
               </w:rPr>
-              <w:t>FAC</w:t>
+              <w:t>AIE</w:t>
             </w:r>
           </w:p>
         </w:tc>
@@ -6727,7 +6779,6 @@
               <w:spacing w:before="120" w:after="120" w:line="240" w:lineRule="auto"/>
               <w:rPr>
                 <w:rFonts w:ascii="Times New Roman" w:hAnsi="Times New Roman"/>
-                <w:i w:val="0"/>
                 <w:sz w:val="24"/>
                 <w:szCs w:val="24"/>
               </w:rPr>
@@ -6747,16 +6798,41 @@
                 <w:sz w:val="24"/>
                 <w:szCs w:val="24"/>
               </w:rPr>
-              <w:t>Ferret Army Chess</w:t>
-            </w:r>
-            <w:r>
-              <w:rPr>
-                <w:rFonts w:ascii="Times New Roman" w:hAnsi="Times New Roman"/>
-                <w:i w:val="0"/>
-                <w:sz w:val="24"/>
-                <w:szCs w:val="24"/>
-              </w:rPr>
-              <w:t xml:space="preserve"> the software under development.</w:t>
+              <w:t xml:space="preserve">artificial intelligence engine </w:t>
+            </w:r>
+            <w:r>
+              <w:rPr>
+                <w:rFonts w:ascii="Times New Roman" w:hAnsi="Times New Roman"/>
+                <w:i w:val="0"/>
+                <w:sz w:val="24"/>
+                <w:szCs w:val="24"/>
+              </w:rPr>
+              <w:t xml:space="preserve">that makes moves for the </w:t>
+            </w:r>
+            <w:r>
+              <w:rPr>
+                <w:rFonts w:ascii="Times New Roman" w:hAnsi="Times New Roman"/>
+                <w:sz w:val="24"/>
+                <w:szCs w:val="24"/>
+              </w:rPr>
+              <w:t>computer</w:t>
+            </w:r>
+            <w:r>
+              <w:rPr>
+                <w:rFonts w:ascii="Times New Roman" w:hAnsi="Times New Roman"/>
+                <w:i w:val="0"/>
+                <w:sz w:val="24"/>
+                <w:szCs w:val="24"/>
+              </w:rPr>
+              <w:t>.</w:t>
+            </w:r>
+            <w:r>
+              <w:rPr>
+                <w:rFonts w:ascii="Times New Roman" w:hAnsi="Times New Roman"/>
+                <w:sz w:val="24"/>
+                <w:szCs w:val="24"/>
+              </w:rPr>
+              <w:t xml:space="preserve"> </w:t>
             </w:r>
           </w:p>
         </w:tc>
@@ -6794,7 +6870,7 @@
                 <w:sz w:val="24"/>
                 <w:szCs w:val="24"/>
               </w:rPr>
-              <w:t>AIE</w:t>
+              <w:t>UI</w:t>
             </w:r>
           </w:p>
         </w:tc>
@@ -6815,6 +6891,7 @@
               <w:spacing w:before="120" w:after="120" w:line="240" w:lineRule="auto"/>
               <w:rPr>
                 <w:rFonts w:ascii="Times New Roman" w:hAnsi="Times New Roman"/>
+                <w:i w:val="0"/>
                 <w:sz w:val="24"/>
                 <w:szCs w:val="24"/>
               </w:rPr>
@@ -6834,41 +6911,33 @@
                 <w:sz w:val="24"/>
                 <w:szCs w:val="24"/>
               </w:rPr>
-              <w:t xml:space="preserve">artificial intelligence engine </w:t>
-            </w:r>
-            <w:r>
-              <w:rPr>
-                <w:rFonts w:ascii="Times New Roman" w:hAnsi="Times New Roman"/>
-                <w:i w:val="0"/>
-                <w:sz w:val="24"/>
-                <w:szCs w:val="24"/>
-              </w:rPr>
-              <w:t xml:space="preserve">that makes moves for the </w:t>
-            </w:r>
-            <w:r>
-              <w:rPr>
-                <w:rFonts w:ascii="Times New Roman" w:hAnsi="Times New Roman"/>
-                <w:sz w:val="24"/>
-                <w:szCs w:val="24"/>
-              </w:rPr>
-              <w:t>computer</w:t>
-            </w:r>
-            <w:r>
-              <w:rPr>
-                <w:rFonts w:ascii="Times New Roman" w:hAnsi="Times New Roman"/>
-                <w:i w:val="0"/>
-                <w:sz w:val="24"/>
-                <w:szCs w:val="24"/>
-              </w:rPr>
-              <w:t>.</w:t>
-            </w:r>
-            <w:r>
-              <w:rPr>
-                <w:rFonts w:ascii="Times New Roman" w:hAnsi="Times New Roman"/>
-                <w:sz w:val="24"/>
-                <w:szCs w:val="24"/>
-              </w:rPr>
-              <w:t xml:space="preserve"> </w:t>
+              <w:t>user Interface</w:t>
+            </w:r>
+            <w:r>
+              <w:rPr>
+                <w:rFonts w:ascii="Times New Roman" w:hAnsi="Times New Roman"/>
+                <w:i w:val="0"/>
+                <w:sz w:val="24"/>
+                <w:szCs w:val="24"/>
+              </w:rPr>
+              <w:t xml:space="preserve"> the system by which the </w:t>
+            </w:r>
+            <w:r>
+              <w:rPr>
+                <w:rFonts w:ascii="Times New Roman" w:hAnsi="Times New Roman"/>
+                <w:sz w:val="24"/>
+                <w:szCs w:val="24"/>
+              </w:rPr>
+              <w:t>player</w:t>
+            </w:r>
+            <w:r>
+              <w:rPr>
+                <w:rFonts w:ascii="Times New Roman" w:hAnsi="Times New Roman"/>
+                <w:i w:val="0"/>
+                <w:sz w:val="24"/>
+                <w:szCs w:val="24"/>
+              </w:rPr>
+              <w:t xml:space="preserve"> interacts with the FAC software.</w:t>
             </w:r>
           </w:p>
         </w:tc>
@@ -6906,7 +6975,7 @@
                 <w:sz w:val="24"/>
                 <w:szCs w:val="24"/>
               </w:rPr>
-              <w:t>UI</w:t>
+              <w:t>GP</w:t>
             </w:r>
           </w:p>
         </w:tc>
@@ -6939,41 +7008,24 @@
                 <w:sz w:val="24"/>
                 <w:szCs w:val="24"/>
               </w:rPr>
-              <w:t xml:space="preserve">Refers to </w:t>
-            </w:r>
-            <w:r>
-              <w:rPr>
-                <w:rFonts w:ascii="Times New Roman" w:hAnsi="Times New Roman"/>
-                <w:sz w:val="24"/>
-                <w:szCs w:val="24"/>
-              </w:rPr>
-              <w:t>user Interface</w:t>
-            </w:r>
-            <w:r>
-              <w:rPr>
-                <w:rFonts w:ascii="Times New Roman" w:hAnsi="Times New Roman"/>
-                <w:i w:val="0"/>
-                <w:sz w:val="24"/>
-                <w:szCs w:val="24"/>
-              </w:rPr>
-              <w:t xml:space="preserve"> the system by which the </w:t>
-            </w:r>
-            <w:r>
-              <w:rPr>
-                <w:rFonts w:ascii="Times New Roman" w:hAnsi="Times New Roman"/>
-                <w:sz w:val="24"/>
-                <w:szCs w:val="24"/>
-              </w:rPr>
-              <w:t>player</w:t>
-            </w:r>
-            <w:r>
-              <w:rPr>
-                <w:rFonts w:ascii="Times New Roman" w:hAnsi="Times New Roman"/>
-                <w:i w:val="0"/>
-                <w:sz w:val="24"/>
-                <w:szCs w:val="24"/>
-              </w:rPr>
-              <w:t xml:space="preserve"> interacts with the FAC software.</w:t>
+              <w:t xml:space="preserve">Refers to any of the </w:t>
+            </w:r>
+            <w:r>
+              <w:rPr>
+                <w:rFonts w:ascii="Times New Roman" w:hAnsi="Times New Roman"/>
+                <w:sz w:val="24"/>
+                <w:szCs w:val="24"/>
+              </w:rPr>
+              <w:t>game piece(s)</w:t>
+            </w:r>
+            <w:r>
+              <w:rPr>
+                <w:rFonts w:ascii="Times New Roman" w:hAnsi="Times New Roman"/>
+                <w:i w:val="0"/>
+                <w:sz w:val="24"/>
+                <w:szCs w:val="24"/>
+              </w:rPr>
+              <w:t xml:space="preserve"> which may be a Pawn, Rook, Bishop, Knight, Queen, or King</w:t>
             </w:r>
           </w:p>
         </w:tc>
@@ -7011,7 +7063,7 @@
                 <w:sz w:val="24"/>
                 <w:szCs w:val="24"/>
               </w:rPr>
-              <w:t>GP</w:t>
+              <w:t>GM</w:t>
             </w:r>
           </w:p>
         </w:tc>
@@ -7032,36 +7084,1316 @@
               <w:spacing w:before="120" w:after="120" w:line="240" w:lineRule="auto"/>
               <w:rPr>
                 <w:rFonts w:ascii="Times New Roman" w:hAnsi="Times New Roman"/>
-                <w:i w:val="0"/>
-                <w:sz w:val="24"/>
-                <w:szCs w:val="24"/>
-              </w:rPr>
-            </w:pPr>
-            <w:r>
-              <w:rPr>
-                <w:rFonts w:ascii="Times New Roman" w:hAnsi="Times New Roman"/>
-                <w:i w:val="0"/>
-                <w:sz w:val="24"/>
-                <w:szCs w:val="24"/>
-              </w:rPr>
-              <w:t xml:space="preserve">Refers to any of the </w:t>
-            </w:r>
-            <w:r>
-              <w:rPr>
-                <w:rFonts w:ascii="Times New Roman" w:hAnsi="Times New Roman"/>
-                <w:sz w:val="24"/>
-                <w:szCs w:val="24"/>
-              </w:rPr>
-              <w:t>game piece(s)</w:t>
-            </w:r>
-            <w:r>
-              <w:rPr>
-                <w:rFonts w:ascii="Times New Roman" w:hAnsi="Times New Roman"/>
-                <w:i w:val="0"/>
-                <w:sz w:val="24"/>
-                <w:szCs w:val="24"/>
-              </w:rPr>
-              <w:t xml:space="preserve"> which may be a Pawn, Rook, Bishop, Knight, Queen, or King</w:t>
+                <w:sz w:val="24"/>
+                <w:szCs w:val="24"/>
+              </w:rPr>
+            </w:pPr>
+            <w:r>
+              <w:rPr>
+                <w:rFonts w:ascii="Times New Roman" w:hAnsi="Times New Roman"/>
+                <w:i w:val="0"/>
+                <w:sz w:val="24"/>
+                <w:szCs w:val="24"/>
+              </w:rPr>
+              <w:t xml:space="preserve">Refers to </w:t>
+            </w:r>
+            <w:r>
+              <w:rPr>
+                <w:rFonts w:ascii="Times New Roman" w:hAnsi="Times New Roman"/>
+                <w:sz w:val="24"/>
+                <w:szCs w:val="24"/>
+              </w:rPr>
+              <w:t>game move</w:t>
+            </w:r>
+            <w:r>
+              <w:rPr>
+                <w:rFonts w:ascii="Times New Roman" w:hAnsi="Times New Roman"/>
+                <w:i w:val="0"/>
+                <w:sz w:val="24"/>
+                <w:szCs w:val="24"/>
+              </w:rPr>
+              <w:t xml:space="preserve"> which is the act of moving a </w:t>
+            </w:r>
+            <w:r>
+              <w:rPr>
+                <w:rFonts w:ascii="Times New Roman" w:hAnsi="Times New Roman"/>
+                <w:sz w:val="24"/>
+                <w:szCs w:val="24"/>
+              </w:rPr>
+              <w:t>game piece</w:t>
+            </w:r>
+            <w:r>
+              <w:rPr>
+                <w:rFonts w:ascii="Times New Roman" w:hAnsi="Times New Roman"/>
+                <w:i w:val="0"/>
+                <w:sz w:val="24"/>
+                <w:szCs w:val="24"/>
+              </w:rPr>
+              <w:t xml:space="preserve"> on the </w:t>
+            </w:r>
+            <w:r>
+              <w:rPr>
+                <w:rFonts w:ascii="Times New Roman" w:hAnsi="Times New Roman"/>
+                <w:sz w:val="24"/>
+                <w:szCs w:val="24"/>
+              </w:rPr>
+              <w:t>Board.</w:t>
+            </w:r>
+          </w:p>
+        </w:tc>
+      </w:tr>
+      <w:tr>
+        <w:trPr>
+          <w:trHeight w:val="144"/>
+        </w:trPr>
+        <w:tc>
+          <w:tcPr>
+            <w:tcW w:w="1106" w:type="pct"/>
+            <w:tcBorders>
+              <w:top w:val="dotted" w:sz="4" w:space="0" w:color="auto"/>
+              <w:left w:val="dotted" w:sz="4" w:space="0" w:color="auto"/>
+              <w:bottom w:val="dotted" w:sz="4" w:space="0" w:color="auto"/>
+              <w:right w:val="dotted" w:sz="4" w:space="0" w:color="auto"/>
+            </w:tcBorders>
+            <w:vAlign w:val="center"/>
+          </w:tcPr>
+          <w:p>
+            <w:pPr>
+              <w:pStyle w:val="template"/>
+              <w:spacing w:line="240" w:lineRule="auto"/>
+              <w:rPr>
+                <w:rFonts w:ascii="Times New Roman" w:hAnsi="Times New Roman"/>
+                <w:i w:val="0"/>
+                <w:sz w:val="24"/>
+                <w:szCs w:val="24"/>
+              </w:rPr>
+            </w:pPr>
+            <w:r>
+              <w:rPr>
+                <w:rFonts w:ascii="Times New Roman" w:hAnsi="Times New Roman"/>
+                <w:i w:val="0"/>
+                <w:sz w:val="24"/>
+                <w:szCs w:val="24"/>
+              </w:rPr>
+              <w:t>GB</w:t>
+            </w:r>
+          </w:p>
+        </w:tc>
+        <w:tc>
+          <w:tcPr>
+            <w:tcW w:w="3894" w:type="pct"/>
+            <w:tcBorders>
+              <w:top w:val="dotted" w:sz="4" w:space="0" w:color="auto"/>
+              <w:left w:val="dotted" w:sz="4" w:space="0" w:color="auto"/>
+              <w:bottom w:val="dotted" w:sz="4" w:space="0" w:color="auto"/>
+              <w:right w:val="dotted" w:sz="4" w:space="0" w:color="auto"/>
+            </w:tcBorders>
+            <w:vAlign w:val="center"/>
+          </w:tcPr>
+          <w:p>
+            <w:pPr>
+              <w:pStyle w:val="template"/>
+              <w:spacing w:before="120" w:after="120" w:line="240" w:lineRule="auto"/>
+              <w:rPr>
+                <w:rFonts w:ascii="Times New Roman" w:hAnsi="Times New Roman"/>
+                <w:i w:val="0"/>
+                <w:sz w:val="24"/>
+                <w:szCs w:val="24"/>
+              </w:rPr>
+            </w:pPr>
+            <w:r>
+              <w:rPr>
+                <w:rFonts w:ascii="Times New Roman" w:hAnsi="Times New Roman"/>
+                <w:i w:val="0"/>
+                <w:sz w:val="24"/>
+                <w:szCs w:val="24"/>
+              </w:rPr>
+              <w:t xml:space="preserve">Refers to the </w:t>
+            </w:r>
+            <w:r>
+              <w:rPr>
+                <w:rFonts w:ascii="Times New Roman" w:hAnsi="Times New Roman"/>
+                <w:sz w:val="24"/>
+                <w:szCs w:val="24"/>
+              </w:rPr>
+              <w:t>Game Board</w:t>
+            </w:r>
+            <w:r>
+              <w:rPr>
+                <w:rFonts w:ascii="Times New Roman" w:hAnsi="Times New Roman"/>
+                <w:i w:val="0"/>
+                <w:sz w:val="24"/>
+                <w:szCs w:val="24"/>
+              </w:rPr>
+              <w:t xml:space="preserve"> which is comprised of an 8 square by 8 square board with alternating colors which total 64 possible squares a </w:t>
+            </w:r>
+            <w:r>
+              <w:rPr>
+                <w:rFonts w:ascii="Times New Roman" w:hAnsi="Times New Roman"/>
+                <w:sz w:val="24"/>
+                <w:szCs w:val="24"/>
+              </w:rPr>
+              <w:t xml:space="preserve">game piece </w:t>
+            </w:r>
+            <w:r>
+              <w:rPr>
+                <w:rFonts w:ascii="Times New Roman" w:hAnsi="Times New Roman"/>
+                <w:i w:val="0"/>
+                <w:sz w:val="24"/>
+                <w:szCs w:val="24"/>
+              </w:rPr>
+              <w:t>may occupy.</w:t>
+            </w:r>
+          </w:p>
+        </w:tc>
+      </w:tr>
+      <w:tr>
+        <w:trPr>
+          <w:trHeight w:val="144"/>
+        </w:trPr>
+        <w:tc>
+          <w:tcPr>
+            <w:tcW w:w="1106" w:type="pct"/>
+            <w:tcBorders>
+              <w:top w:val="dotted" w:sz="4" w:space="0" w:color="auto"/>
+              <w:left w:val="dotted" w:sz="4" w:space="0" w:color="auto"/>
+              <w:bottom w:val="dotted" w:sz="4" w:space="0" w:color="auto"/>
+              <w:right w:val="dotted" w:sz="4" w:space="0" w:color="auto"/>
+            </w:tcBorders>
+            <w:vAlign w:val="center"/>
+          </w:tcPr>
+          <w:p>
+            <w:pPr>
+              <w:pStyle w:val="template"/>
+              <w:spacing w:line="240" w:lineRule="auto"/>
+              <w:rPr>
+                <w:rFonts w:ascii="Times New Roman" w:hAnsi="Times New Roman"/>
+                <w:i w:val="0"/>
+                <w:sz w:val="24"/>
+                <w:szCs w:val="24"/>
+              </w:rPr>
+            </w:pPr>
+            <w:r>
+              <w:rPr>
+                <w:rFonts w:ascii="Times New Roman" w:hAnsi="Times New Roman"/>
+                <w:i w:val="0"/>
+                <w:sz w:val="24"/>
+                <w:szCs w:val="24"/>
+              </w:rPr>
+              <w:t>GE</w:t>
+            </w:r>
+          </w:p>
+        </w:tc>
+        <w:tc>
+          <w:tcPr>
+            <w:tcW w:w="3894" w:type="pct"/>
+            <w:tcBorders>
+              <w:top w:val="dotted" w:sz="4" w:space="0" w:color="auto"/>
+              <w:left w:val="dotted" w:sz="4" w:space="0" w:color="auto"/>
+              <w:bottom w:val="dotted" w:sz="4" w:space="0" w:color="auto"/>
+              <w:right w:val="dotted" w:sz="4" w:space="0" w:color="auto"/>
+            </w:tcBorders>
+            <w:vAlign w:val="center"/>
+          </w:tcPr>
+          <w:p>
+            <w:pPr>
+              <w:pStyle w:val="template"/>
+              <w:spacing w:before="120" w:after="120" w:line="240" w:lineRule="auto"/>
+              <w:rPr>
+                <w:rFonts w:ascii="Times New Roman" w:hAnsi="Times New Roman"/>
+                <w:i w:val="0"/>
+                <w:sz w:val="24"/>
+                <w:szCs w:val="24"/>
+              </w:rPr>
+            </w:pPr>
+            <w:r>
+              <w:rPr>
+                <w:rFonts w:ascii="Times New Roman" w:hAnsi="Times New Roman"/>
+                <w:i w:val="0"/>
+                <w:sz w:val="24"/>
+                <w:szCs w:val="24"/>
+              </w:rPr>
+              <w:t xml:space="preserve">Refers to the </w:t>
+            </w:r>
+            <w:r>
+              <w:rPr>
+                <w:rFonts w:ascii="Times New Roman" w:hAnsi="Times New Roman"/>
+                <w:sz w:val="24"/>
+                <w:szCs w:val="24"/>
+              </w:rPr>
+              <w:t>game engine</w:t>
+            </w:r>
+            <w:r>
+              <w:rPr>
+                <w:rFonts w:ascii="Times New Roman" w:hAnsi="Times New Roman"/>
+                <w:i w:val="0"/>
+                <w:sz w:val="24"/>
+                <w:szCs w:val="24"/>
+              </w:rPr>
+              <w:t xml:space="preserve"> which is collectively the code that runs the </w:t>
+            </w:r>
+            <w:r>
+              <w:rPr>
+                <w:rFonts w:ascii="Times New Roman" w:hAnsi="Times New Roman"/>
+                <w:sz w:val="24"/>
+                <w:szCs w:val="24"/>
+              </w:rPr>
+              <w:t>game pieces</w:t>
+            </w:r>
+            <w:r>
+              <w:rPr>
+                <w:rFonts w:ascii="Times New Roman" w:hAnsi="Times New Roman"/>
+                <w:i w:val="0"/>
+                <w:sz w:val="24"/>
+                <w:szCs w:val="24"/>
+              </w:rPr>
+              <w:t xml:space="preserve">, </w:t>
+            </w:r>
+            <w:r>
+              <w:rPr>
+                <w:rFonts w:ascii="Times New Roman" w:hAnsi="Times New Roman"/>
+                <w:sz w:val="24"/>
+                <w:szCs w:val="24"/>
+              </w:rPr>
+              <w:t>game moves</w:t>
+            </w:r>
+            <w:r>
+              <w:rPr>
+                <w:rFonts w:ascii="Times New Roman" w:hAnsi="Times New Roman"/>
+                <w:i w:val="0"/>
+                <w:sz w:val="24"/>
+                <w:szCs w:val="24"/>
+              </w:rPr>
+              <w:t xml:space="preserve">, and </w:t>
+            </w:r>
+            <w:r>
+              <w:rPr>
+                <w:rFonts w:ascii="Times New Roman" w:hAnsi="Times New Roman"/>
+                <w:sz w:val="24"/>
+                <w:szCs w:val="24"/>
+              </w:rPr>
+              <w:t>Game Board</w:t>
+            </w:r>
+            <w:r>
+              <w:rPr>
+                <w:rFonts w:ascii="Times New Roman" w:hAnsi="Times New Roman"/>
+                <w:i w:val="0"/>
+                <w:sz w:val="24"/>
+                <w:szCs w:val="24"/>
+              </w:rPr>
+              <w:t>.</w:t>
+            </w:r>
+          </w:p>
+        </w:tc>
+      </w:tr>
+      <w:tr>
+        <w:trPr>
+          <w:trHeight w:val="144"/>
+        </w:trPr>
+        <w:tc>
+          <w:tcPr>
+            <w:tcW w:w="1106" w:type="pct"/>
+            <w:tcBorders>
+              <w:top w:val="dotted" w:sz="4" w:space="0" w:color="auto"/>
+              <w:left w:val="dotted" w:sz="4" w:space="0" w:color="auto"/>
+              <w:bottom w:val="dotted" w:sz="4" w:space="0" w:color="auto"/>
+              <w:right w:val="dotted" w:sz="4" w:space="0" w:color="auto"/>
+            </w:tcBorders>
+            <w:vAlign w:val="center"/>
+          </w:tcPr>
+          <w:p>
+            <w:pPr>
+              <w:pStyle w:val="template"/>
+              <w:spacing w:line="240" w:lineRule="auto"/>
+              <w:rPr>
+                <w:rFonts w:ascii="Times New Roman" w:hAnsi="Times New Roman"/>
+                <w:i w:val="0"/>
+                <w:sz w:val="24"/>
+                <w:szCs w:val="24"/>
+              </w:rPr>
+            </w:pPr>
+            <w:r>
+              <w:rPr>
+                <w:rFonts w:ascii="Times New Roman" w:hAnsi="Times New Roman"/>
+                <w:i w:val="0"/>
+                <w:sz w:val="24"/>
+                <w:szCs w:val="24"/>
+              </w:rPr>
+              <w:t>TP</w:t>
+            </w:r>
+          </w:p>
+        </w:tc>
+        <w:tc>
+          <w:tcPr>
+            <w:tcW w:w="3894" w:type="pct"/>
+            <w:tcBorders>
+              <w:top w:val="dotted" w:sz="4" w:space="0" w:color="auto"/>
+              <w:left w:val="dotted" w:sz="4" w:space="0" w:color="auto"/>
+              <w:bottom w:val="dotted" w:sz="4" w:space="0" w:color="auto"/>
+              <w:right w:val="dotted" w:sz="4" w:space="0" w:color="auto"/>
+            </w:tcBorders>
+            <w:vAlign w:val="center"/>
+          </w:tcPr>
+          <w:p>
+            <w:pPr>
+              <w:pStyle w:val="template"/>
+              <w:spacing w:before="120" w:after="120" w:line="240" w:lineRule="auto"/>
+              <w:rPr>
+                <w:rFonts w:ascii="Times New Roman" w:hAnsi="Times New Roman"/>
+                <w:i w:val="0"/>
+                <w:sz w:val="24"/>
+                <w:szCs w:val="24"/>
+              </w:rPr>
+            </w:pPr>
+            <w:r>
+              <w:rPr>
+                <w:rFonts w:ascii="Times New Roman" w:hAnsi="Times New Roman"/>
+                <w:i w:val="0"/>
+                <w:sz w:val="24"/>
+                <w:szCs w:val="24"/>
+              </w:rPr>
+              <w:t xml:space="preserve">Refers to the </w:t>
+            </w:r>
+            <w:r>
+              <w:rPr>
+                <w:rFonts w:ascii="Times New Roman" w:hAnsi="Times New Roman"/>
+                <w:sz w:val="24"/>
+                <w:szCs w:val="24"/>
+              </w:rPr>
+              <w:t>Test Plan</w:t>
+            </w:r>
+            <w:r>
+              <w:rPr>
+                <w:rFonts w:ascii="Times New Roman" w:hAnsi="Times New Roman"/>
+                <w:i w:val="0"/>
+                <w:sz w:val="24"/>
+                <w:szCs w:val="24"/>
+              </w:rPr>
+              <w:t xml:space="preserve"> used to test the functionality of FAC.</w:t>
+            </w:r>
+          </w:p>
+        </w:tc>
+      </w:tr>
+      <w:tr>
+        <w:trPr>
+          <w:trHeight w:val="144"/>
+        </w:trPr>
+        <w:tc>
+          <w:tcPr>
+            <w:tcW w:w="1106" w:type="pct"/>
+            <w:tcBorders>
+              <w:top w:val="dotted" w:sz="4" w:space="0" w:color="auto"/>
+              <w:left w:val="dotted" w:sz="4" w:space="0" w:color="auto"/>
+              <w:bottom w:val="dotted" w:sz="4" w:space="0" w:color="auto"/>
+              <w:right w:val="dotted" w:sz="4" w:space="0" w:color="auto"/>
+            </w:tcBorders>
+            <w:vAlign w:val="center"/>
+          </w:tcPr>
+          <w:p>
+            <w:pPr>
+              <w:pStyle w:val="template"/>
+              <w:spacing w:line="240" w:lineRule="auto"/>
+              <w:rPr>
+                <w:rFonts w:ascii="Times New Roman" w:hAnsi="Times New Roman"/>
+                <w:i w:val="0"/>
+                <w:sz w:val="24"/>
+                <w:szCs w:val="24"/>
+              </w:rPr>
+            </w:pPr>
+            <w:r>
+              <w:rPr>
+                <w:rFonts w:ascii="Times New Roman" w:hAnsi="Times New Roman"/>
+                <w:i w:val="0"/>
+                <w:sz w:val="24"/>
+                <w:szCs w:val="24"/>
+              </w:rPr>
+              <w:t>Capture</w:t>
+            </w:r>
+          </w:p>
+        </w:tc>
+        <w:tc>
+          <w:tcPr>
+            <w:tcW w:w="3894" w:type="pct"/>
+            <w:tcBorders>
+              <w:top w:val="dotted" w:sz="4" w:space="0" w:color="auto"/>
+              <w:left w:val="dotted" w:sz="4" w:space="0" w:color="auto"/>
+              <w:bottom w:val="dotted" w:sz="4" w:space="0" w:color="auto"/>
+              <w:right w:val="dotted" w:sz="4" w:space="0" w:color="auto"/>
+            </w:tcBorders>
+            <w:vAlign w:val="center"/>
+          </w:tcPr>
+          <w:p>
+            <w:pPr>
+              <w:pStyle w:val="template"/>
+              <w:spacing w:before="120" w:after="120" w:line="240" w:lineRule="auto"/>
+              <w:rPr>
+                <w:rFonts w:ascii="Times New Roman" w:hAnsi="Times New Roman"/>
+                <w:sz w:val="24"/>
+                <w:szCs w:val="24"/>
+              </w:rPr>
+            </w:pPr>
+            <w:r>
+              <w:rPr>
+                <w:rFonts w:ascii="Times New Roman" w:hAnsi="Times New Roman"/>
+                <w:i w:val="0"/>
+                <w:sz w:val="24"/>
+                <w:szCs w:val="24"/>
+              </w:rPr>
+              <w:t xml:space="preserve">The act of a </w:t>
+            </w:r>
+            <w:r>
+              <w:rPr>
+                <w:rFonts w:ascii="Times New Roman" w:hAnsi="Times New Roman"/>
+                <w:sz w:val="24"/>
+                <w:szCs w:val="24"/>
+              </w:rPr>
+              <w:t>player</w:t>
+            </w:r>
+            <w:r>
+              <w:rPr>
+                <w:rFonts w:ascii="Times New Roman" w:hAnsi="Times New Roman"/>
+                <w:i w:val="0"/>
+                <w:sz w:val="24"/>
+                <w:szCs w:val="24"/>
+              </w:rPr>
+              <w:t xml:space="preserve"> removing another </w:t>
+            </w:r>
+            <w:r>
+              <w:rPr>
+                <w:rFonts w:ascii="Times New Roman" w:hAnsi="Times New Roman"/>
+                <w:sz w:val="24"/>
+                <w:szCs w:val="24"/>
+              </w:rPr>
+              <w:t>player’s</w:t>
+            </w:r>
+            <w:r>
+              <w:rPr>
+                <w:rFonts w:ascii="Times New Roman" w:hAnsi="Times New Roman"/>
+                <w:i w:val="0"/>
+                <w:sz w:val="24"/>
+                <w:szCs w:val="24"/>
+              </w:rPr>
+              <w:t xml:space="preserve"> </w:t>
+            </w:r>
+            <w:r>
+              <w:rPr>
+                <w:rFonts w:ascii="Times New Roman" w:hAnsi="Times New Roman"/>
+                <w:sz w:val="24"/>
+                <w:szCs w:val="24"/>
+              </w:rPr>
+              <w:t>game piece</w:t>
+            </w:r>
+            <w:r>
+              <w:rPr>
+                <w:rFonts w:ascii="Times New Roman" w:hAnsi="Times New Roman"/>
+                <w:i w:val="0"/>
+                <w:sz w:val="24"/>
+                <w:szCs w:val="24"/>
+              </w:rPr>
+              <w:t xml:space="preserve"> by replacing their opponent’s </w:t>
+            </w:r>
+            <w:r>
+              <w:rPr>
+                <w:rFonts w:ascii="Times New Roman" w:hAnsi="Times New Roman"/>
+                <w:sz w:val="24"/>
+                <w:szCs w:val="24"/>
+              </w:rPr>
+              <w:t xml:space="preserve">game piece </w:t>
+            </w:r>
+            <w:r>
+              <w:rPr>
+                <w:rFonts w:ascii="Times New Roman" w:hAnsi="Times New Roman"/>
+                <w:i w:val="0"/>
+                <w:sz w:val="24"/>
+                <w:szCs w:val="24"/>
+              </w:rPr>
+              <w:t xml:space="preserve">with the attacking </w:t>
+            </w:r>
+            <w:r>
+              <w:rPr>
+                <w:rFonts w:ascii="Times New Roman" w:hAnsi="Times New Roman"/>
+                <w:sz w:val="24"/>
+                <w:szCs w:val="24"/>
+              </w:rPr>
+              <w:t>game piece</w:t>
+            </w:r>
+            <w:r>
+              <w:rPr>
+                <w:rFonts w:ascii="Times New Roman" w:hAnsi="Times New Roman"/>
+                <w:i w:val="0"/>
+                <w:sz w:val="24"/>
+                <w:szCs w:val="24"/>
+              </w:rPr>
+              <w:t xml:space="preserve"> thus </w:t>
+            </w:r>
+            <w:r>
+              <w:rPr>
+                <w:rFonts w:ascii="Times New Roman" w:hAnsi="Times New Roman"/>
+                <w:sz w:val="24"/>
+                <w:szCs w:val="24"/>
+              </w:rPr>
+              <w:t>Capturing</w:t>
+            </w:r>
+            <w:r>
+              <w:rPr>
+                <w:rFonts w:ascii="Times New Roman" w:hAnsi="Times New Roman"/>
+                <w:i w:val="0"/>
+                <w:sz w:val="24"/>
+                <w:szCs w:val="24"/>
+              </w:rPr>
+              <w:t xml:space="preserve"> said </w:t>
+            </w:r>
+            <w:r>
+              <w:rPr>
+                <w:rFonts w:ascii="Times New Roman" w:hAnsi="Times New Roman"/>
+                <w:sz w:val="24"/>
+                <w:szCs w:val="24"/>
+              </w:rPr>
+              <w:t>game piece</w:t>
+            </w:r>
+            <w:r>
+              <w:rPr>
+                <w:rFonts w:ascii="Times New Roman" w:hAnsi="Times New Roman"/>
+                <w:i w:val="0"/>
+                <w:sz w:val="24"/>
+                <w:szCs w:val="24"/>
+              </w:rPr>
+              <w:t>.</w:t>
+            </w:r>
+            <w:r>
+              <w:rPr>
+                <w:rFonts w:ascii="Times New Roman" w:hAnsi="Times New Roman"/>
+                <w:sz w:val="24"/>
+                <w:szCs w:val="24"/>
+              </w:rPr>
+              <w:t xml:space="preserve"> </w:t>
+            </w:r>
+          </w:p>
+        </w:tc>
+      </w:tr>
+      <w:tr>
+        <w:trPr>
+          <w:trHeight w:val="144"/>
+        </w:trPr>
+        <w:tc>
+          <w:tcPr>
+            <w:tcW w:w="1106" w:type="pct"/>
+            <w:tcBorders>
+              <w:top w:val="dotted" w:sz="4" w:space="0" w:color="auto"/>
+              <w:left w:val="dotted" w:sz="4" w:space="0" w:color="auto"/>
+              <w:bottom w:val="dotted" w:sz="4" w:space="0" w:color="auto"/>
+              <w:right w:val="dotted" w:sz="4" w:space="0" w:color="auto"/>
+            </w:tcBorders>
+            <w:vAlign w:val="center"/>
+          </w:tcPr>
+          <w:p>
+            <w:pPr>
+              <w:pStyle w:val="template"/>
+              <w:spacing w:line="240" w:lineRule="auto"/>
+              <w:rPr>
+                <w:rFonts w:ascii="Times New Roman" w:hAnsi="Times New Roman"/>
+                <w:i w:val="0"/>
+                <w:sz w:val="24"/>
+                <w:szCs w:val="24"/>
+              </w:rPr>
+            </w:pPr>
+            <w:r>
+              <w:rPr>
+                <w:rFonts w:ascii="Times New Roman" w:hAnsi="Times New Roman"/>
+                <w:i w:val="0"/>
+                <w:sz w:val="24"/>
+                <w:szCs w:val="24"/>
+              </w:rPr>
+              <w:t>Check</w:t>
+            </w:r>
+          </w:p>
+        </w:tc>
+        <w:tc>
+          <w:tcPr>
+            <w:tcW w:w="3894" w:type="pct"/>
+            <w:tcBorders>
+              <w:top w:val="dotted" w:sz="4" w:space="0" w:color="auto"/>
+              <w:left w:val="dotted" w:sz="4" w:space="0" w:color="auto"/>
+              <w:bottom w:val="dotted" w:sz="4" w:space="0" w:color="auto"/>
+              <w:right w:val="dotted" w:sz="4" w:space="0" w:color="auto"/>
+            </w:tcBorders>
+            <w:vAlign w:val="center"/>
+          </w:tcPr>
+          <w:p>
+            <w:pPr>
+              <w:pStyle w:val="template"/>
+              <w:spacing w:before="120" w:after="120" w:line="240" w:lineRule="auto"/>
+              <w:rPr>
+                <w:rFonts w:ascii="Times New Roman" w:hAnsi="Times New Roman"/>
+                <w:i w:val="0"/>
+                <w:sz w:val="24"/>
+                <w:szCs w:val="24"/>
+              </w:rPr>
+            </w:pPr>
+            <w:r>
+              <w:rPr>
+                <w:rFonts w:ascii="Times New Roman" w:hAnsi="Times New Roman"/>
+                <w:i w:val="0"/>
+                <w:sz w:val="24"/>
+                <w:szCs w:val="24"/>
+              </w:rPr>
+              <w:t xml:space="preserve">Refers to a </w:t>
+            </w:r>
+            <w:r>
+              <w:rPr>
+                <w:rFonts w:ascii="Times New Roman" w:hAnsi="Times New Roman"/>
+                <w:sz w:val="24"/>
+                <w:szCs w:val="24"/>
+              </w:rPr>
+              <w:t xml:space="preserve">game move </w:t>
+            </w:r>
+            <w:r>
+              <w:rPr>
+                <w:rFonts w:ascii="Times New Roman" w:hAnsi="Times New Roman"/>
+                <w:i w:val="0"/>
+                <w:sz w:val="24"/>
+                <w:szCs w:val="24"/>
+              </w:rPr>
+              <w:t xml:space="preserve">where a </w:t>
+            </w:r>
+            <w:r>
+              <w:rPr>
+                <w:rFonts w:ascii="Times New Roman" w:hAnsi="Times New Roman"/>
+                <w:sz w:val="24"/>
+                <w:szCs w:val="24"/>
+              </w:rPr>
+              <w:t>player’s</w:t>
+            </w:r>
+            <w:r>
+              <w:rPr>
+                <w:rFonts w:ascii="Times New Roman" w:hAnsi="Times New Roman"/>
+                <w:i w:val="0"/>
+                <w:sz w:val="24"/>
+                <w:szCs w:val="24"/>
+              </w:rPr>
+              <w:t xml:space="preserve"> King is under attack from another </w:t>
+            </w:r>
+            <w:r>
+              <w:rPr>
+                <w:rFonts w:ascii="Times New Roman" w:hAnsi="Times New Roman"/>
+                <w:sz w:val="24"/>
+                <w:szCs w:val="24"/>
+              </w:rPr>
+              <w:t>player</w:t>
+            </w:r>
+            <w:r>
+              <w:rPr>
+                <w:rFonts w:ascii="Times New Roman" w:hAnsi="Times New Roman"/>
+                <w:i w:val="0"/>
+                <w:sz w:val="24"/>
+                <w:szCs w:val="24"/>
+              </w:rPr>
+              <w:t xml:space="preserve"> whether a </w:t>
+            </w:r>
+            <w:r>
+              <w:rPr>
+                <w:rFonts w:ascii="Times New Roman" w:hAnsi="Times New Roman"/>
+                <w:sz w:val="24"/>
+                <w:szCs w:val="24"/>
+              </w:rPr>
+              <w:t>user</w:t>
+            </w:r>
+            <w:r>
+              <w:rPr>
+                <w:rFonts w:ascii="Times New Roman" w:hAnsi="Times New Roman"/>
+                <w:i w:val="0"/>
+                <w:sz w:val="24"/>
+                <w:szCs w:val="24"/>
+              </w:rPr>
+              <w:t xml:space="preserve"> or the </w:t>
+            </w:r>
+            <w:r>
+              <w:rPr>
+                <w:rFonts w:ascii="Times New Roman" w:hAnsi="Times New Roman"/>
+                <w:sz w:val="24"/>
+                <w:szCs w:val="24"/>
+              </w:rPr>
+              <w:t>computer</w:t>
+            </w:r>
+            <w:r>
+              <w:rPr>
+                <w:rFonts w:ascii="Times New Roman" w:hAnsi="Times New Roman"/>
+                <w:i w:val="0"/>
+                <w:sz w:val="24"/>
+                <w:szCs w:val="24"/>
+              </w:rPr>
+              <w:t>.</w:t>
+            </w:r>
+          </w:p>
+        </w:tc>
+      </w:tr>
+      <w:tr>
+        <w:trPr>
+          <w:trHeight w:val="144"/>
+        </w:trPr>
+        <w:tc>
+          <w:tcPr>
+            <w:tcW w:w="1106" w:type="pct"/>
+            <w:tcBorders>
+              <w:top w:val="dotted" w:sz="4" w:space="0" w:color="auto"/>
+              <w:left w:val="dotted" w:sz="4" w:space="0" w:color="auto"/>
+              <w:bottom w:val="dotted" w:sz="4" w:space="0" w:color="auto"/>
+              <w:right w:val="dotted" w:sz="4" w:space="0" w:color="auto"/>
+            </w:tcBorders>
+            <w:vAlign w:val="center"/>
+          </w:tcPr>
+          <w:p>
+            <w:pPr>
+              <w:pStyle w:val="template"/>
+              <w:spacing w:line="240" w:lineRule="auto"/>
+              <w:rPr>
+                <w:rFonts w:ascii="Times New Roman" w:hAnsi="Times New Roman"/>
+                <w:i w:val="0"/>
+                <w:sz w:val="24"/>
+                <w:szCs w:val="24"/>
+              </w:rPr>
+            </w:pPr>
+            <w:r>
+              <w:rPr>
+                <w:rFonts w:ascii="Times New Roman" w:hAnsi="Times New Roman"/>
+                <w:i w:val="0"/>
+                <w:sz w:val="24"/>
+                <w:szCs w:val="24"/>
+              </w:rPr>
+              <w:t>Checkmate</w:t>
+            </w:r>
+          </w:p>
+        </w:tc>
+        <w:tc>
+          <w:tcPr>
+            <w:tcW w:w="3894" w:type="pct"/>
+            <w:tcBorders>
+              <w:top w:val="dotted" w:sz="4" w:space="0" w:color="auto"/>
+              <w:left w:val="dotted" w:sz="4" w:space="0" w:color="auto"/>
+              <w:bottom w:val="dotted" w:sz="4" w:space="0" w:color="auto"/>
+              <w:right w:val="dotted" w:sz="4" w:space="0" w:color="auto"/>
+            </w:tcBorders>
+            <w:vAlign w:val="center"/>
+          </w:tcPr>
+          <w:p>
+            <w:pPr>
+              <w:pStyle w:val="template"/>
+              <w:spacing w:before="120" w:after="120" w:line="240" w:lineRule="auto"/>
+              <w:rPr>
+                <w:rFonts w:ascii="Times New Roman" w:hAnsi="Times New Roman"/>
+                <w:i w:val="0"/>
+                <w:sz w:val="24"/>
+                <w:szCs w:val="24"/>
+              </w:rPr>
+            </w:pPr>
+            <w:r>
+              <w:rPr>
+                <w:rFonts w:ascii="Times New Roman" w:hAnsi="Times New Roman"/>
+                <w:i w:val="0"/>
+                <w:sz w:val="24"/>
+                <w:szCs w:val="24"/>
+              </w:rPr>
+              <w:t>Refers to a</w:t>
+            </w:r>
+            <w:r>
+              <w:rPr>
+                <w:rFonts w:ascii="Times New Roman" w:hAnsi="Times New Roman"/>
+                <w:sz w:val="24"/>
+                <w:szCs w:val="24"/>
+              </w:rPr>
+              <w:t xml:space="preserve"> game move</w:t>
+            </w:r>
+            <w:r>
+              <w:rPr>
+                <w:rFonts w:ascii="Times New Roman" w:hAnsi="Times New Roman"/>
+                <w:i w:val="0"/>
+                <w:sz w:val="24"/>
+                <w:szCs w:val="24"/>
+              </w:rPr>
+              <w:t xml:space="preserve"> where a </w:t>
+            </w:r>
+            <w:r>
+              <w:rPr>
+                <w:rFonts w:ascii="Times New Roman" w:hAnsi="Times New Roman"/>
+                <w:sz w:val="24"/>
+                <w:szCs w:val="24"/>
+              </w:rPr>
+              <w:t xml:space="preserve">player’s </w:t>
+            </w:r>
+            <w:r>
+              <w:rPr>
+                <w:rFonts w:ascii="Times New Roman" w:hAnsi="Times New Roman"/>
+                <w:i w:val="0"/>
+                <w:sz w:val="24"/>
+                <w:szCs w:val="24"/>
+              </w:rPr>
+              <w:t xml:space="preserve">King has no remaining moves where said </w:t>
+            </w:r>
+            <w:r>
+              <w:rPr>
+                <w:rFonts w:ascii="Times New Roman" w:hAnsi="Times New Roman"/>
+                <w:sz w:val="24"/>
+                <w:szCs w:val="24"/>
+              </w:rPr>
+              <w:t>game piece</w:t>
+            </w:r>
+            <w:r>
+              <w:rPr>
+                <w:rFonts w:ascii="Times New Roman" w:hAnsi="Times New Roman"/>
+                <w:i w:val="0"/>
+                <w:sz w:val="24"/>
+                <w:szCs w:val="24"/>
+              </w:rPr>
+              <w:t xml:space="preserve"> is not under attack from another </w:t>
+            </w:r>
+            <w:r>
+              <w:rPr>
+                <w:rFonts w:ascii="Times New Roman" w:hAnsi="Times New Roman"/>
+                <w:sz w:val="24"/>
+                <w:szCs w:val="24"/>
+              </w:rPr>
+              <w:t>player</w:t>
+            </w:r>
+            <w:r>
+              <w:rPr>
+                <w:rFonts w:ascii="Times New Roman" w:hAnsi="Times New Roman"/>
+                <w:i w:val="0"/>
+                <w:sz w:val="24"/>
+                <w:szCs w:val="24"/>
+              </w:rPr>
+              <w:t xml:space="preserve"> whether a </w:t>
+            </w:r>
+            <w:r>
+              <w:rPr>
+                <w:rFonts w:ascii="Times New Roman" w:hAnsi="Times New Roman"/>
+                <w:sz w:val="24"/>
+                <w:szCs w:val="24"/>
+              </w:rPr>
+              <w:t>user</w:t>
+            </w:r>
+            <w:r>
+              <w:rPr>
+                <w:rFonts w:ascii="Times New Roman" w:hAnsi="Times New Roman"/>
+                <w:i w:val="0"/>
+                <w:sz w:val="24"/>
+                <w:szCs w:val="24"/>
+              </w:rPr>
+              <w:t xml:space="preserve"> or the </w:t>
+            </w:r>
+            <w:r>
+              <w:rPr>
+                <w:rFonts w:ascii="Times New Roman" w:hAnsi="Times New Roman"/>
+                <w:sz w:val="24"/>
+                <w:szCs w:val="24"/>
+              </w:rPr>
+              <w:t>computer</w:t>
+            </w:r>
+            <w:r>
+              <w:rPr>
+                <w:rFonts w:ascii="Times New Roman" w:hAnsi="Times New Roman"/>
+                <w:i w:val="0"/>
+                <w:sz w:val="24"/>
+                <w:szCs w:val="24"/>
+              </w:rPr>
+              <w:t>.</w:t>
+            </w:r>
+          </w:p>
+        </w:tc>
+      </w:tr>
+      <w:tr>
+        <w:trPr>
+          <w:trHeight w:val="144"/>
+        </w:trPr>
+        <w:tc>
+          <w:tcPr>
+            <w:tcW w:w="1106" w:type="pct"/>
+            <w:tcBorders>
+              <w:top w:val="dotted" w:sz="4" w:space="0" w:color="auto"/>
+              <w:left w:val="dotted" w:sz="4" w:space="0" w:color="auto"/>
+              <w:bottom w:val="dotted" w:sz="4" w:space="0" w:color="auto"/>
+              <w:right w:val="dotted" w:sz="4" w:space="0" w:color="auto"/>
+            </w:tcBorders>
+            <w:vAlign w:val="center"/>
+          </w:tcPr>
+          <w:p>
+            <w:pPr>
+              <w:pStyle w:val="template"/>
+              <w:spacing w:line="240" w:lineRule="auto"/>
+              <w:rPr>
+                <w:rFonts w:ascii="Times New Roman" w:hAnsi="Times New Roman"/>
+                <w:i w:val="0"/>
+                <w:sz w:val="24"/>
+                <w:szCs w:val="24"/>
+              </w:rPr>
+            </w:pPr>
+            <w:r>
+              <w:rPr>
+                <w:rFonts w:ascii="Times New Roman" w:hAnsi="Times New Roman"/>
+                <w:i w:val="0"/>
+                <w:sz w:val="24"/>
+                <w:szCs w:val="24"/>
+              </w:rPr>
+              <w:t>Rank</w:t>
+            </w:r>
+          </w:p>
+        </w:tc>
+        <w:tc>
+          <w:tcPr>
+            <w:tcW w:w="3894" w:type="pct"/>
+            <w:tcBorders>
+              <w:top w:val="dotted" w:sz="4" w:space="0" w:color="auto"/>
+              <w:left w:val="dotted" w:sz="4" w:space="0" w:color="auto"/>
+              <w:bottom w:val="dotted" w:sz="4" w:space="0" w:color="auto"/>
+              <w:right w:val="dotted" w:sz="4" w:space="0" w:color="auto"/>
+            </w:tcBorders>
+            <w:vAlign w:val="center"/>
+          </w:tcPr>
+          <w:p>
+            <w:pPr>
+              <w:pStyle w:val="template"/>
+              <w:spacing w:before="120" w:after="120" w:line="240" w:lineRule="auto"/>
+              <w:rPr>
+                <w:rFonts w:ascii="Times New Roman" w:hAnsi="Times New Roman"/>
+                <w:i w:val="0"/>
+                <w:sz w:val="24"/>
+                <w:szCs w:val="24"/>
+              </w:rPr>
+            </w:pPr>
+            <w:r>
+              <w:rPr>
+                <w:rFonts w:ascii="Times New Roman" w:hAnsi="Times New Roman"/>
+                <w:i w:val="0"/>
+                <w:sz w:val="24"/>
+                <w:szCs w:val="24"/>
+              </w:rPr>
+              <w:t xml:space="preserve">The </w:t>
+            </w:r>
+            <w:r>
+              <w:rPr>
+                <w:rFonts w:ascii="Times New Roman" w:hAnsi="Times New Roman"/>
+                <w:i w:val="0"/>
+                <w:sz w:val="24"/>
+                <w:szCs w:val="24"/>
+              </w:rPr>
+              <w:t>rows that go from side to side across the chessboard and are referred to by numbers.</w:t>
+            </w:r>
+          </w:p>
+        </w:tc>
+      </w:tr>
+      <w:tr>
+        <w:trPr>
+          <w:trHeight w:val="144"/>
+        </w:trPr>
+        <w:tc>
+          <w:tcPr>
+            <w:tcW w:w="1106" w:type="pct"/>
+            <w:tcBorders>
+              <w:top w:val="dotted" w:sz="4" w:space="0" w:color="auto"/>
+              <w:left w:val="dotted" w:sz="4" w:space="0" w:color="auto"/>
+              <w:bottom w:val="dotted" w:sz="4" w:space="0" w:color="auto"/>
+              <w:right w:val="dotted" w:sz="4" w:space="0" w:color="auto"/>
+            </w:tcBorders>
+            <w:vAlign w:val="center"/>
+          </w:tcPr>
+          <w:p>
+            <w:pPr>
+              <w:pStyle w:val="template"/>
+              <w:spacing w:line="240" w:lineRule="auto"/>
+              <w:rPr>
+                <w:rFonts w:ascii="Times New Roman" w:hAnsi="Times New Roman"/>
+                <w:i w:val="0"/>
+                <w:sz w:val="24"/>
+                <w:szCs w:val="24"/>
+              </w:rPr>
+            </w:pPr>
+            <w:r>
+              <w:rPr>
+                <w:rFonts w:ascii="Times New Roman" w:hAnsi="Times New Roman"/>
+                <w:i w:val="0"/>
+                <w:sz w:val="24"/>
+                <w:szCs w:val="24"/>
+              </w:rPr>
+              <w:t>File</w:t>
+            </w:r>
+          </w:p>
+        </w:tc>
+        <w:tc>
+          <w:tcPr>
+            <w:tcW w:w="3894" w:type="pct"/>
+            <w:tcBorders>
+              <w:top w:val="dotted" w:sz="4" w:space="0" w:color="auto"/>
+              <w:left w:val="dotted" w:sz="4" w:space="0" w:color="auto"/>
+              <w:bottom w:val="dotted" w:sz="4" w:space="0" w:color="auto"/>
+              <w:right w:val="dotted" w:sz="4" w:space="0" w:color="auto"/>
+            </w:tcBorders>
+            <w:vAlign w:val="center"/>
+          </w:tcPr>
+          <w:p>
+            <w:pPr>
+              <w:pStyle w:val="template"/>
+              <w:spacing w:before="120" w:after="120" w:line="240" w:lineRule="auto"/>
+              <w:rPr>
+                <w:rFonts w:ascii="Times New Roman" w:hAnsi="Times New Roman"/>
+                <w:i w:val="0"/>
+                <w:sz w:val="24"/>
+                <w:szCs w:val="24"/>
+              </w:rPr>
+            </w:pPr>
+            <w:r>
+              <w:rPr>
+                <w:rFonts w:ascii="Times New Roman" w:hAnsi="Times New Roman"/>
+                <w:i w:val="0"/>
+                <w:sz w:val="24"/>
+                <w:szCs w:val="24"/>
+              </w:rPr>
+              <w:t>The</w:t>
+            </w:r>
+            <w:r>
+              <w:rPr>
+                <w:rFonts w:ascii="Times New Roman" w:hAnsi="Times New Roman"/>
+                <w:i w:val="0"/>
+                <w:sz w:val="24"/>
+                <w:szCs w:val="24"/>
+              </w:rPr>
+              <w:t xml:space="preserve"> column</w:t>
+            </w:r>
+            <w:r>
+              <w:rPr>
+                <w:rFonts w:ascii="Times New Roman" w:hAnsi="Times New Roman"/>
+                <w:i w:val="0"/>
+                <w:sz w:val="24"/>
+                <w:szCs w:val="24"/>
+              </w:rPr>
+              <w:t>s</w:t>
+            </w:r>
+            <w:r>
+              <w:rPr>
+                <w:rFonts w:ascii="Times New Roman" w:hAnsi="Times New Roman"/>
+                <w:i w:val="0"/>
+                <w:sz w:val="24"/>
+                <w:szCs w:val="24"/>
+              </w:rPr>
+              <w:t xml:space="preserve"> of the chessboard</w:t>
+            </w:r>
+            <w:r>
+              <w:rPr>
+                <w:rFonts w:ascii="Times New Roman" w:hAnsi="Times New Roman"/>
+                <w:i w:val="0"/>
+                <w:sz w:val="24"/>
+                <w:szCs w:val="24"/>
+              </w:rPr>
+              <w:t xml:space="preserve"> that run vertically and are referred to by letters.</w:t>
+            </w:r>
+          </w:p>
+        </w:tc>
+      </w:tr>
+      <w:tr>
+        <w:trPr>
+          <w:trHeight w:val="144"/>
+        </w:trPr>
+        <w:tc>
+          <w:tcPr>
+            <w:tcW w:w="1106" w:type="pct"/>
+            <w:tcBorders>
+              <w:top w:val="dotted" w:sz="4" w:space="0" w:color="auto"/>
+              <w:left w:val="dotted" w:sz="4" w:space="0" w:color="auto"/>
+              <w:bottom w:val="dotted" w:sz="4" w:space="0" w:color="auto"/>
+              <w:right w:val="dotted" w:sz="4" w:space="0" w:color="auto"/>
+            </w:tcBorders>
+            <w:vAlign w:val="center"/>
+          </w:tcPr>
+          <w:p>
+            <w:pPr>
+              <w:pStyle w:val="template"/>
+              <w:spacing w:line="240" w:lineRule="auto"/>
+              <w:rPr>
+                <w:rFonts w:ascii="Times New Roman" w:hAnsi="Times New Roman"/>
+                <w:i w:val="0"/>
+                <w:sz w:val="24"/>
+                <w:szCs w:val="24"/>
+              </w:rPr>
+            </w:pPr>
+            <w:r>
+              <w:rPr>
+                <w:rFonts w:ascii="Times New Roman" w:hAnsi="Times New Roman"/>
+                <w:i w:val="0"/>
+                <w:sz w:val="24"/>
+                <w:szCs w:val="24"/>
+              </w:rPr>
+              <w:t>Major P</w:t>
+            </w:r>
+            <w:r>
+              <w:rPr>
+                <w:rFonts w:ascii="Times New Roman" w:hAnsi="Times New Roman"/>
+                <w:i w:val="0"/>
+                <w:sz w:val="24"/>
+                <w:szCs w:val="24"/>
+              </w:rPr>
+              <w:t>iece</w:t>
+            </w:r>
+          </w:p>
+        </w:tc>
+        <w:tc>
+          <w:tcPr>
+            <w:tcW w:w="3894" w:type="pct"/>
+            <w:tcBorders>
+              <w:top w:val="dotted" w:sz="4" w:space="0" w:color="auto"/>
+              <w:left w:val="dotted" w:sz="4" w:space="0" w:color="auto"/>
+              <w:bottom w:val="dotted" w:sz="4" w:space="0" w:color="auto"/>
+              <w:right w:val="dotted" w:sz="4" w:space="0" w:color="auto"/>
+            </w:tcBorders>
+            <w:vAlign w:val="center"/>
+          </w:tcPr>
+          <w:p>
+            <w:pPr>
+              <w:pStyle w:val="template"/>
+              <w:spacing w:before="120" w:after="120" w:line="240" w:lineRule="auto"/>
+              <w:rPr>
+                <w:rFonts w:ascii="Times New Roman" w:hAnsi="Times New Roman"/>
+                <w:sz w:val="24"/>
+                <w:szCs w:val="24"/>
+              </w:rPr>
+            </w:pPr>
+            <w:r>
+              <w:rPr>
+                <w:rFonts w:ascii="Times New Roman" w:hAnsi="Times New Roman"/>
+                <w:i w:val="0"/>
+                <w:sz w:val="24"/>
+                <w:szCs w:val="24"/>
+              </w:rPr>
+              <w:t>Refers</w:t>
+            </w:r>
+            <w:r>
+              <w:rPr>
+                <w:rFonts w:ascii="Times New Roman" w:hAnsi="Times New Roman"/>
+                <w:i w:val="0"/>
+                <w:sz w:val="24"/>
+                <w:szCs w:val="24"/>
+              </w:rPr>
+              <w:t xml:space="preserve"> to specifically to the </w:t>
+            </w:r>
+            <w:r>
+              <w:rPr>
+                <w:rFonts w:ascii="Times New Roman" w:hAnsi="Times New Roman"/>
+                <w:i w:val="0"/>
+                <w:sz w:val="24"/>
+                <w:szCs w:val="24"/>
+              </w:rPr>
+              <w:t>queen</w:t>
+            </w:r>
+            <w:r>
+              <w:rPr>
+                <w:rFonts w:ascii="Times New Roman" w:hAnsi="Times New Roman"/>
+                <w:i w:val="0"/>
+                <w:sz w:val="24"/>
+                <w:szCs w:val="24"/>
+              </w:rPr>
+              <w:t xml:space="preserve"> or rook </w:t>
+            </w:r>
+            <w:r>
+              <w:rPr>
+                <w:rFonts w:ascii="Times New Roman" w:hAnsi="Times New Roman"/>
+                <w:sz w:val="24"/>
+                <w:szCs w:val="24"/>
+              </w:rPr>
+              <w:t>game pieces.</w:t>
+            </w:r>
+          </w:p>
+        </w:tc>
+      </w:tr>
+      <w:tr>
+        <w:trPr>
+          <w:trHeight w:val="144"/>
+        </w:trPr>
+        <w:tc>
+          <w:tcPr>
+            <w:tcW w:w="1106" w:type="pct"/>
+            <w:tcBorders>
+              <w:top w:val="dotted" w:sz="4" w:space="0" w:color="auto"/>
+              <w:left w:val="dotted" w:sz="4" w:space="0" w:color="auto"/>
+              <w:bottom w:val="dotted" w:sz="4" w:space="0" w:color="auto"/>
+              <w:right w:val="dotted" w:sz="4" w:space="0" w:color="auto"/>
+            </w:tcBorders>
+            <w:vAlign w:val="center"/>
+          </w:tcPr>
+          <w:p>
+            <w:pPr>
+              <w:pStyle w:val="template"/>
+              <w:spacing w:line="240" w:lineRule="auto"/>
+              <w:rPr>
+                <w:rFonts w:ascii="Times New Roman" w:hAnsi="Times New Roman"/>
+                <w:i w:val="0"/>
+                <w:sz w:val="24"/>
+                <w:szCs w:val="24"/>
+              </w:rPr>
+            </w:pPr>
+            <w:r>
+              <w:rPr>
+                <w:rFonts w:ascii="Times New Roman" w:hAnsi="Times New Roman"/>
+                <w:i w:val="0"/>
+                <w:sz w:val="24"/>
+                <w:szCs w:val="24"/>
+              </w:rPr>
+              <w:t>Minor P</w:t>
+            </w:r>
+            <w:r>
+              <w:rPr>
+                <w:rFonts w:ascii="Times New Roman" w:hAnsi="Times New Roman"/>
+                <w:i w:val="0"/>
+                <w:sz w:val="24"/>
+                <w:szCs w:val="24"/>
+              </w:rPr>
+              <w:t>iece</w:t>
+            </w:r>
+          </w:p>
+        </w:tc>
+        <w:tc>
+          <w:tcPr>
+            <w:tcW w:w="3894" w:type="pct"/>
+            <w:tcBorders>
+              <w:top w:val="dotted" w:sz="4" w:space="0" w:color="auto"/>
+              <w:left w:val="dotted" w:sz="4" w:space="0" w:color="auto"/>
+              <w:bottom w:val="dotted" w:sz="4" w:space="0" w:color="auto"/>
+              <w:right w:val="dotted" w:sz="4" w:space="0" w:color="auto"/>
+            </w:tcBorders>
+            <w:vAlign w:val="center"/>
+          </w:tcPr>
+          <w:p>
+            <w:pPr>
+              <w:pStyle w:val="template"/>
+              <w:spacing w:before="120" w:after="120" w:line="240" w:lineRule="auto"/>
+              <w:rPr>
+                <w:rFonts w:ascii="Times New Roman" w:hAnsi="Times New Roman"/>
+                <w:i w:val="0"/>
+                <w:sz w:val="24"/>
+                <w:szCs w:val="24"/>
+              </w:rPr>
+            </w:pPr>
+            <w:r>
+              <w:rPr>
+                <w:rFonts w:ascii="Times New Roman" w:hAnsi="Times New Roman"/>
+                <w:i w:val="0"/>
+                <w:sz w:val="24"/>
+                <w:szCs w:val="24"/>
+              </w:rPr>
+              <w:t xml:space="preserve">Refers to specifically to </w:t>
+            </w:r>
+            <w:r>
+              <w:rPr>
+                <w:rFonts w:ascii="Times New Roman" w:hAnsi="Times New Roman"/>
+                <w:i w:val="0"/>
+                <w:sz w:val="24"/>
+                <w:szCs w:val="24"/>
+              </w:rPr>
+              <w:t xml:space="preserve">the bishop or knight </w:t>
+            </w:r>
+            <w:r>
+              <w:rPr>
+                <w:rFonts w:ascii="Times New Roman" w:hAnsi="Times New Roman"/>
+                <w:sz w:val="24"/>
+                <w:szCs w:val="24"/>
+              </w:rPr>
+              <w:t>game pieces.</w:t>
             </w:r>
           </w:p>
         </w:tc>
@@ -7080,6 +8412,7 @@
       <w:bookmarkStart w:id="15" w:name="_Toc439994670"/>
       <w:bookmarkStart w:id="16" w:name="_Toc441230976"/>
       <w:r>
+        <w:lastRenderedPageBreak/>
         <w:t>Product Scope</w:t>
       </w:r>
       <w:bookmarkEnd w:id="15"/>
@@ -7120,16 +8453,46 @@
         <w:t>, the software shall feature</w:t>
       </w:r>
       <w:r>
-        <w:t xml:space="preserve"> an option to the player to initiate either</w:t>
-      </w:r>
-      <w:r>
-        <w:t xml:space="preserve"> local user vs. user, user vs. computer, </w:t>
+        <w:t xml:space="preserve"> an option for</w:t>
+      </w:r>
+      <w:r>
+        <w:t xml:space="preserve"> the player to initiate either</w:t>
+      </w:r>
+      <w:r>
+        <w:t xml:space="preserve"> local </w:t>
+      </w:r>
+      <w:r>
+        <w:rPr>
+          <w:i/>
+        </w:rPr>
+        <w:t>user vs. user</w:t>
+      </w:r>
+      <w:r>
+        <w:t xml:space="preserve">, </w:t>
+      </w:r>
+      <w:r>
+        <w:rPr>
+          <w:i/>
+        </w:rPr>
+        <w:t>user vs. computer</w:t>
+      </w:r>
+      <w:r>
+        <w:t xml:space="preserve">, </w:t>
       </w:r>
       <w:r>
         <w:t>or</w:t>
       </w:r>
       <w:r>
-        <w:t xml:space="preserve"> computer vs. computer gameplay</w:t>
+        <w:t xml:space="preserve"> </w:t>
+      </w:r>
+      <w:r>
+        <w:rPr>
+          <w:i/>
+        </w:rPr>
+        <w:t>computer vs. computer</w:t>
+      </w:r>
+      <w:r>
+        <w:t xml:space="preserve"> gameplay</w:t>
       </w:r>
       <w:r>
         <w:t>.</w:t>
@@ -7147,7 +8510,22 @@
         <w:t xml:space="preserve">shall assign </w:t>
       </w:r>
       <w:r>
-        <w:t xml:space="preserve">the “Reinfeld values” for pieces captured during gameplay to resolve possible stalemates scenarios. </w:t>
+        <w:t xml:space="preserve">the </w:t>
+      </w:r>
+      <w:r>
+        <w:rPr>
+          <w:i/>
+        </w:rPr>
+        <w:t>Reinfeld Values</w:t>
+      </w:r>
+      <w:r>
+        <w:rPr>
+          <w:i/>
+        </w:rPr>
+        <w:t xml:space="preserve"> </w:t>
+      </w:r>
+      <w:r>
+        <w:t xml:space="preserve">for pieces captured during gameplay to resolve possible stalemates scenarios. </w:t>
       </w:r>
     </w:p>
     <w:p>
@@ -7157,7 +8535,6 @@
       <w:bookmarkStart w:id="17" w:name="_Toc439994672"/>
       <w:bookmarkStart w:id="18" w:name="_Toc441230977"/>
       <w:r>
-        <w:lastRenderedPageBreak/>
         <w:t>Reference</w:t>
       </w:r>
       <w:bookmarkEnd w:id="17"/>
@@ -7207,19 +8584,51 @@
     <w:p/>
     <w:p>
       <w:r>
-        <w:t>“Making Wise Captures.” Chess Corner - Chess Tutorial - Making Wise Captures, www.chesscorner.com/tutorial/basic/capture/capture.htm.</w:t>
-      </w:r>
-      <w:r>
-        <w:t xml:space="preserve"> [Accessed: 09-Feb-2018]</w:t>
+        <w:rPr>
+          <w:b/>
+        </w:rPr>
+        <w:t>[2]</w:t>
+      </w:r>
+      <w:r>
+        <w:t xml:space="preserve"> </w:t>
+      </w:r>
+      <w:r>
+        <w:t>"Chess Corner - Chess Tutorial - Making Wise Captures", </w:t>
+      </w:r>
+      <w:r>
+        <w:rPr>
+          <w:i/>
+          <w:iCs/>
+        </w:rPr>
+        <w:t>Chesscorner.com</w:t>
+      </w:r>
+      <w:r>
+        <w:t>, 2018. [Online]. Available: http://www.chesscorner.com/tutorial/basic/capture/capture.htm. [Accessed: 09- Feb- 2018].</w:t>
       </w:r>
     </w:p>
     <w:p/>
     <w:p>
       <w:r>
-        <w:t>The Chess Clock, www.chesscorner.com/tutorial/chess_clock/chess_clock.htm.[Accessed</w:t>
-      </w:r>
-      <w:r>
-        <w:t>: 10-Feb-2018]</w:t>
+        <w:rPr>
+          <w:b/>
+        </w:rPr>
+        <w:t xml:space="preserve"> [3]</w:t>
+      </w:r>
+      <w:r>
+        <w:t xml:space="preserve"> “</w:t>
+      </w:r>
+      <w:r>
+        <w:t>"The Chess Clock", </w:t>
+      </w:r>
+      <w:r>
+        <w:rPr>
+          <w:i/>
+          <w:iCs/>
+        </w:rPr>
+        <w:t>Chesscorner.com</w:t>
+      </w:r>
+      <w:r>
+        <w:t>, 2018. [Online]. Available: http://www.chesscorner.com/tutorial/chess_clock/chess_clock.htm. [Accessed: 10- Feb- 2018].</w:t>
       </w:r>
     </w:p>
     <w:p>
@@ -7229,6 +8638,7 @@
       <w:bookmarkStart w:id="19" w:name="_Toc439994673"/>
       <w:bookmarkStart w:id="20" w:name="_Toc441230978"/>
       <w:r>
+        <w:lastRenderedPageBreak/>
         <w:t>Overall Description</w:t>
       </w:r>
       <w:bookmarkEnd w:id="19"/>
@@ -7240,13 +8650,6 @@
       </w:pPr>
       <w:bookmarkStart w:id="21" w:name="_Toc439994674"/>
       <w:bookmarkStart w:id="22" w:name="_Toc441230979"/>
-      <w:r>
-        <w:t>Product Perspective</w:t>
-      </w:r>
-      <w:bookmarkEnd w:id="21"/>
-      <w:bookmarkEnd w:id="22"/>
-    </w:p>
-    <w:p>
       <w:r>
         <w:rPr>
           <w:noProof/>
@@ -7254,15 +8657,15 @@
         <mc:AlternateContent>
           <mc:Choice Requires="wpg">
             <w:drawing>
-              <wp:anchor distT="0" distB="0" distL="114300" distR="114300" simplePos="0" relativeHeight="251659264" behindDoc="0" locked="0" layoutInCell="1" allowOverlap="1" wp14:anchorId="38DF4EB5" wp14:editId="69DB44A7">
+              <wp:anchor distT="0" distB="0" distL="114300" distR="114300" simplePos="0" relativeHeight="251659264" behindDoc="0" locked="0" layoutInCell="1" allowOverlap="1" wp14:anchorId="38DF4EB5" wp14:editId="1F5387CE">
                 <wp:simplePos x="0" y="0"/>
                 <wp:positionH relativeFrom="margin">
-                  <wp:posOffset>3698674</wp:posOffset>
+                  <wp:posOffset>3876204</wp:posOffset>
                 </wp:positionH>
                 <wp:positionV relativeFrom="margin">
-                  <wp:posOffset>1020558</wp:posOffset>
+                  <wp:posOffset>868448</wp:posOffset>
                 </wp:positionV>
-                <wp:extent cx="2494280" cy="2834005"/>
+                <wp:extent cx="2494280" cy="2842260"/>
                 <wp:effectExtent l="0" t="0" r="0" b="0"/>
                 <wp:wrapSquare wrapText="bothSides"/>
                 <wp:docPr id="3" name="Group 3"/>
@@ -7274,9 +8677,9 @@
                       <wpg:grpSpPr>
                         <a:xfrm>
                           <a:off x="0" y="0"/>
-                          <a:ext cx="2494280" cy="2834005"/>
+                          <a:ext cx="2494280" cy="2842260"/>
                           <a:chOff x="371" y="0"/>
-                          <a:chExt cx="2493537" cy="2834639"/>
+                          <a:chExt cx="2493537" cy="2843703"/>
                         </a:xfrm>
                       </wpg:grpSpPr>
                       <pic:pic xmlns:pic="http://schemas.openxmlformats.org/drawingml/2006/picture">
@@ -7313,8 +8716,8 @@
                         <wps:cNvSpPr txBox="1"/>
                         <wps:spPr>
                           <a:xfrm>
-                            <a:off x="182880" y="2507740"/>
-                            <a:ext cx="2207623" cy="326899"/>
+                            <a:off x="508709" y="2516804"/>
+                            <a:ext cx="1555239" cy="326899"/>
                           </a:xfrm>
                           <a:prstGeom prst="rect">
                             <a:avLst/>
@@ -7371,7 +8774,7 @@
           </mc:Choice>
           <mc:Fallback>
             <w:pict>
-              <v:group w14:anchorId="38DF4EB5" id="Group 3" o:spid="_x0000_s1026" style="position:absolute;margin-left:291.25pt;margin-top:80.35pt;width:196.4pt;height:223.15pt;z-index:251659264;mso-position-horizontal-relative:margin;mso-position-vertical-relative:margin;mso-height-relative:margin" coordorigin="3" coordsize="24935,28346" o:gfxdata="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">
+              <v:group w14:anchorId="38DF4EB5" id="Group 3" o:spid="_x0000_s1026" style="position:absolute;left:0;text-align:left;margin-left:305.2pt;margin-top:68.4pt;width:196.4pt;height:223.8pt;z-index:251659264;mso-position-horizontal-relative:margin;mso-position-vertical-relative:margin;mso-height-relative:margin" coordorigin="3" coordsize="24935,28437" o:gfxdata="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">
                 <v:shapetype id="_x0000_t75" coordsize="21600,21600" o:spt="75" o:preferrelative="t" path="m@4@5l@4@11@9@11@9@5xe" filled="f" stroked="f">
                   <v:stroke joinstyle="miter"/>
                   <v:formulas>
@@ -7391,14 +8794,14 @@
                   <v:path o:extrusionok="f" gradientshapeok="t" o:connecttype="rect"/>
                   <o:lock v:ext="edit" aspectratio="t"/>
                 </v:shapetype>
-                <v:shape id="Picture 1" o:spid="_x0000_s1027" type="#_x0000_t75" style="position:absolute;left:3;width:24936;height:24301;visibility:visible;mso-wrap-style:square" o:gfxdata="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">
+                <v:shape id="Picture 1" o:spid="_x0000_s1027" type="#_x0000_t75" style="position:absolute;left:3;width:24936;height:24301;visibility:visible;mso-wrap-style:square" o:gfxdata="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">
                   <v:imagedata r:id="rId12" o:title=""/>
                 </v:shape>
                 <v:shapetype id="_x0000_t202" coordsize="21600,21600" o:spt="202" path="m,l,21600r21600,l21600,xe">
                   <v:stroke joinstyle="miter"/>
                   <v:path gradientshapeok="t" o:connecttype="rect"/>
                 </v:shapetype>
-                <v:shape id="Text Box 2" o:spid="_x0000_s1028" type="#_x0000_t202" style="position:absolute;left:1828;top:25077;width:22077;height:3269;visibility:visible;mso-wrap-style:square;v-text-anchor:top" o:gfxdata="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" filled="f" stroked="f" strokeweight=".5pt">
+                <v:shape id="Text Box 2" o:spid="_x0000_s1028" type="#_x0000_t202" style="position:absolute;left:5087;top:25168;width:15552;height:3269;visibility:visible;mso-wrap-style:square;v-text-anchor:top" o:gfxdata="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" filled="f" stroked="f" strokeweight=".5pt">
                   <v:textbox>
                     <w:txbxContent>
                       <w:p>
@@ -7436,6 +8839,13 @@
         </mc:AlternateContent>
       </w:r>
       <w:r>
+        <w:t>Product Perspective</w:t>
+      </w:r>
+      <w:bookmarkEnd w:id="21"/>
+      <w:bookmarkEnd w:id="22"/>
+    </w:p>
+    <w:p>
+      <w:r>
         <w:t xml:space="preserve">The FAC software will be a new self-contained application comprised of three primary components the </w:t>
       </w:r>
       <w:r>
@@ -7475,7 +8885,10 @@
         <w:t xml:space="preserve"> (GB), and </w:t>
       </w:r>
       <w:r>
-        <w:t>thrity-two</w:t>
+        <w:t>thirty-</w:t>
+      </w:r>
+      <w:r>
+        <w:t>two</w:t>
       </w:r>
       <w:r>
         <w:t xml:space="preserve"> </w:t>
@@ -7487,17 +8900,22 @@
         <w:t>game pieces</w:t>
       </w:r>
       <w:r>
-        <w:t xml:space="preserve"> (GP) which </w:t>
-      </w:r>
-      <w:r>
-        <w:lastRenderedPageBreak/>
-        <w:t>player</w:t>
+        <w:t xml:space="preserve"> (GP)</w:t>
+      </w:r>
+      <w:r>
+        <w:t>,</w:t>
+      </w:r>
+      <w:r>
+        <w:t xml:space="preserve"> which player</w:t>
       </w:r>
       <w:r>
         <w:t>(s)</w:t>
       </w:r>
       <w:r>
-        <w:t xml:space="preserve"> uses during the course of a game. The general relationship between each major component and sub-components can be seen in figure 1.</w:t>
+        <w:t xml:space="preserve"> use</w:t>
+      </w:r>
+      <w:r>
+        <w:t xml:space="preserve"> during the course of a game. The general relationship between each major component and sub-components can be seen in figure 1.</w:t>
       </w:r>
       <w:bookmarkStart w:id="23" w:name="_Toc439994675"/>
       <w:bookmarkStart w:id="24" w:name="_Toc441230980"/>
@@ -7505,12 +8923,27 @@
     <w:p/>
     <w:p>
       <w:r>
-        <w:t xml:space="preserve">In the process of a user using the FAC software, there is a constant interfacing between the UI, GE, and </w:t>
+        <w:t xml:space="preserve">In the process of a user </w:t>
+      </w:r>
+      <w:r>
+        <w:t xml:space="preserve">interacting with </w:t>
+      </w:r>
+      <w:r>
+        <w:t xml:space="preserve">the FAC software, </w:t>
+      </w:r>
+      <w:r>
+        <w:t xml:space="preserve">a </w:t>
+      </w:r>
+      <w:r>
+        <w:t xml:space="preserve">constant interfacing between the UI, GE, and </w:t>
       </w:r>
       <w:r>
         <w:t>AIE</w:t>
       </w:r>
       <w:r>
+        <w:t xml:space="preserve"> occurs</w:t>
+      </w:r>
+      <w:r>
         <w:t xml:space="preserve">. When a user interacts with the GB this interaction is handled by the GE, which depending on the </w:t>
       </w:r>
       <w:r>
@@ -7520,7 +8953,10 @@
         <w:t>game mode</w:t>
       </w:r>
       <w:r>
-        <w:t xml:space="preserve"> (GM) may make calls to the </w:t>
+        <w:t xml:space="preserve"> </w:t>
+      </w:r>
+      <w:r>
+        <w:t xml:space="preserve">may make calls to the </w:t>
       </w:r>
       <w:r>
         <w:t>AIE</w:t>
@@ -7550,7 +8986,16 @@
         <w:t>omputer</w:t>
       </w:r>
       <w:r>
-        <w:t xml:space="preserve">. In the event of a user. vs. user game the GE will initiate no calls to the </w:t>
+        <w:t xml:space="preserve">. In the event of a </w:t>
+      </w:r>
+      <w:r>
+        <w:rPr>
+          <w:i/>
+        </w:rPr>
+        <w:t>user. vs. user</w:t>
+      </w:r>
+      <w:r>
+        <w:t xml:space="preserve"> game the GE will initiate no calls to the </w:t>
       </w:r>
       <w:r>
         <w:t>AIE</w:t>
@@ -7559,6 +9004,7 @@
         <w:t>.</w:t>
       </w:r>
     </w:p>
+    <w:p/>
     <w:p>
       <w:r>
         <w:t xml:space="preserve">Since the FAC software is initially going to be designed for desktop/mobile platforms there will be </w:t>
@@ -7567,7 +9013,7 @@
         <w:t>no strong emphasis</w:t>
       </w:r>
       <w:r>
-        <w:t xml:space="preserve"> on restraining resources; however, when FAC is eventually adapted into a web-based application a series of optimizations will be applied to constrain resources</w:t>
+        <w:t xml:space="preserve"> on restraining resources; however, when FAC is adapted into a web-based application a series of optimizations will be applied to constrain resources</w:t>
       </w:r>
       <w:r>
         <w:t xml:space="preserve"> according to hardware requirements </w:t>
@@ -7656,7 +9102,7 @@
           <w:sz w:val="24"/>
           <w:szCs w:val="24"/>
         </w:rPr>
-        <w:t>, shall be able to have the ability to perform several key interactions. Those interactions are cataloged</w:t>
+        <w:t>, shall be able to have the ability to perform several key interact</w:t>
       </w:r>
       <w:r>
         <w:rPr>
@@ -7665,7 +9111,7 @@
           <w:sz w:val="24"/>
           <w:szCs w:val="24"/>
         </w:rPr>
-        <w:t xml:space="preserve"> below, in bulleted form,</w:t>
+        <w:t>ions. The</w:t>
       </w:r>
       <w:r>
         <w:rPr>
@@ -7674,7 +9120,16 @@
           <w:sz w:val="24"/>
           <w:szCs w:val="24"/>
         </w:rPr>
-        <w:t xml:space="preserve"> in figure 2.</w:t>
+        <w:t>se interactions are cataloged</w:t>
+      </w:r>
+      <w:r>
+        <w:rPr>
+          <w:rFonts w:ascii="Times New Roman" w:hAnsi="Times New Roman"/>
+          <w:i w:val="0"/>
+          <w:sz w:val="24"/>
+          <w:szCs w:val="24"/>
+        </w:rPr>
+        <w:t xml:space="preserve"> below in bulleted form:</w:t>
       </w:r>
     </w:p>
     <w:p>
@@ -7832,7 +9287,43 @@
           <w:sz w:val="24"/>
           <w:szCs w:val="24"/>
         </w:rPr>
-        <w:t xml:space="preserve">FAC software shall include functionality for limited artificial intelligence engine (AIE). Using randomization, the FAC’s AIE will move </w:t>
+        <w:lastRenderedPageBreak/>
+        <w:t xml:space="preserve">FAC software shall include functionality for limited </w:t>
+      </w:r>
+      <w:r>
+        <w:rPr>
+          <w:rFonts w:ascii="Times New Roman" w:hAnsi="Times New Roman"/>
+          <w:sz w:val="24"/>
+          <w:szCs w:val="24"/>
+        </w:rPr>
+        <w:t xml:space="preserve">artificial intelligence engine </w:t>
+      </w:r>
+      <w:r>
+        <w:rPr>
+          <w:rFonts w:ascii="Times New Roman" w:hAnsi="Times New Roman"/>
+          <w:i w:val="0"/>
+          <w:sz w:val="24"/>
+          <w:szCs w:val="24"/>
+        </w:rPr>
+        <w:t>(AIE</w:t>
+      </w:r>
+      <w:r>
+        <w:rPr>
+          <w:rFonts w:ascii="Times New Roman" w:hAnsi="Times New Roman"/>
+          <w:i w:val="0"/>
+          <w:sz w:val="24"/>
+          <w:szCs w:val="24"/>
+        </w:rPr>
+        <w:t>). Using randomization, the FAC software’s</w:t>
+      </w:r>
+      <w:r>
+        <w:rPr>
+          <w:rFonts w:ascii="Times New Roman" w:hAnsi="Times New Roman"/>
+          <w:i w:val="0"/>
+          <w:sz w:val="24"/>
+          <w:szCs w:val="24"/>
+        </w:rPr>
+        <w:t xml:space="preserve"> AIE will move </w:t>
       </w:r>
       <w:r>
         <w:rPr>
@@ -7936,13 +9427,23 @@
           <w:szCs w:val="24"/>
         </w:rPr>
       </w:pPr>
-      <w:r>
-        <w:rPr>
-          <w:rFonts w:ascii="Times New Roman" w:hAnsi="Times New Roman"/>
-          <w:sz w:val="24"/>
-          <w:szCs w:val="24"/>
-        </w:rPr>
-        <w:t>En p</w:t>
+      <w:proofErr w:type="spellStart"/>
+      <w:r>
+        <w:rPr>
+          <w:rFonts w:ascii="Times New Roman" w:hAnsi="Times New Roman"/>
+          <w:sz w:val="24"/>
+          <w:szCs w:val="24"/>
+        </w:rPr>
+        <w:t>En</w:t>
+      </w:r>
+      <w:proofErr w:type="spellEnd"/>
+      <w:r>
+        <w:rPr>
+          <w:rFonts w:ascii="Times New Roman" w:hAnsi="Times New Roman"/>
+          <w:sz w:val="24"/>
+          <w:szCs w:val="24"/>
+        </w:rPr>
+        <w:t xml:space="preserve"> p</w:t>
       </w:r>
       <w:r>
         <w:rPr>
@@ -7975,7 +9476,7 @@
           <w:sz w:val="24"/>
           <w:szCs w:val="24"/>
         </w:rPr>
-        <w:t>C</w:t>
+        <w:t>c</w:t>
       </w:r>
       <w:r>
         <w:rPr>
@@ -8067,7 +9568,15 @@
           <w:sz w:val="24"/>
           <w:szCs w:val="24"/>
         </w:rPr>
-        <w:t>Game Piece</w:t>
+        <w:t>game p</w:t>
+      </w:r>
+      <w:r>
+        <w:rPr>
+          <w:rFonts w:ascii="Times New Roman" w:hAnsi="Times New Roman"/>
+          <w:sz w:val="24"/>
+          <w:szCs w:val="24"/>
+        </w:rPr>
+        <w:t>iece</w:t>
       </w:r>
       <w:r>
         <w:rPr>
@@ -8116,7 +9625,15 @@
           <w:sz w:val="24"/>
           <w:szCs w:val="24"/>
         </w:rPr>
-        <w:t>Weak Side</w:t>
+        <w:t>weak s</w:t>
+      </w:r>
+      <w:r>
+        <w:rPr>
+          <w:rFonts w:ascii="Times New Roman" w:hAnsi="Times New Roman"/>
+          <w:sz w:val="24"/>
+          <w:szCs w:val="24"/>
+        </w:rPr>
+        <w:t>ide</w:t>
       </w:r>
       <w:r>
         <w:rPr>
@@ -8133,7 +9650,15 @@
           <w:sz w:val="24"/>
           <w:szCs w:val="24"/>
         </w:rPr>
-        <w:t>Strong Side</w:t>
+        <w:t>strong s</w:t>
+      </w:r>
+      <w:r>
+        <w:rPr>
+          <w:rFonts w:ascii="Times New Roman" w:hAnsi="Times New Roman"/>
+          <w:sz w:val="24"/>
+          <w:szCs w:val="24"/>
+        </w:rPr>
+        <w:t>ide</w:t>
       </w:r>
       <w:r>
         <w:rPr>
@@ -8163,20 +9688,17 @@
           <w:sz w:val="24"/>
           <w:szCs w:val="24"/>
         </w:rPr>
-        <w:t>These features shall only be available when or while specific conditions are met.</w:t>
-      </w:r>
-    </w:p>
-    <w:p>
-      <w:pPr>
-        <w:pStyle w:val="template"/>
-        <w:ind w:left="720"/>
+        <w:t xml:space="preserve">These </w:t>
+      </w:r>
+      <w:r>
         <w:rPr>
           <w:rFonts w:ascii="Times New Roman" w:hAnsi="Times New Roman"/>
           <w:i w:val="0"/>
           <w:sz w:val="24"/>
           <w:szCs w:val="24"/>
         </w:rPr>
-      </w:pPr>
+        <w:t>special moves shall</w:t>
+      </w:r>
       <w:r>
         <w:rPr>
           <w:rFonts w:ascii="Times New Roman" w:hAnsi="Times New Roman"/>
@@ -8184,7 +9706,7 @@
           <w:sz w:val="24"/>
           <w:szCs w:val="24"/>
         </w:rPr>
-        <w:t xml:space="preserve">The specifics </w:t>
+        <w:t xml:space="preserve"> be available </w:t>
       </w:r>
       <w:r>
         <w:rPr>
@@ -8193,7 +9715,7 @@
           <w:sz w:val="24"/>
           <w:szCs w:val="24"/>
         </w:rPr>
-        <w:t xml:space="preserve">of each special move and what </w:t>
+        <w:t xml:space="preserve">to </w:t>
       </w:r>
       <w:r>
         <w:rPr>
@@ -8202,7 +9724,7 @@
           <w:sz w:val="24"/>
           <w:szCs w:val="24"/>
         </w:rPr>
-        <w:t xml:space="preserve">is entailed with these moves </w:t>
+        <w:t>players</w:t>
       </w:r>
       <w:r>
         <w:rPr>
@@ -8210,9 +9732,80 @@
           <w:i w:val="0"/>
           <w:sz w:val="24"/>
           <w:szCs w:val="24"/>
-          <w:highlight w:val="cyan"/>
-        </w:rPr>
-        <w:t>will be covered in-depth in section 4.</w:t>
+        </w:rPr>
+        <w:t xml:space="preserve"> only </w:t>
+      </w:r>
+      <w:r>
+        <w:rPr>
+          <w:rFonts w:ascii="Times New Roman" w:hAnsi="Times New Roman"/>
+          <w:i w:val="0"/>
+          <w:sz w:val="24"/>
+          <w:szCs w:val="24"/>
+        </w:rPr>
+        <w:t>when</w:t>
+      </w:r>
+      <w:r>
+        <w:rPr>
+          <w:rFonts w:ascii="Times New Roman" w:hAnsi="Times New Roman"/>
+          <w:i w:val="0"/>
+          <w:sz w:val="24"/>
+          <w:szCs w:val="24"/>
+        </w:rPr>
+        <w:t xml:space="preserve"> specific conditions are met.</w:t>
+      </w:r>
+      <w:r>
+        <w:rPr>
+          <w:rFonts w:ascii="Times New Roman" w:hAnsi="Times New Roman"/>
+          <w:i w:val="0"/>
+          <w:sz w:val="24"/>
+          <w:szCs w:val="24"/>
+        </w:rPr>
+        <w:t xml:space="preserve"> </w:t>
+      </w:r>
+      <w:r>
+        <w:rPr>
+          <w:rFonts w:ascii="Times New Roman" w:hAnsi="Times New Roman"/>
+          <w:i w:val="0"/>
+          <w:sz w:val="24"/>
+          <w:szCs w:val="24"/>
+        </w:rPr>
+        <w:t xml:space="preserve">The </w:t>
+      </w:r>
+      <w:r>
+        <w:rPr>
+          <w:rFonts w:ascii="Times New Roman" w:hAnsi="Times New Roman"/>
+          <w:i w:val="0"/>
+          <w:sz w:val="24"/>
+          <w:szCs w:val="24"/>
+        </w:rPr>
+        <w:t xml:space="preserve">detailed description </w:t>
+      </w:r>
+      <w:r>
+        <w:rPr>
+          <w:rFonts w:ascii="Times New Roman" w:hAnsi="Times New Roman"/>
+          <w:i w:val="0"/>
+          <w:sz w:val="24"/>
+          <w:szCs w:val="24"/>
+        </w:rPr>
+        <w:t xml:space="preserve">of each special move </w:t>
+      </w:r>
+      <w:r>
+        <w:rPr>
+          <w:rFonts w:ascii="Times New Roman" w:hAnsi="Times New Roman"/>
+          <w:i w:val="0"/>
+          <w:sz w:val="24"/>
+          <w:szCs w:val="24"/>
+        </w:rPr>
+        <w:t xml:space="preserve">and the specific conditions to be met are </w:t>
+      </w:r>
+      <w:r>
+        <w:rPr>
+          <w:rFonts w:ascii="Times New Roman" w:hAnsi="Times New Roman"/>
+          <w:i w:val="0"/>
+          <w:sz w:val="24"/>
+          <w:szCs w:val="24"/>
+        </w:rPr>
+        <w:t>covered in-depth in section 4.</w:t>
       </w:r>
     </w:p>
     <w:p>
@@ -8244,7 +9837,6 @@
           <w:sz w:val="24"/>
           <w:szCs w:val="24"/>
         </w:rPr>
-        <w:lastRenderedPageBreak/>
         <w:t>User</w:t>
       </w:r>
       <w:r>
@@ -8323,7 +9915,7 @@
           <w:sz w:val="24"/>
           <w:szCs w:val="24"/>
         </w:rPr>
-        <w:t xml:space="preserve"> TABLE 2. shown </w:t>
+        <w:t xml:space="preserve"> TABLE 2</w:t>
       </w:r>
       <w:r>
         <w:rPr>
@@ -8332,7 +9924,7 @@
           <w:sz w:val="24"/>
           <w:szCs w:val="24"/>
         </w:rPr>
-        <w:t>on page 5.</w:t>
+        <w:t>.</w:t>
       </w:r>
     </w:p>
     <w:p>
@@ -8368,7 +9960,16 @@
           <w:sz w:val="24"/>
           <w:szCs w:val="24"/>
         </w:rPr>
-        <w:t xml:space="preserve">In addition, the GB shall include </w:t>
+        <w:t xml:space="preserve">The </w:t>
+      </w:r>
+      <w:r>
+        <w:rPr>
+          <w:rFonts w:ascii="Times New Roman" w:hAnsi="Times New Roman"/>
+          <w:i w:val="0"/>
+          <w:sz w:val="24"/>
+          <w:szCs w:val="24"/>
+        </w:rPr>
+        <w:t xml:space="preserve">GB shall include </w:t>
       </w:r>
       <w:r>
         <w:rPr>
@@ -8551,14 +10152,6 @@
         </w:rPr>
         <w:t>Game Moves</w:t>
       </w:r>
-    </w:p>
-    <w:p>
-      <w:pPr>
-        <w:jc w:val="center"/>
-        <w:rPr>
-          <w:sz w:val="20"/>
-        </w:rPr>
-      </w:pPr>
     </w:p>
     <w:tbl>
       <w:tblPr>
@@ -8575,9 +10168,9 @@
         <w:tblLook w:val="04A0" w:firstRow="1" w:lastRow="0" w:firstColumn="1" w:lastColumn="0" w:noHBand="0" w:noVBand="1"/>
       </w:tblPr>
       <w:tblGrid>
-        <w:gridCol w:w="1311"/>
-        <w:gridCol w:w="6489"/>
-        <w:gridCol w:w="2270"/>
+        <w:gridCol w:w="1312"/>
+        <w:gridCol w:w="6243"/>
+        <w:gridCol w:w="2515"/>
       </w:tblGrid>
       <w:tr>
         <w:trPr>
@@ -8612,7 +10205,7 @@
         </w:tc>
         <w:tc>
           <w:tcPr>
-            <w:tcW w:w="3222" w:type="pct"/>
+            <w:tcW w:w="3100" w:type="pct"/>
             <w:vAlign w:val="center"/>
           </w:tcPr>
           <w:p>
@@ -8639,7 +10232,7 @@
         </w:tc>
         <w:tc>
           <w:tcPr>
-            <w:tcW w:w="1127" w:type="pct"/>
+            <w:tcW w:w="1249" w:type="pct"/>
             <w:vAlign w:val="center"/>
           </w:tcPr>
           <w:p>
@@ -8697,7 +10290,7 @@
         </w:tc>
         <w:tc>
           <w:tcPr>
-            <w:tcW w:w="3222" w:type="pct"/>
+            <w:tcW w:w="3100" w:type="pct"/>
             <w:vAlign w:val="center"/>
           </w:tcPr>
           <w:p>
@@ -8861,7 +10454,15 @@
                 <w:i w:val="0"/>
                 <w:sz w:val="20"/>
               </w:rPr>
-              <w:t>Movement cannot extend past the edge of the game</w:t>
+              <w:t xml:space="preserve">Movement cannot </w:t>
+            </w:r>
+            <w:r>
+              <w:rPr>
+                <w:rFonts w:ascii="Times New Roman" w:hAnsi="Times New Roman"/>
+                <w:i w:val="0"/>
+                <w:sz w:val="20"/>
+              </w:rPr>
+              <w:t>extend past the edge of the game.</w:t>
             </w:r>
           </w:p>
           <w:p>
@@ -8878,7 +10479,7 @@
         </w:tc>
         <w:tc>
           <w:tcPr>
-            <w:tcW w:w="1127" w:type="pct"/>
+            <w:tcW w:w="1249" w:type="pct"/>
             <w:vAlign w:val="center"/>
           </w:tcPr>
           <w:p>
@@ -8961,13 +10562,36 @@
                 <w:sz w:val="20"/>
               </w:rPr>
             </w:pPr>
-            <w:r>
-              <w:rPr>
-                <w:rFonts w:ascii="Times New Roman" w:hAnsi="Times New Roman"/>
-                <w:i w:val="0"/>
+            <w:proofErr w:type="spellStart"/>
+            <w:r>
+              <w:rPr>
+                <w:rFonts w:ascii="Times New Roman" w:hAnsi="Times New Roman"/>
                 <w:sz w:val="20"/>
               </w:rPr>
-              <w:t>en passant capture – left or right diagonal 1 space</w:t>
+              <w:t>En</w:t>
+            </w:r>
+            <w:proofErr w:type="spellEnd"/>
+            <w:r>
+              <w:rPr>
+                <w:rFonts w:ascii="Times New Roman" w:hAnsi="Times New Roman"/>
+                <w:sz w:val="20"/>
+              </w:rPr>
+              <w:t xml:space="preserve"> passant C</w:t>
+            </w:r>
+            <w:r>
+              <w:rPr>
+                <w:rFonts w:ascii="Times New Roman" w:hAnsi="Times New Roman"/>
+                <w:sz w:val="20"/>
+              </w:rPr>
+              <w:t>apture</w:t>
+            </w:r>
+            <w:r>
+              <w:rPr>
+                <w:rFonts w:ascii="Times New Roman" w:hAnsi="Times New Roman"/>
+                <w:i w:val="0"/>
+                <w:sz w:val="20"/>
+              </w:rPr>
+              <w:t xml:space="preserve"> – left or right diagonal 1 space</w:t>
             </w:r>
           </w:p>
           <w:p>
@@ -9047,13 +10671,14 @@
                 <w:i w:val="0"/>
                 <w:sz w:val="20"/>
               </w:rPr>
+              <w:lastRenderedPageBreak/>
               <w:t>Rook</w:t>
             </w:r>
           </w:p>
         </w:tc>
         <w:tc>
           <w:tcPr>
-            <w:tcW w:w="3222" w:type="pct"/>
+            <w:tcW w:w="3100" w:type="pct"/>
             <w:vAlign w:val="center"/>
           </w:tcPr>
           <w:p>
@@ -9320,7 +10945,7 @@
         </w:tc>
         <w:tc>
           <w:tcPr>
-            <w:tcW w:w="1127" w:type="pct"/>
+            <w:tcW w:w="1249" w:type="pct"/>
             <w:vAlign w:val="center"/>
           </w:tcPr>
           <w:p>
@@ -9362,327 +10987,6 @@
                 <w:sz w:val="20"/>
               </w:rPr>
               <w:t>until an opponent’s piece is captured.</w:t>
-            </w:r>
-          </w:p>
-        </w:tc>
-      </w:tr>
-      <w:tr>
-        <w:trPr>
-          <w:trHeight w:val="1655"/>
-        </w:trPr>
-        <w:tc>
-          <w:tcPr>
-            <w:tcW w:w="651" w:type="pct"/>
-            <w:vAlign w:val="center"/>
-          </w:tcPr>
-          <w:p>
-            <w:pPr>
-              <w:pStyle w:val="template"/>
-              <w:spacing w:line="240" w:lineRule="auto"/>
-              <w:jc w:val="center"/>
-              <w:rPr>
-                <w:rFonts w:ascii="Times New Roman" w:hAnsi="Times New Roman"/>
-                <w:i w:val="0"/>
-                <w:sz w:val="20"/>
-              </w:rPr>
-            </w:pPr>
-            <w:r>
-              <w:rPr>
-                <w:rFonts w:ascii="Times New Roman" w:hAnsi="Times New Roman"/>
-                <w:i w:val="0"/>
-                <w:sz w:val="20"/>
-              </w:rPr>
-              <w:t>Knight</w:t>
-            </w:r>
-          </w:p>
-        </w:tc>
-        <w:tc>
-          <w:tcPr>
-            <w:tcW w:w="3222" w:type="pct"/>
-            <w:vAlign w:val="center"/>
-          </w:tcPr>
-          <w:p>
-            <w:pPr>
-              <w:pStyle w:val="template"/>
-              <w:spacing w:line="240" w:lineRule="auto"/>
-              <w:rPr>
-                <w:rFonts w:ascii="Times New Roman" w:hAnsi="Times New Roman"/>
-                <w:b/>
-                <w:i w:val="0"/>
-                <w:sz w:val="20"/>
-              </w:rPr>
-            </w:pPr>
-          </w:p>
-          <w:p>
-            <w:pPr>
-              <w:pStyle w:val="template"/>
-              <w:spacing w:line="240" w:lineRule="auto"/>
-              <w:rPr>
-                <w:rFonts w:ascii="Times New Roman" w:hAnsi="Times New Roman"/>
-                <w:b/>
-                <w:i w:val="0"/>
-                <w:sz w:val="20"/>
-              </w:rPr>
-            </w:pPr>
-            <w:r>
-              <w:rPr>
-                <w:rFonts w:ascii="Times New Roman" w:hAnsi="Times New Roman"/>
-                <w:b/>
-                <w:i w:val="0"/>
-                <w:sz w:val="20"/>
-              </w:rPr>
-              <w:t>Vertical 1 space</w:t>
-            </w:r>
-            <w:r>
-              <w:rPr>
-                <w:rFonts w:ascii="Times New Roman" w:hAnsi="Times New Roman"/>
-                <w:i w:val="0"/>
-                <w:sz w:val="20"/>
-              </w:rPr>
-              <w:t xml:space="preserve"> and </w:t>
-            </w:r>
-            <w:r>
-              <w:rPr>
-                <w:rFonts w:ascii="Times New Roman" w:hAnsi="Times New Roman"/>
-                <w:b/>
-                <w:i w:val="0"/>
-                <w:sz w:val="20"/>
-              </w:rPr>
-              <w:t>3 spaces</w:t>
-            </w:r>
-            <w:r>
-              <w:rPr>
-                <w:rFonts w:ascii="Times New Roman" w:hAnsi="Times New Roman"/>
-                <w:i w:val="0"/>
-                <w:sz w:val="20"/>
-              </w:rPr>
-              <w:t xml:space="preserve"> either </w:t>
-            </w:r>
-            <w:r>
-              <w:rPr>
-                <w:rFonts w:ascii="Times New Roman" w:hAnsi="Times New Roman"/>
-                <w:b/>
-                <w:i w:val="0"/>
-                <w:sz w:val="20"/>
-              </w:rPr>
-              <w:t>horizontally left</w:t>
-            </w:r>
-            <w:r>
-              <w:rPr>
-                <w:rFonts w:ascii="Times New Roman" w:hAnsi="Times New Roman"/>
-                <w:i w:val="0"/>
-                <w:sz w:val="20"/>
-              </w:rPr>
-              <w:t xml:space="preserve"> or </w:t>
-            </w:r>
-            <w:r>
-              <w:rPr>
-                <w:rFonts w:ascii="Times New Roman" w:hAnsi="Times New Roman"/>
-                <w:b/>
-                <w:i w:val="0"/>
-                <w:sz w:val="20"/>
-              </w:rPr>
-              <w:t>horizontally right</w:t>
-            </w:r>
-          </w:p>
-          <w:p>
-            <w:pPr>
-              <w:pStyle w:val="template"/>
-              <w:spacing w:line="240" w:lineRule="auto"/>
-              <w:rPr>
-                <w:rFonts w:ascii="Times New Roman" w:hAnsi="Times New Roman"/>
-                <w:i w:val="0"/>
-                <w:sz w:val="20"/>
-              </w:rPr>
-            </w:pPr>
-            <w:r>
-              <w:rPr>
-                <w:rFonts w:ascii="Times New Roman" w:hAnsi="Times New Roman"/>
-                <w:b/>
-                <w:i w:val="0"/>
-                <w:sz w:val="20"/>
-              </w:rPr>
-              <w:t>Horizontally 1 space</w:t>
-            </w:r>
-            <w:r>
-              <w:rPr>
-                <w:rFonts w:ascii="Times New Roman" w:hAnsi="Times New Roman"/>
-                <w:i w:val="0"/>
-                <w:sz w:val="20"/>
-              </w:rPr>
-              <w:t xml:space="preserve"> and </w:t>
-            </w:r>
-            <w:r>
-              <w:rPr>
-                <w:rFonts w:ascii="Times New Roman" w:hAnsi="Times New Roman"/>
-                <w:b/>
-                <w:i w:val="0"/>
-                <w:sz w:val="20"/>
-              </w:rPr>
-              <w:t>3 spaces vertically</w:t>
-            </w:r>
-            <w:r>
-              <w:rPr>
-                <w:rFonts w:ascii="Times New Roman" w:hAnsi="Times New Roman"/>
-                <w:i w:val="0"/>
-                <w:sz w:val="20"/>
-              </w:rPr>
-              <w:t xml:space="preserve"> either </w:t>
-            </w:r>
-            <w:r>
-              <w:rPr>
-                <w:rFonts w:ascii="Times New Roman" w:hAnsi="Times New Roman"/>
-                <w:b/>
-                <w:i w:val="0"/>
-                <w:sz w:val="20"/>
-              </w:rPr>
-              <w:t>up</w:t>
-            </w:r>
-            <w:r>
-              <w:rPr>
-                <w:rFonts w:ascii="Times New Roman" w:hAnsi="Times New Roman"/>
-                <w:i w:val="0"/>
-                <w:sz w:val="20"/>
-              </w:rPr>
-              <w:t xml:space="preserve"> or </w:t>
-            </w:r>
-            <w:r>
-              <w:rPr>
-                <w:rFonts w:ascii="Times New Roman" w:hAnsi="Times New Roman"/>
-                <w:b/>
-                <w:i w:val="0"/>
-                <w:sz w:val="20"/>
-              </w:rPr>
-              <w:t>down</w:t>
-            </w:r>
-            <w:r>
-              <w:rPr>
-                <w:rFonts w:ascii="Times New Roman" w:hAnsi="Times New Roman"/>
-                <w:i w:val="0"/>
-                <w:sz w:val="20"/>
-              </w:rPr>
-              <w:t>.</w:t>
-            </w:r>
-          </w:p>
-          <w:p>
-            <w:pPr>
-              <w:pStyle w:val="template"/>
-              <w:spacing w:line="240" w:lineRule="auto"/>
-              <w:rPr>
-                <w:rFonts w:ascii="Times New Roman" w:hAnsi="Times New Roman"/>
-                <w:i w:val="0"/>
-                <w:sz w:val="20"/>
-              </w:rPr>
-            </w:pPr>
-          </w:p>
-          <w:p>
-            <w:pPr>
-              <w:pStyle w:val="template"/>
-              <w:spacing w:line="240" w:lineRule="auto"/>
-              <w:rPr>
-                <w:rFonts w:ascii="Times New Roman" w:hAnsi="Times New Roman"/>
-                <w:b/>
-                <w:i w:val="0"/>
-                <w:sz w:val="20"/>
-              </w:rPr>
-            </w:pPr>
-            <w:r>
-              <w:rPr>
-                <w:rFonts w:ascii="Times New Roman" w:hAnsi="Times New Roman"/>
-                <w:b/>
-                <w:i w:val="0"/>
-                <w:sz w:val="20"/>
-              </w:rPr>
-              <w:t>Restrictions:</w:t>
-            </w:r>
-          </w:p>
-          <w:p>
-            <w:pPr>
-              <w:pStyle w:val="template"/>
-              <w:spacing w:line="240" w:lineRule="auto"/>
-              <w:rPr>
-                <w:rFonts w:ascii="Times New Roman" w:hAnsi="Times New Roman"/>
-                <w:i w:val="0"/>
-                <w:sz w:val="20"/>
-              </w:rPr>
-            </w:pPr>
-            <w:r>
-              <w:rPr>
-                <w:rFonts w:ascii="Times New Roman" w:hAnsi="Times New Roman"/>
-                <w:i w:val="0"/>
-                <w:sz w:val="20"/>
-              </w:rPr>
-              <w:t>Movement is unrestricted. Another game piece will not prevent movement.</w:t>
-            </w:r>
-          </w:p>
-          <w:p>
-            <w:pPr>
-              <w:pStyle w:val="template"/>
-              <w:spacing w:line="240" w:lineRule="auto"/>
-              <w:rPr>
-                <w:rFonts w:ascii="Times New Roman" w:hAnsi="Times New Roman"/>
-                <w:i w:val="0"/>
-                <w:sz w:val="20"/>
-              </w:rPr>
-            </w:pPr>
-            <w:r>
-              <w:rPr>
-                <w:rFonts w:ascii="Times New Roman" w:hAnsi="Times New Roman"/>
-                <w:i w:val="0"/>
-                <w:sz w:val="20"/>
-              </w:rPr>
-              <w:t>Movement cannot exceed the perimeter of the board.</w:t>
-            </w:r>
-          </w:p>
-          <w:p>
-            <w:pPr>
-              <w:pStyle w:val="template"/>
-              <w:spacing w:line="240" w:lineRule="auto"/>
-              <w:rPr>
-                <w:rFonts w:ascii="Times New Roman" w:hAnsi="Times New Roman"/>
-                <w:i w:val="0"/>
-                <w:sz w:val="20"/>
-              </w:rPr>
-            </w:pPr>
-          </w:p>
-        </w:tc>
-        <w:tc>
-          <w:tcPr>
-            <w:tcW w:w="1127" w:type="pct"/>
-            <w:vAlign w:val="center"/>
-          </w:tcPr>
-          <w:p>
-            <w:pPr>
-              <w:pStyle w:val="template"/>
-              <w:spacing w:line="240" w:lineRule="auto"/>
-              <w:rPr>
-                <w:rFonts w:ascii="Times New Roman" w:hAnsi="Times New Roman"/>
-                <w:i w:val="0"/>
-                <w:sz w:val="20"/>
-              </w:rPr>
-            </w:pPr>
-            <w:r>
-              <w:rPr>
-                <w:rFonts w:ascii="Times New Roman" w:hAnsi="Times New Roman"/>
-                <w:i w:val="0"/>
-                <w:sz w:val="20"/>
-              </w:rPr>
-              <w:t xml:space="preserve">Can only </w:t>
-            </w:r>
-            <w:r>
-              <w:rPr>
-                <w:rFonts w:ascii="Times New Roman" w:hAnsi="Times New Roman"/>
-                <w:sz w:val="20"/>
-              </w:rPr>
-              <w:t>capture</w:t>
-            </w:r>
-            <w:r>
-              <w:rPr>
-                <w:rFonts w:ascii="Times New Roman" w:hAnsi="Times New Roman"/>
-                <w:i w:val="0"/>
-                <w:sz w:val="20"/>
-              </w:rPr>
-              <w:t xml:space="preserve"> at the termination of the move. </w:t>
             </w:r>
           </w:p>
         </w:tc>
@@ -9713,14 +11017,13 @@
                 <w:i w:val="0"/>
                 <w:sz w:val="20"/>
               </w:rPr>
-              <w:lastRenderedPageBreak/>
               <w:t>Bishop</w:t>
             </w:r>
           </w:p>
         </w:tc>
         <w:tc>
           <w:tcPr>
-            <w:tcW w:w="3222" w:type="pct"/>
+            <w:tcW w:w="3100" w:type="pct"/>
             <w:vAlign w:val="center"/>
           </w:tcPr>
           <w:p>
@@ -9866,7 +11169,7 @@
         </w:tc>
         <w:tc>
           <w:tcPr>
-            <w:tcW w:w="1127" w:type="pct"/>
+            <w:tcW w:w="1249" w:type="pct"/>
             <w:vAlign w:val="center"/>
           </w:tcPr>
           <w:p>
@@ -9944,7 +11247,7 @@
         </w:tc>
         <w:tc>
           <w:tcPr>
-            <w:tcW w:w="3222" w:type="pct"/>
+            <w:tcW w:w="3100" w:type="pct"/>
             <w:vAlign w:val="center"/>
           </w:tcPr>
           <w:p>
@@ -10109,7 +11412,7 @@
         </w:tc>
         <w:tc>
           <w:tcPr>
-            <w:tcW w:w="1127" w:type="pct"/>
+            <w:tcW w:w="1249" w:type="pct"/>
             <w:vAlign w:val="center"/>
           </w:tcPr>
           <w:p>
@@ -10168,6 +11471,7 @@
             <w:pPr>
               <w:pStyle w:val="template"/>
               <w:spacing w:line="240" w:lineRule="auto"/>
+              <w:jc w:val="center"/>
               <w:rPr>
                 <w:rFonts w:ascii="Times New Roman" w:hAnsi="Times New Roman"/>
                 <w:i w:val="0"/>
@@ -10186,7 +11490,7 @@
         </w:tc>
         <w:tc>
           <w:tcPr>
-            <w:tcW w:w="3222" w:type="pct"/>
+            <w:tcW w:w="3100" w:type="pct"/>
             <w:vAlign w:val="center"/>
           </w:tcPr>
           <w:p>
@@ -10200,15 +11504,6 @@
                 <w:sz w:val="20"/>
               </w:rPr>
             </w:pPr>
-            <w:r>
-              <w:rPr>
-                <w:rFonts w:ascii="Times New Roman" w:hAnsi="Times New Roman"/>
-                <w:b/>
-                <w:i w:val="0"/>
-                <w:sz w:val="20"/>
-              </w:rPr>
-              <w:t>Diagonally 1 space</w:t>
-            </w:r>
           </w:p>
           <w:p>
             <w:pPr>
@@ -10228,7 +11523,7 @@
                 <w:i w:val="0"/>
                 <w:sz w:val="20"/>
               </w:rPr>
-              <w:t>Vertically 1 space</w:t>
+              <w:t>Diagonally 1 space</w:t>
             </w:r>
           </w:p>
           <w:p>
@@ -10249,7 +11544,7 @@
                 <w:i w:val="0"/>
                 <w:sz w:val="20"/>
               </w:rPr>
-              <w:t>Horizontally 1 space</w:t>
+              <w:t>Vertically 1 space</w:t>
             </w:r>
           </w:p>
           <w:p>
@@ -10258,10 +11553,20 @@
               <w:spacing w:line="240" w:lineRule="auto"/>
               <w:rPr>
                 <w:rFonts w:ascii="Times New Roman" w:hAnsi="Times New Roman"/>
+                <w:b/>
                 <w:i w:val="0"/>
                 <w:sz w:val="20"/>
               </w:rPr>
             </w:pPr>
+            <w:r>
+              <w:rPr>
+                <w:rFonts w:ascii="Times New Roman" w:hAnsi="Times New Roman"/>
+                <w:b/>
+                <w:i w:val="0"/>
+                <w:sz w:val="20"/>
+              </w:rPr>
+              <w:t>Horizontally 1 space</w:t>
+            </w:r>
           </w:p>
           <w:p>
             <w:pPr>
@@ -10269,20 +11574,10 @@
               <w:spacing w:line="240" w:lineRule="auto"/>
               <w:rPr>
                 <w:rFonts w:ascii="Times New Roman" w:hAnsi="Times New Roman"/>
-                <w:b/>
                 <w:i w:val="0"/>
                 <w:sz w:val="20"/>
               </w:rPr>
             </w:pPr>
-            <w:r>
-              <w:rPr>
-                <w:rFonts w:ascii="Times New Roman" w:hAnsi="Times New Roman"/>
-                <w:b/>
-                <w:i w:val="0"/>
-                <w:sz w:val="20"/>
-              </w:rPr>
-              <w:t>Restrictions:</w:t>
-            </w:r>
           </w:p>
           <w:p>
             <w:pPr>
@@ -10290,6 +11585,7 @@
               <w:spacing w:line="240" w:lineRule="auto"/>
               <w:rPr>
                 <w:rFonts w:ascii="Times New Roman" w:hAnsi="Times New Roman"/>
+                <w:b/>
                 <w:i w:val="0"/>
                 <w:sz w:val="20"/>
               </w:rPr>
@@ -10297,10 +11593,11 @@
             <w:r>
               <w:rPr>
                 <w:rFonts w:ascii="Times New Roman" w:hAnsi="Times New Roman"/>
+                <w:b/>
                 <w:i w:val="0"/>
                 <w:sz w:val="20"/>
               </w:rPr>
-              <w:t xml:space="preserve">Cannot move into a position that will place it within 1 space of the opponents King. </w:t>
+              <w:t>Restrictions:</w:t>
             </w:r>
           </w:p>
           <w:p>
@@ -10319,7 +11616,7 @@
                 <w:i w:val="0"/>
                 <w:sz w:val="20"/>
               </w:rPr>
-              <w:t>Cannot move into a position that will place it in check.</w:t>
+              <w:t xml:space="preserve">Cannot move into a position that will place it within 1 space of the opponents King. </w:t>
             </w:r>
           </w:p>
           <w:p>
@@ -10338,7 +11635,7 @@
                 <w:i w:val="0"/>
                 <w:sz w:val="20"/>
               </w:rPr>
-              <w:t>Movement cannot exceed the perimeter of the board.</w:t>
+              <w:t>Cannot move into a position that will place it in check.</w:t>
             </w:r>
           </w:p>
           <w:p>
@@ -10351,6 +11648,14 @@
                 <w:sz w:val="20"/>
               </w:rPr>
             </w:pPr>
+            <w:r>
+              <w:rPr>
+                <w:rFonts w:ascii="Times New Roman" w:hAnsi="Times New Roman"/>
+                <w:i w:val="0"/>
+                <w:sz w:val="20"/>
+              </w:rPr>
+              <w:t>Movement cannot exceed the perimeter of the board.</w:t>
+            </w:r>
           </w:p>
           <w:p>
             <w:pPr>
@@ -10358,20 +11663,10 @@
               <w:spacing w:line="240" w:lineRule="auto"/>
               <w:rPr>
                 <w:rFonts w:ascii="Times New Roman" w:hAnsi="Times New Roman"/>
-                <w:b/>
                 <w:i w:val="0"/>
                 <w:sz w:val="20"/>
               </w:rPr>
             </w:pPr>
-            <w:r>
-              <w:rPr>
-                <w:rFonts w:ascii="Times New Roman" w:hAnsi="Times New Roman"/>
-                <w:b/>
-                <w:i w:val="0"/>
-                <w:sz w:val="20"/>
-              </w:rPr>
-              <w:t>Special case:</w:t>
-            </w:r>
           </w:p>
           <w:p>
             <w:pPr>
@@ -10379,6 +11674,27 @@
               <w:spacing w:line="240" w:lineRule="auto"/>
               <w:rPr>
                 <w:rFonts w:ascii="Times New Roman" w:hAnsi="Times New Roman"/>
+                <w:b/>
+                <w:i w:val="0"/>
+                <w:sz w:val="20"/>
+              </w:rPr>
+            </w:pPr>
+            <w:r>
+              <w:rPr>
+                <w:rFonts w:ascii="Times New Roman" w:hAnsi="Times New Roman"/>
+                <w:b/>
+                <w:i w:val="0"/>
+                <w:sz w:val="20"/>
+              </w:rPr>
+              <w:t>Special case:</w:t>
+            </w:r>
+          </w:p>
+          <w:p>
+            <w:pPr>
+              <w:pStyle w:val="template"/>
+              <w:spacing w:line="240" w:lineRule="auto"/>
+              <w:rPr>
+                <w:rFonts w:ascii="Times New Roman" w:hAnsi="Times New Roman"/>
                 <w:i w:val="0"/>
                 <w:sz w:val="20"/>
               </w:rPr>
@@ -10443,11 +11759,22 @@
               </w:rPr>
               <w:t>).</w:t>
             </w:r>
+          </w:p>
+          <w:p>
+            <w:pPr>
+              <w:pStyle w:val="template"/>
+              <w:spacing w:line="240" w:lineRule="auto"/>
+              <w:rPr>
+                <w:rFonts w:ascii="Times New Roman" w:hAnsi="Times New Roman"/>
+                <w:i w:val="0"/>
+                <w:sz w:val="20"/>
+              </w:rPr>
+            </w:pPr>
           </w:p>
         </w:tc>
         <w:tc>
           <w:tcPr>
-            <w:tcW w:w="1127" w:type="pct"/>
+            <w:tcW w:w="1249" w:type="pct"/>
             <w:vAlign w:val="center"/>
           </w:tcPr>
           <w:p>
@@ -10613,6 +11940,34 @@
         </w:rPr>
         <w:t xml:space="preserve">Winner will be determined by the total points accumulated from the capture of the opposing teams game pieces. </w:t>
       </w:r>
+      <w:r>
+        <w:rPr>
+          <w:rFonts w:ascii="Times New Roman" w:hAnsi="Times New Roman"/>
+          <w:i w:val="0"/>
+          <w:sz w:val="24"/>
+          <w:szCs w:val="24"/>
+          <w:highlight w:val="green"/>
+        </w:rPr>
+        <w:t xml:space="preserve">See section 4.8 for more on </w:t>
+      </w:r>
+      <w:r>
+        <w:rPr>
+          <w:rFonts w:ascii="Times New Roman" w:hAnsi="Times New Roman"/>
+          <w:sz w:val="24"/>
+          <w:szCs w:val="24"/>
+          <w:highlight w:val="green"/>
+        </w:rPr>
+        <w:t xml:space="preserve">stalemate </w:t>
+      </w:r>
+      <w:r>
+        <w:rPr>
+          <w:rFonts w:ascii="Times New Roman" w:hAnsi="Times New Roman"/>
+          <w:sz w:val="24"/>
+          <w:szCs w:val="24"/>
+          <w:highlight w:val="green"/>
+        </w:rPr>
+        <w:t>resolution.</w:t>
+      </w:r>
     </w:p>
     <w:p>
       <w:pPr>
@@ -10702,7 +12057,7 @@
           <w:sz w:val="24"/>
           <w:szCs w:val="24"/>
         </w:rPr>
-        <w:t>Player’s</w:t>
+        <w:t>players</w:t>
       </w:r>
       <w:r>
         <w:rPr>
@@ -10719,7 +12074,15 @@
           <w:sz w:val="24"/>
           <w:szCs w:val="24"/>
         </w:rPr>
-        <w:t>Player</w:t>
+        <w:t>p</w:t>
+      </w:r>
+      <w:r>
+        <w:rPr>
+          <w:rFonts w:ascii="Times New Roman" w:hAnsi="Times New Roman"/>
+          <w:sz w:val="24"/>
+          <w:szCs w:val="24"/>
+        </w:rPr>
+        <w:t>layer</w:t>
       </w:r>
       <w:r>
         <w:rPr>
@@ -10839,7 +12202,6 @@
     <w:p/>
     <w:p>
       <w:r>
-        <w:lastRenderedPageBreak/>
         <w:t xml:space="preserve">A </w:t>
       </w:r>
       <w:r>
@@ -11218,7 +12580,11 @@
         <w:t>Due the scope of this document detailing the current build of FAC and not the future web-based application no description or detail of the web implementation will be included.</w:t>
       </w:r>
       <w:r>
-        <w:t xml:space="preserve"> The conversion documentation will be included in another software requirement specification once development reaches the refactoring stage.</w:t>
+        <w:t xml:space="preserve"> The conversion </w:t>
+      </w:r>
+      <w:r>
+        <w:lastRenderedPageBreak/>
+        <w:t>documentation will be included in another software requirement specification once development reaches the refactoring stage.</w:t>
       </w:r>
     </w:p>
     <w:p>
@@ -11346,7 +12712,6 @@
     <w:p/>
     <w:p>
       <w:r>
-        <w:lastRenderedPageBreak/>
         <w:t xml:space="preserve">The efficiency of the </w:t>
       </w:r>
       <w:r>
@@ -11551,7 +12916,11 @@
         <w:t xml:space="preserve">when implementing FAC. Should no UI </w:t>
       </w:r>
       <w:r>
-        <w:t>framework exist to work with the chosen programming language this could potentially delay production until UI professionals are brought on board or another programming language is selected that supports such a framework.</w:t>
+        <w:t xml:space="preserve">framework exist to work with the chosen programming language this could potentially delay production </w:t>
+      </w:r>
+      <w:r>
+        <w:lastRenderedPageBreak/>
+        <w:t>until UI professionals are brought on board or another programming language is selected that supports such a framework.</w:t>
       </w:r>
     </w:p>
     <w:p>
@@ -11602,7 +12971,15 @@
         <w:rPr>
           <w:i/>
         </w:rPr>
-        <w:t>Play Ferret Chess</w:t>
+        <w:t xml:space="preserve">Play </w:t>
+      </w:r>
+      <w:bookmarkStart w:id="38" w:name="_GoBack"/>
+      <w:bookmarkEnd w:id="38"/>
+      <w:r>
+        <w:rPr>
+          <w:i/>
+        </w:rPr>
+        <w:t>Chess</w:t>
       </w:r>
       <w:r>
         <w:t xml:space="preserve"> and </w:t>
@@ -11626,7 +13003,7 @@
         <w:rPr>
           <w:i/>
         </w:rPr>
-        <w:t>Play Ferret Chess</w:t>
+        <w:t>Play Chess</w:t>
       </w:r>
       <w:r>
         <w:t xml:space="preserve"> the system shall take the user to the </w:t>
@@ -11641,6 +13018,7 @@
         <w:t>, see figure 3.</w:t>
       </w:r>
     </w:p>
+    <w:p/>
     <w:tbl>
       <w:tblPr>
         <w:tblStyle w:val="TableGrid"/>
@@ -11674,11 +13052,10 @@
               <w:rPr>
                 <w:noProof/>
               </w:rPr>
-              <w:lastRenderedPageBreak/>
               <w:drawing>
-                <wp:inline distT="0" distB="0" distL="0" distR="0" wp14:anchorId="1BE59EC6" wp14:editId="5308DF2E">
-                  <wp:extent cx="2954655" cy="1828800"/>
-                  <wp:effectExtent l="0" t="0" r="4445" b="0"/>
+                <wp:inline distT="0" distB="0" distL="0" distR="0" wp14:anchorId="1BE59EC6" wp14:editId="50A6E86F">
+                  <wp:extent cx="2615258" cy="2100404"/>
+                  <wp:effectExtent l="0" t="0" r="1270" b="0"/>
                   <wp:docPr id="8" name="Picture 8"/>
                   <wp:cNvGraphicFramePr>
                     <a:graphicFrameLocks xmlns:a="http://schemas.openxmlformats.org/drawingml/2006/main" noChangeAspect="1"/>
@@ -11690,7 +13067,7 @@
                           <pic:cNvPr id="5" name="Landing Page.png"/>
                           <pic:cNvPicPr/>
                         </pic:nvPicPr>
-                        <pic:blipFill rotWithShape="1">
+                        <pic:blipFill>
                           <a:blip r:embed="rId13" cstate="print">
                             <a:extLst>
                               <a:ext uri="{28A0092B-C50C-407E-A947-70E740481C1C}">
@@ -11698,13 +13075,14 @@
                               </a:ext>
                             </a:extLst>
                           </a:blip>
-                          <a:srcRect b="17406"/>
-                          <a:stretch/>
+                          <a:stretch>
+                            <a:fillRect/>
+                          </a:stretch>
                         </pic:blipFill>
                         <pic:spPr bwMode="auto">
                           <a:xfrm>
                             <a:off x="0" y="0"/>
-                            <a:ext cx="2954699" cy="1828827"/>
+                            <a:ext cx="2623049" cy="2106661"/>
                           </a:xfrm>
                           <a:prstGeom prst="rect">
                             <a:avLst/>
@@ -11741,12 +13119,12 @@
                 <w:noProof/>
               </w:rPr>
               <w:drawing>
-                <wp:inline distT="0" distB="0" distL="0" distR="0" wp14:anchorId="1666CBF8" wp14:editId="00AB9DEC">
-                  <wp:extent cx="3037100" cy="1828800"/>
-                  <wp:effectExtent l="0" t="0" r="0" b="0"/>
+                <wp:inline distT="0" distB="0" distL="0" distR="0" wp14:anchorId="1666CBF8" wp14:editId="586FC1E1">
+                  <wp:extent cx="2623770" cy="2103120"/>
+                  <wp:effectExtent l="0" t="0" r="5715" b="5080"/>
                   <wp:docPr id="9" name="Picture 9"/>
                   <wp:cNvGraphicFramePr>
-                    <a:graphicFrameLocks xmlns:a="http://schemas.openxmlformats.org/drawingml/2006/main"/>
+                    <a:graphicFrameLocks xmlns:a="http://schemas.openxmlformats.org/drawingml/2006/main" noChangeAspect="1"/>
                   </wp:cNvGraphicFramePr>
                   <a:graphic xmlns:a="http://schemas.openxmlformats.org/drawingml/2006/main">
                     <a:graphicData uri="http://schemas.openxmlformats.org/drawingml/2006/picture">
@@ -11755,7 +13133,7 @@
                           <pic:cNvPr id="5" name="Landing Page.png"/>
                           <pic:cNvPicPr/>
                         </pic:nvPicPr>
-                        <pic:blipFill rotWithShape="1">
+                        <pic:blipFill>
                           <a:blip r:embed="rId14" cstate="print">
                             <a:extLst>
                               <a:ext uri="{28A0092B-C50C-407E-A947-70E740481C1C}">
@@ -11763,13 +13141,14 @@
                               </a:ext>
                             </a:extLst>
                           </a:blip>
-                          <a:srcRect b="17336"/>
-                          <a:stretch/>
+                          <a:stretch>
+                            <a:fillRect/>
+                          </a:stretch>
                         </pic:blipFill>
                         <pic:spPr bwMode="auto">
                           <a:xfrm>
                             <a:off x="0" y="0"/>
-                            <a:ext cx="3037797" cy="1829220"/>
+                            <a:ext cx="2623770" cy="2103120"/>
                           </a:xfrm>
                           <a:prstGeom prst="rect">
                             <a:avLst/>
@@ -11886,6 +13265,7 @@
         </w:tc>
       </w:tr>
     </w:tbl>
+    <w:p/>
     <w:p>
       <w:r>
         <w:t xml:space="preserve">The </w:t>
@@ -12060,13 +13440,14 @@
               <w:rPr>
                 <w:noProof/>
               </w:rPr>
+              <w:lastRenderedPageBreak/>
               <w:drawing>
-                <wp:inline distT="0" distB="0" distL="0" distR="0" wp14:anchorId="52D61C62" wp14:editId="7B0BB789">
-                  <wp:extent cx="3026410" cy="1828800"/>
-                  <wp:effectExtent l="0" t="0" r="0" b="0"/>
+                <wp:inline distT="0" distB="0" distL="0" distR="0" wp14:anchorId="52D61C62" wp14:editId="6CCBFE3E">
+                  <wp:extent cx="2623770" cy="2103120"/>
+                  <wp:effectExtent l="0" t="0" r="5715" b="5080"/>
                   <wp:docPr id="10" name="Picture 10"/>
                   <wp:cNvGraphicFramePr>
-                    <a:graphicFrameLocks xmlns:a="http://schemas.openxmlformats.org/drawingml/2006/main"/>
+                    <a:graphicFrameLocks xmlns:a="http://schemas.openxmlformats.org/drawingml/2006/main" noChangeAspect="1"/>
                   </wp:cNvGraphicFramePr>
                   <a:graphic xmlns:a="http://schemas.openxmlformats.org/drawingml/2006/main">
                     <a:graphicData uri="http://schemas.openxmlformats.org/drawingml/2006/picture">
@@ -12075,7 +13456,7 @@
                           <pic:cNvPr id="5" name="Landing Page.png"/>
                           <pic:cNvPicPr/>
                         </pic:nvPicPr>
-                        <pic:blipFill rotWithShape="1">
+                        <pic:blipFill>
                           <a:blip r:embed="rId15" cstate="print">
                             <a:extLst>
                               <a:ext uri="{28A0092B-C50C-407E-A947-70E740481C1C}">
@@ -12083,13 +13464,14 @@
                               </a:ext>
                             </a:extLst>
                           </a:blip>
-                          <a:srcRect b="17044"/>
-                          <a:stretch/>
+                          <a:stretch>
+                            <a:fillRect/>
+                          </a:stretch>
                         </pic:blipFill>
                         <pic:spPr bwMode="auto">
                           <a:xfrm>
                             <a:off x="0" y="0"/>
-                            <a:ext cx="3026664" cy="1828953"/>
+                            <a:ext cx="2623770" cy="2103120"/>
                           </a:xfrm>
                           <a:prstGeom prst="rect">
                             <a:avLst/>
@@ -12126,10 +13508,57 @@
             </w:pPr>
             <w:r>
               <w:rPr>
-                <w:sz w:val="16"/>
-                <w:szCs w:val="16"/>
-              </w:rPr>
-              <w:t>PLACE HOLDER IMAGE</w:t>
+                <w:noProof/>
+              </w:rPr>
+              <w:drawing>
+                <wp:inline distT="0" distB="0" distL="0" distR="0" wp14:anchorId="62A6B4FC" wp14:editId="18430D99">
+                  <wp:extent cx="2618640" cy="2103120"/>
+                  <wp:effectExtent l="0" t="0" r="0" b="5080"/>
+                  <wp:docPr id="6" name="Picture 6"/>
+                  <wp:cNvGraphicFramePr>
+                    <a:graphicFrameLocks xmlns:a="http://schemas.openxmlformats.org/drawingml/2006/main" noChangeAspect="1"/>
+                  </wp:cNvGraphicFramePr>
+                  <a:graphic xmlns:a="http://schemas.openxmlformats.org/drawingml/2006/main">
+                    <a:graphicData uri="http://schemas.openxmlformats.org/drawingml/2006/picture">
+                      <pic:pic xmlns:pic="http://schemas.openxmlformats.org/drawingml/2006/picture">
+                        <pic:nvPicPr>
+                          <pic:cNvPr id="5" name="Landing Page.png"/>
+                          <pic:cNvPicPr/>
+                        </pic:nvPicPr>
+                        <pic:blipFill>
+                          <a:blip r:embed="rId16" cstate="print">
+                            <a:extLst>
+                              <a:ext uri="{28A0092B-C50C-407E-A947-70E740481C1C}">
+                                <a14:useLocalDpi xmlns:a14="http://schemas.microsoft.com/office/drawing/2010/main" val="0"/>
+                              </a:ext>
+                            </a:extLst>
+                          </a:blip>
+                          <a:stretch>
+                            <a:fillRect/>
+                          </a:stretch>
+                        </pic:blipFill>
+                        <pic:spPr bwMode="auto">
+                          <a:xfrm>
+                            <a:off x="0" y="0"/>
+                            <a:ext cx="2618640" cy="2103120"/>
+                          </a:xfrm>
+                          <a:prstGeom prst="rect">
+                            <a:avLst/>
+                          </a:prstGeom>
+                          <a:ln>
+                            <a:noFill/>
+                          </a:ln>
+                          <a:extLst>
+                            <a:ext uri="{53640926-AAD7-44D8-BBD7-CCE9431645EC}">
+                              <a14:shadowObscured xmlns:a14="http://schemas.microsoft.com/office/drawing/2010/main"/>
+                            </a:ext>
+                          </a:extLst>
+                        </pic:spPr>
+                      </pic:pic>
+                    </a:graphicData>
+                  </a:graphic>
+                </wp:inline>
+              </w:drawing>
             </w:r>
           </w:p>
         </w:tc>
@@ -12405,18 +13834,214 @@
       <w:pPr>
         <w:pStyle w:val="Heading2"/>
       </w:pPr>
-      <w:bookmarkStart w:id="38" w:name="_Toc439994684"/>
-      <w:bookmarkStart w:id="39" w:name="_Toc441230988"/>
+      <w:bookmarkStart w:id="39" w:name="_Toc439994684"/>
+      <w:bookmarkStart w:id="40" w:name="_Toc441230988"/>
+      <w:r>
+        <w:t>Hardware Interfaces</w:t>
+      </w:r>
+      <w:bookmarkEnd w:id="39"/>
+      <w:bookmarkEnd w:id="40"/>
+    </w:p>
+    <w:p>
+      <w:pPr>
+        <w:pStyle w:val="template"/>
+        <w:rPr>
+          <w:rFonts w:ascii="Times New Roman" w:hAnsi="Times New Roman"/>
+          <w:i w:val="0"/>
+          <w:sz w:val="24"/>
+          <w:szCs w:val="24"/>
+        </w:rPr>
+      </w:pPr>
+      <w:r>
+        <w:rPr>
+          <w:rFonts w:ascii="Times New Roman" w:hAnsi="Times New Roman"/>
+          <w:i w:val="0"/>
+          <w:sz w:val="24"/>
+          <w:szCs w:val="24"/>
+        </w:rPr>
+        <w:t xml:space="preserve">Since the FAC software is a standalone application designed to be installed </w:t>
+      </w:r>
+      <w:r>
+        <w:rPr>
+          <w:rFonts w:ascii="Times New Roman" w:hAnsi="Times New Roman"/>
+          <w:i w:val="0"/>
+          <w:sz w:val="24"/>
+          <w:szCs w:val="24"/>
+        </w:rPr>
+        <w:t>on desktop and mobile computers</w:t>
+      </w:r>
+      <w:r>
+        <w:rPr>
+          <w:rFonts w:ascii="Times New Roman" w:hAnsi="Times New Roman"/>
+          <w:i w:val="0"/>
+          <w:sz w:val="24"/>
+          <w:szCs w:val="24"/>
+        </w:rPr>
+        <w:t xml:space="preserve"> it does not have any direct hardware interfaces. </w:t>
+      </w:r>
+      <w:r>
+        <w:rPr>
+          <w:rFonts w:ascii="Times New Roman" w:hAnsi="Times New Roman"/>
+          <w:i w:val="0"/>
+          <w:sz w:val="24"/>
+          <w:szCs w:val="24"/>
+        </w:rPr>
+        <w:t xml:space="preserve">The </w:t>
+      </w:r>
+      <w:r>
+        <w:rPr>
+          <w:rFonts w:ascii="Times New Roman" w:hAnsi="Times New Roman"/>
+          <w:sz w:val="24"/>
+          <w:szCs w:val="24"/>
+        </w:rPr>
+        <w:t xml:space="preserve">game </w:t>
+      </w:r>
+      <w:r>
+        <w:rPr>
+          <w:rFonts w:ascii="Times New Roman" w:hAnsi="Times New Roman"/>
+          <w:sz w:val="24"/>
+          <w:szCs w:val="24"/>
+        </w:rPr>
+        <w:t>engine,</w:t>
+      </w:r>
+      <w:r>
+        <w:rPr>
+          <w:rFonts w:ascii="Times New Roman" w:hAnsi="Times New Roman"/>
+          <w:sz w:val="24"/>
+          <w:szCs w:val="24"/>
+        </w:rPr>
+        <w:t xml:space="preserve"> artificial intelligence engine, and user interface </w:t>
+      </w:r>
+      <w:r>
+        <w:rPr>
+          <w:rFonts w:ascii="Times New Roman" w:hAnsi="Times New Roman"/>
+          <w:i w:val="0"/>
+          <w:sz w:val="24"/>
+          <w:szCs w:val="24"/>
+        </w:rPr>
+        <w:t>are managed</w:t>
+      </w:r>
+      <w:r>
+        <w:rPr>
+          <w:rFonts w:ascii="Times New Roman" w:hAnsi="Times New Roman"/>
+          <w:sz w:val="24"/>
+          <w:szCs w:val="24"/>
+        </w:rPr>
+        <w:t xml:space="preserve"> </w:t>
+      </w:r>
+      <w:r>
+        <w:rPr>
+          <w:rFonts w:ascii="Times New Roman" w:hAnsi="Times New Roman"/>
+          <w:i w:val="0"/>
+          <w:sz w:val="24"/>
+          <w:szCs w:val="24"/>
+        </w:rPr>
+        <w:t xml:space="preserve">by the FAC application. Its use of the central processing unit (CPU), random access memory (RAM), and data </w:t>
+      </w:r>
+      <w:r>
+        <w:rPr>
+          <w:rFonts w:ascii="Times New Roman" w:hAnsi="Times New Roman"/>
+          <w:i w:val="0"/>
+          <w:sz w:val="24"/>
+          <w:szCs w:val="24"/>
+        </w:rPr>
+        <w:t>storage is</w:t>
+      </w:r>
+      <w:r>
+        <w:rPr>
+          <w:rFonts w:ascii="Times New Roman" w:hAnsi="Times New Roman"/>
+          <w:i w:val="0"/>
+          <w:sz w:val="24"/>
+          <w:szCs w:val="24"/>
+        </w:rPr>
+        <w:t xml:space="preserve"> managed by the underlying operating system </w:t>
+      </w:r>
+      <w:r>
+        <w:rPr>
+          <w:rFonts w:ascii="Times New Roman" w:hAnsi="Times New Roman"/>
+          <w:i w:val="0"/>
+          <w:sz w:val="24"/>
+          <w:szCs w:val="24"/>
+        </w:rPr>
+        <w:t>of the desktop or mobile computer.</w:t>
+      </w:r>
+    </w:p>
+    <w:p>
+      <w:pPr>
+        <w:pStyle w:val="Heading2"/>
+      </w:pPr>
+      <w:bookmarkStart w:id="41" w:name="_Toc439994685"/>
+      <w:bookmarkStart w:id="42" w:name="_Toc441230989"/>
+      <w:r>
+        <w:t>Software Interfaces</w:t>
+      </w:r>
+      <w:bookmarkEnd w:id="41"/>
+      <w:bookmarkEnd w:id="42"/>
+    </w:p>
+    <w:p>
+      <w:pPr>
+        <w:pStyle w:val="template"/>
+      </w:pPr>
+      <w:r>
+        <w:t xml:space="preserve">&lt;Describe the connections between this product and other specific software components (name and version), including databases, operating systems, tools, libraries, and integrated commercial components. Identify the data items or messages coming into the system and going out and describe the purpose of each. Describe the services needed and the nature of communications. Refer to documents that describe detailed application programming interface protocols. Identify data that will be shared across software components. If the data sharing mechanism must be implemented in a specific </w:t>
+      </w:r>
       <w:r>
         <w:lastRenderedPageBreak/>
-        <w:t>Hardware Interfaces</w:t>
-      </w:r>
-      <w:bookmarkEnd w:id="38"/>
-      <w:bookmarkEnd w:id="39"/>
+        <w:t>way (for example, use of a global data area in a multitasking operating system), specify this as an implementation constraint.&gt;</w:t>
+      </w:r>
     </w:p>
     <w:p>
       <w:pPr>
         <w:pStyle w:val="template"/>
+      </w:pPr>
+    </w:p>
+    <w:p>
+      <w:pPr>
+        <w:rPr>
+          <w:color w:val="C00000"/>
+        </w:rPr>
+      </w:pPr>
+      <w:r>
+        <w:rPr>
+          <w:color w:val="C00000"/>
+        </w:rPr>
+        <w:t>LEFT BLANK INTENTIONALLY (</w:t>
+      </w:r>
+      <w:r>
+        <w:rPr>
+          <w:color w:val="C00000"/>
+        </w:rPr>
+        <w:t>Requires team discussion)</w:t>
+      </w:r>
+    </w:p>
+    <w:p>
+      <w:pPr>
+        <w:pStyle w:val="Heading2"/>
+      </w:pPr>
+      <w:bookmarkStart w:id="43" w:name="_Toc439994686"/>
+      <w:bookmarkStart w:id="44" w:name="_Toc441230990"/>
+      <w:r>
+        <w:t>Communications Interfaces</w:t>
+      </w:r>
+      <w:bookmarkEnd w:id="43"/>
+      <w:bookmarkEnd w:id="44"/>
+    </w:p>
+    <w:p>
+      <w:pPr>
+        <w:pStyle w:val="template"/>
+      </w:pPr>
+      <w:r>
+        <w:t>&lt;Describe the requirements associated with any communications functions required by this product, including e-mail, web browser, network server communications protocols, electronic forms, and so on. Define any pertinent message formatting. Identify any communication standards that will be used, such as FTP or HTTP. Specify any communication security or encryption issues, data transfer rates, and synchronization mechanisms.&gt;</w:t>
+      </w:r>
+    </w:p>
+    <w:p>
+      <w:pPr>
+        <w:pStyle w:val="template"/>
+      </w:pPr>
+    </w:p>
+    <w:p>
+      <w:pPr>
+        <w:pStyle w:val="template"/>
         <w:rPr>
           <w:rFonts w:ascii="Times New Roman" w:hAnsi="Times New Roman"/>
           <w:i w:val="0"/>
@@ -12431,7 +14056,7 @@
           <w:sz w:val="24"/>
           <w:szCs w:val="24"/>
         </w:rPr>
-        <w:t xml:space="preserve">Since the FAC software is a standalone application designed to be installed </w:t>
+        <w:t xml:space="preserve">The communication between the different </w:t>
       </w:r>
       <w:r>
         <w:rPr>
@@ -12440,7 +14065,7 @@
           <w:sz w:val="24"/>
           <w:szCs w:val="24"/>
         </w:rPr>
-        <w:t>on desktop and mobile computers</w:t>
+        <w:t xml:space="preserve">components </w:t>
       </w:r>
       <w:r>
         <w:rPr>
@@ -12449,7 +14074,7 @@
           <w:sz w:val="24"/>
           <w:szCs w:val="24"/>
         </w:rPr>
-        <w:t xml:space="preserve"> it does not have any direct hardware interfaces. </w:t>
+        <w:t xml:space="preserve">of the system is important since they depend on each other. However, in what way the communication is achieved is not important for the system and is therefore handled by the underlying operating systems for both the </w:t>
       </w:r>
       <w:r>
         <w:rPr>
@@ -12458,58 +14083,30 @@
           <w:sz w:val="24"/>
           <w:szCs w:val="24"/>
         </w:rPr>
-        <w:t xml:space="preserve">The </w:t>
-      </w:r>
-      <w:r>
-        <w:rPr>
-          <w:rFonts w:ascii="Times New Roman" w:hAnsi="Times New Roman"/>
-          <w:sz w:val="24"/>
-          <w:szCs w:val="24"/>
-        </w:rPr>
-        <w:t xml:space="preserve">game </w:t>
-      </w:r>
-      <w:r>
-        <w:rPr>
-          <w:rFonts w:ascii="Times New Roman" w:hAnsi="Times New Roman"/>
-          <w:sz w:val="24"/>
-          <w:szCs w:val="24"/>
-        </w:rPr>
-        <w:t>engine,</w:t>
-      </w:r>
-      <w:r>
-        <w:rPr>
-          <w:rFonts w:ascii="Times New Roman" w:hAnsi="Times New Roman"/>
-          <w:sz w:val="24"/>
-          <w:szCs w:val="24"/>
-        </w:rPr>
-        <w:t xml:space="preserve"> artificial intelligence engine, and user interface </w:t>
-      </w:r>
-      <w:r>
+        <w:t>FAC software and the desktop and mobile computers it runs on.</w:t>
+      </w:r>
+    </w:p>
+    <w:p>
+      <w:pPr>
+        <w:pStyle w:val="template"/>
         <w:rPr>
           <w:rFonts w:ascii="Times New Roman" w:hAnsi="Times New Roman"/>
           <w:i w:val="0"/>
           <w:sz w:val="24"/>
           <w:szCs w:val="24"/>
         </w:rPr>
-        <w:t>are managed</w:t>
-      </w:r>
-      <w:r>
-        <w:rPr>
-          <w:rFonts w:ascii="Times New Roman" w:hAnsi="Times New Roman"/>
-          <w:sz w:val="24"/>
-          <w:szCs w:val="24"/>
-        </w:rPr>
-        <w:t xml:space="preserve"> </w:t>
-      </w:r>
-      <w:r>
+      </w:pPr>
+    </w:p>
+    <w:p>
+      <w:pPr>
+        <w:pStyle w:val="template"/>
         <w:rPr>
           <w:rFonts w:ascii="Times New Roman" w:hAnsi="Times New Roman"/>
           <w:i w:val="0"/>
           <w:sz w:val="24"/>
           <w:szCs w:val="24"/>
         </w:rPr>
-        <w:t xml:space="preserve">by the FAC application. Its use of the central processing unit (CPU), random access memory (RAM), and data </w:t>
-      </w:r>
+      </w:pPr>
       <w:r>
         <w:rPr>
           <w:rFonts w:ascii="Times New Roman" w:hAnsi="Times New Roman"/>
@@ -12517,7 +14114,7 @@
           <w:sz w:val="24"/>
           <w:szCs w:val="24"/>
         </w:rPr>
-        <w:t>storage is</w:t>
+        <w:t xml:space="preserve">Considering the FAC software is an application designed to be run locally on desktop and mobile computers it will have limited communication interfaces. </w:t>
       </w:r>
       <w:r>
         <w:rPr>
@@ -12526,192 +14123,26 @@
           <w:sz w:val="24"/>
           <w:szCs w:val="24"/>
         </w:rPr>
-        <w:t xml:space="preserve"> managed by the underlying operating system </w:t>
-      </w:r>
-      <w:r>
-        <w:rPr>
-          <w:rFonts w:ascii="Times New Roman" w:hAnsi="Times New Roman"/>
-          <w:i w:val="0"/>
-          <w:sz w:val="24"/>
-          <w:szCs w:val="24"/>
-        </w:rPr>
-        <w:t>of the desktop or mobile computer.</w:t>
-      </w:r>
-    </w:p>
-    <w:p>
-      <w:pPr>
-        <w:pStyle w:val="Heading2"/>
-      </w:pPr>
-      <w:bookmarkStart w:id="40" w:name="_Toc439994685"/>
-      <w:bookmarkStart w:id="41" w:name="_Toc441230989"/>
-      <w:r>
-        <w:t>Software Interfaces</w:t>
-      </w:r>
-      <w:bookmarkEnd w:id="40"/>
-      <w:bookmarkEnd w:id="41"/>
+        <w:t xml:space="preserve">Initially there will be no support for network gameplay. As previously mentioned </w:t>
+      </w:r>
     </w:p>
     <w:p>
       <w:pPr>
         <w:pStyle w:val="template"/>
       </w:pPr>
-      <w:r>
-        <w:t>&lt;Describe the connections between this product and other specific software components (name and version), including databases, operating systems, tools, libraries, and integrated commercial components. Identify the data items or messages coming into the system and going out and describe the purpose of each. Describe the services needed and the nature of communications. Refer to documents that describe detailed application programming interface protocols. Identify data that will be shared across software components. If the data sharing mechanism must be implemented in a specific way (for example, use of a global data area in a multitasking operating system), specify this as an implementation constraint.&gt;</w:t>
-      </w:r>
-    </w:p>
-    <w:p>
-      <w:pPr>
-        <w:pStyle w:val="template"/>
-      </w:pPr>
-    </w:p>
-    <w:p>
-      <w:pPr>
-        <w:rPr>
+    </w:p>
+    <w:p>
+      <w:pPr>
+        <w:rPr>
+          <w:i/>
           <w:color w:val="C00000"/>
         </w:rPr>
       </w:pPr>
       <w:r>
         <w:rPr>
+          <w:i/>
           <w:color w:val="C00000"/>
         </w:rPr>
-        <w:t>LEFT BLANK INTENTIONALLY (</w:t>
-      </w:r>
-      <w:r>
-        <w:rPr>
-          <w:color w:val="C00000"/>
-        </w:rPr>
-        <w:t>Requires team discussion)</w:t>
-      </w:r>
-    </w:p>
-    <w:p>
-      <w:pPr>
-        <w:pStyle w:val="Heading2"/>
-      </w:pPr>
-      <w:bookmarkStart w:id="42" w:name="_Toc439994686"/>
-      <w:bookmarkStart w:id="43" w:name="_Toc441230990"/>
-      <w:r>
-        <w:t>Communications Interfaces</w:t>
-      </w:r>
-      <w:bookmarkEnd w:id="42"/>
-      <w:bookmarkEnd w:id="43"/>
-    </w:p>
-    <w:p>
-      <w:pPr>
-        <w:pStyle w:val="template"/>
-      </w:pPr>
-      <w:r>
-        <w:t>&lt;Describe the requirements associated with any communications functions required by this product, including e-mail, web browser, network server communications protocols, electronic forms, and so on. Define any pertinent message formatting. Identify any communication standards that will be used, such as FTP or HTTP. Specify any communication security or encryption issues, data transfer rates, and synchronization mechanisms.&gt;</w:t>
-      </w:r>
-    </w:p>
-    <w:p>
-      <w:pPr>
-        <w:pStyle w:val="template"/>
-      </w:pPr>
-    </w:p>
-    <w:p>
-      <w:pPr>
-        <w:pStyle w:val="template"/>
-        <w:rPr>
-          <w:rFonts w:ascii="Times New Roman" w:hAnsi="Times New Roman"/>
-          <w:i w:val="0"/>
-          <w:sz w:val="24"/>
-          <w:szCs w:val="24"/>
-        </w:rPr>
-      </w:pPr>
-      <w:r>
-        <w:rPr>
-          <w:rFonts w:ascii="Times New Roman" w:hAnsi="Times New Roman"/>
-          <w:i w:val="0"/>
-          <w:sz w:val="24"/>
-          <w:szCs w:val="24"/>
-        </w:rPr>
-        <w:t xml:space="preserve">The communication between the different </w:t>
-      </w:r>
-      <w:r>
-        <w:rPr>
-          <w:rFonts w:ascii="Times New Roman" w:hAnsi="Times New Roman"/>
-          <w:i w:val="0"/>
-          <w:sz w:val="24"/>
-          <w:szCs w:val="24"/>
-        </w:rPr>
-        <w:t xml:space="preserve">components </w:t>
-      </w:r>
-      <w:r>
-        <w:rPr>
-          <w:rFonts w:ascii="Times New Roman" w:hAnsi="Times New Roman"/>
-          <w:i w:val="0"/>
-          <w:sz w:val="24"/>
-          <w:szCs w:val="24"/>
-        </w:rPr>
-        <w:t xml:space="preserve">of the system is important since they depend on each other. However, in what way the communication is achieved is not important for the system and is therefore handled by the underlying operating systems for both the </w:t>
-      </w:r>
-      <w:r>
-        <w:rPr>
-          <w:rFonts w:ascii="Times New Roman" w:hAnsi="Times New Roman"/>
-          <w:i w:val="0"/>
-          <w:sz w:val="24"/>
-          <w:szCs w:val="24"/>
-        </w:rPr>
-        <w:t>FAC software and the desktop and mobile computers it runs on.</w:t>
-      </w:r>
-    </w:p>
-    <w:p>
-      <w:pPr>
-        <w:pStyle w:val="template"/>
-        <w:rPr>
-          <w:rFonts w:ascii="Times New Roman" w:hAnsi="Times New Roman"/>
-          <w:i w:val="0"/>
-          <w:sz w:val="24"/>
-          <w:szCs w:val="24"/>
-        </w:rPr>
-      </w:pPr>
-    </w:p>
-    <w:p>
-      <w:pPr>
-        <w:pStyle w:val="template"/>
-        <w:rPr>
-          <w:rFonts w:ascii="Times New Roman" w:hAnsi="Times New Roman"/>
-          <w:i w:val="0"/>
-          <w:sz w:val="24"/>
-          <w:szCs w:val="24"/>
-        </w:rPr>
-      </w:pPr>
-      <w:r>
-        <w:rPr>
-          <w:rFonts w:ascii="Times New Roman" w:hAnsi="Times New Roman"/>
-          <w:i w:val="0"/>
-          <w:sz w:val="24"/>
-          <w:szCs w:val="24"/>
-        </w:rPr>
-        <w:lastRenderedPageBreak/>
-        <w:t xml:space="preserve">Considering the FAC software is an application designed to be run locally on desktop and mobile computers it will have limited communication interfaces. </w:t>
-      </w:r>
-      <w:r>
-        <w:rPr>
-          <w:rFonts w:ascii="Times New Roman" w:hAnsi="Times New Roman"/>
-          <w:i w:val="0"/>
-          <w:sz w:val="24"/>
-          <w:szCs w:val="24"/>
-        </w:rPr>
-        <w:t xml:space="preserve">Initially there will be no support for network gameplay. As previously mentioned </w:t>
-      </w:r>
-    </w:p>
-    <w:p>
-      <w:pPr>
-        <w:pStyle w:val="template"/>
-      </w:pPr>
-    </w:p>
-    <w:p>
-      <w:pPr>
-        <w:rPr>
-          <w:i/>
-          <w:color w:val="C00000"/>
-        </w:rPr>
-      </w:pPr>
-      <w:r>
-        <w:rPr>
-          <w:i/>
-          <w:color w:val="C00000"/>
-        </w:rPr>
         <w:t>LEFT BLANK INTENTIONALLY (No Information to include)</w:t>
       </w:r>
     </w:p>
@@ -12719,13 +14150,13 @@
       <w:pPr>
         <w:pStyle w:val="Heading1"/>
       </w:pPr>
-      <w:bookmarkStart w:id="44" w:name="_Toc439994687"/>
-      <w:bookmarkStart w:id="45" w:name="_Toc441230991"/>
+      <w:bookmarkStart w:id="45" w:name="_Toc439994687"/>
+      <w:bookmarkStart w:id="46" w:name="_Toc441230991"/>
       <w:r>
         <w:t>System Features</w:t>
       </w:r>
-      <w:bookmarkEnd w:id="44"/>
       <w:bookmarkEnd w:id="45"/>
+      <w:bookmarkEnd w:id="46"/>
     </w:p>
     <w:p>
       <w:pPr>
@@ -12830,7 +14261,11 @@
         <w:t>benefit</w:t>
       </w:r>
       <w:r>
-        <w:t xml:space="preserve"> of implementing this feature is 9, the </w:t>
+        <w:t xml:space="preserve"> of implementing this feature is 9, </w:t>
+      </w:r>
+      <w:r>
+        <w:lastRenderedPageBreak/>
+        <w:t xml:space="preserve">the </w:t>
       </w:r>
       <w:r>
         <w:rPr>
@@ -13017,11 +14452,7 @@
         <w:t>(GB)</w:t>
       </w:r>
       <w:r>
-        <w:t xml:space="preserve">. If it cannot then the GE will reject the move and request </w:t>
-      </w:r>
-      <w:r>
-        <w:lastRenderedPageBreak/>
-        <w:t>another from the AIE. This process will continue until the AI</w:t>
+        <w:t>. If it cannot then the GE will reject the move and request another from the AIE. This process will continue until the AI</w:t>
       </w:r>
       <w:r>
         <w:t>E passes a valid move to the GE. Upon receiving a valid move the GE will reflect the move on the GB.</w:t>
@@ -13040,8 +14471,8 @@
       <w:pPr>
         <w:pStyle w:val="Heading2"/>
       </w:pPr>
-      <w:bookmarkStart w:id="46" w:name="_Toc439994689"/>
-      <w:bookmarkStart w:id="47" w:name="_Toc441230993"/>
+      <w:bookmarkStart w:id="47" w:name="_Toc439994689"/>
+      <w:bookmarkStart w:id="48" w:name="_Toc441230993"/>
       <w:r>
         <w:t>Human vs. Human</w:t>
       </w:r>
@@ -13054,8 +14485,8 @@
       <w:r>
         <w:t>)</w:t>
       </w:r>
-      <w:bookmarkEnd w:id="46"/>
       <w:bookmarkEnd w:id="47"/>
+      <w:bookmarkEnd w:id="48"/>
     </w:p>
     <w:p>
       <w:pPr>
@@ -13150,6 +14581,7 @@
         <w:t xml:space="preserve"> </w:t>
       </w:r>
       <w:r>
+        <w:lastRenderedPageBreak/>
         <w:t xml:space="preserve">The </w:t>
       </w:r>
       <w:r>
@@ -13465,7 +14897,6 @@
         <w:ind w:left="2434"/>
       </w:pPr>
       <w:r>
-        <w:lastRenderedPageBreak/>
         <w:t xml:space="preserve">REQ-4:   A winner </w:t>
       </w:r>
       <w:r>
@@ -13700,6 +15131,7 @@
         <w:pStyle w:val="level4"/>
       </w:pPr>
       <w:r>
+        <w:lastRenderedPageBreak/>
         <w:t>4.3.2</w:t>
       </w:r>
       <w:r>
@@ -14027,7 +15459,6 @@
         <w:ind w:left="2434"/>
       </w:pPr>
       <w:r>
-        <w:lastRenderedPageBreak/>
         <w:t xml:space="preserve">REQ-3:   The </w:t>
       </w:r>
       <w:r>
@@ -14057,7 +15488,7 @@
         <w:pStyle w:val="requirement"/>
         <w:ind w:left="2434"/>
       </w:pPr>
-      <w:bookmarkStart w:id="48" w:name="_Hlk506030080"/>
+      <w:bookmarkStart w:id="49" w:name="_Hlk506030080"/>
       <w:r>
         <w:t>REQ-4</w:t>
       </w:r>
@@ -14080,7 +15511,7 @@
         <w:t xml:space="preserve"> submitted GM.</w:t>
       </w:r>
     </w:p>
-    <w:bookmarkEnd w:id="48"/>
+    <w:bookmarkEnd w:id="49"/>
     <w:p>
       <w:pPr>
         <w:pStyle w:val="requirement"/>
@@ -14243,6 +15674,7 @@
         <w:t xml:space="preserve"> to force the computer to play itself in a game of chess using the FAC software. The AIE shall play both sides independently and shall not be exposes to the strategies utilized by the opposing side. All GP’s shall be limited to the movement and capture restrictions outlined in Table 2. The opposing AIE </w:t>
       </w:r>
       <w:r>
+        <w:lastRenderedPageBreak/>
         <w:t>sha</w:t>
       </w:r>
       <w:r>
@@ -14530,7 +15962,6 @@
         <w:ind w:left="2434"/>
       </w:pPr>
       <w:r>
-        <w:lastRenderedPageBreak/>
         <w:t>REQ-1:</w:t>
       </w:r>
       <w:r>
@@ -14725,6 +16156,7 @@
         </w:rPr>
         <w:t xml:space="preserve">4.5 </w:t>
       </w:r>
+      <w:proofErr w:type="spellStart"/>
       <w:r>
         <w:rPr>
           <w:b/>
@@ -14739,15 +16171,16 @@
           <w:sz w:val="28"/>
           <w:szCs w:val="28"/>
         </w:rPr>
-        <w:t xml:space="preserve">n </w:t>
-      </w:r>
+        <w:t>n</w:t>
+      </w:r>
+      <w:proofErr w:type="spellEnd"/>
       <w:r>
         <w:rPr>
           <w:b/>
           <w:sz w:val="28"/>
           <w:szCs w:val="28"/>
         </w:rPr>
-        <w:t>p</w:t>
+        <w:t xml:space="preserve"> </w:t>
       </w:r>
       <w:r>
         <w:rPr>
@@ -14755,6 +16188,14 @@
           <w:sz w:val="28"/>
           <w:szCs w:val="28"/>
         </w:rPr>
+        <w:t>p</w:t>
+      </w:r>
+      <w:r>
+        <w:rPr>
+          <w:b/>
+          <w:sz w:val="28"/>
+          <w:szCs w:val="28"/>
+        </w:rPr>
         <w:t>assant (Special Move)</w:t>
       </w:r>
     </w:p>
@@ -14819,7 +16260,11 @@
         <w:t>pawn that is</w:t>
       </w:r>
       <w:r>
-        <w:t xml:space="preserve"> using the two-space initial move. The capturing pawn shall only capture at an angle and shall occupy the space directly behind the captured pawn. This is an option available for the player to use and shall require a UI button to activate. The GE shall determine if the move has met the criteria and shall activate the button for player use. There shall be no indication to the player that the button is active. This option </w:t>
+        <w:t xml:space="preserve"> using the two-space initial move. The capturing pawn shall only capture at an angle and shall occupy the space directly behind the captured pawn. This is </w:t>
+      </w:r>
+      <w:r>
+        <w:lastRenderedPageBreak/>
+        <w:t xml:space="preserve">an option available for the player to use and shall require a UI button to activate. The GE shall determine if the move has met the criteria and shall activate the button for player use. There shall be no indication to the player that the button is active. This option </w:t>
       </w:r>
       <w:r>
         <w:t>sha</w:t>
@@ -15009,7 +16454,7 @@
           <w:szCs w:val="24"/>
         </w:rPr>
       </w:pPr>
-      <w:bookmarkStart w:id="49" w:name="_Hlk506028737"/>
+      <w:bookmarkStart w:id="50" w:name="_Hlk506028737"/>
       <w:r>
         <w:rPr>
           <w:rFonts w:ascii="Times New Roman" w:hAnsi="Times New Roman"/>
@@ -15019,13 +16464,23 @@
         </w:rPr>
         <w:t xml:space="preserve">The </w:t>
       </w:r>
-      <w:r>
-        <w:rPr>
-          <w:rFonts w:ascii="Times New Roman" w:hAnsi="Times New Roman"/>
-          <w:sz w:val="24"/>
-          <w:szCs w:val="24"/>
-        </w:rPr>
-        <w:t xml:space="preserve">en passant </w:t>
+      <w:proofErr w:type="spellStart"/>
+      <w:r>
+        <w:rPr>
+          <w:rFonts w:ascii="Times New Roman" w:hAnsi="Times New Roman"/>
+          <w:sz w:val="24"/>
+          <w:szCs w:val="24"/>
+        </w:rPr>
+        <w:t>en</w:t>
+      </w:r>
+      <w:proofErr w:type="spellEnd"/>
+      <w:r>
+        <w:rPr>
+          <w:rFonts w:ascii="Times New Roman" w:hAnsi="Times New Roman"/>
+          <w:sz w:val="24"/>
+          <w:szCs w:val="24"/>
+        </w:rPr>
+        <w:t xml:space="preserve"> passant </w:t>
       </w:r>
       <w:r>
         <w:rPr>
@@ -15078,7 +16533,27 @@
           <w:sz w:val="24"/>
           <w:szCs w:val="24"/>
         </w:rPr>
-        <w:t xml:space="preserve">adjacent to the capturing pawn, and the capturing pawn is in it’s fifth </w:t>
+        <w:t xml:space="preserve">adjacent to the capturing pawn, and the capturing pawn is in </w:t>
+      </w:r>
+      <w:proofErr w:type="spellStart"/>
+      <w:r>
+        <w:rPr>
+          <w:rFonts w:ascii="Times New Roman" w:hAnsi="Times New Roman"/>
+          <w:i w:val="0"/>
+          <w:sz w:val="24"/>
+          <w:szCs w:val="24"/>
+        </w:rPr>
+        <w:t>it’s</w:t>
+      </w:r>
+      <w:proofErr w:type="spellEnd"/>
+      <w:r>
+        <w:rPr>
+          <w:rFonts w:ascii="Times New Roman" w:hAnsi="Times New Roman"/>
+          <w:i w:val="0"/>
+          <w:sz w:val="24"/>
+          <w:szCs w:val="24"/>
+        </w:rPr>
+        <w:t xml:space="preserve"> fifth </w:t>
       </w:r>
       <w:r>
         <w:rPr>
@@ -15143,7 +16618,7 @@
         <w:t xml:space="preserve">as specified in TABLE 2. The captured pawn shall be removed from the board and one point shall be awarded to the capturing side. </w:t>
       </w:r>
     </w:p>
-    <w:bookmarkEnd w:id="49"/>
+    <w:bookmarkEnd w:id="50"/>
     <w:p>
       <w:pPr>
         <w:pStyle w:val="level4"/>
@@ -15156,7 +16631,6 @@
         <w:rPr>
           <w:szCs w:val="24"/>
         </w:rPr>
-        <w:lastRenderedPageBreak/>
         <w:t>4.</w:t>
       </w:r>
       <w:r>
@@ -15461,7 +16935,11 @@
         <w:t>piece (consisting of the bishop or knight).</w:t>
       </w:r>
       <w:r>
-        <w:t xml:space="preserve"> This is an option available for the player to use and shall require a UI button to activate. The GE shall determine if the criteria for pawn promotion has been met and shall activate the pawn promotion button for the player to use. This can be a button that is highlighted to advertise that a special move is available. This option </w:t>
+        <w:t xml:space="preserve"> This is an option available for the player to use and shall require a UI button to activate. The GE shall determine if the criteria for pawn </w:t>
+      </w:r>
+      <w:r>
+        <w:lastRenderedPageBreak/>
+        <w:t xml:space="preserve">promotion has been met and shall activate the pawn promotion button for the player to use. This can be a button that is highlighted to advertise that a special move is available. This option </w:t>
       </w:r>
       <w:r>
         <w:t>sha</w:t>
@@ -15701,8 +17179,9 @@
           <w:sz w:val="24"/>
           <w:szCs w:val="24"/>
         </w:rPr>
-        <w:t xml:space="preserve">to chose from. A UI shall be displayed next to each piece to </w:t>
-      </w:r>
+        <w:t xml:space="preserve">to </w:t>
+      </w:r>
+      <w:proofErr w:type="spellStart"/>
       <w:r>
         <w:rPr>
           <w:rFonts w:ascii="Times New Roman" w:hAnsi="Times New Roman"/>
@@ -15710,8 +17189,37 @@
           <w:sz w:val="24"/>
           <w:szCs w:val="24"/>
         </w:rPr>
-        <w:lastRenderedPageBreak/>
-        <w:t xml:space="preserve">allow the player to chose which GP he/she wishes his/her pawn to be promoted to. The pawn will be replaced with the piece chosen. The replacement piece will adopt all the movement restrictions limited to that type of piece (see TABLE 2). Movement for this piece will commence on that player’s next turn. When the replacement piece is determined, the Pawn Promotion option will be turned off. </w:t>
+        <w:t>chose</w:t>
+      </w:r>
+      <w:proofErr w:type="spellEnd"/>
+      <w:r>
+        <w:rPr>
+          <w:rFonts w:ascii="Times New Roman" w:hAnsi="Times New Roman"/>
+          <w:i w:val="0"/>
+          <w:sz w:val="24"/>
+          <w:szCs w:val="24"/>
+        </w:rPr>
+        <w:t xml:space="preserve"> from. A UI shall be displayed next to each piece to allow the player to </w:t>
+      </w:r>
+      <w:proofErr w:type="spellStart"/>
+      <w:r>
+        <w:rPr>
+          <w:rFonts w:ascii="Times New Roman" w:hAnsi="Times New Roman"/>
+          <w:i w:val="0"/>
+          <w:sz w:val="24"/>
+          <w:szCs w:val="24"/>
+        </w:rPr>
+        <w:t>chose</w:t>
+      </w:r>
+      <w:proofErr w:type="spellEnd"/>
+      <w:r>
+        <w:rPr>
+          <w:rFonts w:ascii="Times New Roman" w:hAnsi="Times New Roman"/>
+          <w:i w:val="0"/>
+          <w:sz w:val="24"/>
+          <w:szCs w:val="24"/>
+        </w:rPr>
+        <w:t xml:space="preserve"> which GP he/she wishes his/her pawn to be promoted to. The pawn will be replaced with the piece chosen. The replacement piece will adopt all the movement restrictions limited to that type of piece (see TABLE 2). Movement for this piece will commence on that player’s next turn. When the replacement piece is determined, the Pawn Promotion option will be turned off. </w:t>
       </w:r>
     </w:p>
     <w:p>
@@ -16151,14 +17659,7 @@
         <w:rPr>
           <w:highlight w:val="lightGray"/>
         </w:rPr>
-        <w:t xml:space="preserve"> of </w:t>
-      </w:r>
-      <w:r>
-        <w:rPr>
-          <w:highlight w:val="lightGray"/>
-        </w:rPr>
-        <w:lastRenderedPageBreak/>
-        <w:t xml:space="preserve">implementing this feature is </w:t>
+        <w:t xml:space="preserve"> of implementing this feature is </w:t>
       </w:r>
       <w:r>
         <w:rPr>
@@ -16484,6 +17985,7 @@
           <w:sz w:val="24"/>
           <w:szCs w:val="24"/>
         </w:rPr>
+        <w:lastRenderedPageBreak/>
         <w:t>Once this option has been completed the castling UI will be permanently disabled for that side.</w:t>
       </w:r>
       <w:r>
@@ -16731,6 +18233,12 @@
       <w:r>
         <w:t>permanently disabled for the duration of the game for that player.</w:t>
       </w:r>
+    </w:p>
+    <w:p>
+      <w:pPr>
+        <w:pStyle w:val="requirement"/>
+        <w:ind w:left="2434"/>
+      </w:pPr>
     </w:p>
     <w:p>
       <w:pPr>
@@ -16785,7 +18293,6 @@
         <w:rPr>
           <w:szCs w:val="24"/>
         </w:rPr>
-        <w:lastRenderedPageBreak/>
         <w:t>4.</w:t>
       </w:r>
       <w:r>
@@ -17012,7 +18519,27 @@
           <w:sz w:val="24"/>
           <w:szCs w:val="24"/>
         </w:rPr>
-        <w:t>only be active when one player is down to only one piece, the king. The AIE shall constantly monitor the options for that piece to determine if a stalemate must be called. If the conditions for stalemate has been deduced, the game will end and the points accumulated for captured pieces will be displayed for both sides. The conditions for stalemate are:</w:t>
+        <w:t xml:space="preserve">only be active when one player is down to only one piece, the king. The AIE shall constantly monitor the options for that piece to determine if a stalemate must be called. If the conditions for stalemate has been deduced, the game will </w:t>
+      </w:r>
+      <w:proofErr w:type="gramStart"/>
+      <w:r>
+        <w:rPr>
+          <w:rFonts w:ascii="Times New Roman" w:hAnsi="Times New Roman"/>
+          <w:i w:val="0"/>
+          <w:sz w:val="24"/>
+          <w:szCs w:val="24"/>
+        </w:rPr>
+        <w:t>end</w:t>
+      </w:r>
+      <w:proofErr w:type="gramEnd"/>
+      <w:r>
+        <w:rPr>
+          <w:rFonts w:ascii="Times New Roman" w:hAnsi="Times New Roman"/>
+          <w:i w:val="0"/>
+          <w:sz w:val="24"/>
+          <w:szCs w:val="24"/>
+        </w:rPr>
+        <w:t xml:space="preserve"> and the points accumulated for captured pieces will be displayed for both sides. The conditions for stalemate are:</w:t>
       </w:r>
     </w:p>
     <w:p>
@@ -17038,6 +18565,7 @@
           <w:sz w:val="24"/>
           <w:szCs w:val="24"/>
         </w:rPr>
+        <w:lastRenderedPageBreak/>
         <w:t>1) One player is down to only the king remaining and cannot move into any position without placing itself in check.</w:t>
       </w:r>
     </w:p>
@@ -17295,7 +18823,6 @@
         <w:rPr>
           <w:szCs w:val="24"/>
         </w:rPr>
-        <w:lastRenderedPageBreak/>
         <w:t>4.</w:t>
       </w:r>
       <w:r>
@@ -17519,6 +19046,7 @@
           <w:sz w:val="24"/>
           <w:szCs w:val="24"/>
         </w:rPr>
+        <w:lastRenderedPageBreak/>
         <w:t>Game Timer</w:t>
       </w:r>
       <w:r>
@@ -17757,7 +19285,21 @@
         <w:rPr>
           <w:szCs w:val="24"/>
         </w:rPr>
-        <w:t xml:space="preserve"> can be adjusted by 1 minute intervals. </w:t>
+        <w:t xml:space="preserve"> can be adjusted by </w:t>
+      </w:r>
+      <w:proofErr w:type="gramStart"/>
+      <w:r>
+        <w:rPr>
+          <w:szCs w:val="24"/>
+        </w:rPr>
+        <w:t>1 minute</w:t>
+      </w:r>
+      <w:proofErr w:type="gramEnd"/>
+      <w:r>
+        <w:rPr>
+          <w:szCs w:val="24"/>
+        </w:rPr>
+        <w:t xml:space="preserve"> intervals. </w:t>
       </w:r>
     </w:p>
     <w:p>
@@ -17778,8 +19320,15 @@
         <w:t>sha</w:t>
       </w:r>
       <w:r>
-        <w:t>ll be displayed in minutes:seconds</w:t>
-      </w:r>
+        <w:t xml:space="preserve">ll be displayed in </w:t>
+      </w:r>
+      <w:proofErr w:type="spellStart"/>
+      <w:proofErr w:type="gramStart"/>
+      <w:r>
+        <w:t>minutes:seconds</w:t>
+      </w:r>
+      <w:proofErr w:type="spellEnd"/>
+      <w:proofErr w:type="gramEnd"/>
       <w:r>
         <w:t>.</w:t>
       </w:r>
@@ -17830,7 +19379,6 @@
         <w:ind w:left="2434"/>
       </w:pPr>
       <w:r>
-        <w:lastRenderedPageBreak/>
         <w:t xml:space="preserve">REQ-6: </w:t>
       </w:r>
       <w:r>
@@ -18039,7 +19587,15 @@
         <w:t xml:space="preserve">Turn Timer </w:t>
       </w:r>
       <w:r>
-        <w:t xml:space="preserve">shall allow times to be adjusted by either minutes, seconds or both. The </w:t>
+        <w:t xml:space="preserve">shall allow times to be adjusted by either </w:t>
+      </w:r>
+      <w:proofErr w:type="gramStart"/>
+      <w:r>
+        <w:t>minutes</w:t>
+      </w:r>
+      <w:proofErr w:type="gramEnd"/>
+      <w:r>
+        <w:t xml:space="preserve">, seconds or both. The </w:t>
       </w:r>
       <w:r>
         <w:rPr>
@@ -18075,7 +19631,11 @@
         <w:t>Turn Timer</w:t>
       </w:r>
       <w:r>
-        <w:t xml:space="preserve"> to countdown to zero will result in forfeiture of the game. </w:t>
+        <w:t xml:space="preserve"> </w:t>
+      </w:r>
+      <w:r>
+        <w:lastRenderedPageBreak/>
+        <w:t xml:space="preserve">to countdown to zero will result in forfeiture of the game. </w:t>
       </w:r>
       <w:r>
         <w:rPr>
@@ -18424,6 +19984,23 @@
     </w:p>
     <w:p>
       <w:pPr>
+        <w:pStyle w:val="level3text"/>
+        <w:numPr>
+          <w:ilvl w:val="12"/>
+          <w:numId w:val="0"/>
+        </w:numPr>
+        <w:spacing w:before="120" w:after="120" w:line="360" w:lineRule="auto"/>
+        <w:ind w:left="1440"/>
+        <w:rPr>
+          <w:rFonts w:ascii="Times New Roman" w:hAnsi="Times New Roman"/>
+          <w:i w:val="0"/>
+          <w:sz w:val="24"/>
+          <w:szCs w:val="24"/>
+        </w:rPr>
+      </w:pPr>
+    </w:p>
+    <w:p>
+      <w:pPr>
         <w:pStyle w:val="level4"/>
         <w:ind w:firstLine="86"/>
         <w:rPr>
@@ -18515,7 +20092,6 @@
         <w:rPr>
           <w:szCs w:val="24"/>
         </w:rPr>
-        <w:lastRenderedPageBreak/>
         <w:t>REQ-2</w:t>
       </w:r>
       <w:r>
@@ -18621,7 +20197,17 @@
       </w:r>
       <w:r>
         <w:tab/>
-        <w:t>Count down shall be displayed in minutes:seconds.</w:t>
+        <w:t xml:space="preserve">Count down shall be displayed in </w:t>
+      </w:r>
+      <w:proofErr w:type="spellStart"/>
+      <w:proofErr w:type="gramStart"/>
+      <w:r>
+        <w:t>minutes:seconds</w:t>
+      </w:r>
+      <w:proofErr w:type="spellEnd"/>
+      <w:proofErr w:type="gramEnd"/>
+      <w:r>
+        <w:t>.</w:t>
       </w:r>
     </w:p>
     <w:p>
@@ -18694,24 +20280,22 @@
       <w:pPr>
         <w:pStyle w:val="Heading1"/>
       </w:pPr>
-      <w:bookmarkStart w:id="50" w:name="_Toc441230994"/>
-      <w:bookmarkStart w:id="51" w:name="_Toc439994690"/>
-      <w:bookmarkStart w:id="52" w:name="_GoBack"/>
+      <w:bookmarkStart w:id="51" w:name="_Toc441230994"/>
+      <w:bookmarkStart w:id="52" w:name="_Toc439994690"/>
+      <w:r>
+        <w:t>Other Nonfunctional Requirements</w:t>
+      </w:r>
+      <w:bookmarkEnd w:id="51"/>
+    </w:p>
+    <w:p>
+      <w:pPr>
+        <w:pStyle w:val="Heading2"/>
+      </w:pPr>
+      <w:bookmarkStart w:id="53" w:name="_Toc441230995"/>
+      <w:r>
+        <w:t>Performance Requirements</w:t>
+      </w:r>
       <w:bookmarkEnd w:id="52"/>
-      <w:r>
-        <w:t>Other Nonfunctional Requirements</w:t>
-      </w:r>
-      <w:bookmarkEnd w:id="50"/>
-    </w:p>
-    <w:p>
-      <w:pPr>
-        <w:pStyle w:val="Heading2"/>
-      </w:pPr>
-      <w:bookmarkStart w:id="53" w:name="_Toc441230995"/>
-      <w:r>
-        <w:t>Performance Requirements</w:t>
-      </w:r>
-      <w:bookmarkEnd w:id="51"/>
       <w:bookmarkEnd w:id="53"/>
     </w:p>
     <w:p>
@@ -18719,7 +20303,11 @@
         <w:pStyle w:val="template"/>
       </w:pPr>
       <w:r>
-        <w:t>&lt;If there are performance requirements for the product under various circumstances, state them here and explain their rationale, to help the developers understand the intent and make suitable design choices. Specify the timing relationships for real time systems. Make such requirements as specific as possible. You may need to state performance requirements for individual functional requirements or features.&gt;</w:t>
+        <w:t xml:space="preserve">&lt;If there are performance requirements for the product under various circumstances, state them here and explain their rationale, to help the developers understand the intent and make suitable design choices. Specify the timing relationships for real time systems. Make such requirements as specific as </w:t>
+      </w:r>
+      <w:r>
+        <w:lastRenderedPageBreak/>
+        <w:t>possible. You may need to state performance requirements for individual functional requirements or features.&gt;</w:t>
       </w:r>
     </w:p>
     <w:p>
@@ -18779,11 +20367,7 @@
         <w:pStyle w:val="template"/>
       </w:pPr>
       <w:r>
-        <w:t xml:space="preserve">&lt;Specify any additional quality characteristics for the product that will be important to either the customers or the developers. Some to consider are: adaptability, availability, correctness, flexibility, </w:t>
-      </w:r>
-      <w:r>
-        <w:lastRenderedPageBreak/>
-        <w:t>interoperability, maintainability, portability, reliability, reusability, robustness, testability, and usability. Write these to be specific, quantitative, and verifiable when possible. At the least, clarify the relative preferences for various attributes, such as ease of use over ease of learning.&gt;</w:t>
+        <w:t>&lt;Specify any additional quality characteristics for the product that will be important to either the customers or the developers. Some to consider are: adaptability, availability, correctness, flexibility, interoperability, maintainability, portability, reliability, reusability, robustness, testability, and usability. Write these to be specific, quantitative, and verifiable when possible. At the least, clarify the relative preferences for various attributes, such as ease of use over ease of learning.&gt;</w:t>
       </w:r>
     </w:p>
     <w:p>
@@ -18834,6 +20418,7 @@
       <w:bookmarkStart w:id="64" w:name="_Toc439994696"/>
       <w:bookmarkStart w:id="65" w:name="_Toc441231001"/>
       <w:r>
+        <w:lastRenderedPageBreak/>
         <w:t>Appendix A: Glossary</w:t>
       </w:r>
       <w:bookmarkEnd w:id="64"/>
@@ -19841,7 +21426,6 @@
                 <w:sz w:val="24"/>
                 <w:szCs w:val="24"/>
               </w:rPr>
-              <w:lastRenderedPageBreak/>
               <w:t>GM</w:t>
             </w:r>
           </w:p>
@@ -20884,7 +22468,17 @@
                 <w:sz w:val="24"/>
                 <w:szCs w:val="24"/>
               </w:rPr>
-              <w:t>rank</w:t>
+              <w:lastRenderedPageBreak/>
+              <w:t>R</w:t>
+            </w:r>
+            <w:r>
+              <w:rPr>
+                <w:rFonts w:ascii="Times New Roman" w:hAnsi="Times New Roman"/>
+                <w:i w:val="0"/>
+                <w:sz w:val="24"/>
+                <w:szCs w:val="24"/>
+              </w:rPr>
+              <w:t>ank</w:t>
             </w:r>
           </w:p>
         </w:tc>
@@ -20964,7 +22558,16 @@
                 <w:sz w:val="24"/>
                 <w:szCs w:val="24"/>
               </w:rPr>
-              <w:t>file</w:t>
+              <w:t>F</w:t>
+            </w:r>
+            <w:r>
+              <w:rPr>
+                <w:rFonts w:ascii="Times New Roman" w:hAnsi="Times New Roman"/>
+                <w:i w:val="0"/>
+                <w:sz w:val="24"/>
+                <w:szCs w:val="24"/>
+              </w:rPr>
+              <w:t>ile</w:t>
             </w:r>
           </w:p>
         </w:tc>
@@ -21104,7 +22707,16 @@
                 <w:sz w:val="24"/>
                 <w:szCs w:val="24"/>
               </w:rPr>
-              <w:t>Referring to the queen or rook.</w:t>
+              <w:t xml:space="preserve">Refers to specifically to the </w:t>
+            </w:r>
+            <w:r>
+              <w:rPr>
+                <w:rFonts w:ascii="Times New Roman" w:hAnsi="Times New Roman"/>
+                <w:i w:val="0"/>
+                <w:sz w:val="24"/>
+                <w:szCs w:val="24"/>
+              </w:rPr>
+              <w:t>queen or rook.</w:t>
             </w:r>
           </w:p>
         </w:tc>
@@ -21175,7 +22787,43 @@
                 <w:sz w:val="24"/>
                 <w:szCs w:val="24"/>
               </w:rPr>
-              <w:t>Referring to the bishop or knight.</w:t>
+              <w:t>Refer</w:t>
+            </w:r>
+            <w:r>
+              <w:rPr>
+                <w:rFonts w:ascii="Times New Roman" w:hAnsi="Times New Roman"/>
+                <w:i w:val="0"/>
+                <w:sz w:val="24"/>
+                <w:szCs w:val="24"/>
+              </w:rPr>
+              <w:t>s</w:t>
+            </w:r>
+            <w:r>
+              <w:rPr>
+                <w:rFonts w:ascii="Times New Roman" w:hAnsi="Times New Roman"/>
+                <w:i w:val="0"/>
+                <w:sz w:val="24"/>
+                <w:szCs w:val="24"/>
+              </w:rPr>
+              <w:t xml:space="preserve"> to </w:t>
+            </w:r>
+            <w:r>
+              <w:rPr>
+                <w:rFonts w:ascii="Times New Roman" w:hAnsi="Times New Roman"/>
+                <w:i w:val="0"/>
+                <w:sz w:val="24"/>
+                <w:szCs w:val="24"/>
+              </w:rPr>
+              <w:t xml:space="preserve">specifically to </w:t>
+            </w:r>
+            <w:r>
+              <w:rPr>
+                <w:rFonts w:ascii="Times New Roman" w:hAnsi="Times New Roman"/>
+                <w:i w:val="0"/>
+                <w:sz w:val="24"/>
+                <w:szCs w:val="24"/>
+              </w:rPr>
+              <w:t>the bishop or knight.</w:t>
             </w:r>
           </w:p>
         </w:tc>
@@ -21236,11 +22884,19 @@
         <w:pStyle w:val="template"/>
       </w:pPr>
       <w:r>
-        <w:t>&lt;Collect a numbered list of the TBD (to be determined) references that remain in the SRS so they can be tracked to closure.&gt;</w:t>
+        <w:t xml:space="preserve">&lt;Collect a numbered list of the TBD (to be determined) references that remain in the </w:t>
+      </w:r>
+      <w:proofErr w:type="gramStart"/>
+      <w:r>
+        <w:t>SRS</w:t>
+      </w:r>
+      <w:proofErr w:type="gramEnd"/>
+      <w:r>
+        <w:t xml:space="preserve"> so they can be tracked to closure.&gt;</w:t>
       </w:r>
     </w:p>
     <w:sectPr>
-      <w:headerReference w:type="default" r:id="rId16"/>
+      <w:headerReference w:type="default" r:id="rId17"/>
       <w:type w:val="continuous"/>
       <w:pgSz w:w="12240" w:h="15840" w:code="1"/>
       <w:pgMar w:top="1440" w:right="1080" w:bottom="1080" w:left="1080" w:header="720" w:footer="720" w:gutter="0"/>
@@ -21280,7 +22936,15 @@
       <w:jc w:val="center"/>
     </w:pPr>
     <w:r>
-      <w:t>Copyright © 1999 by Karl E. Wiegers. Permission is granted to use, modify, and distribute this document.</w:t>
+      <w:t xml:space="preserve">Copyright © 1999 by Karl E. </w:t>
+    </w:r>
+    <w:proofErr w:type="spellStart"/>
+    <w:r>
+      <w:t>Wiegers</w:t>
+    </w:r>
+    <w:proofErr w:type="spellEnd"/>
+    <w:r>
+      <w:t>. Permission is granted to use, modify, and distribute this document.</w:t>
     </w:r>
   </w:p>
 </w:ftr>
@@ -22559,7 +24223,6 @@
   <w:style w:type="character" w:default="1" w:styleId="DefaultParagraphFont">
     <w:name w:val="Default Paragraph Font"/>
     <w:uiPriority w:val="1"/>
-    <w:semiHidden/>
     <w:unhideWhenUsed/>
   </w:style>
   <w:style w:type="table" w:default="1" w:styleId="TableNormal">
@@ -23246,7 +24909,7 @@
 </file>
 
 <file path=customXml/itemProps1.xml><?xml version="1.0" encoding="utf-8"?>
-<ds:datastoreItem xmlns:ds="http://schemas.openxmlformats.org/officeDocument/2006/customXml" ds:itemID="{190D8F0F-F025-4797-A1CE-173C1A7FC55A}">
+<ds:datastoreItem xmlns:ds="http://schemas.openxmlformats.org/officeDocument/2006/customXml" ds:itemID="{CB11FFC4-2E72-914F-A277-D6E0799A1406}">
   <ds:schemaRefs>
     <ds:schemaRef ds:uri="http://schemas.openxmlformats.org/officeDocument/2006/bibliography"/>
   </ds:schemaRefs>

</xml_diff>

<commit_message>
Done with section 5 and 6.
</commit_message>
<xml_diff>
--- a/srs_project1_ferret_army.docx
+++ b/srs_project1_ferret_army.docx
@@ -166,6 +166,7 @@
         <w:rPr>
           <w:b w:val="0"/>
           <w:szCs w:val="24"/>
+          <w:highlight w:val="yellow"/>
         </w:rPr>
         <w:fldChar w:fldCharType="begin"/>
       </w:r>
@@ -173,6 +174,7 @@
         <w:rPr>
           <w:b w:val="0"/>
           <w:szCs w:val="24"/>
+          <w:highlight w:val="yellow"/>
         </w:rPr>
         <w:instrText xml:space="preserve"> TOC \o "1-2" \t "TOCentry,1" </w:instrText>
       </w:r>
@@ -180,6 +182,7 @@
         <w:rPr>
           <w:b w:val="0"/>
           <w:szCs w:val="24"/>
+          <w:highlight w:val="yellow"/>
         </w:rPr>
         <w:fldChar w:fldCharType="separate"/>
       </w:r>
@@ -285,6 +288,12 @@
           <w:szCs w:val="24"/>
         </w:rPr>
         <w:fldChar w:fldCharType="end"/>
+      </w:r>
+      <w:r>
+        <w:rPr>
+          <w:szCs w:val="24"/>
+        </w:rPr>
+        <w:t>ii</w:t>
       </w:r>
     </w:p>
     <w:p>
@@ -1698,15 +1707,13 @@
           <w:noProof/>
           <w:sz w:val="24"/>
           <w:szCs w:val="24"/>
-          <w:highlight w:val="yellow"/>
-        </w:rPr>
-      </w:pPr>
-      <w:r>
-        <w:rPr>
-          <w:noProof/>
-          <w:sz w:val="24"/>
-          <w:szCs w:val="24"/>
-          <w:highlight w:val="yellow"/>
+        </w:rPr>
+      </w:pPr>
+      <w:r>
+        <w:rPr>
+          <w:noProof/>
+          <w:sz w:val="24"/>
+          <w:szCs w:val="24"/>
         </w:rPr>
         <w:t>3.3</w:t>
       </w:r>
@@ -1715,7 +1722,6 @@
           <w:noProof/>
           <w:sz w:val="24"/>
           <w:szCs w:val="24"/>
-          <w:highlight w:val="yellow"/>
         </w:rPr>
         <w:tab/>
         <w:t>Software Interfaces</w:t>
@@ -1725,7 +1731,6 @@
           <w:noProof/>
           <w:sz w:val="24"/>
           <w:szCs w:val="24"/>
-          <w:highlight w:val="yellow"/>
         </w:rPr>
         <w:tab/>
       </w:r>
@@ -1734,7 +1739,6 @@
           <w:noProof/>
           <w:sz w:val="24"/>
           <w:szCs w:val="24"/>
-          <w:highlight w:val="yellow"/>
         </w:rPr>
         <w:fldChar w:fldCharType="begin"/>
       </w:r>
@@ -1743,7 +1747,6 @@
           <w:noProof/>
           <w:sz w:val="24"/>
           <w:szCs w:val="24"/>
-          <w:highlight w:val="yellow"/>
         </w:rPr>
         <w:instrText xml:space="preserve"> PAGEREF _Toc441230989 \h </w:instrText>
       </w:r>
@@ -1752,15 +1755,13 @@
           <w:noProof/>
           <w:sz w:val="24"/>
           <w:szCs w:val="24"/>
-          <w:highlight w:val="yellow"/>
-        </w:rPr>
-      </w:r>
-      <w:r>
-        <w:rPr>
-          <w:noProof/>
-          <w:sz w:val="24"/>
-          <w:szCs w:val="24"/>
-          <w:highlight w:val="yellow"/>
+        </w:rPr>
+      </w:r>
+      <w:r>
+        <w:rPr>
+          <w:noProof/>
+          <w:sz w:val="24"/>
+          <w:szCs w:val="24"/>
         </w:rPr>
         <w:fldChar w:fldCharType="separate"/>
       </w:r>
@@ -1769,7 +1770,6 @@
           <w:noProof/>
           <w:sz w:val="24"/>
           <w:szCs w:val="24"/>
-          <w:highlight w:val="yellow"/>
         </w:rPr>
         <w:t>3</w:t>
       </w:r>
@@ -1778,7 +1778,6 @@
           <w:noProof/>
           <w:sz w:val="24"/>
           <w:szCs w:val="24"/>
-          <w:highlight w:val="yellow"/>
         </w:rPr>
         <w:fldChar w:fldCharType="end"/>
       </w:r>
@@ -1801,7 +1800,6 @@
           <w:noProof/>
           <w:sz w:val="24"/>
           <w:szCs w:val="24"/>
-          <w:highlight w:val="yellow"/>
         </w:rPr>
         <w:t>3.4</w:t>
       </w:r>
@@ -1810,7 +1808,6 @@
           <w:noProof/>
           <w:sz w:val="24"/>
           <w:szCs w:val="24"/>
-          <w:highlight w:val="yellow"/>
         </w:rPr>
         <w:tab/>
         <w:t>Communications Interfaces</w:t>
@@ -1820,7 +1817,6 @@
           <w:noProof/>
           <w:sz w:val="24"/>
           <w:szCs w:val="24"/>
-          <w:highlight w:val="yellow"/>
         </w:rPr>
         <w:tab/>
       </w:r>
@@ -1829,7 +1825,6 @@
           <w:noProof/>
           <w:sz w:val="24"/>
           <w:szCs w:val="24"/>
-          <w:highlight w:val="yellow"/>
         </w:rPr>
         <w:fldChar w:fldCharType="begin"/>
       </w:r>
@@ -1838,7 +1833,6 @@
           <w:noProof/>
           <w:sz w:val="24"/>
           <w:szCs w:val="24"/>
-          <w:highlight w:val="yellow"/>
         </w:rPr>
         <w:instrText xml:space="preserve"> PAGEREF _Toc441230990 \h </w:instrText>
       </w:r>
@@ -1847,15 +1841,13 @@
           <w:noProof/>
           <w:sz w:val="24"/>
           <w:szCs w:val="24"/>
-          <w:highlight w:val="yellow"/>
-        </w:rPr>
-      </w:r>
-      <w:r>
-        <w:rPr>
-          <w:noProof/>
-          <w:sz w:val="24"/>
-          <w:szCs w:val="24"/>
-          <w:highlight w:val="yellow"/>
+        </w:rPr>
+      </w:r>
+      <w:r>
+        <w:rPr>
+          <w:noProof/>
+          <w:sz w:val="24"/>
+          <w:szCs w:val="24"/>
         </w:rPr>
         <w:fldChar w:fldCharType="separate"/>
       </w:r>
@@ -1864,7 +1856,6 @@
           <w:noProof/>
           <w:sz w:val="24"/>
           <w:szCs w:val="24"/>
-          <w:highlight w:val="yellow"/>
         </w:rPr>
         <w:t>3</w:t>
       </w:r>
@@ -1873,7 +1864,6 @@
           <w:noProof/>
           <w:sz w:val="24"/>
           <w:szCs w:val="24"/>
-          <w:highlight w:val="yellow"/>
         </w:rPr>
         <w:fldChar w:fldCharType="end"/>
       </w:r>
@@ -2163,13 +2153,6 @@
           <w:szCs w:val="24"/>
         </w:rPr>
         <w:tab/>
-      </w:r>
-      <w:r>
-        <w:rPr>
-          <w:noProof/>
-          <w:sz w:val="24"/>
-          <w:szCs w:val="24"/>
-        </w:rPr>
         <w:t>Computer vs. Human</w:t>
       </w:r>
       <w:r>
@@ -2573,13 +2556,6 @@
           <w:szCs w:val="24"/>
         </w:rPr>
         <w:tab/>
-      </w:r>
-      <w:r>
-        <w:rPr>
-          <w:noProof/>
-          <w:sz w:val="24"/>
-          <w:szCs w:val="24"/>
-        </w:rPr>
         <w:t xml:space="preserve">Stalemate Resolution </w:t>
       </w:r>
       <w:r>
@@ -2775,13 +2751,6 @@
           <w:szCs w:val="24"/>
         </w:rPr>
         <w:tab/>
-      </w:r>
-      <w:r>
-        <w:rPr>
-          <w:noProof/>
-          <w:sz w:val="24"/>
-          <w:szCs w:val="24"/>
-        </w:rPr>
         <w:t>Turn Timer</w:t>
       </w:r>
       <w:r>
@@ -3514,6 +3483,7 @@
         <w:spacing w:line="240" w:lineRule="auto"/>
         <w:rPr>
           <w:szCs w:val="24"/>
+          <w:highlight w:val="yellow"/>
         </w:rPr>
         <w:sectPr>
           <w:headerReference w:type="default" r:id="rId9"/>
@@ -3592,6 +3562,7 @@
           <w:noProof/>
           <w:sz w:val="24"/>
           <w:szCs w:val="24"/>
+          <w:highlight w:val="yellow"/>
         </w:rPr>
         <w:fldChar w:fldCharType="end"/>
       </w:r>
@@ -4897,6 +4868,9 @@
             <w:pPr>
               <w:spacing w:before="120" w:line="240" w:lineRule="auto"/>
             </w:pPr>
+            <w:r>
+              <w:t>2.2</w:t>
+            </w:r>
           </w:p>
         </w:tc>
       </w:tr>
@@ -4916,6 +4890,9 @@
             <w:pPr>
               <w:spacing w:before="120" w:line="240" w:lineRule="auto"/>
             </w:pPr>
+            <w:r>
+              <w:t xml:space="preserve">A. Maxwell </w:t>
+            </w:r>
           </w:p>
         </w:tc>
         <w:tc>
@@ -4933,6 +4910,9 @@
             <w:pPr>
               <w:spacing w:before="120" w:line="240" w:lineRule="auto"/>
             </w:pPr>
+            <w:r>
+              <w:t>02/11</w:t>
+            </w:r>
           </w:p>
         </w:tc>
         <w:tc>
@@ -4950,6 +4930,9 @@
             <w:pPr>
               <w:spacing w:before="120" w:line="240" w:lineRule="auto"/>
             </w:pPr>
+            <w:r>
+              <w:t>Finished section 3.</w:t>
+            </w:r>
           </w:p>
         </w:tc>
         <w:tc>
@@ -4967,6 +4950,9 @@
             <w:pPr>
               <w:spacing w:before="120" w:line="240" w:lineRule="auto"/>
             </w:pPr>
+            <w:r>
+              <w:t>2.3</w:t>
+            </w:r>
           </w:p>
         </w:tc>
       </w:tr>
@@ -8615,12 +8601,12 @@
       <w:bookmarkEnd w:id="19"/>
       <w:bookmarkEnd w:id="20"/>
     </w:p>
-    <w:bookmarkStart w:id="21" w:name="_Toc439994674"/>
-    <w:bookmarkStart w:id="22" w:name="_Toc441230979"/>
     <w:p>
       <w:pPr>
         <w:pStyle w:val="Heading2"/>
       </w:pPr>
+      <w:bookmarkStart w:id="21" w:name="_Toc439994674"/>
+      <w:bookmarkStart w:id="22" w:name="_Toc441230979"/>
       <w:r>
         <w:rPr>
           <w:noProof/>
@@ -14087,31 +14073,20 @@
           <w:sz w:val="24"/>
           <w:szCs w:val="24"/>
         </w:rPr>
-        <w:t>. These details will be discussed in the SRS for FAC when i</w:t>
-      </w:r>
-      <w:bookmarkStart w:id="44" w:name="_GoBack"/>
+        <w:t>. These details will be discussed in the SRS for FAC when it’s adapted for the web.</w:t>
+      </w:r>
+    </w:p>
+    <w:p>
+      <w:pPr>
+        <w:pStyle w:val="Heading1"/>
+      </w:pPr>
+      <w:bookmarkStart w:id="44" w:name="_Toc439994687"/>
+      <w:bookmarkStart w:id="45" w:name="_Toc441230991"/>
+      <w:r>
+        <w:t>System Features</w:t>
+      </w:r>
       <w:bookmarkEnd w:id="44"/>
-      <w:r>
-        <w:rPr>
-          <w:rFonts w:ascii="Times New Roman" w:hAnsi="Times New Roman"/>
-          <w:i w:val="0"/>
-          <w:sz w:val="24"/>
-          <w:szCs w:val="24"/>
-        </w:rPr>
-        <w:t>t’s adapted for the web.</w:t>
-      </w:r>
-    </w:p>
-    <w:p>
-      <w:pPr>
-        <w:pStyle w:val="Heading1"/>
-      </w:pPr>
-      <w:bookmarkStart w:id="45" w:name="_Toc439994687"/>
-      <w:bookmarkStart w:id="46" w:name="_Toc441230991"/>
-      <w:r>
-        <w:t>System Features</w:t>
-      </w:r>
       <w:bookmarkEnd w:id="45"/>
-      <w:bookmarkEnd w:id="46"/>
     </w:p>
     <w:p>
       <w:pPr>
@@ -14426,8 +14401,8 @@
       <w:pPr>
         <w:pStyle w:val="Heading2"/>
       </w:pPr>
-      <w:bookmarkStart w:id="47" w:name="_Toc439994689"/>
-      <w:bookmarkStart w:id="48" w:name="_Toc441230993"/>
+      <w:bookmarkStart w:id="46" w:name="_Toc439994689"/>
+      <w:bookmarkStart w:id="47" w:name="_Toc441230993"/>
       <w:r>
         <w:t>Human vs. Human</w:t>
       </w:r>
@@ -14440,8 +14415,8 @@
       <w:r>
         <w:t>)</w:t>
       </w:r>
+      <w:bookmarkEnd w:id="46"/>
       <w:bookmarkEnd w:id="47"/>
-      <w:bookmarkEnd w:id="48"/>
     </w:p>
     <w:p>
       <w:pPr>
@@ -15443,7 +15418,7 @@
         <w:pStyle w:val="requirement"/>
         <w:ind w:left="2434"/>
       </w:pPr>
-      <w:bookmarkStart w:id="49" w:name="_Hlk506030080"/>
+      <w:bookmarkStart w:id="48" w:name="_Hlk506030080"/>
       <w:r>
         <w:t>REQ-4</w:t>
       </w:r>
@@ -15466,7 +15441,7 @@
         <w:t xml:space="preserve"> submitted GM.</w:t>
       </w:r>
     </w:p>
-    <w:bookmarkEnd w:id="49"/>
+    <w:bookmarkEnd w:id="48"/>
     <w:p>
       <w:pPr>
         <w:pStyle w:val="requirement"/>
@@ -16392,7 +16367,7 @@
           <w:szCs w:val="24"/>
         </w:rPr>
       </w:pPr>
-      <w:bookmarkStart w:id="50" w:name="_Hlk506028737"/>
+      <w:bookmarkStart w:id="49" w:name="_Hlk506028737"/>
       <w:r>
         <w:rPr>
           <w:rFonts w:ascii="Times New Roman" w:hAnsi="Times New Roman"/>
@@ -16536,7 +16511,7 @@
         <w:t xml:space="preserve">as specified in TABLE 2. The captured pawn shall be removed from the board and one point shall be awarded to the capturing side. </w:t>
       </w:r>
     </w:p>
-    <w:bookmarkEnd w:id="50"/>
+    <w:bookmarkEnd w:id="49"/>
     <w:p>
       <w:pPr>
         <w:pStyle w:val="level4"/>
@@ -20127,32 +20102,133 @@
     </w:p>
     <w:p>
       <w:pPr>
+        <w:pStyle w:val="requirement"/>
+        <w:ind w:left="2434"/>
+      </w:pPr>
+    </w:p>
+    <w:p>
+      <w:pPr>
         <w:pStyle w:val="Heading1"/>
       </w:pPr>
-      <w:bookmarkStart w:id="51" w:name="_Toc441230994"/>
-      <w:bookmarkStart w:id="52" w:name="_Toc439994690"/>
-      <w:r>
+      <w:bookmarkStart w:id="50" w:name="_Toc441230994"/>
+      <w:bookmarkStart w:id="51" w:name="_Toc439994690"/>
+      <w:bookmarkStart w:id="52" w:name="_GoBack"/>
+      <w:bookmarkEnd w:id="52"/>
+      <w:r>
+        <w:lastRenderedPageBreak/>
         <w:t>Other Nonfunctional Requirements</w:t>
       </w:r>
+      <w:bookmarkEnd w:id="50"/>
+    </w:p>
+    <w:p>
+      <w:pPr>
+        <w:pStyle w:val="Heading2"/>
+        <w:spacing w:before="120" w:after="0" w:line="360" w:lineRule="auto"/>
+      </w:pPr>
+      <w:bookmarkStart w:id="53" w:name="_Toc441230995"/>
+      <w:r>
+        <w:t>Performance Requirements</w:t>
+      </w:r>
       <w:bookmarkEnd w:id="51"/>
-    </w:p>
-    <w:p>
-      <w:pPr>
-        <w:pStyle w:val="Heading2"/>
-      </w:pPr>
-      <w:bookmarkStart w:id="53" w:name="_Toc441230995"/>
-      <w:r>
-        <w:t>Performance Requirements</w:t>
-      </w:r>
-      <w:bookmarkEnd w:id="52"/>
       <w:bookmarkEnd w:id="53"/>
-    </w:p>
-    <w:p>
-      <w:pPr>
-        <w:pStyle w:val="template"/>
-      </w:pPr>
-      <w:r>
-        <w:t>&lt;If there are performance requirements for the product under various circumstances, state them here and explain their rationale, to help the developers understand the intent and make suitable design choices. Specify the timing relationships for real time systems. Make such requirements as specific as possible. You may need to state performance requirements for individual functional requirements or features.&gt;</w:t>
+      <w:r>
+        <w:br/>
+      </w:r>
+      <w:r>
+        <w:rPr>
+          <w:b w:val="0"/>
+          <w:sz w:val="24"/>
+          <w:szCs w:val="24"/>
+        </w:rPr>
+        <w:t xml:space="preserve">The FAC software will initially have limited functionality with no network features. </w:t>
+      </w:r>
+      <w:r>
+        <w:rPr>
+          <w:b w:val="0"/>
+          <w:sz w:val="24"/>
+          <w:szCs w:val="24"/>
+        </w:rPr>
+        <w:t xml:space="preserve">Designed </w:t>
+      </w:r>
+      <w:r>
+        <w:rPr>
+          <w:b w:val="0"/>
+          <w:sz w:val="24"/>
+          <w:szCs w:val="24"/>
+        </w:rPr>
+        <w:t xml:space="preserve">for desktop and mobile computers where </w:t>
+      </w:r>
+      <w:r>
+        <w:rPr>
+          <w:b w:val="0"/>
+          <w:sz w:val="24"/>
+          <w:szCs w:val="24"/>
+        </w:rPr>
+        <w:t xml:space="preserve">hardware </w:t>
+      </w:r>
+      <w:r>
+        <w:rPr>
+          <w:b w:val="0"/>
+          <w:sz w:val="24"/>
+          <w:szCs w:val="24"/>
+        </w:rPr>
+        <w:t xml:space="preserve">constraints </w:t>
+      </w:r>
+      <w:r>
+        <w:rPr>
+          <w:b w:val="0"/>
+          <w:sz w:val="24"/>
+          <w:szCs w:val="24"/>
+        </w:rPr>
+        <w:t>are limited due to modern machines generally having</w:t>
+      </w:r>
+      <w:r>
+        <w:rPr>
+          <w:b w:val="0"/>
+          <w:sz w:val="24"/>
+          <w:szCs w:val="24"/>
+        </w:rPr>
+        <w:t xml:space="preserve"> sufficient enough CPU, RAM, and GPU to run a </w:t>
+      </w:r>
+      <w:r>
+        <w:rPr>
+          <w:b w:val="0"/>
+          <w:sz w:val="24"/>
+          <w:szCs w:val="24"/>
+        </w:rPr>
+        <w:t>basic 2-dimensional graphics. As</w:t>
+      </w:r>
+      <w:r>
+        <w:rPr>
+          <w:b w:val="0"/>
+          <w:sz w:val="24"/>
+          <w:szCs w:val="24"/>
+        </w:rPr>
+        <w:t xml:space="preserve"> such the need for optimal performance is of little concern. However, when FAC is adapted into a web application the need for optimization will be revisited at a later</w:t>
+      </w:r>
+      <w:r>
+        <w:rPr>
+          <w:b w:val="0"/>
+          <w:sz w:val="24"/>
+          <w:szCs w:val="24"/>
+        </w:rPr>
+        <w:t xml:space="preserve"> date as it has a greater effect</w:t>
+      </w:r>
+      <w:r>
+        <w:rPr>
+          <w:b w:val="0"/>
+          <w:sz w:val="24"/>
+          <w:szCs w:val="24"/>
+        </w:rPr>
+        <w:t xml:space="preserve"> on mobi</w:t>
+      </w:r>
+      <w:r>
+        <w:rPr>
+          <w:b w:val="0"/>
+          <w:sz w:val="24"/>
+          <w:szCs w:val="24"/>
+        </w:rPr>
+        <w:t>e devices.</w:t>
       </w:r>
     </w:p>
     <w:p>
@@ -20169,20 +20245,84 @@
     </w:p>
     <w:p>
       <w:pPr>
-        <w:pStyle w:val="template"/>
-      </w:pPr>
-      <w:r>
-        <w:t>&lt;Specify those requirements that are concerned with possible loss, damage, or harm that could result from the use of the product. Define any safeguards or actions that must be taken, as well as actions that must be prevented. Refer to any external policies or regulations that state safety issues that affect the product’s design or use. Define any safety certifications that must be satisfied.&gt;</w:t>
-      </w:r>
-    </w:p>
-    <w:p>
-      <w:pPr>
         <w:pStyle w:val="Heading2"/>
+        <w:numPr>
+          <w:ilvl w:val="0"/>
+          <w:numId w:val="0"/>
+        </w:numPr>
+        <w:spacing w:before="0" w:after="0" w:line="360" w:lineRule="auto"/>
+        <w:rPr>
+          <w:b w:val="0"/>
+          <w:sz w:val="24"/>
+          <w:szCs w:val="24"/>
+        </w:rPr>
       </w:pPr>
       <w:bookmarkStart w:id="56" w:name="_Toc439994692"/>
       <w:bookmarkStart w:id="57" w:name="_Toc441230997"/>
       <w:r>
-        <w:lastRenderedPageBreak/>
+        <w:rPr>
+          <w:rFonts w:ascii="Arial" w:hAnsi="Arial"/>
+          <w:b w:val="0"/>
+          <w:i/>
+          <w:sz w:val="22"/>
+        </w:rPr>
+        <w:t>The FAC software is a real-time application; however, it is not a critical or life dependent real-time application therefore there are limited to no safety requirements. There are no external governing bodies or regulations that apply to this software.</w:t>
+      </w:r>
+      <w:r>
+        <w:rPr>
+          <w:rFonts w:ascii="Arial" w:hAnsi="Arial"/>
+          <w:b w:val="0"/>
+          <w:i/>
+          <w:sz w:val="22"/>
+        </w:rPr>
+        <w:t xml:space="preserve"> </w:t>
+      </w:r>
+      <w:r>
+        <w:rPr>
+          <w:b w:val="0"/>
+          <w:sz w:val="24"/>
+          <w:szCs w:val="24"/>
+        </w:rPr>
+        <w:t xml:space="preserve">The FAC software is a </w:t>
+      </w:r>
+      <w:r>
+        <w:rPr>
+          <w:b w:val="0"/>
+          <w:sz w:val="24"/>
+          <w:szCs w:val="24"/>
+        </w:rPr>
+        <w:t>real-time</w:t>
+      </w:r>
+      <w:r>
+        <w:rPr>
+          <w:b w:val="0"/>
+          <w:sz w:val="24"/>
+          <w:szCs w:val="24"/>
+        </w:rPr>
+        <w:t xml:space="preserve"> application</w:t>
+      </w:r>
+      <w:r>
+        <w:rPr>
+          <w:b w:val="0"/>
+          <w:sz w:val="24"/>
+          <w:szCs w:val="24"/>
+        </w:rPr>
+        <w:t>; however, it is not a critical or life dependent real-time application therefore there are limited to no safety requirements.</w:t>
+      </w:r>
+      <w:r>
+        <w:rPr>
+          <w:b w:val="0"/>
+          <w:sz w:val="24"/>
+          <w:szCs w:val="24"/>
+        </w:rPr>
+        <w:t xml:space="preserve"> There are no external governing bodies or regulations that apply to this software.</w:t>
+      </w:r>
+    </w:p>
+    <w:p>
+      <w:pPr>
+        <w:pStyle w:val="Heading2"/>
+      </w:pPr>
+      <w:r>
         <w:t>Security Requirements</w:t>
       </w:r>
       <w:bookmarkEnd w:id="56"/>
@@ -20223,6 +20363,7 @@
       <w:bookmarkStart w:id="60" w:name="_Toc439994694"/>
       <w:bookmarkStart w:id="61" w:name="_Toc441230999"/>
       <w:r>
+        <w:lastRenderedPageBreak/>
         <w:t>Business Rules</w:t>
       </w:r>
       <w:bookmarkEnd w:id="60"/>
@@ -20585,7 +20726,6 @@
                 <w:sz w:val="24"/>
                 <w:szCs w:val="24"/>
               </w:rPr>
-              <w:lastRenderedPageBreak/>
               <w:t>Player</w:t>
             </w:r>
           </w:p>
@@ -21497,6 +21637,7 @@
                 <w:sz w:val="24"/>
                 <w:szCs w:val="24"/>
               </w:rPr>
+              <w:lastRenderedPageBreak/>
               <w:t>GE</w:t>
             </w:r>
           </w:p>
@@ -22683,7 +22824,6 @@
       <w:bookmarkStart w:id="66" w:name="_Toc439994697"/>
       <w:bookmarkStart w:id="67" w:name="_Toc441231002"/>
       <w:r>
-        <w:lastRenderedPageBreak/>
         <w:t>Appendix B: Analysis Models</w:t>
       </w:r>
       <w:bookmarkEnd w:id="66"/>
@@ -24323,7 +24463,6 @@
   <w:style w:type="character" w:default="1" w:styleId="DefaultParagraphFont">
     <w:name w:val="Default Paragraph Font"/>
     <w:uiPriority w:val="1"/>
-    <w:semiHidden/>
     <w:unhideWhenUsed/>
   </w:style>
   <w:style w:type="table" w:default="1" w:styleId="TableNormal">
@@ -25010,7 +25149,7 @@
 </file>
 
 <file path=customXml/itemProps1.xml><?xml version="1.0" encoding="utf-8"?>
-<ds:datastoreItem xmlns:ds="http://schemas.openxmlformats.org/officeDocument/2006/customXml" ds:itemID="{5CC17317-9278-A349-B299-75BF1C734D86}">
+<ds:datastoreItem xmlns:ds="http://schemas.openxmlformats.org/officeDocument/2006/customXml" ds:itemID="{58F5A692-3D41-0D41-A425-0D2EDEBCFD31}">
   <ds:schemaRefs>
     <ds:schemaRef ds:uri="http://schemas.openxmlformats.org/officeDocument/2006/bibliography"/>
   </ds:schemaRefs>

</xml_diff>

<commit_message>
Completion of Section 1. Progress Section 2.
</commit_message>
<xml_diff>
--- a/srs_project1_ferret_army.docx
+++ b/srs_project1_ferret_army.docx
@@ -74,8 +74,6 @@
         </w:rPr>
         <w:t>2.5</w:t>
       </w:r>
-      <w:bookmarkStart w:id="0" w:name="_GoBack"/>
-      <w:bookmarkEnd w:id="0"/>
       <w:r>
         <w:rPr>
           <w:rFonts w:ascii="Times New Roman" w:hAnsi="Times New Roman"/>
@@ -155,22 +153,22 @@
         <w:pStyle w:val="TOCEntry"/>
         <w:spacing w:after="120"/>
       </w:pPr>
-      <w:bookmarkStart w:id="1" w:name="_Toc344877432"/>
-      <w:bookmarkStart w:id="2" w:name="_Toc344879822"/>
-      <w:bookmarkStart w:id="3" w:name="_Toc346508722"/>
-      <w:bookmarkStart w:id="4" w:name="_Toc346508952"/>
-      <w:bookmarkStart w:id="5" w:name="_Toc346509227"/>
-      <w:bookmarkStart w:id="6" w:name="_Toc441230970"/>
+      <w:bookmarkStart w:id="0" w:name="_Toc344877432"/>
+      <w:bookmarkStart w:id="1" w:name="_Toc344879822"/>
+      <w:bookmarkStart w:id="2" w:name="_Toc346508722"/>
+      <w:bookmarkStart w:id="3" w:name="_Toc346508952"/>
+      <w:bookmarkStart w:id="4" w:name="_Toc346509227"/>
+      <w:bookmarkStart w:id="5" w:name="_Toc441230970"/>
+      <w:bookmarkEnd w:id="0"/>
       <w:bookmarkEnd w:id="1"/>
       <w:bookmarkEnd w:id="2"/>
       <w:bookmarkEnd w:id="3"/>
       <w:bookmarkEnd w:id="4"/>
-      <w:bookmarkEnd w:id="5"/>
       <w:r>
         <w:lastRenderedPageBreak/>
         <w:t>Table of Contents</w:t>
       </w:r>
-      <w:bookmarkEnd w:id="6"/>
+      <w:bookmarkEnd w:id="5"/>
     </w:p>
     <w:p>
       <w:pPr>
@@ -3584,11 +3582,11 @@
         <w:lastRenderedPageBreak/>
         <w:fldChar w:fldCharType="end"/>
       </w:r>
-      <w:bookmarkStart w:id="7" w:name="_Toc441230971"/>
+      <w:bookmarkStart w:id="6" w:name="_Toc441230971"/>
       <w:r>
         <w:t>Revision History</w:t>
       </w:r>
-      <w:bookmarkEnd w:id="7"/>
+      <w:bookmarkEnd w:id="6"/>
     </w:p>
     <w:tbl>
       <w:tblPr>
@@ -5759,61 +5757,61 @@
         <w:pStyle w:val="Heading1"/>
         <w:spacing w:before="0" w:after="280"/>
       </w:pPr>
-      <w:bookmarkStart w:id="8" w:name="_Toc439994665"/>
-      <w:bookmarkStart w:id="9" w:name="_Toc441230972"/>
+      <w:bookmarkStart w:id="7" w:name="_Toc439994665"/>
+      <w:bookmarkStart w:id="8" w:name="_Toc441230972"/>
       <w:r>
         <w:lastRenderedPageBreak/>
         <w:t>Introduction</w:t>
       </w:r>
+      <w:bookmarkEnd w:id="7"/>
       <w:bookmarkEnd w:id="8"/>
+    </w:p>
+    <w:p>
+      <w:pPr>
+        <w:pStyle w:val="Heading2"/>
+      </w:pPr>
+      <w:bookmarkStart w:id="9" w:name="_Toc439994667"/>
+      <w:bookmarkStart w:id="10" w:name="_Toc441230973"/>
+      <w:r>
+        <w:t>Purpose</w:t>
+      </w:r>
       <w:bookmarkEnd w:id="9"/>
+      <w:bookmarkEnd w:id="10"/>
+      <w:r>
+        <w:t xml:space="preserve"> </w:t>
+      </w:r>
+    </w:p>
+    <w:p>
+      <w:pPr>
+        <w:pStyle w:val="template"/>
+        <w:rPr>
+          <w:rFonts w:ascii="Times New Roman" w:hAnsi="Times New Roman"/>
+          <w:i w:val="0"/>
+          <w:sz w:val="24"/>
+          <w:szCs w:val="24"/>
+        </w:rPr>
+      </w:pPr>
+      <w:r>
+        <w:rPr>
+          <w:rFonts w:ascii="Times New Roman" w:hAnsi="Times New Roman"/>
+          <w:i w:val="0"/>
+          <w:sz w:val="24"/>
+          <w:szCs w:val="24"/>
+        </w:rPr>
+        <w:t>The purpose of this document is to provide a detailed description of the requirements for the "Ferret Army Chess (FAC)" software. It will illustrate the purpose and declaration for the development of the FAC software. It also details the system constraints, interface, and expected interaction between the user(s) and the system.</w:t>
+      </w:r>
     </w:p>
     <w:p>
       <w:pPr>
         <w:pStyle w:val="Heading2"/>
       </w:pPr>
-      <w:bookmarkStart w:id="10" w:name="_Toc439994667"/>
-      <w:bookmarkStart w:id="11" w:name="_Toc441230973"/>
-      <w:r>
-        <w:t>Purpose</w:t>
-      </w:r>
-      <w:bookmarkEnd w:id="10"/>
+      <w:bookmarkStart w:id="11" w:name="_Toc439994668"/>
+      <w:bookmarkStart w:id="12" w:name="_Toc441230974"/>
+      <w:r>
+        <w:t>Document Conventions</w:t>
+      </w:r>
       <w:bookmarkEnd w:id="11"/>
-      <w:r>
-        <w:t xml:space="preserve"> </w:t>
-      </w:r>
-    </w:p>
-    <w:p>
-      <w:pPr>
-        <w:pStyle w:val="template"/>
-        <w:rPr>
-          <w:rFonts w:ascii="Times New Roman" w:hAnsi="Times New Roman"/>
-          <w:i w:val="0"/>
-          <w:sz w:val="24"/>
-          <w:szCs w:val="24"/>
-        </w:rPr>
-      </w:pPr>
-      <w:r>
-        <w:rPr>
-          <w:rFonts w:ascii="Times New Roman" w:hAnsi="Times New Roman"/>
-          <w:i w:val="0"/>
-          <w:sz w:val="24"/>
-          <w:szCs w:val="24"/>
-        </w:rPr>
-        <w:t>The purpose of this document is to provide a detailed description of the requirements for the "Ferret Army Chess (FAC)" software. It will illustrate the purpose and declaration for the development of the FAC software. It also details the system constraints, interface, and expected interaction between the user(s) and the system.</w:t>
-      </w:r>
-    </w:p>
-    <w:p>
-      <w:pPr>
-        <w:pStyle w:val="Heading2"/>
-      </w:pPr>
-      <w:bookmarkStart w:id="12" w:name="_Toc439994668"/>
-      <w:bookmarkStart w:id="13" w:name="_Toc441230974"/>
-      <w:r>
-        <w:t>Document Conventions</w:t>
-      </w:r>
       <w:bookmarkEnd w:id="12"/>
-      <w:bookmarkEnd w:id="13"/>
     </w:p>
     <w:p>
       <w:pPr>
@@ -5829,8 +5827,8 @@
           <w:szCs w:val="24"/>
         </w:rPr>
       </w:pPr>
-      <w:bookmarkStart w:id="14" w:name="_Toc439994669"/>
-      <w:bookmarkStart w:id="15" w:name="_Toc441230975"/>
+      <w:bookmarkStart w:id="13" w:name="_Toc439994669"/>
+      <w:bookmarkStart w:id="14" w:name="_Toc441230975"/>
       <w:r>
         <w:rPr>
           <w:b w:val="0"/>
@@ -5992,8 +5990,8 @@
         <w:t>with 1.5 points separation between lines.</w:t>
       </w:r>
     </w:p>
+    <w:bookmarkEnd w:id="13"/>
     <w:bookmarkEnd w:id="14"/>
-    <w:bookmarkEnd w:id="15"/>
     <w:p>
       <w:pPr>
         <w:pStyle w:val="Heading2"/>
@@ -8119,7 +8117,16 @@
                 <w:sz w:val="24"/>
                 <w:szCs w:val="24"/>
               </w:rPr>
-              <w:t>Reinfield Value</w:t>
+              <w:t>Reinfeld</w:t>
+            </w:r>
+            <w:r>
+              <w:rPr>
+                <w:rFonts w:ascii="Times New Roman" w:hAnsi="Times New Roman"/>
+                <w:i w:val="0"/>
+                <w:sz w:val="24"/>
+                <w:szCs w:val="24"/>
+              </w:rPr>
+              <w:t xml:space="preserve"> Value</w:t>
             </w:r>
           </w:p>
         </w:tc>
@@ -8550,135 +8557,135 @@
         <w:pStyle w:val="Heading2"/>
         <w:spacing w:before="0"/>
       </w:pPr>
-      <w:bookmarkStart w:id="16" w:name="_Toc439994670"/>
-      <w:bookmarkStart w:id="17" w:name="_Toc441230976"/>
+      <w:bookmarkStart w:id="15" w:name="_Toc439994670"/>
+      <w:bookmarkStart w:id="16" w:name="_Toc441230976"/>
       <w:r>
         <w:t>Product Scope</w:t>
       </w:r>
+      <w:bookmarkEnd w:id="15"/>
       <w:bookmarkEnd w:id="16"/>
+    </w:p>
+    <w:p>
+      <w:r>
+        <w:t>The "Ferret Army Chess (FAC)" software is Ferret Army's take on the classic turn-based game of chess founded in northern India around 6th century AD. It will feature traditional chess moves between the user(s) and</w:t>
+      </w:r>
+      <w:r>
+        <w:t>/or</w:t>
+      </w:r>
+      <w:r>
+        <w:t xml:space="preserve"> the games </w:t>
+      </w:r>
+      <w:r>
+        <w:t>artificial intelligence engine</w:t>
+      </w:r>
+      <w:r>
+        <w:t xml:space="preserve">.   </w:t>
+      </w:r>
+    </w:p>
+    <w:p/>
+    <w:p>
+      <w:r>
+        <w:t>The FAC software will initially only support local gameplay on desktop/mobile computers with the eventual goal of transitioning it into a web-based application to support online gamepl</w:t>
+      </w:r>
+      <w:r>
+        <w:t>ay and platform independence.</w:t>
+      </w:r>
+    </w:p>
+    <w:p/>
+    <w:p>
+      <w:r>
+        <w:t>Prior to gameplay</w:t>
+      </w:r>
+      <w:r>
+        <w:t>, the software shall feature</w:t>
+      </w:r>
+      <w:r>
+        <w:t xml:space="preserve"> an option for</w:t>
+      </w:r>
+      <w:r>
+        <w:t xml:space="preserve"> the player to initiate either</w:t>
+      </w:r>
+      <w:r>
+        <w:t xml:space="preserve"> local </w:t>
+      </w:r>
+      <w:r>
+        <w:rPr>
+          <w:i/>
+        </w:rPr>
+        <w:t>user vs. user</w:t>
+      </w:r>
+      <w:r>
+        <w:t xml:space="preserve">, </w:t>
+      </w:r>
+      <w:r>
+        <w:rPr>
+          <w:i/>
+        </w:rPr>
+        <w:t>user vs. computer</w:t>
+      </w:r>
+      <w:r>
+        <w:t xml:space="preserve">, </w:t>
+      </w:r>
+      <w:r>
+        <w:t>or</w:t>
+      </w:r>
+      <w:r>
+        <w:t xml:space="preserve"> </w:t>
+      </w:r>
+      <w:r>
+        <w:rPr>
+          <w:i/>
+        </w:rPr>
+        <w:t>computer vs. computer</w:t>
+      </w:r>
+      <w:r>
+        <w:t xml:space="preserve"> gameplay</w:t>
+      </w:r>
+      <w:r>
+        <w:t>.</w:t>
+      </w:r>
+      <w:r>
+        <w:t xml:space="preserve"> </w:t>
+      </w:r>
+    </w:p>
+    <w:p/>
+    <w:p>
+      <w:r>
+        <w:t xml:space="preserve">Furthermore, the FAC software </w:t>
+      </w:r>
+      <w:r>
+        <w:t xml:space="preserve">shall assign </w:t>
+      </w:r>
+      <w:r>
+        <w:t xml:space="preserve">the </w:t>
+      </w:r>
+      <w:r>
+        <w:rPr>
+          <w:i/>
+        </w:rPr>
+        <w:t>Reinfeld Values</w:t>
+      </w:r>
+      <w:r>
+        <w:rPr>
+          <w:i/>
+        </w:rPr>
+        <w:t xml:space="preserve"> </w:t>
+      </w:r>
+      <w:r>
+        <w:t xml:space="preserve">for pieces captured during gameplay to resolve possible stalemates scenarios. </w:t>
+      </w:r>
+    </w:p>
+    <w:p>
+      <w:pPr>
+        <w:pStyle w:val="Heading2"/>
+      </w:pPr>
+      <w:bookmarkStart w:id="17" w:name="_Toc439994672"/>
+      <w:bookmarkStart w:id="18" w:name="_Toc441230977"/>
+      <w:r>
+        <w:t>Reference</w:t>
+      </w:r>
       <w:bookmarkEnd w:id="17"/>
-    </w:p>
-    <w:p>
-      <w:r>
-        <w:t>The "Ferret Army Chess (FAC)" software is Ferret Army's take on the classic turn-based game of chess founded in northern India around 6th century AD. It will feature traditional chess moves between the user(s) and</w:t>
-      </w:r>
-      <w:r>
-        <w:t>/or</w:t>
-      </w:r>
-      <w:r>
-        <w:t xml:space="preserve"> the games </w:t>
-      </w:r>
-      <w:r>
-        <w:t>artificial intelligence engine</w:t>
-      </w:r>
-      <w:r>
-        <w:t xml:space="preserve">.   </w:t>
-      </w:r>
-    </w:p>
-    <w:p/>
-    <w:p>
-      <w:r>
-        <w:t>The FAC software will initially only support local gameplay on desktop/mobile computers with the eventual goal of transitioning it into a web-based application to support online gamepl</w:t>
-      </w:r>
-      <w:r>
-        <w:t>ay and platform independence.</w:t>
-      </w:r>
-    </w:p>
-    <w:p/>
-    <w:p>
-      <w:r>
-        <w:t>Prior to gameplay</w:t>
-      </w:r>
-      <w:r>
-        <w:t>, the software shall feature</w:t>
-      </w:r>
-      <w:r>
-        <w:t xml:space="preserve"> an option for</w:t>
-      </w:r>
-      <w:r>
-        <w:t xml:space="preserve"> the player to initiate either</w:t>
-      </w:r>
-      <w:r>
-        <w:t xml:space="preserve"> local </w:t>
-      </w:r>
-      <w:r>
-        <w:rPr>
-          <w:i/>
-        </w:rPr>
-        <w:t>user vs. user</w:t>
-      </w:r>
-      <w:r>
-        <w:t xml:space="preserve">, </w:t>
-      </w:r>
-      <w:r>
-        <w:rPr>
-          <w:i/>
-        </w:rPr>
-        <w:t>user vs. computer</w:t>
-      </w:r>
-      <w:r>
-        <w:t xml:space="preserve">, </w:t>
-      </w:r>
-      <w:r>
-        <w:t>or</w:t>
-      </w:r>
-      <w:r>
-        <w:t xml:space="preserve"> </w:t>
-      </w:r>
-      <w:r>
-        <w:rPr>
-          <w:i/>
-        </w:rPr>
-        <w:t>computer vs. computer</w:t>
-      </w:r>
-      <w:r>
-        <w:t xml:space="preserve"> gameplay</w:t>
-      </w:r>
-      <w:r>
-        <w:t>.</w:t>
-      </w:r>
-      <w:r>
-        <w:t xml:space="preserve"> </w:t>
-      </w:r>
-    </w:p>
-    <w:p/>
-    <w:p>
-      <w:r>
-        <w:t xml:space="preserve">Furthermore, the FAC software </w:t>
-      </w:r>
-      <w:r>
-        <w:t xml:space="preserve">shall assign </w:t>
-      </w:r>
-      <w:r>
-        <w:t xml:space="preserve">the </w:t>
-      </w:r>
-      <w:r>
-        <w:rPr>
-          <w:i/>
-        </w:rPr>
-        <w:t>Reinfeld Values</w:t>
-      </w:r>
-      <w:r>
-        <w:rPr>
-          <w:i/>
-        </w:rPr>
-        <w:t xml:space="preserve"> </w:t>
-      </w:r>
-      <w:r>
-        <w:t xml:space="preserve">for pieces captured during gameplay to resolve possible stalemates scenarios. </w:t>
-      </w:r>
-    </w:p>
-    <w:p>
-      <w:pPr>
-        <w:pStyle w:val="Heading2"/>
-      </w:pPr>
-      <w:bookmarkStart w:id="18" w:name="_Toc439994672"/>
-      <w:bookmarkStart w:id="19" w:name="_Toc441230977"/>
-      <w:r>
-        <w:t>Reference</w:t>
-      </w:r>
       <w:bookmarkEnd w:id="18"/>
-      <w:bookmarkEnd w:id="19"/>
       <w:r>
         <w:t>s</w:t>
       </w:r>
@@ -8775,21 +8782,21 @@
       <w:pPr>
         <w:pStyle w:val="Heading1"/>
       </w:pPr>
-      <w:bookmarkStart w:id="20" w:name="_Toc439994673"/>
-      <w:bookmarkStart w:id="21" w:name="_Toc441230978"/>
+      <w:bookmarkStart w:id="19" w:name="_Toc439994673"/>
+      <w:bookmarkStart w:id="20" w:name="_Toc441230978"/>
       <w:r>
         <w:lastRenderedPageBreak/>
         <w:t>Overall Description</w:t>
       </w:r>
+      <w:bookmarkEnd w:id="19"/>
       <w:bookmarkEnd w:id="20"/>
-      <w:bookmarkEnd w:id="21"/>
-    </w:p>
-    <w:bookmarkStart w:id="22" w:name="_Toc439994674"/>
-    <w:bookmarkStart w:id="23" w:name="_Toc441230979"/>
+    </w:p>
     <w:p>
       <w:pPr>
         <w:pStyle w:val="Heading2"/>
       </w:pPr>
+      <w:bookmarkStart w:id="21" w:name="_Toc439994674"/>
+      <w:bookmarkStart w:id="22" w:name="_Toc441230979"/>
       <w:r>
         <w:rPr>
           <w:noProof/>
@@ -8981,196 +8988,196 @@
       <w:r>
         <w:t>Product Perspective</w:t>
       </w:r>
+      <w:bookmarkEnd w:id="21"/>
       <w:bookmarkEnd w:id="22"/>
+    </w:p>
+    <w:p>
+      <w:r>
+        <w:t xml:space="preserve">The FAC software will be a new self-contained application comprised of three primary components the </w:t>
+      </w:r>
+      <w:r>
+        <w:rPr>
+          <w:i/>
+        </w:rPr>
+        <w:t>user interface</w:t>
+      </w:r>
+      <w:r>
+        <w:t xml:space="preserve"> (UI), </w:t>
+      </w:r>
+      <w:r>
+        <w:rPr>
+          <w:i/>
+        </w:rPr>
+        <w:t>game engine</w:t>
+      </w:r>
+      <w:r>
+        <w:t xml:space="preserve"> (GE), and </w:t>
+      </w:r>
+      <w:r>
+        <w:rPr>
+          <w:i/>
+        </w:rPr>
+        <w:t>artificial intelligence engine</w:t>
+      </w:r>
+      <w:r>
+        <w:t xml:space="preserve"> (AIE). Of these, the UI is comprised of two sub-components the </w:t>
+      </w:r>
+      <w:r>
+        <w:rPr>
+          <w:i/>
+        </w:rPr>
+        <w:t>game board</w:t>
+      </w:r>
+      <w:r>
+        <w:t xml:space="preserve"> (GB), and </w:t>
+      </w:r>
+      <w:r>
+        <w:t>thirty-</w:t>
+      </w:r>
+      <w:r>
+        <w:t>two</w:t>
+      </w:r>
+      <w:r>
+        <w:t xml:space="preserve"> </w:t>
+      </w:r>
+      <w:r>
+        <w:rPr>
+          <w:i/>
+        </w:rPr>
+        <w:t>game pieces</w:t>
+      </w:r>
+      <w:r>
+        <w:t xml:space="preserve"> (GP)</w:t>
+      </w:r>
+      <w:r>
+        <w:t>,</w:t>
+      </w:r>
+      <w:r>
+        <w:t xml:space="preserve"> which player</w:t>
+      </w:r>
+      <w:r>
+        <w:t>(s)</w:t>
+      </w:r>
+      <w:r>
+        <w:t xml:space="preserve"> use</w:t>
+      </w:r>
+      <w:r>
+        <w:t xml:space="preserve"> during the course of a game. The general relationship between each major component and sub-components can be seen in figure 1.</w:t>
+      </w:r>
+      <w:bookmarkStart w:id="23" w:name="_Toc439994675"/>
+      <w:bookmarkStart w:id="24" w:name="_Toc441230980"/>
+    </w:p>
+    <w:p/>
+    <w:p>
+      <w:r>
+        <w:t xml:space="preserve">In the process of a user </w:t>
+      </w:r>
+      <w:r>
+        <w:t xml:space="preserve">interacting with </w:t>
+      </w:r>
+      <w:r>
+        <w:t xml:space="preserve">the FAC software, </w:t>
+      </w:r>
+      <w:r>
+        <w:t xml:space="preserve">a </w:t>
+      </w:r>
+      <w:r>
+        <w:t xml:space="preserve">constant interfacing between the UI, GE, and </w:t>
+      </w:r>
+      <w:r>
+        <w:t>AIE</w:t>
+      </w:r>
+      <w:r>
+        <w:t xml:space="preserve"> occurs</w:t>
+      </w:r>
+      <w:r>
+        <w:t xml:space="preserve">. When a user interacts with the GB this interaction is handled by the GE, which depending on the </w:t>
+      </w:r>
+      <w:r>
+        <w:rPr>
+          <w:i/>
+        </w:rPr>
+        <w:t>game mode</w:t>
+      </w:r>
+      <w:r>
+        <w:t xml:space="preserve"> </w:t>
+      </w:r>
+      <w:r>
+        <w:t xml:space="preserve">may make calls to the </w:t>
+      </w:r>
+      <w:r>
+        <w:t>AIE</w:t>
+      </w:r>
+      <w:r>
+        <w:t xml:space="preserve"> for a randomized move representing the </w:t>
+      </w:r>
+      <w:r>
+        <w:rPr>
+          <w:i/>
+        </w:rPr>
+        <w:t>game move</w:t>
+      </w:r>
+      <w:r>
+        <w:t xml:space="preserve"> (GM) of the </w:t>
+      </w:r>
+      <w:r>
+        <w:rPr>
+          <w:i/>
+        </w:rPr>
+        <w:t>c</w:t>
+      </w:r>
+      <w:r>
+        <w:rPr>
+          <w:i/>
+        </w:rPr>
+        <w:t>omputer</w:t>
+      </w:r>
+      <w:r>
+        <w:t xml:space="preserve">. In the event of a </w:t>
+      </w:r>
+      <w:r>
+        <w:rPr>
+          <w:i/>
+        </w:rPr>
+        <w:t>user. vs. user</w:t>
+      </w:r>
+      <w:r>
+        <w:t xml:space="preserve"> game the GE will initiate no calls to the </w:t>
+      </w:r>
+      <w:r>
+        <w:t>AIE</w:t>
+      </w:r>
+      <w:r>
+        <w:t>.</w:t>
+      </w:r>
+    </w:p>
+    <w:p/>
+    <w:p>
+      <w:r>
+        <w:t xml:space="preserve">Since the FAC software is initially going to be designed for desktop/mobile platforms there will be </w:t>
+      </w:r>
+      <w:r>
+        <w:t>no strong emphasis</w:t>
+      </w:r>
+      <w:r>
+        <w:t xml:space="preserve"> on restraining resources; however, when FAC is adapted into a web-based application a series of optimizations will be applied to constrain resources</w:t>
+      </w:r>
+      <w:r>
+        <w:t xml:space="preserve"> according to hardware requirements </w:t>
+      </w:r>
+      <w:r>
+        <w:t>of the web-server.</w:t>
+      </w:r>
+    </w:p>
+    <w:p>
+      <w:pPr>
+        <w:pStyle w:val="Heading2"/>
+      </w:pPr>
+      <w:r>
+        <w:t>Product Functions</w:t>
+      </w:r>
       <w:bookmarkEnd w:id="23"/>
-    </w:p>
-    <w:p>
-      <w:r>
-        <w:t xml:space="preserve">The FAC software will be a new self-contained application comprised of three primary components the </w:t>
-      </w:r>
-      <w:r>
-        <w:rPr>
-          <w:i/>
-        </w:rPr>
-        <w:t>user interface</w:t>
-      </w:r>
-      <w:r>
-        <w:t xml:space="preserve"> (UI), </w:t>
-      </w:r>
-      <w:r>
-        <w:rPr>
-          <w:i/>
-        </w:rPr>
-        <w:t>game engine</w:t>
-      </w:r>
-      <w:r>
-        <w:t xml:space="preserve"> (GE), and </w:t>
-      </w:r>
-      <w:r>
-        <w:rPr>
-          <w:i/>
-        </w:rPr>
-        <w:t>artificial intelligence engine</w:t>
-      </w:r>
-      <w:r>
-        <w:t xml:space="preserve"> (AIE). Of these, the UI is comprised of two sub-components the </w:t>
-      </w:r>
-      <w:r>
-        <w:rPr>
-          <w:i/>
-        </w:rPr>
-        <w:t>game board</w:t>
-      </w:r>
-      <w:r>
-        <w:t xml:space="preserve"> (GB), and </w:t>
-      </w:r>
-      <w:r>
-        <w:t>thirty-</w:t>
-      </w:r>
-      <w:r>
-        <w:t>two</w:t>
-      </w:r>
-      <w:r>
-        <w:t xml:space="preserve"> </w:t>
-      </w:r>
-      <w:r>
-        <w:rPr>
-          <w:i/>
-        </w:rPr>
-        <w:t>game pieces</w:t>
-      </w:r>
-      <w:r>
-        <w:t xml:space="preserve"> (GP)</w:t>
-      </w:r>
-      <w:r>
-        <w:t>,</w:t>
-      </w:r>
-      <w:r>
-        <w:t xml:space="preserve"> which player</w:t>
-      </w:r>
-      <w:r>
-        <w:t>(s)</w:t>
-      </w:r>
-      <w:r>
-        <w:t xml:space="preserve"> use</w:t>
-      </w:r>
-      <w:r>
-        <w:t xml:space="preserve"> during the course of a game. The general relationship between each major component and sub-components can be seen in figure 1.</w:t>
-      </w:r>
-      <w:bookmarkStart w:id="24" w:name="_Toc439994675"/>
-      <w:bookmarkStart w:id="25" w:name="_Toc441230980"/>
-    </w:p>
-    <w:p/>
-    <w:p>
-      <w:r>
-        <w:t xml:space="preserve">In the process of a user </w:t>
-      </w:r>
-      <w:r>
-        <w:t xml:space="preserve">interacting with </w:t>
-      </w:r>
-      <w:r>
-        <w:t xml:space="preserve">the FAC software, </w:t>
-      </w:r>
-      <w:r>
-        <w:t xml:space="preserve">a </w:t>
-      </w:r>
-      <w:r>
-        <w:t xml:space="preserve">constant interfacing between the UI, GE, and </w:t>
-      </w:r>
-      <w:r>
-        <w:t>AIE</w:t>
-      </w:r>
-      <w:r>
-        <w:t xml:space="preserve"> occurs</w:t>
-      </w:r>
-      <w:r>
-        <w:t xml:space="preserve">. When a user interacts with the GB this interaction is handled by the GE, which depending on the </w:t>
-      </w:r>
-      <w:r>
-        <w:rPr>
-          <w:i/>
-        </w:rPr>
-        <w:t>game mode</w:t>
-      </w:r>
-      <w:r>
-        <w:t xml:space="preserve"> </w:t>
-      </w:r>
-      <w:r>
-        <w:t xml:space="preserve">may make calls to the </w:t>
-      </w:r>
-      <w:r>
-        <w:t>AIE</w:t>
-      </w:r>
-      <w:r>
-        <w:t xml:space="preserve"> for a randomized move representing the </w:t>
-      </w:r>
-      <w:r>
-        <w:rPr>
-          <w:i/>
-        </w:rPr>
-        <w:t>game move</w:t>
-      </w:r>
-      <w:r>
-        <w:t xml:space="preserve"> (GM) of the </w:t>
-      </w:r>
-      <w:r>
-        <w:rPr>
-          <w:i/>
-        </w:rPr>
-        <w:t>c</w:t>
-      </w:r>
-      <w:r>
-        <w:rPr>
-          <w:i/>
-        </w:rPr>
-        <w:t>omputer</w:t>
-      </w:r>
-      <w:r>
-        <w:t xml:space="preserve">. In the event of a </w:t>
-      </w:r>
-      <w:r>
-        <w:rPr>
-          <w:i/>
-        </w:rPr>
-        <w:t>user. vs. user</w:t>
-      </w:r>
-      <w:r>
-        <w:t xml:space="preserve"> game the GE will initiate no calls to the </w:t>
-      </w:r>
-      <w:r>
-        <w:t>AIE</w:t>
-      </w:r>
-      <w:r>
-        <w:t>.</w:t>
-      </w:r>
-    </w:p>
-    <w:p/>
-    <w:p>
-      <w:r>
-        <w:t xml:space="preserve">Since the FAC software is initially going to be designed for desktop/mobile platforms there will be </w:t>
-      </w:r>
-      <w:r>
-        <w:t>no strong emphasis</w:t>
-      </w:r>
-      <w:r>
-        <w:t xml:space="preserve"> on restraining resources; however, when FAC is adapted into a web-based application a series of optimizations will be applied to constrain resources</w:t>
-      </w:r>
-      <w:r>
-        <w:t xml:space="preserve"> according to hardware requirements </w:t>
-      </w:r>
-      <w:r>
-        <w:t>of the web-server.</w:t>
-      </w:r>
-    </w:p>
-    <w:p>
-      <w:pPr>
-        <w:pStyle w:val="Heading2"/>
-      </w:pPr>
-      <w:r>
-        <w:t>Product Functions</w:t>
-      </w:r>
       <w:bookmarkEnd w:id="24"/>
-      <w:bookmarkEnd w:id="25"/>
     </w:p>
     <w:p>
       <w:pPr>
@@ -9182,8 +9189,8 @@
           <w:szCs w:val="24"/>
         </w:rPr>
       </w:pPr>
-      <w:bookmarkStart w:id="26" w:name="_Toc439994676"/>
-      <w:bookmarkStart w:id="27" w:name="_Toc441230981"/>
+      <w:bookmarkStart w:id="25" w:name="_Toc439994676"/>
+      <w:bookmarkStart w:id="26" w:name="_Toc441230981"/>
       <w:r>
         <w:rPr>
           <w:rFonts w:ascii="Times New Roman" w:hAnsi="Times New Roman"/>
@@ -12669,8 +12676,8 @@
       <w:r>
         <w:t>User Classes and Characteristics</w:t>
       </w:r>
+      <w:bookmarkEnd w:id="25"/>
       <w:bookmarkEnd w:id="26"/>
-      <w:bookmarkEnd w:id="27"/>
     </w:p>
     <w:p>
       <w:r>
@@ -13147,8 +13154,8 @@
       <w:r>
         <w:t>(GE).</w:t>
       </w:r>
-      <w:bookmarkStart w:id="28" w:name="_Toc439994677"/>
-      <w:bookmarkStart w:id="29" w:name="_Toc441230982"/>
+      <w:bookmarkStart w:id="27" w:name="_Toc439994677"/>
+      <w:bookmarkStart w:id="28" w:name="_Toc441230982"/>
     </w:p>
     <w:p>
       <w:pPr>
@@ -13158,275 +13165,275 @@
       <w:r>
         <w:t>Operating Environment</w:t>
       </w:r>
+      <w:bookmarkEnd w:id="27"/>
       <w:bookmarkEnd w:id="28"/>
+    </w:p>
+    <w:p>
+      <w:r>
+        <w:t>Since the FAC software’s target platform is desktop and mobile computers the so</w:t>
+      </w:r>
+      <w:r>
+        <w:t xml:space="preserve">ftware must be able to run on </w:t>
+      </w:r>
+      <w:r>
+        <w:t xml:space="preserve">current </w:t>
+      </w:r>
+      <w:r>
+        <w:t>major operating systems, this includes</w:t>
+      </w:r>
+      <w:r>
+        <w:t xml:space="preserve"> both Microsoft </w:t>
+      </w:r>
+      <w:r>
+        <w:t xml:space="preserve">and </w:t>
+      </w:r>
+      <w:r>
+        <w:t>Apple Inc.</w:t>
+      </w:r>
+      <w:r>
+        <w:t xml:space="preserve"> operating systems.</w:t>
+      </w:r>
+    </w:p>
+    <w:p/>
+    <w:p>
+      <w:r>
+        <w:t>Being operating system independent will promote a wider player base to draw from once the software is adapted into a web-based application</w:t>
+      </w:r>
+      <w:r>
+        <w:t>. Once converted into a web-based application FAC</w:t>
+      </w:r>
+      <w:r>
+        <w:t xml:space="preserve"> will include support for mobile platforms in addition to the current support for desktop and mobile computers. </w:t>
+      </w:r>
+    </w:p>
+    <w:p/>
+    <w:p>
+      <w:r>
+        <w:t>Due the scope of this document detailing the current build of FAC and not the future web-based application no description or detail of the web implementation will be included.</w:t>
+      </w:r>
+      <w:r>
+        <w:t xml:space="preserve"> The conversion documentation will be included in another software requirement specification once development reaches the refactoring stage.</w:t>
+      </w:r>
+    </w:p>
+    <w:p>
+      <w:pPr>
+        <w:pStyle w:val="Heading2"/>
+      </w:pPr>
+      <w:bookmarkStart w:id="29" w:name="_Toc439994678"/>
+      <w:bookmarkStart w:id="30" w:name="_Toc441230983"/>
+      <w:r>
+        <w:t>Design and Implementation Constraints</w:t>
+      </w:r>
       <w:bookmarkEnd w:id="29"/>
-    </w:p>
-    <w:p>
-      <w:r>
-        <w:t>Since the FAC software’s target platform is desktop and mobile computers the so</w:t>
-      </w:r>
-      <w:r>
-        <w:t xml:space="preserve">ftware must be able to run on </w:t>
-      </w:r>
-      <w:r>
-        <w:t xml:space="preserve">current </w:t>
-      </w:r>
-      <w:r>
-        <w:t>major operating systems, this includes</w:t>
-      </w:r>
-      <w:r>
-        <w:t xml:space="preserve"> both Microsoft </w:t>
-      </w:r>
-      <w:r>
-        <w:t xml:space="preserve">and </w:t>
-      </w:r>
-      <w:r>
-        <w:t>Apple Inc.</w:t>
-      </w:r>
-      <w:r>
-        <w:t xml:space="preserve"> operating systems.</w:t>
+      <w:bookmarkEnd w:id="30"/>
+    </w:p>
+    <w:p>
+      <w:r>
+        <w:t xml:space="preserve">Due to the </w:t>
+      </w:r>
+      <w:r>
+        <w:rPr>
+          <w:i/>
+        </w:rPr>
+        <w:t>operating e</w:t>
+      </w:r>
+      <w:r>
+        <w:rPr>
+          <w:i/>
+        </w:rPr>
+        <w:t>nvironment</w:t>
+      </w:r>
+      <w:r>
+        <w:rPr>
+          <w:i/>
+        </w:rPr>
+        <w:t xml:space="preserve"> </w:t>
+      </w:r>
+      <w:r>
+        <w:t>requirement</w:t>
+      </w:r>
+      <w:r>
+        <w:t>s</w:t>
+      </w:r>
+      <w:r>
+        <w:t xml:space="preserve"> laid out in </w:t>
+      </w:r>
+      <w:r>
+        <w:rPr>
+          <w:i/>
+        </w:rPr>
+        <w:t>s</w:t>
+      </w:r>
+      <w:r>
+        <w:rPr>
+          <w:i/>
+        </w:rPr>
+        <w:t>ection 2.5</w:t>
+      </w:r>
+      <w:r>
+        <w:t xml:space="preserve"> </w:t>
+      </w:r>
+      <w:r>
+        <w:t xml:space="preserve">the FAC software </w:t>
+      </w:r>
+      <w:r>
+        <w:t xml:space="preserve">will need to be </w:t>
+      </w:r>
+      <w:r>
+        <w:t xml:space="preserve">developed </w:t>
+      </w:r>
+      <w:r>
+        <w:t xml:space="preserve">in a platform independent </w:t>
+      </w:r>
+      <w:r>
+        <w:t xml:space="preserve">programming </w:t>
+      </w:r>
+      <w:r>
+        <w:t>language</w:t>
+      </w:r>
+      <w:r>
+        <w:t xml:space="preserve"> to accommodate being operating system independent</w:t>
+      </w:r>
+      <w:r>
+        <w:t xml:space="preserve">. The </w:t>
+      </w:r>
+      <w:r>
+        <w:t>FAC software</w:t>
+      </w:r>
+      <w:r>
+        <w:t xml:space="preserve"> </w:t>
+      </w:r>
+      <w:r>
+        <w:t xml:space="preserve">shall </w:t>
+      </w:r>
+      <w:r>
+        <w:t xml:space="preserve">make use of any </w:t>
+      </w:r>
+      <w:r>
+        <w:t>program</w:t>
+      </w:r>
+      <w:r>
+        <w:t>ming</w:t>
+      </w:r>
+      <w:r>
+        <w:t xml:space="preserve"> language </w:t>
+      </w:r>
+      <w:r>
+        <w:t>libraries, API’</w:t>
+      </w:r>
+      <w:r>
+        <w:t xml:space="preserve">s, SDK’s, </w:t>
+      </w:r>
+      <w:r>
+        <w:t>or frameworks as long as the softwa</w:t>
+      </w:r>
+      <w:r>
+        <w:t xml:space="preserve">re </w:t>
+      </w:r>
+      <w:r>
+        <w:t xml:space="preserve">remains portable </w:t>
+      </w:r>
+      <w:r>
+        <w:t>with no degradation in appearance or performance</w:t>
+      </w:r>
+      <w:r>
+        <w:t>.</w:t>
+      </w:r>
+      <w:r>
+        <w:t xml:space="preserve"> </w:t>
       </w:r>
     </w:p>
     <w:p/>
     <w:p>
       <w:r>
-        <w:t>Being operating system independent will promote a wider player base to draw from once the software is adapted into a web-based application</w:t>
-      </w:r>
-      <w:r>
-        <w:t>. Once converted into a web-based application FAC</w:t>
-      </w:r>
-      <w:r>
-        <w:t xml:space="preserve"> will include support for mobile platforms in addition to the current support for desktop and mobile computers. </w:t>
-      </w:r>
-    </w:p>
-    <w:p/>
-    <w:p>
-      <w:r>
-        <w:t>Due the scope of this document detailing the current build of FAC and not the future web-based application no description or detail of the web implementation will be included.</w:t>
-      </w:r>
-      <w:r>
-        <w:t xml:space="preserve"> The conversion documentation will be included in another software requirement specification once development reaches the refactoring stage.</w:t>
+        <w:t xml:space="preserve">The efficiency of the </w:t>
+      </w:r>
+      <w:r>
+        <w:rPr>
+          <w:i/>
+        </w:rPr>
+        <w:t>artificial intelligence engine</w:t>
+      </w:r>
+      <w:r>
+        <w:rPr>
+          <w:i/>
+        </w:rPr>
+        <w:t xml:space="preserve"> </w:t>
+      </w:r>
+      <w:r>
+        <w:t>(AIE)</w:t>
+      </w:r>
+      <w:r>
+        <w:t xml:space="preserve"> </w:t>
+      </w:r>
+      <w:r>
+        <w:t>is a potential constraint hindering</w:t>
+      </w:r>
+      <w:r>
+        <w:t xml:space="preserve"> performance of the </w:t>
+      </w:r>
+      <w:r>
+        <w:rPr>
+          <w:i/>
+        </w:rPr>
+        <w:t>game engine</w:t>
+      </w:r>
+      <w:r>
+        <w:t xml:space="preserve"> (GE). The AIE is responsible for providing all </w:t>
+      </w:r>
+      <w:r>
+        <w:rPr>
+          <w:i/>
+        </w:rPr>
+        <w:t>computer</w:t>
+      </w:r>
+      <w:r>
+        <w:rPr>
+          <w:i/>
+        </w:rPr>
+        <w:t xml:space="preserve"> </w:t>
+      </w:r>
+      <w:r>
+        <w:t xml:space="preserve">moves </w:t>
+      </w:r>
+      <w:r>
+        <w:t xml:space="preserve">as requested by the GE. Therefore, the need for </w:t>
+      </w:r>
+      <w:r>
+        <w:t>clean efficient algorithms</w:t>
+      </w:r>
+      <w:r>
+        <w:t xml:space="preserve"> behind the AIE is important to overall system performance. </w:t>
       </w:r>
     </w:p>
     <w:p>
       <w:pPr>
         <w:pStyle w:val="Heading2"/>
       </w:pPr>
-      <w:bookmarkStart w:id="30" w:name="_Toc439994678"/>
-      <w:bookmarkStart w:id="31" w:name="_Toc441230983"/>
-      <w:r>
-        <w:t>Design and Implementation Constraints</w:t>
-      </w:r>
-      <w:bookmarkEnd w:id="30"/>
+      <w:bookmarkStart w:id="31" w:name="_Toc439994679"/>
+      <w:bookmarkStart w:id="32" w:name="_Toc441230984"/>
+      <w:r>
+        <w:t>User Documentation</w:t>
+      </w:r>
       <w:bookmarkEnd w:id="31"/>
-    </w:p>
-    <w:p>
-      <w:r>
-        <w:t xml:space="preserve">Due to the </w:t>
-      </w:r>
-      <w:r>
-        <w:rPr>
-          <w:i/>
-        </w:rPr>
-        <w:t>operating e</w:t>
-      </w:r>
-      <w:r>
-        <w:rPr>
-          <w:i/>
-        </w:rPr>
-        <w:t>nvironment</w:t>
-      </w:r>
-      <w:r>
-        <w:rPr>
-          <w:i/>
-        </w:rPr>
-        <w:t xml:space="preserve"> </w:t>
-      </w:r>
-      <w:r>
-        <w:t>requirement</w:t>
-      </w:r>
-      <w:r>
-        <w:t>s</w:t>
-      </w:r>
-      <w:r>
-        <w:t xml:space="preserve"> laid out in </w:t>
-      </w:r>
-      <w:r>
-        <w:rPr>
-          <w:i/>
-        </w:rPr>
-        <w:t>s</w:t>
-      </w:r>
-      <w:r>
-        <w:rPr>
-          <w:i/>
-        </w:rPr>
-        <w:t>ection 2.5</w:t>
-      </w:r>
-      <w:r>
-        <w:t xml:space="preserve"> </w:t>
-      </w:r>
-      <w:r>
-        <w:t xml:space="preserve">the FAC software </w:t>
-      </w:r>
-      <w:r>
-        <w:t xml:space="preserve">will need to be </w:t>
-      </w:r>
-      <w:r>
-        <w:t xml:space="preserve">developed </w:t>
-      </w:r>
-      <w:r>
-        <w:t xml:space="preserve">in a platform independent </w:t>
-      </w:r>
-      <w:r>
-        <w:t xml:space="preserve">programming </w:t>
-      </w:r>
-      <w:r>
-        <w:t>language</w:t>
-      </w:r>
-      <w:r>
-        <w:t xml:space="preserve"> to accommodate being operating system independent</w:t>
-      </w:r>
-      <w:r>
-        <w:t xml:space="preserve">. The </w:t>
-      </w:r>
-      <w:r>
-        <w:t>FAC software</w:t>
-      </w:r>
-      <w:r>
-        <w:t xml:space="preserve"> </w:t>
-      </w:r>
-      <w:r>
-        <w:t xml:space="preserve">shall </w:t>
-      </w:r>
-      <w:r>
-        <w:t xml:space="preserve">make use of any </w:t>
-      </w:r>
-      <w:r>
-        <w:t>program</w:t>
-      </w:r>
-      <w:r>
-        <w:t>ming</w:t>
-      </w:r>
-      <w:r>
-        <w:t xml:space="preserve"> language </w:t>
-      </w:r>
-      <w:r>
-        <w:t>libraries, API’</w:t>
-      </w:r>
-      <w:r>
-        <w:t xml:space="preserve">s, SDK’s, </w:t>
-      </w:r>
-      <w:r>
-        <w:t>or frameworks as long as the softwa</w:t>
-      </w:r>
-      <w:r>
-        <w:t xml:space="preserve">re </w:t>
-      </w:r>
-      <w:r>
-        <w:t xml:space="preserve">remains portable </w:t>
-      </w:r>
-      <w:r>
-        <w:t>with no degradation in appearance or performance</w:t>
-      </w:r>
-      <w:r>
-        <w:t>.</w:t>
-      </w:r>
-      <w:r>
-        <w:t xml:space="preserve"> </w:t>
-      </w:r>
-    </w:p>
-    <w:p/>
-    <w:p>
-      <w:r>
-        <w:t xml:space="preserve">The efficiency of the </w:t>
-      </w:r>
-      <w:r>
-        <w:rPr>
-          <w:i/>
-        </w:rPr>
-        <w:t>artificial intelligence engine</w:t>
-      </w:r>
-      <w:r>
-        <w:rPr>
-          <w:i/>
-        </w:rPr>
-        <w:t xml:space="preserve"> </w:t>
-      </w:r>
-      <w:r>
-        <w:t>(AIE)</w:t>
-      </w:r>
-      <w:r>
-        <w:t xml:space="preserve"> </w:t>
-      </w:r>
-      <w:r>
-        <w:t>is a potential constraint hindering</w:t>
-      </w:r>
-      <w:r>
-        <w:t xml:space="preserve"> performance of the </w:t>
-      </w:r>
-      <w:r>
-        <w:rPr>
-          <w:i/>
-        </w:rPr>
-        <w:t>game engine</w:t>
-      </w:r>
-      <w:r>
-        <w:t xml:space="preserve"> (GE). The AIE is responsible for providing all </w:t>
-      </w:r>
-      <w:r>
-        <w:rPr>
-          <w:i/>
-        </w:rPr>
-        <w:t>computer</w:t>
-      </w:r>
-      <w:r>
-        <w:rPr>
-          <w:i/>
-        </w:rPr>
-        <w:t xml:space="preserve"> </w:t>
-      </w:r>
-      <w:r>
-        <w:t xml:space="preserve">moves </w:t>
-      </w:r>
-      <w:r>
-        <w:t xml:space="preserve">as requested by the GE. Therefore, the need for </w:t>
-      </w:r>
-      <w:r>
-        <w:t>clean efficient algorithms</w:t>
-      </w:r>
-      <w:r>
-        <w:t xml:space="preserve"> behind the AIE is important to overall system performance. </w:t>
+      <w:bookmarkEnd w:id="32"/>
+    </w:p>
+    <w:p>
+      <w:r>
+        <w:t>Limited user support documentation will be provided with the FAC software upon delivery. However, to support refactoring, feature addition, and maintenance of FAC software by a future development team the software design document (SDD), test plan (TP), test cases and test result will be included as deliverables.</w:t>
       </w:r>
     </w:p>
     <w:p>
       <w:pPr>
         <w:pStyle w:val="Heading2"/>
       </w:pPr>
-      <w:bookmarkStart w:id="32" w:name="_Toc439994679"/>
-      <w:bookmarkStart w:id="33" w:name="_Toc441230984"/>
-      <w:r>
-        <w:t>User Documentation</w:t>
-      </w:r>
-      <w:bookmarkEnd w:id="32"/>
+      <w:bookmarkStart w:id="33" w:name="_Toc439994680"/>
+      <w:bookmarkStart w:id="34" w:name="_Toc441230985"/>
+      <w:r>
+        <w:t>Assumptions and Dependencies</w:t>
+      </w:r>
       <w:bookmarkEnd w:id="33"/>
-    </w:p>
-    <w:p>
-      <w:r>
-        <w:t>Limited user support documentation will be provided with the FAC software upon delivery. However, to support refactoring, feature addition, and maintenance of FAC software by a future development team the software design document (SDD), test plan (TP), test cases and test result will be included as deliverables.</w:t>
-      </w:r>
-    </w:p>
-    <w:p>
-      <w:pPr>
-        <w:pStyle w:val="Heading2"/>
-      </w:pPr>
-      <w:bookmarkStart w:id="34" w:name="_Toc439994680"/>
-      <w:bookmarkStart w:id="35" w:name="_Toc441230985"/>
-      <w:r>
-        <w:t>Assumptions and Dependencies</w:t>
-      </w:r>
       <w:bookmarkEnd w:id="34"/>
-      <w:bookmarkEnd w:id="35"/>
     </w:p>
     <w:p>
       <w:r>
@@ -13554,23 +13561,23 @@
       <w:pPr>
         <w:pStyle w:val="Heading1"/>
       </w:pPr>
-      <w:bookmarkStart w:id="36" w:name="_Toc439994682"/>
-      <w:bookmarkStart w:id="37" w:name="_Toc441230986"/>
+      <w:bookmarkStart w:id="35" w:name="_Toc439994682"/>
+      <w:bookmarkStart w:id="36" w:name="_Toc441230986"/>
       <w:r>
         <w:t>External Interface Requirements</w:t>
       </w:r>
+      <w:bookmarkEnd w:id="35"/>
       <w:bookmarkEnd w:id="36"/>
+    </w:p>
+    <w:p>
+      <w:pPr>
+        <w:pStyle w:val="Heading2"/>
+      </w:pPr>
+      <w:bookmarkStart w:id="37" w:name="_Toc441230987"/>
+      <w:r>
+        <w:t>User Interfaces</w:t>
+      </w:r>
       <w:bookmarkEnd w:id="37"/>
-    </w:p>
-    <w:p>
-      <w:pPr>
-        <w:pStyle w:val="Heading2"/>
-      </w:pPr>
-      <w:bookmarkStart w:id="38" w:name="_Toc441230987"/>
-      <w:r>
-        <w:t>User Interfaces</w:t>
-      </w:r>
-      <w:bookmarkEnd w:id="38"/>
     </w:p>
     <w:p>
       <w:r>
@@ -14486,13 +14493,13 @@
       <w:pPr>
         <w:pStyle w:val="Heading2"/>
       </w:pPr>
-      <w:bookmarkStart w:id="39" w:name="_Toc439994684"/>
-      <w:bookmarkStart w:id="40" w:name="_Toc441230988"/>
+      <w:bookmarkStart w:id="38" w:name="_Toc439994684"/>
+      <w:bookmarkStart w:id="39" w:name="_Toc441230988"/>
       <w:r>
         <w:t>Hardware Interfaces</w:t>
       </w:r>
+      <w:bookmarkEnd w:id="38"/>
       <w:bookmarkEnd w:id="39"/>
-      <w:bookmarkEnd w:id="40"/>
     </w:p>
     <w:p>
       <w:pPr>
@@ -14622,193 +14629,193 @@
       <w:pPr>
         <w:pStyle w:val="Heading2"/>
       </w:pPr>
-      <w:bookmarkStart w:id="41" w:name="_Toc439994685"/>
-      <w:bookmarkStart w:id="42" w:name="_Toc441230989"/>
+      <w:bookmarkStart w:id="40" w:name="_Toc439994685"/>
+      <w:bookmarkStart w:id="41" w:name="_Toc441230989"/>
       <w:r>
         <w:lastRenderedPageBreak/>
         <w:t>Software Interfaces</w:t>
       </w:r>
+      <w:bookmarkEnd w:id="40"/>
       <w:bookmarkEnd w:id="41"/>
+    </w:p>
+    <w:p>
+      <w:pPr>
+        <w:rPr>
+          <w:color w:val="C00000"/>
+        </w:rPr>
+      </w:pPr>
+      <w:r>
+        <w:t>As mentioned earlier the FAC software is a standalone application. As such the software interfaces are limited to what is created in their process of developing the FAC software. Whatever programming language chosen will undoubtedl</w:t>
+      </w:r>
+      <w:r>
+        <w:t>y have access to a tools library,</w:t>
+      </w:r>
+      <w:r>
+        <w:t xml:space="preserve"> and any frameworks chose</w:t>
+      </w:r>
+      <w:r>
+        <w:t>n</w:t>
+      </w:r>
+      <w:r>
+        <w:t xml:space="preserve"> will </w:t>
+      </w:r>
+      <w:r>
+        <w:t>have native support for</w:t>
+      </w:r>
+      <w:r>
+        <w:t xml:space="preserve"> the chosen programming language.</w:t>
+      </w:r>
+      <w:r>
+        <w:t xml:space="preserve"> </w:t>
+      </w:r>
+      <w:r>
+        <w:t xml:space="preserve">Information on the </w:t>
+      </w:r>
+      <w:r>
+        <w:rPr>
+          <w:i/>
+        </w:rPr>
+        <w:t xml:space="preserve">game board </w:t>
+      </w:r>
+      <w:r>
+        <w:t xml:space="preserve">(GB), </w:t>
+      </w:r>
+      <w:r>
+        <w:rPr>
+          <w:i/>
+        </w:rPr>
+        <w:t>game moves</w:t>
+      </w:r>
+      <w:r>
+        <w:t xml:space="preserve"> (GM), </w:t>
+      </w:r>
+      <w:r>
+        <w:rPr>
+          <w:i/>
+        </w:rPr>
+        <w:t>game</w:t>
+      </w:r>
+      <w:r>
+        <w:rPr>
+          <w:i/>
+        </w:rPr>
+        <w:t xml:space="preserve"> pieces</w:t>
+      </w:r>
+      <w:r>
+        <w:t xml:space="preserve"> (GP), </w:t>
+      </w:r>
+      <w:r>
+        <w:rPr>
+          <w:i/>
+        </w:rPr>
+        <w:t>players</w:t>
+      </w:r>
+      <w:r>
+        <w:rPr>
+          <w:i/>
+        </w:rPr>
+        <w:t xml:space="preserve">, </w:t>
+      </w:r>
+      <w:r>
+        <w:t xml:space="preserve">and </w:t>
+      </w:r>
+      <w:r>
+        <w:rPr>
+          <w:i/>
+        </w:rPr>
+        <w:t>game timer</w:t>
+      </w:r>
+      <w:r>
+        <w:t xml:space="preserve"> will be passed back and forth between the UI, GE, and AIE continually.</w:t>
+      </w:r>
+    </w:p>
+    <w:p>
+      <w:pPr>
+        <w:pStyle w:val="Heading2"/>
+      </w:pPr>
+      <w:bookmarkStart w:id="42" w:name="_Toc439994686"/>
+      <w:bookmarkStart w:id="43" w:name="_Toc441230990"/>
+      <w:r>
+        <w:t>Communications Interfaces</w:t>
+      </w:r>
       <w:bookmarkEnd w:id="42"/>
-    </w:p>
-    <w:p>
-      <w:pPr>
-        <w:rPr>
-          <w:color w:val="C00000"/>
-        </w:rPr>
-      </w:pPr>
-      <w:r>
-        <w:t>As mentioned earlier the FAC software is a standalone application. As such the software interfaces are limited to what is created in their process of developing the FAC software. Whatever programming language chosen will undoubtedl</w:t>
-      </w:r>
-      <w:r>
-        <w:t>y have access to a tools library,</w:t>
-      </w:r>
-      <w:r>
-        <w:t xml:space="preserve"> and any frameworks chose</w:t>
-      </w:r>
-      <w:r>
-        <w:t>n</w:t>
-      </w:r>
-      <w:r>
-        <w:t xml:space="preserve"> will </w:t>
-      </w:r>
-      <w:r>
-        <w:t>have native support for</w:t>
-      </w:r>
-      <w:r>
-        <w:t xml:space="preserve"> the chosen programming language.</w:t>
-      </w:r>
-      <w:r>
-        <w:t xml:space="preserve"> </w:t>
-      </w:r>
-      <w:r>
-        <w:t xml:space="preserve">Information on the </w:t>
-      </w:r>
-      <w:r>
-        <w:rPr>
-          <w:i/>
-        </w:rPr>
-        <w:t xml:space="preserve">game board </w:t>
-      </w:r>
-      <w:r>
-        <w:t xml:space="preserve">(GB), </w:t>
-      </w:r>
-      <w:r>
-        <w:rPr>
-          <w:i/>
-        </w:rPr>
-        <w:t>game moves</w:t>
-      </w:r>
-      <w:r>
-        <w:t xml:space="preserve"> (GM), </w:t>
-      </w:r>
-      <w:r>
-        <w:rPr>
-          <w:i/>
-        </w:rPr>
-        <w:t>game</w:t>
-      </w:r>
-      <w:r>
-        <w:rPr>
-          <w:i/>
-        </w:rPr>
-        <w:t xml:space="preserve"> pieces</w:t>
-      </w:r>
-      <w:r>
-        <w:t xml:space="preserve"> (GP), </w:t>
-      </w:r>
-      <w:r>
-        <w:rPr>
-          <w:i/>
-        </w:rPr>
-        <w:t>players</w:t>
-      </w:r>
-      <w:r>
-        <w:rPr>
-          <w:i/>
-        </w:rPr>
-        <w:t xml:space="preserve">, </w:t>
-      </w:r>
-      <w:r>
-        <w:t xml:space="preserve">and </w:t>
-      </w:r>
-      <w:r>
-        <w:rPr>
-          <w:i/>
-        </w:rPr>
-        <w:t>game timer</w:t>
-      </w:r>
-      <w:r>
-        <w:t xml:space="preserve"> will be passed back and forth between the UI, GE, and AIE continually.</w:t>
-      </w:r>
-    </w:p>
-    <w:p>
-      <w:pPr>
-        <w:pStyle w:val="Heading2"/>
-      </w:pPr>
-      <w:bookmarkStart w:id="43" w:name="_Toc439994686"/>
-      <w:bookmarkStart w:id="44" w:name="_Toc441230990"/>
-      <w:r>
-        <w:t>Communications Interfaces</w:t>
-      </w:r>
       <w:bookmarkEnd w:id="43"/>
+    </w:p>
+    <w:p>
+      <w:pPr>
+        <w:pStyle w:val="template"/>
+        <w:rPr>
+          <w:rFonts w:ascii="Times New Roman" w:hAnsi="Times New Roman"/>
+          <w:i w:val="0"/>
+          <w:sz w:val="24"/>
+          <w:szCs w:val="24"/>
+        </w:rPr>
+      </w:pPr>
+      <w:r>
+        <w:rPr>
+          <w:rFonts w:ascii="Times New Roman" w:hAnsi="Times New Roman"/>
+          <w:i w:val="0"/>
+          <w:sz w:val="24"/>
+          <w:szCs w:val="24"/>
+        </w:rPr>
+        <w:t xml:space="preserve">Considering the FAC software is an application designed to be run locally on desktop and mobile computers it will have limited communication interfaces. </w:t>
+      </w:r>
+      <w:r>
+        <w:rPr>
+          <w:rFonts w:ascii="Times New Roman" w:hAnsi="Times New Roman"/>
+          <w:i w:val="0"/>
+          <w:sz w:val="24"/>
+          <w:szCs w:val="24"/>
+        </w:rPr>
+        <w:t xml:space="preserve">Initially there will be no support for network gameplay. As previously mentioned </w:t>
+      </w:r>
+      <w:r>
+        <w:rPr>
+          <w:rFonts w:ascii="Times New Roman" w:hAnsi="Times New Roman"/>
+          <w:i w:val="0"/>
+          <w:sz w:val="24"/>
+          <w:szCs w:val="24"/>
+        </w:rPr>
+        <w:t xml:space="preserve">though when FAC is adapted into a web-application there will be an upswing in </w:t>
+      </w:r>
+      <w:r>
+        <w:rPr>
+          <w:rFonts w:ascii="Times New Roman" w:hAnsi="Times New Roman"/>
+          <w:i w:val="0"/>
+          <w:sz w:val="24"/>
+          <w:szCs w:val="24"/>
+        </w:rPr>
+        <w:t xml:space="preserve">the need for </w:t>
+      </w:r>
+      <w:r>
+        <w:rPr>
+          <w:rFonts w:ascii="Times New Roman" w:hAnsi="Times New Roman"/>
+          <w:sz w:val="24"/>
+          <w:szCs w:val="24"/>
+        </w:rPr>
+        <w:t>communication interfaces</w:t>
+      </w:r>
+      <w:r>
+        <w:rPr>
+          <w:rFonts w:ascii="Times New Roman" w:hAnsi="Times New Roman"/>
+          <w:i w:val="0"/>
+          <w:sz w:val="24"/>
+          <w:szCs w:val="24"/>
+        </w:rPr>
+        <w:t>. These details will be discussed in the SRS for FAC when it’s adapted for the web.</w:t>
+      </w:r>
+    </w:p>
+    <w:p>
+      <w:pPr>
+        <w:pStyle w:val="Heading1"/>
+      </w:pPr>
+      <w:bookmarkStart w:id="44" w:name="_Toc439994687"/>
+      <w:bookmarkStart w:id="45" w:name="_Toc441230991"/>
+      <w:r>
+        <w:t>System Features</w:t>
+      </w:r>
       <w:bookmarkEnd w:id="44"/>
-    </w:p>
-    <w:p>
-      <w:pPr>
-        <w:pStyle w:val="template"/>
-        <w:rPr>
-          <w:rFonts w:ascii="Times New Roman" w:hAnsi="Times New Roman"/>
-          <w:i w:val="0"/>
-          <w:sz w:val="24"/>
-          <w:szCs w:val="24"/>
-        </w:rPr>
-      </w:pPr>
-      <w:r>
-        <w:rPr>
-          <w:rFonts w:ascii="Times New Roman" w:hAnsi="Times New Roman"/>
-          <w:i w:val="0"/>
-          <w:sz w:val="24"/>
-          <w:szCs w:val="24"/>
-        </w:rPr>
-        <w:t xml:space="preserve">Considering the FAC software is an application designed to be run locally on desktop and mobile computers it will have limited communication interfaces. </w:t>
-      </w:r>
-      <w:r>
-        <w:rPr>
-          <w:rFonts w:ascii="Times New Roman" w:hAnsi="Times New Roman"/>
-          <w:i w:val="0"/>
-          <w:sz w:val="24"/>
-          <w:szCs w:val="24"/>
-        </w:rPr>
-        <w:t xml:space="preserve">Initially there will be no support for network gameplay. As previously mentioned </w:t>
-      </w:r>
-      <w:r>
-        <w:rPr>
-          <w:rFonts w:ascii="Times New Roman" w:hAnsi="Times New Roman"/>
-          <w:i w:val="0"/>
-          <w:sz w:val="24"/>
-          <w:szCs w:val="24"/>
-        </w:rPr>
-        <w:t xml:space="preserve">though when FAC is adapted into a web-application there will be an upswing in </w:t>
-      </w:r>
-      <w:r>
-        <w:rPr>
-          <w:rFonts w:ascii="Times New Roman" w:hAnsi="Times New Roman"/>
-          <w:i w:val="0"/>
-          <w:sz w:val="24"/>
-          <w:szCs w:val="24"/>
-        </w:rPr>
-        <w:t xml:space="preserve">the need for </w:t>
-      </w:r>
-      <w:r>
-        <w:rPr>
-          <w:rFonts w:ascii="Times New Roman" w:hAnsi="Times New Roman"/>
-          <w:sz w:val="24"/>
-          <w:szCs w:val="24"/>
-        </w:rPr>
-        <w:t>communication interfaces</w:t>
-      </w:r>
-      <w:r>
-        <w:rPr>
-          <w:rFonts w:ascii="Times New Roman" w:hAnsi="Times New Roman"/>
-          <w:i w:val="0"/>
-          <w:sz w:val="24"/>
-          <w:szCs w:val="24"/>
-        </w:rPr>
-        <w:t>. These details will be discussed in the SRS for FAC when it’s adapted for the web.</w:t>
-      </w:r>
-    </w:p>
-    <w:p>
-      <w:pPr>
-        <w:pStyle w:val="Heading1"/>
-      </w:pPr>
-      <w:bookmarkStart w:id="45" w:name="_Toc439994687"/>
-      <w:bookmarkStart w:id="46" w:name="_Toc441230991"/>
-      <w:r>
-        <w:t>System Features</w:t>
-      </w:r>
       <w:bookmarkEnd w:id="45"/>
-      <w:bookmarkEnd w:id="46"/>
     </w:p>
     <w:p>
       <w:pPr>
@@ -15126,8 +15133,8 @@
       <w:pPr>
         <w:pStyle w:val="Heading2"/>
       </w:pPr>
-      <w:bookmarkStart w:id="47" w:name="_Toc439994689"/>
-      <w:bookmarkStart w:id="48" w:name="_Toc441230993"/>
+      <w:bookmarkStart w:id="46" w:name="_Toc439994689"/>
+      <w:bookmarkStart w:id="47" w:name="_Toc441230993"/>
       <w:r>
         <w:t>Human vs. Human</w:t>
       </w:r>
@@ -15140,8 +15147,8 @@
       <w:r>
         <w:t>)</w:t>
       </w:r>
+      <w:bookmarkEnd w:id="46"/>
       <w:bookmarkEnd w:id="47"/>
-      <w:bookmarkEnd w:id="48"/>
     </w:p>
     <w:p>
       <w:pPr>
@@ -16114,7 +16121,7 @@
         <w:pStyle w:val="requirement"/>
         <w:ind w:left="2434"/>
       </w:pPr>
-      <w:bookmarkStart w:id="49" w:name="_Hlk506030080"/>
+      <w:bookmarkStart w:id="48" w:name="_Hlk506030080"/>
       <w:r>
         <w:t>REQ-4</w:t>
       </w:r>
@@ -16137,7 +16144,7 @@
         <w:t xml:space="preserve"> submitted GM.</w:t>
       </w:r>
     </w:p>
-    <w:bookmarkEnd w:id="49"/>
+    <w:bookmarkEnd w:id="48"/>
     <w:p>
       <w:pPr>
         <w:pStyle w:val="requirement"/>
@@ -16959,7 +16966,7 @@
           <w:szCs w:val="24"/>
         </w:rPr>
       </w:pPr>
-      <w:bookmarkStart w:id="50" w:name="_Hlk506028737"/>
+      <w:bookmarkStart w:id="49" w:name="_Hlk506028737"/>
       <w:r>
         <w:rPr>
           <w:rFonts w:ascii="Times New Roman" w:hAnsi="Times New Roman"/>
@@ -17112,7 +17119,7 @@
         <w:t xml:space="preserve">as specified in TABLE 2. The captured pawn shall be removed from the board and one point shall be awarded to the capturing side. </w:t>
       </w:r>
     </w:p>
-    <w:bookmarkEnd w:id="50"/>
+    <w:bookmarkEnd w:id="49"/>
     <w:p>
       <w:pPr>
         <w:pStyle w:val="level4"/>
@@ -20529,144 +20536,144 @@
       <w:pPr>
         <w:pStyle w:val="Heading1"/>
       </w:pPr>
-      <w:bookmarkStart w:id="51" w:name="_Toc441230994"/>
-      <w:bookmarkStart w:id="52" w:name="_Toc439994690"/>
+      <w:bookmarkStart w:id="50" w:name="_Toc441230994"/>
+      <w:bookmarkStart w:id="51" w:name="_Toc439994690"/>
       <w:r>
         <w:lastRenderedPageBreak/>
         <w:t>Other Nonfunctional Requirements</w:t>
       </w:r>
-      <w:bookmarkEnd w:id="51"/>
+      <w:bookmarkEnd w:id="50"/>
     </w:p>
     <w:p>
       <w:pPr>
         <w:pStyle w:val="Heading2"/>
         <w:spacing w:line="360" w:lineRule="auto"/>
       </w:pPr>
-      <w:bookmarkStart w:id="53" w:name="_Toc441230995"/>
+      <w:bookmarkStart w:id="52" w:name="_Toc441230995"/>
       <w:r>
         <w:t>Performance Requirements</w:t>
       </w:r>
+      <w:bookmarkEnd w:id="51"/>
       <w:bookmarkEnd w:id="52"/>
+      <w:r>
+        <w:br/>
+      </w:r>
+      <w:r>
+        <w:rPr>
+          <w:b w:val="0"/>
+          <w:sz w:val="24"/>
+          <w:szCs w:val="24"/>
+        </w:rPr>
+        <w:t xml:space="preserve">The FAC software will initially have limited functionality with no network features. </w:t>
+      </w:r>
+      <w:r>
+        <w:rPr>
+          <w:b w:val="0"/>
+          <w:sz w:val="24"/>
+          <w:szCs w:val="24"/>
+        </w:rPr>
+        <w:t xml:space="preserve">Designed </w:t>
+      </w:r>
+      <w:r>
+        <w:rPr>
+          <w:b w:val="0"/>
+          <w:sz w:val="24"/>
+          <w:szCs w:val="24"/>
+        </w:rPr>
+        <w:t xml:space="preserve">for desktop and mobile computers where </w:t>
+      </w:r>
+      <w:r>
+        <w:rPr>
+          <w:b w:val="0"/>
+          <w:sz w:val="24"/>
+          <w:szCs w:val="24"/>
+        </w:rPr>
+        <w:t xml:space="preserve">hardware </w:t>
+      </w:r>
+      <w:r>
+        <w:rPr>
+          <w:b w:val="0"/>
+          <w:sz w:val="24"/>
+          <w:szCs w:val="24"/>
+        </w:rPr>
+        <w:t xml:space="preserve">constraints </w:t>
+      </w:r>
+      <w:r>
+        <w:rPr>
+          <w:b w:val="0"/>
+          <w:sz w:val="24"/>
+          <w:szCs w:val="24"/>
+        </w:rPr>
+        <w:t>are limited due to modern machines generally having</w:t>
+      </w:r>
+      <w:r>
+        <w:rPr>
+          <w:b w:val="0"/>
+          <w:sz w:val="24"/>
+          <w:szCs w:val="24"/>
+        </w:rPr>
+        <w:t xml:space="preserve"> sufficient enough CPU, RAM, and GPU to run a </w:t>
+      </w:r>
+      <w:r>
+        <w:rPr>
+          <w:b w:val="0"/>
+          <w:sz w:val="24"/>
+          <w:szCs w:val="24"/>
+        </w:rPr>
+        <w:t>basic 2-dimensional graphics. As</w:t>
+      </w:r>
+      <w:r>
+        <w:rPr>
+          <w:b w:val="0"/>
+          <w:sz w:val="24"/>
+          <w:szCs w:val="24"/>
+        </w:rPr>
+        <w:t xml:space="preserve"> such the need for optimal performance is of little concern. However, when FAC is adapted into a web application the need for optimization will be revisited at a later</w:t>
+      </w:r>
+      <w:r>
+        <w:rPr>
+          <w:b w:val="0"/>
+          <w:sz w:val="24"/>
+          <w:szCs w:val="24"/>
+        </w:rPr>
+        <w:t xml:space="preserve"> date as it has a greater effect</w:t>
+      </w:r>
+      <w:r>
+        <w:rPr>
+          <w:b w:val="0"/>
+          <w:sz w:val="24"/>
+          <w:szCs w:val="24"/>
+        </w:rPr>
+        <w:t xml:space="preserve"> on </w:t>
+      </w:r>
+      <w:r>
+        <w:rPr>
+          <w:b w:val="0"/>
+          <w:sz w:val="24"/>
+          <w:szCs w:val="24"/>
+        </w:rPr>
+        <w:t>mobile</w:t>
+      </w:r>
+      <w:r>
+        <w:rPr>
+          <w:b w:val="0"/>
+          <w:sz w:val="24"/>
+          <w:szCs w:val="24"/>
+        </w:rPr>
+        <w:t xml:space="preserve"> devices.</w:t>
+      </w:r>
+    </w:p>
+    <w:p>
+      <w:pPr>
+        <w:pStyle w:val="Heading2"/>
+      </w:pPr>
+      <w:bookmarkStart w:id="53" w:name="_Toc439994691"/>
+      <w:bookmarkStart w:id="54" w:name="_Toc441230996"/>
+      <w:r>
+        <w:t>Safety Requirements</w:t>
+      </w:r>
       <w:bookmarkEnd w:id="53"/>
-      <w:r>
-        <w:br/>
-      </w:r>
-      <w:r>
-        <w:rPr>
-          <w:b w:val="0"/>
-          <w:sz w:val="24"/>
-          <w:szCs w:val="24"/>
-        </w:rPr>
-        <w:t xml:space="preserve">The FAC software will initially have limited functionality with no network features. </w:t>
-      </w:r>
-      <w:r>
-        <w:rPr>
-          <w:b w:val="0"/>
-          <w:sz w:val="24"/>
-          <w:szCs w:val="24"/>
-        </w:rPr>
-        <w:t xml:space="preserve">Designed </w:t>
-      </w:r>
-      <w:r>
-        <w:rPr>
-          <w:b w:val="0"/>
-          <w:sz w:val="24"/>
-          <w:szCs w:val="24"/>
-        </w:rPr>
-        <w:t xml:space="preserve">for desktop and mobile computers where </w:t>
-      </w:r>
-      <w:r>
-        <w:rPr>
-          <w:b w:val="0"/>
-          <w:sz w:val="24"/>
-          <w:szCs w:val="24"/>
-        </w:rPr>
-        <w:t xml:space="preserve">hardware </w:t>
-      </w:r>
-      <w:r>
-        <w:rPr>
-          <w:b w:val="0"/>
-          <w:sz w:val="24"/>
-          <w:szCs w:val="24"/>
-        </w:rPr>
-        <w:t xml:space="preserve">constraints </w:t>
-      </w:r>
-      <w:r>
-        <w:rPr>
-          <w:b w:val="0"/>
-          <w:sz w:val="24"/>
-          <w:szCs w:val="24"/>
-        </w:rPr>
-        <w:t>are limited due to modern machines generally having</w:t>
-      </w:r>
-      <w:r>
-        <w:rPr>
-          <w:b w:val="0"/>
-          <w:sz w:val="24"/>
-          <w:szCs w:val="24"/>
-        </w:rPr>
-        <w:t xml:space="preserve"> sufficient enough CPU, RAM, and GPU to run a </w:t>
-      </w:r>
-      <w:r>
-        <w:rPr>
-          <w:b w:val="0"/>
-          <w:sz w:val="24"/>
-          <w:szCs w:val="24"/>
-        </w:rPr>
-        <w:t>basic 2-dimensional graphics. As</w:t>
-      </w:r>
-      <w:r>
-        <w:rPr>
-          <w:b w:val="0"/>
-          <w:sz w:val="24"/>
-          <w:szCs w:val="24"/>
-        </w:rPr>
-        <w:t xml:space="preserve"> such the need for optimal performance is of little concern. However, when FAC is adapted into a web application the need for optimization will be revisited at a later</w:t>
-      </w:r>
-      <w:r>
-        <w:rPr>
-          <w:b w:val="0"/>
-          <w:sz w:val="24"/>
-          <w:szCs w:val="24"/>
-        </w:rPr>
-        <w:t xml:space="preserve"> date as it has a greater effect</w:t>
-      </w:r>
-      <w:r>
-        <w:rPr>
-          <w:b w:val="0"/>
-          <w:sz w:val="24"/>
-          <w:szCs w:val="24"/>
-        </w:rPr>
-        <w:t xml:space="preserve"> on </w:t>
-      </w:r>
-      <w:r>
-        <w:rPr>
-          <w:b w:val="0"/>
-          <w:sz w:val="24"/>
-          <w:szCs w:val="24"/>
-        </w:rPr>
-        <w:t>mobile</w:t>
-      </w:r>
-      <w:r>
-        <w:rPr>
-          <w:b w:val="0"/>
-          <w:sz w:val="24"/>
-          <w:szCs w:val="24"/>
-        </w:rPr>
-        <w:t xml:space="preserve"> devices.</w:t>
-      </w:r>
-    </w:p>
-    <w:p>
-      <w:pPr>
-        <w:pStyle w:val="Heading2"/>
-      </w:pPr>
-      <w:bookmarkStart w:id="54" w:name="_Toc439994691"/>
-      <w:bookmarkStart w:id="55" w:name="_Toc441230996"/>
-      <w:r>
-        <w:t>Safety Requirements</w:t>
-      </w:r>
       <w:bookmarkEnd w:id="54"/>
-      <w:bookmarkEnd w:id="55"/>
     </w:p>
     <w:p>
       <w:pPr>
@@ -20682,8 +20689,8 @@
           <w:szCs w:val="24"/>
         </w:rPr>
       </w:pPr>
-      <w:bookmarkStart w:id="56" w:name="_Toc439994692"/>
-      <w:bookmarkStart w:id="57" w:name="_Toc441230997"/>
+      <w:bookmarkStart w:id="55" w:name="_Toc439994692"/>
+      <w:bookmarkStart w:id="56" w:name="_Toc441230997"/>
       <w:r>
         <w:rPr>
           <w:b w:val="0"/>
@@ -20739,8 +20746,8 @@
       <w:r>
         <w:t>Security Requirements</w:t>
       </w:r>
+      <w:bookmarkEnd w:id="55"/>
       <w:bookmarkEnd w:id="56"/>
-      <w:bookmarkEnd w:id="57"/>
     </w:p>
     <w:p>
       <w:pPr>
@@ -20752,8 +20759,8 @@
           <w:szCs w:val="24"/>
         </w:rPr>
       </w:pPr>
-      <w:bookmarkStart w:id="58" w:name="_Toc439994693"/>
-      <w:bookmarkStart w:id="59" w:name="_Toc441230998"/>
+      <w:bookmarkStart w:id="57" w:name="_Toc439994693"/>
+      <w:bookmarkStart w:id="58" w:name="_Toc441230998"/>
       <w:r>
         <w:rPr>
           <w:color w:val="353535"/>
@@ -20769,8 +20776,8 @@
       <w:r>
         <w:t>Software Quality Attributes</w:t>
       </w:r>
+      <w:bookmarkEnd w:id="57"/>
       <w:bookmarkEnd w:id="58"/>
-      <w:bookmarkEnd w:id="59"/>
     </w:p>
     <w:p>
       <w:pPr>
@@ -20827,64 +20834,64 @@
       <w:pPr>
         <w:pStyle w:val="Heading2"/>
       </w:pPr>
-      <w:bookmarkStart w:id="60" w:name="_Toc439994694"/>
-      <w:bookmarkStart w:id="61" w:name="_Toc441230999"/>
+      <w:bookmarkStart w:id="59" w:name="_Toc439994694"/>
+      <w:bookmarkStart w:id="60" w:name="_Toc441230999"/>
       <w:r>
         <w:lastRenderedPageBreak/>
         <w:t>Business Rules</w:t>
       </w:r>
+      <w:bookmarkEnd w:id="59"/>
       <w:bookmarkEnd w:id="60"/>
+    </w:p>
+    <w:p>
+      <w:pPr>
+        <w:pStyle w:val="template"/>
+        <w:rPr>
+          <w:rFonts w:ascii="Times New Roman" w:hAnsi="Times New Roman"/>
+          <w:i w:val="0"/>
+          <w:sz w:val="24"/>
+          <w:szCs w:val="24"/>
+        </w:rPr>
+      </w:pPr>
+      <w:r>
+        <w:rPr>
+          <w:rFonts w:ascii="Times New Roman" w:hAnsi="Times New Roman"/>
+          <w:i w:val="0"/>
+          <w:sz w:val="24"/>
+          <w:szCs w:val="24"/>
+        </w:rPr>
+        <w:t>There are no business rules limiting the development, implementation, or deployment of the FAC software. FAC is designed, implemented, tested, and deployed by the freelance collaborative, Ferret Army. Due to the freelance nature</w:t>
+      </w:r>
+      <w:r>
+        <w:rPr>
+          <w:rFonts w:ascii="Times New Roman" w:hAnsi="Times New Roman"/>
+          <w:i w:val="0"/>
+          <w:sz w:val="24"/>
+          <w:szCs w:val="24"/>
+        </w:rPr>
+        <w:t xml:space="preserve"> of the project there is great freedom</w:t>
+      </w:r>
+      <w:r>
+        <w:rPr>
+          <w:rFonts w:ascii="Times New Roman" w:hAnsi="Times New Roman"/>
+          <w:i w:val="0"/>
+          <w:sz w:val="24"/>
+          <w:szCs w:val="24"/>
+        </w:rPr>
+        <w:t xml:space="preserve"> with implementation, testing, and feature management.</w:t>
+      </w:r>
+    </w:p>
+    <w:p>
+      <w:pPr>
+        <w:pStyle w:val="Heading1"/>
+      </w:pPr>
+      <w:bookmarkStart w:id="61" w:name="_Toc439994695"/>
+      <w:bookmarkStart w:id="62" w:name="_Toc441231000"/>
+      <w:r>
+        <w:t>Other Requirements</w:t>
+      </w:r>
       <w:bookmarkEnd w:id="61"/>
-    </w:p>
-    <w:p>
-      <w:pPr>
-        <w:pStyle w:val="template"/>
-        <w:rPr>
-          <w:rFonts w:ascii="Times New Roman" w:hAnsi="Times New Roman"/>
-          <w:i w:val="0"/>
-          <w:sz w:val="24"/>
-          <w:szCs w:val="24"/>
-        </w:rPr>
-      </w:pPr>
-      <w:r>
-        <w:rPr>
-          <w:rFonts w:ascii="Times New Roman" w:hAnsi="Times New Roman"/>
-          <w:i w:val="0"/>
-          <w:sz w:val="24"/>
-          <w:szCs w:val="24"/>
-        </w:rPr>
-        <w:t>There are no business rules limiting the development, implementation, or deployment of the FAC software. FAC is designed, implemented, tested, and deployed by the freelance collaborative, Ferret Army. Due to the freelance nature</w:t>
-      </w:r>
-      <w:r>
-        <w:rPr>
-          <w:rFonts w:ascii="Times New Roman" w:hAnsi="Times New Roman"/>
-          <w:i w:val="0"/>
-          <w:sz w:val="24"/>
-          <w:szCs w:val="24"/>
-        </w:rPr>
-        <w:t xml:space="preserve"> of the project there is great freedom</w:t>
-      </w:r>
-      <w:r>
-        <w:rPr>
-          <w:rFonts w:ascii="Times New Roman" w:hAnsi="Times New Roman"/>
-          <w:i w:val="0"/>
-          <w:sz w:val="24"/>
-          <w:szCs w:val="24"/>
-        </w:rPr>
-        <w:t xml:space="preserve"> with implementation, testing, and feature management.</w:t>
-      </w:r>
-    </w:p>
-    <w:p>
-      <w:pPr>
-        <w:pStyle w:val="Heading1"/>
-      </w:pPr>
-      <w:bookmarkStart w:id="62" w:name="_Toc439994695"/>
-      <w:bookmarkStart w:id="63" w:name="_Toc441231000"/>
-      <w:r>
-        <w:t>Other Requirements</w:t>
-      </w:r>
       <w:bookmarkEnd w:id="62"/>
-      <w:bookmarkEnd w:id="63"/>
     </w:p>
     <w:p>
       <w:pPr>
@@ -20922,13 +20929,13 @@
         <w:pStyle w:val="TOCEntry"/>
         <w:spacing w:before="280" w:after="280"/>
       </w:pPr>
-      <w:bookmarkStart w:id="64" w:name="_Toc439994696"/>
-      <w:bookmarkStart w:id="65" w:name="_Toc441231001"/>
+      <w:bookmarkStart w:id="63" w:name="_Toc439994696"/>
+      <w:bookmarkStart w:id="64" w:name="_Toc441231001"/>
       <w:r>
         <w:t>Appendix A: Glossary</w:t>
       </w:r>
+      <w:bookmarkEnd w:id="63"/>
       <w:bookmarkEnd w:id="64"/>
-      <w:bookmarkEnd w:id="65"/>
     </w:p>
     <w:p>
       <w:r>
@@ -22955,7 +22962,18 @@
                 <w:sz w:val="24"/>
                 <w:szCs w:val="24"/>
               </w:rPr>
-              <w:t>Reinfield Value</w:t>
+              <w:t>Reinfeld</w:t>
+            </w:r>
+            <w:bookmarkStart w:id="65" w:name="_GoBack"/>
+            <w:bookmarkEnd w:id="65"/>
+            <w:r>
+              <w:rPr>
+                <w:rFonts w:ascii="Times New Roman" w:hAnsi="Times New Roman"/>
+                <w:i w:val="0"/>
+                <w:sz w:val="24"/>
+                <w:szCs w:val="24"/>
+              </w:rPr>
+              <w:t xml:space="preserve"> Value</w:t>
             </w:r>
           </w:p>
         </w:tc>
@@ -25655,7 +25673,7 @@
 </file>
 
 <file path=customXml/itemProps1.xml><?xml version="1.0" encoding="utf-8"?>
-<ds:datastoreItem xmlns:ds="http://schemas.openxmlformats.org/officeDocument/2006/customXml" ds:itemID="{59628964-EFE3-234F-9B6D-738D3F1F8CD2}">
+<ds:datastoreItem xmlns:ds="http://schemas.openxmlformats.org/officeDocument/2006/customXml" ds:itemID="{EA8844E3-A4E0-DE41-A57D-0C7669D20B04}">
   <ds:schemaRefs>
     <ds:schemaRef ds:uri="http://schemas.openxmlformats.org/officeDocument/2006/bibliography"/>
   </ds:schemaRefs>

</xml_diff>

<commit_message>
Clean up SRS. Finished Updating SDD.
</commit_message>
<xml_diff>
--- a/srs_project1_ferret_army.docx
+++ b/srs_project1_ferret_army.docx
@@ -110,7 +110,15 @@
         <w:rPr>
           <w:rFonts w:ascii="Times New Roman" w:hAnsi="Times New Roman"/>
         </w:rPr>
-        <w:t>, J. Guerrero, A. Romualdo, J. Cole, M. Yi</w:t>
+        <w:t>, A. Romualdo</w:t>
+      </w:r>
+      <w:bookmarkStart w:id="0" w:name="_GoBack"/>
+      <w:bookmarkEnd w:id="0"/>
+      <w:r>
+        <w:rPr>
+          <w:rFonts w:ascii="Times New Roman" w:hAnsi="Times New Roman"/>
+        </w:rPr>
+        <w:t xml:space="preserve"> </w:t>
       </w:r>
     </w:p>
     <w:p>
@@ -153,22 +161,22 @@
         <w:pStyle w:val="TOCEntry"/>
         <w:spacing w:after="120"/>
       </w:pPr>
-      <w:bookmarkStart w:id="0" w:name="_Toc344877432"/>
-      <w:bookmarkStart w:id="1" w:name="_Toc344879822"/>
-      <w:bookmarkStart w:id="2" w:name="_Toc346508722"/>
-      <w:bookmarkStart w:id="3" w:name="_Toc346508952"/>
-      <w:bookmarkStart w:id="4" w:name="_Toc346509227"/>
-      <w:bookmarkStart w:id="5" w:name="_Toc441230970"/>
-      <w:bookmarkEnd w:id="0"/>
+      <w:bookmarkStart w:id="1" w:name="_Toc344877432"/>
+      <w:bookmarkStart w:id="2" w:name="_Toc344879822"/>
+      <w:bookmarkStart w:id="3" w:name="_Toc346508722"/>
+      <w:bookmarkStart w:id="4" w:name="_Toc346508952"/>
+      <w:bookmarkStart w:id="5" w:name="_Toc346509227"/>
+      <w:bookmarkStart w:id="6" w:name="_Toc441230970"/>
       <w:bookmarkEnd w:id="1"/>
       <w:bookmarkEnd w:id="2"/>
       <w:bookmarkEnd w:id="3"/>
       <w:bookmarkEnd w:id="4"/>
+      <w:bookmarkEnd w:id="5"/>
       <w:r>
         <w:lastRenderedPageBreak/>
         <w:t>Table of Contents</w:t>
       </w:r>
-      <w:bookmarkEnd w:id="5"/>
+      <w:bookmarkEnd w:id="6"/>
     </w:p>
     <w:p>
       <w:pPr>
@@ -3582,11 +3590,11 @@
         <w:lastRenderedPageBreak/>
         <w:fldChar w:fldCharType="end"/>
       </w:r>
-      <w:bookmarkStart w:id="6" w:name="_Toc441230971"/>
+      <w:bookmarkStart w:id="7" w:name="_Toc441230971"/>
       <w:r>
         <w:t>Revision History</w:t>
       </w:r>
-      <w:bookmarkEnd w:id="6"/>
+      <w:bookmarkEnd w:id="7"/>
     </w:p>
     <w:tbl>
       <w:tblPr>
@@ -5757,26 +5765,26 @@
         <w:pStyle w:val="Heading1"/>
         <w:spacing w:before="0" w:after="280"/>
       </w:pPr>
-      <w:bookmarkStart w:id="7" w:name="_Toc439994665"/>
-      <w:bookmarkStart w:id="8" w:name="_Toc441230972"/>
+      <w:bookmarkStart w:id="8" w:name="_Toc439994665"/>
+      <w:bookmarkStart w:id="9" w:name="_Toc441230972"/>
       <w:r>
         <w:lastRenderedPageBreak/>
         <w:t>Introduction</w:t>
       </w:r>
-      <w:bookmarkEnd w:id="7"/>
       <w:bookmarkEnd w:id="8"/>
+      <w:bookmarkEnd w:id="9"/>
     </w:p>
     <w:p>
       <w:pPr>
         <w:pStyle w:val="Heading2"/>
       </w:pPr>
-      <w:bookmarkStart w:id="9" w:name="_Toc439994667"/>
-      <w:bookmarkStart w:id="10" w:name="_Toc441230973"/>
+      <w:bookmarkStart w:id="10" w:name="_Toc439994667"/>
+      <w:bookmarkStart w:id="11" w:name="_Toc441230973"/>
       <w:r>
         <w:t>Purpose</w:t>
       </w:r>
-      <w:bookmarkEnd w:id="9"/>
       <w:bookmarkEnd w:id="10"/>
+      <w:bookmarkEnd w:id="11"/>
       <w:r>
         <w:t xml:space="preserve"> </w:t>
       </w:r>
@@ -5805,13 +5813,13 @@
       <w:pPr>
         <w:pStyle w:val="Heading2"/>
       </w:pPr>
-      <w:bookmarkStart w:id="11" w:name="_Toc439994668"/>
-      <w:bookmarkStart w:id="12" w:name="_Toc441230974"/>
+      <w:bookmarkStart w:id="12" w:name="_Toc439994668"/>
+      <w:bookmarkStart w:id="13" w:name="_Toc441230974"/>
       <w:r>
         <w:t>Document Conventions</w:t>
       </w:r>
-      <w:bookmarkEnd w:id="11"/>
       <w:bookmarkEnd w:id="12"/>
+      <w:bookmarkEnd w:id="13"/>
     </w:p>
     <w:p>
       <w:pPr>
@@ -5827,8 +5835,8 @@
           <w:szCs w:val="24"/>
         </w:rPr>
       </w:pPr>
-      <w:bookmarkStart w:id="13" w:name="_Toc439994669"/>
-      <w:bookmarkStart w:id="14" w:name="_Toc441230975"/>
+      <w:bookmarkStart w:id="14" w:name="_Toc439994669"/>
+      <w:bookmarkStart w:id="15" w:name="_Toc441230975"/>
       <w:r>
         <w:rPr>
           <w:b w:val="0"/>
@@ -5990,8 +5998,8 @@
         <w:t>with 1.5 points separation between lines.</w:t>
       </w:r>
     </w:p>
-    <w:bookmarkEnd w:id="13"/>
     <w:bookmarkEnd w:id="14"/>
+    <w:bookmarkEnd w:id="15"/>
     <w:p>
       <w:pPr>
         <w:pStyle w:val="Heading2"/>
@@ -8557,13 +8565,13 @@
         <w:pStyle w:val="Heading2"/>
         <w:spacing w:before="0"/>
       </w:pPr>
-      <w:bookmarkStart w:id="15" w:name="_Toc439994670"/>
-      <w:bookmarkStart w:id="16" w:name="_Toc441230976"/>
+      <w:bookmarkStart w:id="16" w:name="_Toc439994670"/>
+      <w:bookmarkStart w:id="17" w:name="_Toc441230976"/>
       <w:r>
         <w:t>Product Scope</w:t>
       </w:r>
-      <w:bookmarkEnd w:id="15"/>
       <w:bookmarkEnd w:id="16"/>
+      <w:bookmarkEnd w:id="17"/>
     </w:p>
     <w:p>
       <w:r>
@@ -8679,13 +8687,13 @@
       <w:pPr>
         <w:pStyle w:val="Heading2"/>
       </w:pPr>
-      <w:bookmarkStart w:id="17" w:name="_Toc439994672"/>
-      <w:bookmarkStart w:id="18" w:name="_Toc441230977"/>
+      <w:bookmarkStart w:id="18" w:name="_Toc439994672"/>
+      <w:bookmarkStart w:id="19" w:name="_Toc441230977"/>
       <w:r>
         <w:t>Reference</w:t>
       </w:r>
-      <w:bookmarkEnd w:id="17"/>
       <w:bookmarkEnd w:id="18"/>
+      <w:bookmarkEnd w:id="19"/>
       <w:r>
         <w:t>s</w:t>
       </w:r>
@@ -8782,17 +8790,17 @@
       <w:pPr>
         <w:pStyle w:val="Heading1"/>
       </w:pPr>
-      <w:bookmarkStart w:id="19" w:name="_Toc439994673"/>
-      <w:bookmarkStart w:id="20" w:name="_Toc441230978"/>
+      <w:bookmarkStart w:id="20" w:name="_Toc439994673"/>
+      <w:bookmarkStart w:id="21" w:name="_Toc441230978"/>
       <w:r>
         <w:lastRenderedPageBreak/>
         <w:t>Overall Description</w:t>
       </w:r>
-      <w:bookmarkEnd w:id="19"/>
       <w:bookmarkEnd w:id="20"/>
-    </w:p>
-    <w:bookmarkStart w:id="21" w:name="_Toc439994674"/>
-    <w:bookmarkStart w:id="22" w:name="_Toc441230979"/>
+      <w:bookmarkEnd w:id="21"/>
+    </w:p>
+    <w:bookmarkStart w:id="22" w:name="_Toc439994674"/>
+    <w:bookmarkStart w:id="23" w:name="_Toc441230979"/>
     <w:p>
       <w:pPr>
         <w:pStyle w:val="Heading2"/>
@@ -8988,8 +8996,8 @@
       <w:r>
         <w:t>Product Perspective</w:t>
       </w:r>
-      <w:bookmarkEnd w:id="21"/>
       <w:bookmarkEnd w:id="22"/>
+      <w:bookmarkEnd w:id="23"/>
     </w:p>
     <w:p>
       <w:r>
@@ -9064,8 +9072,8 @@
       <w:r>
         <w:t xml:space="preserve"> during the course of a game. The general relationship between each major component and sub-components can be seen in figure 1.</w:t>
       </w:r>
-      <w:bookmarkStart w:id="23" w:name="_Toc439994675"/>
-      <w:bookmarkStart w:id="24" w:name="_Toc441230980"/>
+      <w:bookmarkStart w:id="24" w:name="_Toc439994675"/>
+      <w:bookmarkStart w:id="25" w:name="_Toc441230980"/>
     </w:p>
     <w:p/>
     <w:p>
@@ -9176,8 +9184,8 @@
       <w:r>
         <w:t>Product Functions</w:t>
       </w:r>
-      <w:bookmarkEnd w:id="23"/>
       <w:bookmarkEnd w:id="24"/>
+      <w:bookmarkEnd w:id="25"/>
     </w:p>
     <w:p>
       <w:pPr>
@@ -9189,8 +9197,8 @@
           <w:szCs w:val="24"/>
         </w:rPr>
       </w:pPr>
-      <w:bookmarkStart w:id="25" w:name="_Toc439994676"/>
-      <w:bookmarkStart w:id="26" w:name="_Toc441230981"/>
+      <w:bookmarkStart w:id="26" w:name="_Toc439994676"/>
+      <w:bookmarkStart w:id="27" w:name="_Toc441230981"/>
       <w:r>
         <w:rPr>
           <w:rFonts w:ascii="Times New Roman" w:hAnsi="Times New Roman"/>
@@ -9580,23 +9588,13 @@
           <w:szCs w:val="24"/>
         </w:rPr>
       </w:pPr>
-      <w:proofErr w:type="spellStart"/>
-      <w:r>
-        <w:rPr>
-          <w:rFonts w:ascii="Times New Roman" w:hAnsi="Times New Roman"/>
-          <w:sz w:val="24"/>
-          <w:szCs w:val="24"/>
-        </w:rPr>
-        <w:t>En</w:t>
-      </w:r>
-      <w:proofErr w:type="spellEnd"/>
-      <w:r>
-        <w:rPr>
-          <w:rFonts w:ascii="Times New Roman" w:hAnsi="Times New Roman"/>
-          <w:sz w:val="24"/>
-          <w:szCs w:val="24"/>
-        </w:rPr>
-        <w:t xml:space="preserve"> p</w:t>
+      <w:r>
+        <w:rPr>
+          <w:rFonts w:ascii="Times New Roman" w:hAnsi="Times New Roman"/>
+          <w:sz w:val="24"/>
+          <w:szCs w:val="24"/>
+        </w:rPr>
+        <w:t>En p</w:t>
       </w:r>
       <w:r>
         <w:rPr>
@@ -10821,21 +10819,12 @@
                 <w:sz w:val="20"/>
               </w:rPr>
             </w:pPr>
-            <w:proofErr w:type="spellStart"/>
             <w:r>
               <w:rPr>
                 <w:rFonts w:ascii="Times New Roman" w:hAnsi="Times New Roman"/>
                 <w:sz w:val="20"/>
               </w:rPr>
-              <w:t>En</w:t>
-            </w:r>
-            <w:proofErr w:type="spellEnd"/>
-            <w:r>
-              <w:rPr>
-                <w:rFonts w:ascii="Times New Roman" w:hAnsi="Times New Roman"/>
-                <w:sz w:val="20"/>
-              </w:rPr>
-              <w:t xml:space="preserve"> passant C</w:t>
+              <w:t>En passant C</w:t>
             </w:r>
             <w:r>
               <w:rPr>
@@ -12695,8 +12684,8 @@
       <w:r>
         <w:t>User Classes and Characteristics</w:t>
       </w:r>
-      <w:bookmarkEnd w:id="25"/>
       <w:bookmarkEnd w:id="26"/>
+      <w:bookmarkEnd w:id="27"/>
     </w:p>
     <w:p>
       <w:r>
@@ -13173,8 +13162,8 @@
       <w:r>
         <w:t>(GE).</w:t>
       </w:r>
-      <w:bookmarkStart w:id="27" w:name="_Toc439994677"/>
-      <w:bookmarkStart w:id="28" w:name="_Toc441230982"/>
+      <w:bookmarkStart w:id="28" w:name="_Toc439994677"/>
+      <w:bookmarkStart w:id="29" w:name="_Toc441230982"/>
     </w:p>
     <w:p>
       <w:pPr>
@@ -13184,8 +13173,8 @@
       <w:r>
         <w:t>Operating Environment</w:t>
       </w:r>
-      <w:bookmarkEnd w:id="27"/>
       <w:bookmarkEnd w:id="28"/>
+      <w:bookmarkEnd w:id="29"/>
     </w:p>
     <w:p>
       <w:r>
@@ -13238,13 +13227,13 @@
       <w:pPr>
         <w:pStyle w:val="Heading2"/>
       </w:pPr>
-      <w:bookmarkStart w:id="29" w:name="_Toc439994678"/>
-      <w:bookmarkStart w:id="30" w:name="_Toc441230983"/>
+      <w:bookmarkStart w:id="30" w:name="_Toc439994678"/>
+      <w:bookmarkStart w:id="31" w:name="_Toc441230983"/>
       <w:r>
         <w:t>Design and Implementation Constraints</w:t>
       </w:r>
-      <w:bookmarkEnd w:id="29"/>
       <w:bookmarkEnd w:id="30"/>
+      <w:bookmarkEnd w:id="31"/>
     </w:p>
     <w:p>
       <w:r>
@@ -13429,13 +13418,13 @@
       <w:pPr>
         <w:pStyle w:val="Heading2"/>
       </w:pPr>
-      <w:bookmarkStart w:id="31" w:name="_Toc439994679"/>
-      <w:bookmarkStart w:id="32" w:name="_Toc441230984"/>
+      <w:bookmarkStart w:id="32" w:name="_Toc439994679"/>
+      <w:bookmarkStart w:id="33" w:name="_Toc441230984"/>
       <w:r>
         <w:t>User Documentation</w:t>
       </w:r>
-      <w:bookmarkEnd w:id="31"/>
       <w:bookmarkEnd w:id="32"/>
+      <w:bookmarkEnd w:id="33"/>
     </w:p>
     <w:p>
       <w:r>
@@ -13446,13 +13435,13 @@
       <w:pPr>
         <w:pStyle w:val="Heading2"/>
       </w:pPr>
-      <w:bookmarkStart w:id="33" w:name="_Toc439994680"/>
-      <w:bookmarkStart w:id="34" w:name="_Toc441230985"/>
+      <w:bookmarkStart w:id="34" w:name="_Toc439994680"/>
+      <w:bookmarkStart w:id="35" w:name="_Toc441230985"/>
       <w:r>
         <w:t>Assumptions and Dependencies</w:t>
       </w:r>
-      <w:bookmarkEnd w:id="33"/>
       <w:bookmarkEnd w:id="34"/>
+      <w:bookmarkEnd w:id="35"/>
     </w:p>
     <w:p>
       <w:r>
@@ -13580,23 +13569,23 @@
       <w:pPr>
         <w:pStyle w:val="Heading1"/>
       </w:pPr>
-      <w:bookmarkStart w:id="35" w:name="_Toc439994682"/>
-      <w:bookmarkStart w:id="36" w:name="_Toc441230986"/>
+      <w:bookmarkStart w:id="36" w:name="_Toc439994682"/>
+      <w:bookmarkStart w:id="37" w:name="_Toc441230986"/>
       <w:r>
         <w:t>External Interface Requirements</w:t>
       </w:r>
-      <w:bookmarkEnd w:id="35"/>
       <w:bookmarkEnd w:id="36"/>
+      <w:bookmarkEnd w:id="37"/>
     </w:p>
     <w:p>
       <w:pPr>
         <w:pStyle w:val="Heading2"/>
       </w:pPr>
-      <w:bookmarkStart w:id="37" w:name="_Toc441230987"/>
+      <w:bookmarkStart w:id="38" w:name="_Toc441230987"/>
       <w:r>
         <w:t>User Interfaces</w:t>
       </w:r>
-      <w:bookmarkEnd w:id="37"/>
+      <w:bookmarkEnd w:id="38"/>
     </w:p>
     <w:p>
       <w:r>
@@ -14505,19 +14494,14 @@
         <w:t xml:space="preserve">. Furthermore, </w:t>
       </w:r>
       <w:r>
-        <w:t>the FAC software shall provide the</w:t>
-      </w:r>
-      <w:r>
-        <w:t xml:space="preserve"> </w:t>
-      </w:r>
-      <w:bookmarkStart w:id="38" w:name="_GoBack"/>
+        <w:t xml:space="preserve">the FAC software shall provide the </w:t>
+      </w:r>
       <w:r>
         <w:rPr>
           <w:i/>
         </w:rPr>
         <w:t>user</w:t>
       </w:r>
-      <w:bookmarkEnd w:id="38"/>
       <w:r>
         <w:t xml:space="preserve"> </w:t>
       </w:r>
@@ -16793,7 +16777,6 @@
         </w:rPr>
         <w:t xml:space="preserve">4.5 </w:t>
       </w:r>
-      <w:proofErr w:type="spellStart"/>
       <w:r>
         <w:rPr>
           <w:b/>
@@ -16808,16 +16791,7 @@
           <w:sz w:val="28"/>
           <w:szCs w:val="28"/>
         </w:rPr>
-        <w:t>n</w:t>
-      </w:r>
-      <w:proofErr w:type="spellEnd"/>
-      <w:r>
-        <w:rPr>
-          <w:b/>
-          <w:sz w:val="28"/>
-          <w:szCs w:val="28"/>
-        </w:rPr>
-        <w:t xml:space="preserve"> </w:t>
+        <w:t xml:space="preserve">n </w:t>
       </w:r>
       <w:r>
         <w:rPr>
@@ -17044,23 +17018,13 @@
         <w:lastRenderedPageBreak/>
         <w:t xml:space="preserve">The </w:t>
       </w:r>
-      <w:proofErr w:type="spellStart"/>
-      <w:r>
-        <w:rPr>
-          <w:rFonts w:ascii="Times New Roman" w:hAnsi="Times New Roman"/>
-          <w:sz w:val="24"/>
-          <w:szCs w:val="24"/>
-        </w:rPr>
-        <w:t>en</w:t>
-      </w:r>
-      <w:proofErr w:type="spellEnd"/>
-      <w:r>
-        <w:rPr>
-          <w:rFonts w:ascii="Times New Roman" w:hAnsi="Times New Roman"/>
-          <w:sz w:val="24"/>
-          <w:szCs w:val="24"/>
-        </w:rPr>
-        <w:t xml:space="preserve"> passant </w:t>
+      <w:r>
+        <w:rPr>
+          <w:rFonts w:ascii="Times New Roman" w:hAnsi="Times New Roman"/>
+          <w:sz w:val="24"/>
+          <w:szCs w:val="24"/>
+        </w:rPr>
+        <w:t xml:space="preserve">en passant </w:t>
       </w:r>
       <w:r>
         <w:rPr>
@@ -19718,13 +19682,8 @@
       <w:r>
         <w:t xml:space="preserve">ll be displayed in </w:t>
       </w:r>
-      <w:proofErr w:type="spellStart"/>
-      <w:r>
-        <w:t>mm:ss</w:t>
-      </w:r>
-      <w:proofErr w:type="spellEnd"/>
-      <w:r>
-        <w:t xml:space="preserve"> where “m” is minute and “s” is seconds.</w:t>
+      <w:r>
+        <w:t>mm:ss where “m” is minute and “s” is seconds.</w:t>
       </w:r>
     </w:p>
     <w:p>
@@ -20527,15 +20486,7 @@
         <w:tab/>
       </w:r>
       <w:r>
-        <w:t xml:space="preserve">Count down shall be displayed in </w:t>
-      </w:r>
-      <w:proofErr w:type="spellStart"/>
-      <w:r>
-        <w:t>mm:ss</w:t>
-      </w:r>
-      <w:proofErr w:type="spellEnd"/>
-      <w:r>
-        <w:t xml:space="preserve"> where “m” is minute and “s”</w:t>
+        <w:t>Count down shall be displayed in mm:ss where “m” is minute and “s”</w:t>
       </w:r>
       <w:r>
         <w:t xml:space="preserve"> is seconds</w:t>
@@ -23520,15 +23471,7 @@
       <w:jc w:val="center"/>
     </w:pPr>
     <w:r>
-      <w:t xml:space="preserve">Copyright © 1999 by Karl E. </w:t>
-    </w:r>
-    <w:proofErr w:type="spellStart"/>
-    <w:r>
-      <w:t>Wiegers</w:t>
-    </w:r>
-    <w:proofErr w:type="spellEnd"/>
-    <w:r>
-      <w:t>. Permission is granted to use, modify, and distribute this document.</w:t>
+      <w:t>Copyright © 1999 by Karl E. Wiegers. Permission is granted to use, modify, and distribute this document.</w:t>
     </w:r>
   </w:p>
 </w:ftr>
@@ -24616,6 +24559,7 @@
     <w:lsdException w:name="heading 9" w:qFormat="1"/>
     <w:lsdException w:name="toc 1" w:uiPriority="39"/>
     <w:lsdException w:name="toc 2" w:uiPriority="39"/>
+    <w:lsdException w:name="toc 3" w:uiPriority="39"/>
     <w:lsdException w:name="caption" w:semiHidden="1" w:unhideWhenUsed="1" w:qFormat="1"/>
     <w:lsdException w:name="Title" w:qFormat="1"/>
     <w:lsdException w:name="Subtitle" w:qFormat="1"/>
@@ -25237,7 +25181,7 @@
     <w:name w:val="toc 3"/>
     <w:basedOn w:val="Normal"/>
     <w:next w:val="Normal"/>
-    <w:semiHidden/>
+    <w:uiPriority w:val="39"/>
     <w:pPr>
       <w:tabs>
         <w:tab w:val="left" w:pos="1200"/>
@@ -25465,6 +25409,30 @@
     <w:name w:val="line number"/>
     <w:basedOn w:val="DefaultParagraphFont"/>
     <w:rsid w:val="00975B3F"/>
+  </w:style>
+  <w:style w:type="paragraph" w:styleId="TOCHeading">
+    <w:name w:val="TOC Heading"/>
+    <w:basedOn w:val="Heading1"/>
+    <w:next w:val="Normal"/>
+    <w:uiPriority w:val="39"/>
+    <w:unhideWhenUsed/>
+    <w:qFormat/>
+    <w:rsid w:val="001A225D"/>
+    <w:pPr>
+      <w:numPr>
+        <w:numId w:val="0"/>
+      </w:numPr>
+      <w:spacing w:after="0" w:line="276" w:lineRule="auto"/>
+      <w:outlineLvl w:val="9"/>
+    </w:pPr>
+    <w:rPr>
+      <w:rFonts w:asciiTheme="majorHAnsi" w:eastAsiaTheme="majorEastAsia" w:hAnsiTheme="majorHAnsi" w:cstheme="majorBidi"/>
+      <w:bCs/>
+      <w:color w:val="2F5496" w:themeColor="accent1" w:themeShade="BF"/>
+      <w:kern w:val="0"/>
+      <w:sz w:val="28"/>
+      <w:szCs w:val="28"/>
+    </w:rPr>
   </w:style>
 </w:styles>
 </file>
@@ -25769,7 +25737,7 @@
 </file>
 
 <file path=customXml/itemProps1.xml><?xml version="1.0" encoding="utf-8"?>
-<ds:datastoreItem xmlns:ds="http://schemas.openxmlformats.org/officeDocument/2006/customXml" ds:itemID="{4CB9B59E-2343-6C4E-A3DD-79F97BFA7962}">
+<ds:datastoreItem xmlns:ds="http://schemas.openxmlformats.org/officeDocument/2006/customXml" ds:itemID="{12038454-A5A4-4649-ACB3-E567A9DE56FB}">
   <ds:schemaRefs>
     <ds:schemaRef ds:uri="http://schemas.openxmlformats.org/officeDocument/2006/bibliography"/>
   </ds:schemaRefs>

</xml_diff>

<commit_message>
Revert "Merge branch 'master' of https://github.com/CS-3398-264/FerretArmyRepo"
This reverts commit 36abec0aaf11bc77ff087c8e63f26386ee29722f, reversing
changes made to 06f0ecab9bab0013b19de320b5edca49bd60907f.
</commit_message>
<xml_diff>
--- a/srs_project1_ferret_army.docx
+++ b/srs_project1_ferret_army.docx
@@ -110,15 +110,7 @@
         <w:rPr>
           <w:rFonts w:ascii="Times New Roman" w:hAnsi="Times New Roman"/>
         </w:rPr>
-        <w:t>, A. Romualdo</w:t>
-      </w:r>
-      <w:bookmarkStart w:id="0" w:name="_GoBack"/>
-      <w:bookmarkEnd w:id="0"/>
-      <w:r>
-        <w:rPr>
-          <w:rFonts w:ascii="Times New Roman" w:hAnsi="Times New Roman"/>
-        </w:rPr>
-        <w:t xml:space="preserve"> </w:t>
+        <w:t>, J. Guerrero, A. Romualdo, J. Cole, M. Yi</w:t>
       </w:r>
     </w:p>
     <w:p>
@@ -161,22 +153,22 @@
         <w:pStyle w:val="TOCEntry"/>
         <w:spacing w:after="120"/>
       </w:pPr>
-      <w:bookmarkStart w:id="1" w:name="_Toc344877432"/>
-      <w:bookmarkStart w:id="2" w:name="_Toc344879822"/>
-      <w:bookmarkStart w:id="3" w:name="_Toc346508722"/>
-      <w:bookmarkStart w:id="4" w:name="_Toc346508952"/>
-      <w:bookmarkStart w:id="5" w:name="_Toc346509227"/>
-      <w:bookmarkStart w:id="6" w:name="_Toc441230970"/>
+      <w:bookmarkStart w:id="0" w:name="_Toc344877432"/>
+      <w:bookmarkStart w:id="1" w:name="_Toc344879822"/>
+      <w:bookmarkStart w:id="2" w:name="_Toc346508722"/>
+      <w:bookmarkStart w:id="3" w:name="_Toc346508952"/>
+      <w:bookmarkStart w:id="4" w:name="_Toc346509227"/>
+      <w:bookmarkStart w:id="5" w:name="_Toc441230970"/>
+      <w:bookmarkEnd w:id="0"/>
       <w:bookmarkEnd w:id="1"/>
       <w:bookmarkEnd w:id="2"/>
       <w:bookmarkEnd w:id="3"/>
       <w:bookmarkEnd w:id="4"/>
-      <w:bookmarkEnd w:id="5"/>
       <w:r>
         <w:lastRenderedPageBreak/>
         <w:t>Table of Contents</w:t>
       </w:r>
-      <w:bookmarkEnd w:id="6"/>
+      <w:bookmarkEnd w:id="5"/>
     </w:p>
     <w:p>
       <w:pPr>
@@ -3590,11 +3582,11 @@
         <w:lastRenderedPageBreak/>
         <w:fldChar w:fldCharType="end"/>
       </w:r>
-      <w:bookmarkStart w:id="7" w:name="_Toc441230971"/>
+      <w:bookmarkStart w:id="6" w:name="_Toc441230971"/>
       <w:r>
         <w:t>Revision History</w:t>
       </w:r>
-      <w:bookmarkEnd w:id="7"/>
+      <w:bookmarkEnd w:id="6"/>
     </w:p>
     <w:tbl>
       <w:tblPr>
@@ -5765,61 +5757,61 @@
         <w:pStyle w:val="Heading1"/>
         <w:spacing w:before="0" w:after="280"/>
       </w:pPr>
-      <w:bookmarkStart w:id="8" w:name="_Toc439994665"/>
-      <w:bookmarkStart w:id="9" w:name="_Toc441230972"/>
+      <w:bookmarkStart w:id="7" w:name="_Toc439994665"/>
+      <w:bookmarkStart w:id="8" w:name="_Toc441230972"/>
       <w:r>
         <w:lastRenderedPageBreak/>
         <w:t>Introduction</w:t>
       </w:r>
+      <w:bookmarkEnd w:id="7"/>
       <w:bookmarkEnd w:id="8"/>
+    </w:p>
+    <w:p>
+      <w:pPr>
+        <w:pStyle w:val="Heading2"/>
+      </w:pPr>
+      <w:bookmarkStart w:id="9" w:name="_Toc439994667"/>
+      <w:bookmarkStart w:id="10" w:name="_Toc441230973"/>
+      <w:r>
+        <w:t>Purpose</w:t>
+      </w:r>
       <w:bookmarkEnd w:id="9"/>
+      <w:bookmarkEnd w:id="10"/>
+      <w:r>
+        <w:t xml:space="preserve"> </w:t>
+      </w:r>
+    </w:p>
+    <w:p>
+      <w:pPr>
+        <w:pStyle w:val="template"/>
+        <w:rPr>
+          <w:rFonts w:ascii="Times New Roman" w:hAnsi="Times New Roman"/>
+          <w:i w:val="0"/>
+          <w:sz w:val="24"/>
+          <w:szCs w:val="24"/>
+        </w:rPr>
+      </w:pPr>
+      <w:r>
+        <w:rPr>
+          <w:rFonts w:ascii="Times New Roman" w:hAnsi="Times New Roman"/>
+          <w:i w:val="0"/>
+          <w:sz w:val="24"/>
+          <w:szCs w:val="24"/>
+        </w:rPr>
+        <w:t>The purpose of this document is to provide a detailed description of the requirements for the "Ferret Army Chess (FAC)" software. It will illustrate the purpose and declaration for the development of the FAC software. It also details the system constraints, interface, and expected interaction between the user(s) and the system.</w:t>
+      </w:r>
     </w:p>
     <w:p>
       <w:pPr>
         <w:pStyle w:val="Heading2"/>
       </w:pPr>
-      <w:bookmarkStart w:id="10" w:name="_Toc439994667"/>
-      <w:bookmarkStart w:id="11" w:name="_Toc441230973"/>
-      <w:r>
-        <w:t>Purpose</w:t>
-      </w:r>
-      <w:bookmarkEnd w:id="10"/>
+      <w:bookmarkStart w:id="11" w:name="_Toc439994668"/>
+      <w:bookmarkStart w:id="12" w:name="_Toc441230974"/>
+      <w:r>
+        <w:t>Document Conventions</w:t>
+      </w:r>
       <w:bookmarkEnd w:id="11"/>
-      <w:r>
-        <w:t xml:space="preserve"> </w:t>
-      </w:r>
-    </w:p>
-    <w:p>
-      <w:pPr>
-        <w:pStyle w:val="template"/>
-        <w:rPr>
-          <w:rFonts w:ascii="Times New Roman" w:hAnsi="Times New Roman"/>
-          <w:i w:val="0"/>
-          <w:sz w:val="24"/>
-          <w:szCs w:val="24"/>
-        </w:rPr>
-      </w:pPr>
-      <w:r>
-        <w:rPr>
-          <w:rFonts w:ascii="Times New Roman" w:hAnsi="Times New Roman"/>
-          <w:i w:val="0"/>
-          <w:sz w:val="24"/>
-          <w:szCs w:val="24"/>
-        </w:rPr>
-        <w:t>The purpose of this document is to provide a detailed description of the requirements for the "Ferret Army Chess (FAC)" software. It will illustrate the purpose and declaration for the development of the FAC software. It also details the system constraints, interface, and expected interaction between the user(s) and the system.</w:t>
-      </w:r>
-    </w:p>
-    <w:p>
-      <w:pPr>
-        <w:pStyle w:val="Heading2"/>
-      </w:pPr>
-      <w:bookmarkStart w:id="12" w:name="_Toc439994668"/>
-      <w:bookmarkStart w:id="13" w:name="_Toc441230974"/>
-      <w:r>
-        <w:t>Document Conventions</w:t>
-      </w:r>
       <w:bookmarkEnd w:id="12"/>
-      <w:bookmarkEnd w:id="13"/>
     </w:p>
     <w:p>
       <w:pPr>
@@ -5835,8 +5827,8 @@
           <w:szCs w:val="24"/>
         </w:rPr>
       </w:pPr>
-      <w:bookmarkStart w:id="14" w:name="_Toc439994669"/>
-      <w:bookmarkStart w:id="15" w:name="_Toc441230975"/>
+      <w:bookmarkStart w:id="13" w:name="_Toc439994669"/>
+      <w:bookmarkStart w:id="14" w:name="_Toc441230975"/>
       <w:r>
         <w:rPr>
           <w:b w:val="0"/>
@@ -5998,8 +5990,8 @@
         <w:t>with 1.5 points separation between lines.</w:t>
       </w:r>
     </w:p>
+    <w:bookmarkEnd w:id="13"/>
     <w:bookmarkEnd w:id="14"/>
-    <w:bookmarkEnd w:id="15"/>
     <w:p>
       <w:pPr>
         <w:pStyle w:val="Heading2"/>
@@ -8565,135 +8557,135 @@
         <w:pStyle w:val="Heading2"/>
         <w:spacing w:before="0"/>
       </w:pPr>
-      <w:bookmarkStart w:id="16" w:name="_Toc439994670"/>
-      <w:bookmarkStart w:id="17" w:name="_Toc441230976"/>
+      <w:bookmarkStart w:id="15" w:name="_Toc439994670"/>
+      <w:bookmarkStart w:id="16" w:name="_Toc441230976"/>
       <w:r>
         <w:t>Product Scope</w:t>
       </w:r>
+      <w:bookmarkEnd w:id="15"/>
       <w:bookmarkEnd w:id="16"/>
+    </w:p>
+    <w:p>
+      <w:r>
+        <w:t>The "Ferret Army Chess (FAC)" software is Ferret Army's take on the classic turn-based game of chess founded in northern India around 6th century AD. It will feature traditional chess moves between the user(s) and</w:t>
+      </w:r>
+      <w:r>
+        <w:t>/or</w:t>
+      </w:r>
+      <w:r>
+        <w:t xml:space="preserve"> the games </w:t>
+      </w:r>
+      <w:r>
+        <w:t>artificial intelligence engine</w:t>
+      </w:r>
+      <w:r>
+        <w:t xml:space="preserve">.   </w:t>
+      </w:r>
+    </w:p>
+    <w:p/>
+    <w:p>
+      <w:r>
+        <w:t>The FAC software will initially only support local gameplay on desktop/mobile computers with the eventual goal of transitioning it into a web-based application to support online gamepl</w:t>
+      </w:r>
+      <w:r>
+        <w:t>ay and platform independence.</w:t>
+      </w:r>
+    </w:p>
+    <w:p/>
+    <w:p>
+      <w:r>
+        <w:t>Prior to gameplay</w:t>
+      </w:r>
+      <w:r>
+        <w:t>, the software shall feature</w:t>
+      </w:r>
+      <w:r>
+        <w:t xml:space="preserve"> an option for</w:t>
+      </w:r>
+      <w:r>
+        <w:t xml:space="preserve"> the player to initiate either</w:t>
+      </w:r>
+      <w:r>
+        <w:t xml:space="preserve"> local </w:t>
+      </w:r>
+      <w:r>
+        <w:rPr>
+          <w:i/>
+        </w:rPr>
+        <w:t>user vs. user</w:t>
+      </w:r>
+      <w:r>
+        <w:t xml:space="preserve">, </w:t>
+      </w:r>
+      <w:r>
+        <w:rPr>
+          <w:i/>
+        </w:rPr>
+        <w:t>user vs. computer</w:t>
+      </w:r>
+      <w:r>
+        <w:t xml:space="preserve">, </w:t>
+      </w:r>
+      <w:r>
+        <w:t>or</w:t>
+      </w:r>
+      <w:r>
+        <w:t xml:space="preserve"> </w:t>
+      </w:r>
+      <w:r>
+        <w:rPr>
+          <w:i/>
+        </w:rPr>
+        <w:t>computer vs. computer</w:t>
+      </w:r>
+      <w:r>
+        <w:t xml:space="preserve"> gameplay</w:t>
+      </w:r>
+      <w:r>
+        <w:t>.</w:t>
+      </w:r>
+      <w:r>
+        <w:t xml:space="preserve"> </w:t>
+      </w:r>
+    </w:p>
+    <w:p/>
+    <w:p>
+      <w:r>
+        <w:t xml:space="preserve">Furthermore, the FAC software </w:t>
+      </w:r>
+      <w:r>
+        <w:t xml:space="preserve">shall assign </w:t>
+      </w:r>
+      <w:r>
+        <w:t xml:space="preserve">the </w:t>
+      </w:r>
+      <w:r>
+        <w:rPr>
+          <w:i/>
+        </w:rPr>
+        <w:t>Reinfeld Values</w:t>
+      </w:r>
+      <w:r>
+        <w:rPr>
+          <w:i/>
+        </w:rPr>
+        <w:t xml:space="preserve"> </w:t>
+      </w:r>
+      <w:r>
+        <w:t xml:space="preserve">for pieces captured during gameplay to resolve possible stalemates scenarios. </w:t>
+      </w:r>
+    </w:p>
+    <w:p>
+      <w:pPr>
+        <w:pStyle w:val="Heading2"/>
+      </w:pPr>
+      <w:bookmarkStart w:id="17" w:name="_Toc439994672"/>
+      <w:bookmarkStart w:id="18" w:name="_Toc441230977"/>
+      <w:r>
+        <w:t>Reference</w:t>
+      </w:r>
       <w:bookmarkEnd w:id="17"/>
-    </w:p>
-    <w:p>
-      <w:r>
-        <w:t>The "Ferret Army Chess (FAC)" software is Ferret Army's take on the classic turn-based game of chess founded in northern India around 6th century AD. It will feature traditional chess moves between the user(s) and</w:t>
-      </w:r>
-      <w:r>
-        <w:t>/or</w:t>
-      </w:r>
-      <w:r>
-        <w:t xml:space="preserve"> the games </w:t>
-      </w:r>
-      <w:r>
-        <w:t>artificial intelligence engine</w:t>
-      </w:r>
-      <w:r>
-        <w:t xml:space="preserve">.   </w:t>
-      </w:r>
-    </w:p>
-    <w:p/>
-    <w:p>
-      <w:r>
-        <w:t>The FAC software will initially only support local gameplay on desktop/mobile computers with the eventual goal of transitioning it into a web-based application to support online gamepl</w:t>
-      </w:r>
-      <w:r>
-        <w:t>ay and platform independence.</w:t>
-      </w:r>
-    </w:p>
-    <w:p/>
-    <w:p>
-      <w:r>
-        <w:t>Prior to gameplay</w:t>
-      </w:r>
-      <w:r>
-        <w:t>, the software shall feature</w:t>
-      </w:r>
-      <w:r>
-        <w:t xml:space="preserve"> an option for</w:t>
-      </w:r>
-      <w:r>
-        <w:t xml:space="preserve"> the player to initiate either</w:t>
-      </w:r>
-      <w:r>
-        <w:t xml:space="preserve"> local </w:t>
-      </w:r>
-      <w:r>
-        <w:rPr>
-          <w:i/>
-        </w:rPr>
-        <w:t>user vs. user</w:t>
-      </w:r>
-      <w:r>
-        <w:t xml:space="preserve">, </w:t>
-      </w:r>
-      <w:r>
-        <w:rPr>
-          <w:i/>
-        </w:rPr>
-        <w:t>user vs. computer</w:t>
-      </w:r>
-      <w:r>
-        <w:t xml:space="preserve">, </w:t>
-      </w:r>
-      <w:r>
-        <w:t>or</w:t>
-      </w:r>
-      <w:r>
-        <w:t xml:space="preserve"> </w:t>
-      </w:r>
-      <w:r>
-        <w:rPr>
-          <w:i/>
-        </w:rPr>
-        <w:t>computer vs. computer</w:t>
-      </w:r>
-      <w:r>
-        <w:t xml:space="preserve"> gameplay</w:t>
-      </w:r>
-      <w:r>
-        <w:t>.</w:t>
-      </w:r>
-      <w:r>
-        <w:t xml:space="preserve"> </w:t>
-      </w:r>
-    </w:p>
-    <w:p/>
-    <w:p>
-      <w:r>
-        <w:t xml:space="preserve">Furthermore, the FAC software </w:t>
-      </w:r>
-      <w:r>
-        <w:t xml:space="preserve">shall assign </w:t>
-      </w:r>
-      <w:r>
-        <w:t xml:space="preserve">the </w:t>
-      </w:r>
-      <w:r>
-        <w:rPr>
-          <w:i/>
-        </w:rPr>
-        <w:t>Reinfeld Values</w:t>
-      </w:r>
-      <w:r>
-        <w:rPr>
-          <w:i/>
-        </w:rPr>
-        <w:t xml:space="preserve"> </w:t>
-      </w:r>
-      <w:r>
-        <w:t xml:space="preserve">for pieces captured during gameplay to resolve possible stalemates scenarios. </w:t>
-      </w:r>
-    </w:p>
-    <w:p>
-      <w:pPr>
-        <w:pStyle w:val="Heading2"/>
-      </w:pPr>
-      <w:bookmarkStart w:id="18" w:name="_Toc439994672"/>
-      <w:bookmarkStart w:id="19" w:name="_Toc441230977"/>
-      <w:r>
-        <w:t>Reference</w:t>
-      </w:r>
       <w:bookmarkEnd w:id="18"/>
-      <w:bookmarkEnd w:id="19"/>
       <w:r>
         <w:t>s</w:t>
       </w:r>
@@ -8790,17 +8782,17 @@
       <w:pPr>
         <w:pStyle w:val="Heading1"/>
       </w:pPr>
-      <w:bookmarkStart w:id="20" w:name="_Toc439994673"/>
-      <w:bookmarkStart w:id="21" w:name="_Toc441230978"/>
+      <w:bookmarkStart w:id="19" w:name="_Toc439994673"/>
+      <w:bookmarkStart w:id="20" w:name="_Toc441230978"/>
       <w:r>
         <w:lastRenderedPageBreak/>
         <w:t>Overall Description</w:t>
       </w:r>
+      <w:bookmarkEnd w:id="19"/>
       <w:bookmarkEnd w:id="20"/>
-      <w:bookmarkEnd w:id="21"/>
-    </w:p>
-    <w:bookmarkStart w:id="22" w:name="_Toc439994674"/>
-    <w:bookmarkStart w:id="23" w:name="_Toc441230979"/>
+    </w:p>
+    <w:bookmarkStart w:id="21" w:name="_Toc439994674"/>
+    <w:bookmarkStart w:id="22" w:name="_Toc441230979"/>
     <w:p>
       <w:pPr>
         <w:pStyle w:val="Heading2"/>
@@ -8996,196 +8988,196 @@
       <w:r>
         <w:t>Product Perspective</w:t>
       </w:r>
+      <w:bookmarkEnd w:id="21"/>
       <w:bookmarkEnd w:id="22"/>
+    </w:p>
+    <w:p>
+      <w:r>
+        <w:t xml:space="preserve">The FAC software will be a new self-contained application comprised of three primary components the </w:t>
+      </w:r>
+      <w:r>
+        <w:rPr>
+          <w:i/>
+        </w:rPr>
+        <w:t>user interface</w:t>
+      </w:r>
+      <w:r>
+        <w:t xml:space="preserve"> (UI), </w:t>
+      </w:r>
+      <w:r>
+        <w:rPr>
+          <w:i/>
+        </w:rPr>
+        <w:t>game engine</w:t>
+      </w:r>
+      <w:r>
+        <w:t xml:space="preserve"> (GE), and </w:t>
+      </w:r>
+      <w:r>
+        <w:rPr>
+          <w:i/>
+        </w:rPr>
+        <w:t>artificial intelligence engine</w:t>
+      </w:r>
+      <w:r>
+        <w:t xml:space="preserve"> (AIE). Of these, the UI is comprised of two sub-components the </w:t>
+      </w:r>
+      <w:r>
+        <w:rPr>
+          <w:i/>
+        </w:rPr>
+        <w:t>game board</w:t>
+      </w:r>
+      <w:r>
+        <w:t xml:space="preserve"> (GB), and </w:t>
+      </w:r>
+      <w:r>
+        <w:t>thirty-</w:t>
+      </w:r>
+      <w:r>
+        <w:t>two</w:t>
+      </w:r>
+      <w:r>
+        <w:t xml:space="preserve"> </w:t>
+      </w:r>
+      <w:r>
+        <w:rPr>
+          <w:i/>
+        </w:rPr>
+        <w:t>game pieces</w:t>
+      </w:r>
+      <w:r>
+        <w:t xml:space="preserve"> (GP)</w:t>
+      </w:r>
+      <w:r>
+        <w:t>,</w:t>
+      </w:r>
+      <w:r>
+        <w:t xml:space="preserve"> which player</w:t>
+      </w:r>
+      <w:r>
+        <w:t>(s)</w:t>
+      </w:r>
+      <w:r>
+        <w:t xml:space="preserve"> use</w:t>
+      </w:r>
+      <w:r>
+        <w:t xml:space="preserve"> during the course of a game. The general relationship between each major component and sub-components can be seen in figure 1.</w:t>
+      </w:r>
+      <w:bookmarkStart w:id="23" w:name="_Toc439994675"/>
+      <w:bookmarkStart w:id="24" w:name="_Toc441230980"/>
+    </w:p>
+    <w:p/>
+    <w:p>
+      <w:r>
+        <w:t xml:space="preserve">In the process of a user </w:t>
+      </w:r>
+      <w:r>
+        <w:t xml:space="preserve">interacting with </w:t>
+      </w:r>
+      <w:r>
+        <w:t xml:space="preserve">the FAC software, </w:t>
+      </w:r>
+      <w:r>
+        <w:t xml:space="preserve">a </w:t>
+      </w:r>
+      <w:r>
+        <w:t xml:space="preserve">constant interfacing between the UI, GE, and </w:t>
+      </w:r>
+      <w:r>
+        <w:t>AIE</w:t>
+      </w:r>
+      <w:r>
+        <w:t xml:space="preserve"> occurs</w:t>
+      </w:r>
+      <w:r>
+        <w:t xml:space="preserve">. When a user interacts with the GB this interaction is handled by the GE, which depending on the </w:t>
+      </w:r>
+      <w:r>
+        <w:rPr>
+          <w:i/>
+        </w:rPr>
+        <w:t>game mode</w:t>
+      </w:r>
+      <w:r>
+        <w:t xml:space="preserve"> </w:t>
+      </w:r>
+      <w:r>
+        <w:t xml:space="preserve">may make calls to the </w:t>
+      </w:r>
+      <w:r>
+        <w:t>AIE</w:t>
+      </w:r>
+      <w:r>
+        <w:t xml:space="preserve"> for a randomized move representing the </w:t>
+      </w:r>
+      <w:r>
+        <w:rPr>
+          <w:i/>
+        </w:rPr>
+        <w:t>game move</w:t>
+      </w:r>
+      <w:r>
+        <w:t xml:space="preserve"> (GM) of the </w:t>
+      </w:r>
+      <w:r>
+        <w:rPr>
+          <w:i/>
+        </w:rPr>
+        <w:t>c</w:t>
+      </w:r>
+      <w:r>
+        <w:rPr>
+          <w:i/>
+        </w:rPr>
+        <w:t>omputer</w:t>
+      </w:r>
+      <w:r>
+        <w:t xml:space="preserve">. In the event of a </w:t>
+      </w:r>
+      <w:r>
+        <w:rPr>
+          <w:i/>
+        </w:rPr>
+        <w:t>user. vs. user</w:t>
+      </w:r>
+      <w:r>
+        <w:t xml:space="preserve"> game the GE will initiate no calls to the </w:t>
+      </w:r>
+      <w:r>
+        <w:t>AIE</w:t>
+      </w:r>
+      <w:r>
+        <w:t>.</w:t>
+      </w:r>
+    </w:p>
+    <w:p/>
+    <w:p>
+      <w:r>
+        <w:t xml:space="preserve">Since the FAC software is initially going to be designed for desktop/mobile platforms there will be </w:t>
+      </w:r>
+      <w:r>
+        <w:t>no strong emphasis</w:t>
+      </w:r>
+      <w:r>
+        <w:t xml:space="preserve"> on restraining resources; however, when FAC is adapted into a web-based application a series of optimizations will be applied to constrain resources</w:t>
+      </w:r>
+      <w:r>
+        <w:t xml:space="preserve"> according to hardware requirements </w:t>
+      </w:r>
+      <w:r>
+        <w:t>of the web-server.</w:t>
+      </w:r>
+    </w:p>
+    <w:p>
+      <w:pPr>
+        <w:pStyle w:val="Heading2"/>
+      </w:pPr>
+      <w:r>
+        <w:t>Product Functions</w:t>
+      </w:r>
       <w:bookmarkEnd w:id="23"/>
-    </w:p>
-    <w:p>
-      <w:r>
-        <w:t xml:space="preserve">The FAC software will be a new self-contained application comprised of three primary components the </w:t>
-      </w:r>
-      <w:r>
-        <w:rPr>
-          <w:i/>
-        </w:rPr>
-        <w:t>user interface</w:t>
-      </w:r>
-      <w:r>
-        <w:t xml:space="preserve"> (UI), </w:t>
-      </w:r>
-      <w:r>
-        <w:rPr>
-          <w:i/>
-        </w:rPr>
-        <w:t>game engine</w:t>
-      </w:r>
-      <w:r>
-        <w:t xml:space="preserve"> (GE), and </w:t>
-      </w:r>
-      <w:r>
-        <w:rPr>
-          <w:i/>
-        </w:rPr>
-        <w:t>artificial intelligence engine</w:t>
-      </w:r>
-      <w:r>
-        <w:t xml:space="preserve"> (AIE). Of these, the UI is comprised of two sub-components the </w:t>
-      </w:r>
-      <w:r>
-        <w:rPr>
-          <w:i/>
-        </w:rPr>
-        <w:t>game board</w:t>
-      </w:r>
-      <w:r>
-        <w:t xml:space="preserve"> (GB), and </w:t>
-      </w:r>
-      <w:r>
-        <w:t>thirty-</w:t>
-      </w:r>
-      <w:r>
-        <w:t>two</w:t>
-      </w:r>
-      <w:r>
-        <w:t xml:space="preserve"> </w:t>
-      </w:r>
-      <w:r>
-        <w:rPr>
-          <w:i/>
-        </w:rPr>
-        <w:t>game pieces</w:t>
-      </w:r>
-      <w:r>
-        <w:t xml:space="preserve"> (GP)</w:t>
-      </w:r>
-      <w:r>
-        <w:t>,</w:t>
-      </w:r>
-      <w:r>
-        <w:t xml:space="preserve"> which player</w:t>
-      </w:r>
-      <w:r>
-        <w:t>(s)</w:t>
-      </w:r>
-      <w:r>
-        <w:t xml:space="preserve"> use</w:t>
-      </w:r>
-      <w:r>
-        <w:t xml:space="preserve"> during the course of a game. The general relationship between each major component and sub-components can be seen in figure 1.</w:t>
-      </w:r>
-      <w:bookmarkStart w:id="24" w:name="_Toc439994675"/>
-      <w:bookmarkStart w:id="25" w:name="_Toc441230980"/>
-    </w:p>
-    <w:p/>
-    <w:p>
-      <w:r>
-        <w:t xml:space="preserve">In the process of a user </w:t>
-      </w:r>
-      <w:r>
-        <w:t xml:space="preserve">interacting with </w:t>
-      </w:r>
-      <w:r>
-        <w:t xml:space="preserve">the FAC software, </w:t>
-      </w:r>
-      <w:r>
-        <w:t xml:space="preserve">a </w:t>
-      </w:r>
-      <w:r>
-        <w:t xml:space="preserve">constant interfacing between the UI, GE, and </w:t>
-      </w:r>
-      <w:r>
-        <w:t>AIE</w:t>
-      </w:r>
-      <w:r>
-        <w:t xml:space="preserve"> occurs</w:t>
-      </w:r>
-      <w:r>
-        <w:t xml:space="preserve">. When a user interacts with the GB this interaction is handled by the GE, which depending on the </w:t>
-      </w:r>
-      <w:r>
-        <w:rPr>
-          <w:i/>
-        </w:rPr>
-        <w:t>game mode</w:t>
-      </w:r>
-      <w:r>
-        <w:t xml:space="preserve"> </w:t>
-      </w:r>
-      <w:r>
-        <w:t xml:space="preserve">may make calls to the </w:t>
-      </w:r>
-      <w:r>
-        <w:t>AIE</w:t>
-      </w:r>
-      <w:r>
-        <w:t xml:space="preserve"> for a randomized move representing the </w:t>
-      </w:r>
-      <w:r>
-        <w:rPr>
-          <w:i/>
-        </w:rPr>
-        <w:t>game move</w:t>
-      </w:r>
-      <w:r>
-        <w:t xml:space="preserve"> (GM) of the </w:t>
-      </w:r>
-      <w:r>
-        <w:rPr>
-          <w:i/>
-        </w:rPr>
-        <w:t>c</w:t>
-      </w:r>
-      <w:r>
-        <w:rPr>
-          <w:i/>
-        </w:rPr>
-        <w:t>omputer</w:t>
-      </w:r>
-      <w:r>
-        <w:t xml:space="preserve">. In the event of a </w:t>
-      </w:r>
-      <w:r>
-        <w:rPr>
-          <w:i/>
-        </w:rPr>
-        <w:t>user. vs. user</w:t>
-      </w:r>
-      <w:r>
-        <w:t xml:space="preserve"> game the GE will initiate no calls to the </w:t>
-      </w:r>
-      <w:r>
-        <w:t>AIE</w:t>
-      </w:r>
-      <w:r>
-        <w:t>.</w:t>
-      </w:r>
-    </w:p>
-    <w:p/>
-    <w:p>
-      <w:r>
-        <w:t xml:space="preserve">Since the FAC software is initially going to be designed for desktop/mobile platforms there will be </w:t>
-      </w:r>
-      <w:r>
-        <w:t>no strong emphasis</w:t>
-      </w:r>
-      <w:r>
-        <w:t xml:space="preserve"> on restraining resources; however, when FAC is adapted into a web-based application a series of optimizations will be applied to constrain resources</w:t>
-      </w:r>
-      <w:r>
-        <w:t xml:space="preserve"> according to hardware requirements </w:t>
-      </w:r>
-      <w:r>
-        <w:t>of the web-server.</w:t>
-      </w:r>
-    </w:p>
-    <w:p>
-      <w:pPr>
-        <w:pStyle w:val="Heading2"/>
-      </w:pPr>
-      <w:r>
-        <w:t>Product Functions</w:t>
-      </w:r>
       <w:bookmarkEnd w:id="24"/>
-      <w:bookmarkEnd w:id="25"/>
     </w:p>
     <w:p>
       <w:pPr>
@@ -9197,8 +9189,8 @@
           <w:szCs w:val="24"/>
         </w:rPr>
       </w:pPr>
-      <w:bookmarkStart w:id="26" w:name="_Toc439994676"/>
-      <w:bookmarkStart w:id="27" w:name="_Toc441230981"/>
+      <w:bookmarkStart w:id="25" w:name="_Toc439994676"/>
+      <w:bookmarkStart w:id="26" w:name="_Toc441230981"/>
       <w:r>
         <w:rPr>
           <w:rFonts w:ascii="Times New Roman" w:hAnsi="Times New Roman"/>
@@ -9588,13 +9580,23 @@
           <w:szCs w:val="24"/>
         </w:rPr>
       </w:pPr>
-      <w:r>
-        <w:rPr>
-          <w:rFonts w:ascii="Times New Roman" w:hAnsi="Times New Roman"/>
-          <w:sz w:val="24"/>
-          <w:szCs w:val="24"/>
-        </w:rPr>
-        <w:t>En p</w:t>
+      <w:proofErr w:type="spellStart"/>
+      <w:r>
+        <w:rPr>
+          <w:rFonts w:ascii="Times New Roman" w:hAnsi="Times New Roman"/>
+          <w:sz w:val="24"/>
+          <w:szCs w:val="24"/>
+        </w:rPr>
+        <w:t>En</w:t>
+      </w:r>
+      <w:proofErr w:type="spellEnd"/>
+      <w:r>
+        <w:rPr>
+          <w:rFonts w:ascii="Times New Roman" w:hAnsi="Times New Roman"/>
+          <w:sz w:val="24"/>
+          <w:szCs w:val="24"/>
+        </w:rPr>
+        <w:t xml:space="preserve"> p</w:t>
       </w:r>
       <w:r>
         <w:rPr>
@@ -10819,12 +10821,21 @@
                 <w:sz w:val="20"/>
               </w:rPr>
             </w:pPr>
+            <w:proofErr w:type="spellStart"/>
             <w:r>
               <w:rPr>
                 <w:rFonts w:ascii="Times New Roman" w:hAnsi="Times New Roman"/>
                 <w:sz w:val="20"/>
               </w:rPr>
-              <w:t>En passant C</w:t>
+              <w:t>En</w:t>
+            </w:r>
+            <w:proofErr w:type="spellEnd"/>
+            <w:r>
+              <w:rPr>
+                <w:rFonts w:ascii="Times New Roman" w:hAnsi="Times New Roman"/>
+                <w:sz w:val="20"/>
+              </w:rPr>
+              <w:t xml:space="preserve"> passant C</w:t>
             </w:r>
             <w:r>
               <w:rPr>
@@ -12684,8 +12695,8 @@
       <w:r>
         <w:t>User Classes and Characteristics</w:t>
       </w:r>
+      <w:bookmarkEnd w:id="25"/>
       <w:bookmarkEnd w:id="26"/>
-      <w:bookmarkEnd w:id="27"/>
     </w:p>
     <w:p>
       <w:r>
@@ -13162,8 +13173,8 @@
       <w:r>
         <w:t>(GE).</w:t>
       </w:r>
-      <w:bookmarkStart w:id="28" w:name="_Toc439994677"/>
-      <w:bookmarkStart w:id="29" w:name="_Toc441230982"/>
+      <w:bookmarkStart w:id="27" w:name="_Toc439994677"/>
+      <w:bookmarkStart w:id="28" w:name="_Toc441230982"/>
     </w:p>
     <w:p>
       <w:pPr>
@@ -13173,275 +13184,275 @@
       <w:r>
         <w:t>Operating Environment</w:t>
       </w:r>
+      <w:bookmarkEnd w:id="27"/>
       <w:bookmarkEnd w:id="28"/>
+    </w:p>
+    <w:p>
+      <w:r>
+        <w:t>Since the FAC software’s target platform is desktop and mobile computers the so</w:t>
+      </w:r>
+      <w:r>
+        <w:t xml:space="preserve">ftware must be able to run on </w:t>
+      </w:r>
+      <w:r>
+        <w:t xml:space="preserve">current </w:t>
+      </w:r>
+      <w:r>
+        <w:t>major operating systems, this includes</w:t>
+      </w:r>
+      <w:r>
+        <w:t xml:space="preserve"> both Microsoft </w:t>
+      </w:r>
+      <w:r>
+        <w:t xml:space="preserve">and </w:t>
+      </w:r>
+      <w:r>
+        <w:t>Apple Inc.</w:t>
+      </w:r>
+      <w:r>
+        <w:t xml:space="preserve"> operating systems.</w:t>
+      </w:r>
+    </w:p>
+    <w:p/>
+    <w:p>
+      <w:r>
+        <w:t>Being operating system independent will promote a wider player base to draw from once the software is adapted into a web-based application</w:t>
+      </w:r>
+      <w:r>
+        <w:t>. Once converted into a web-based application FAC</w:t>
+      </w:r>
+      <w:r>
+        <w:t xml:space="preserve"> will include support for mobile platforms in addition to the current support for desktop and mobile computers. </w:t>
+      </w:r>
+    </w:p>
+    <w:p/>
+    <w:p>
+      <w:r>
+        <w:t>Due the scope of this document detailing the current build of FAC and not the future web-based application no description or detail of the web implementation will be included.</w:t>
+      </w:r>
+      <w:r>
+        <w:t xml:space="preserve"> The conversion documentation will be included in another software requirement specification once development reaches the refactoring stage.</w:t>
+      </w:r>
+    </w:p>
+    <w:p>
+      <w:pPr>
+        <w:pStyle w:val="Heading2"/>
+      </w:pPr>
+      <w:bookmarkStart w:id="29" w:name="_Toc439994678"/>
+      <w:bookmarkStart w:id="30" w:name="_Toc441230983"/>
+      <w:r>
+        <w:t>Design and Implementation Constraints</w:t>
+      </w:r>
       <w:bookmarkEnd w:id="29"/>
-    </w:p>
-    <w:p>
-      <w:r>
-        <w:t>Since the FAC software’s target platform is desktop and mobile computers the so</w:t>
-      </w:r>
-      <w:r>
-        <w:t xml:space="preserve">ftware must be able to run on </w:t>
-      </w:r>
-      <w:r>
-        <w:t xml:space="preserve">current </w:t>
-      </w:r>
-      <w:r>
-        <w:t>major operating systems, this includes</w:t>
-      </w:r>
-      <w:r>
-        <w:t xml:space="preserve"> both Microsoft </w:t>
-      </w:r>
-      <w:r>
-        <w:t xml:space="preserve">and </w:t>
-      </w:r>
-      <w:r>
-        <w:t>Apple Inc.</w:t>
-      </w:r>
-      <w:r>
-        <w:t xml:space="preserve"> operating systems.</w:t>
+      <w:bookmarkEnd w:id="30"/>
+    </w:p>
+    <w:p>
+      <w:r>
+        <w:t xml:space="preserve">Due to the </w:t>
+      </w:r>
+      <w:r>
+        <w:rPr>
+          <w:i/>
+        </w:rPr>
+        <w:t>operating e</w:t>
+      </w:r>
+      <w:r>
+        <w:rPr>
+          <w:i/>
+        </w:rPr>
+        <w:t>nvironment</w:t>
+      </w:r>
+      <w:r>
+        <w:rPr>
+          <w:i/>
+        </w:rPr>
+        <w:t xml:space="preserve"> </w:t>
+      </w:r>
+      <w:r>
+        <w:t>requirement</w:t>
+      </w:r>
+      <w:r>
+        <w:t>s</w:t>
+      </w:r>
+      <w:r>
+        <w:t xml:space="preserve"> laid out in </w:t>
+      </w:r>
+      <w:r>
+        <w:rPr>
+          <w:i/>
+        </w:rPr>
+        <w:t>s</w:t>
+      </w:r>
+      <w:r>
+        <w:rPr>
+          <w:i/>
+        </w:rPr>
+        <w:t>ection 2.5</w:t>
+      </w:r>
+      <w:r>
+        <w:t xml:space="preserve"> </w:t>
+      </w:r>
+      <w:r>
+        <w:t xml:space="preserve">the FAC software </w:t>
+      </w:r>
+      <w:r>
+        <w:t xml:space="preserve">will need to be </w:t>
+      </w:r>
+      <w:r>
+        <w:t xml:space="preserve">developed </w:t>
+      </w:r>
+      <w:r>
+        <w:t xml:space="preserve">in a platform independent </w:t>
+      </w:r>
+      <w:r>
+        <w:t xml:space="preserve">programming </w:t>
+      </w:r>
+      <w:r>
+        <w:t>language</w:t>
+      </w:r>
+      <w:r>
+        <w:t xml:space="preserve"> to accommodate being operating system independent</w:t>
+      </w:r>
+      <w:r>
+        <w:t xml:space="preserve">. The </w:t>
+      </w:r>
+      <w:r>
+        <w:t>FAC software</w:t>
+      </w:r>
+      <w:r>
+        <w:t xml:space="preserve"> </w:t>
+      </w:r>
+      <w:r>
+        <w:t xml:space="preserve">shall </w:t>
+      </w:r>
+      <w:r>
+        <w:t xml:space="preserve">make use of any </w:t>
+      </w:r>
+      <w:r>
+        <w:t>program</w:t>
+      </w:r>
+      <w:r>
+        <w:t>ming</w:t>
+      </w:r>
+      <w:r>
+        <w:t xml:space="preserve"> language </w:t>
+      </w:r>
+      <w:r>
+        <w:t>libraries, API’</w:t>
+      </w:r>
+      <w:r>
+        <w:t xml:space="preserve">s, SDK’s, </w:t>
+      </w:r>
+      <w:r>
+        <w:t>or frameworks as long as the softwa</w:t>
+      </w:r>
+      <w:r>
+        <w:t xml:space="preserve">re </w:t>
+      </w:r>
+      <w:r>
+        <w:t xml:space="preserve">remains portable </w:t>
+      </w:r>
+      <w:r>
+        <w:t>with no degradation in appearance or performance</w:t>
+      </w:r>
+      <w:r>
+        <w:t>.</w:t>
+      </w:r>
+      <w:r>
+        <w:t xml:space="preserve"> </w:t>
       </w:r>
     </w:p>
     <w:p/>
     <w:p>
       <w:r>
-        <w:t>Being operating system independent will promote a wider player base to draw from once the software is adapted into a web-based application</w:t>
-      </w:r>
-      <w:r>
-        <w:t>. Once converted into a web-based application FAC</w:t>
-      </w:r>
-      <w:r>
-        <w:t xml:space="preserve"> will include support for mobile platforms in addition to the current support for desktop and mobile computers. </w:t>
-      </w:r>
-    </w:p>
-    <w:p/>
-    <w:p>
-      <w:r>
-        <w:t>Due the scope of this document detailing the current build of FAC and not the future web-based application no description or detail of the web implementation will be included.</w:t>
-      </w:r>
-      <w:r>
-        <w:t xml:space="preserve"> The conversion documentation will be included in another software requirement specification once development reaches the refactoring stage.</w:t>
+        <w:t xml:space="preserve">The efficiency of the </w:t>
+      </w:r>
+      <w:r>
+        <w:rPr>
+          <w:i/>
+        </w:rPr>
+        <w:t>artificial intelligence engine</w:t>
+      </w:r>
+      <w:r>
+        <w:rPr>
+          <w:i/>
+        </w:rPr>
+        <w:t xml:space="preserve"> </w:t>
+      </w:r>
+      <w:r>
+        <w:t>(AIE)</w:t>
+      </w:r>
+      <w:r>
+        <w:t xml:space="preserve"> </w:t>
+      </w:r>
+      <w:r>
+        <w:t>is a potential constraint hindering</w:t>
+      </w:r>
+      <w:r>
+        <w:t xml:space="preserve"> performance of the </w:t>
+      </w:r>
+      <w:r>
+        <w:rPr>
+          <w:i/>
+        </w:rPr>
+        <w:t>game engine</w:t>
+      </w:r>
+      <w:r>
+        <w:t xml:space="preserve"> (GE). The AIE is responsible for providing all </w:t>
+      </w:r>
+      <w:r>
+        <w:rPr>
+          <w:i/>
+        </w:rPr>
+        <w:t>computer</w:t>
+      </w:r>
+      <w:r>
+        <w:rPr>
+          <w:i/>
+        </w:rPr>
+        <w:t xml:space="preserve"> </w:t>
+      </w:r>
+      <w:r>
+        <w:t xml:space="preserve">moves </w:t>
+      </w:r>
+      <w:r>
+        <w:t xml:space="preserve">as requested by the GE. Therefore, the need for </w:t>
+      </w:r>
+      <w:r>
+        <w:t>clean efficient algorithms</w:t>
+      </w:r>
+      <w:r>
+        <w:t xml:space="preserve"> behind the AIE is important to overall system performance. </w:t>
       </w:r>
     </w:p>
     <w:p>
       <w:pPr>
         <w:pStyle w:val="Heading2"/>
       </w:pPr>
-      <w:bookmarkStart w:id="30" w:name="_Toc439994678"/>
-      <w:bookmarkStart w:id="31" w:name="_Toc441230983"/>
-      <w:r>
-        <w:t>Design and Implementation Constraints</w:t>
-      </w:r>
-      <w:bookmarkEnd w:id="30"/>
+      <w:bookmarkStart w:id="31" w:name="_Toc439994679"/>
+      <w:bookmarkStart w:id="32" w:name="_Toc441230984"/>
+      <w:r>
+        <w:t>User Documentation</w:t>
+      </w:r>
       <w:bookmarkEnd w:id="31"/>
-    </w:p>
-    <w:p>
-      <w:r>
-        <w:t xml:space="preserve">Due to the </w:t>
-      </w:r>
-      <w:r>
-        <w:rPr>
-          <w:i/>
-        </w:rPr>
-        <w:t>operating e</w:t>
-      </w:r>
-      <w:r>
-        <w:rPr>
-          <w:i/>
-        </w:rPr>
-        <w:t>nvironment</w:t>
-      </w:r>
-      <w:r>
-        <w:rPr>
-          <w:i/>
-        </w:rPr>
-        <w:t xml:space="preserve"> </w:t>
-      </w:r>
-      <w:r>
-        <w:t>requirement</w:t>
-      </w:r>
-      <w:r>
-        <w:t>s</w:t>
-      </w:r>
-      <w:r>
-        <w:t xml:space="preserve"> laid out in </w:t>
-      </w:r>
-      <w:r>
-        <w:rPr>
-          <w:i/>
-        </w:rPr>
-        <w:t>s</w:t>
-      </w:r>
-      <w:r>
-        <w:rPr>
-          <w:i/>
-        </w:rPr>
-        <w:t>ection 2.5</w:t>
-      </w:r>
-      <w:r>
-        <w:t xml:space="preserve"> </w:t>
-      </w:r>
-      <w:r>
-        <w:t xml:space="preserve">the FAC software </w:t>
-      </w:r>
-      <w:r>
-        <w:t xml:space="preserve">will need to be </w:t>
-      </w:r>
-      <w:r>
-        <w:t xml:space="preserve">developed </w:t>
-      </w:r>
-      <w:r>
-        <w:t xml:space="preserve">in a platform independent </w:t>
-      </w:r>
-      <w:r>
-        <w:t xml:space="preserve">programming </w:t>
-      </w:r>
-      <w:r>
-        <w:t>language</w:t>
-      </w:r>
-      <w:r>
-        <w:t xml:space="preserve"> to accommodate being operating system independent</w:t>
-      </w:r>
-      <w:r>
-        <w:t xml:space="preserve">. The </w:t>
-      </w:r>
-      <w:r>
-        <w:t>FAC software</w:t>
-      </w:r>
-      <w:r>
-        <w:t xml:space="preserve"> </w:t>
-      </w:r>
-      <w:r>
-        <w:t xml:space="preserve">shall </w:t>
-      </w:r>
-      <w:r>
-        <w:t xml:space="preserve">make use of any </w:t>
-      </w:r>
-      <w:r>
-        <w:t>program</w:t>
-      </w:r>
-      <w:r>
-        <w:t>ming</w:t>
-      </w:r>
-      <w:r>
-        <w:t xml:space="preserve"> language </w:t>
-      </w:r>
-      <w:r>
-        <w:t>libraries, API’</w:t>
-      </w:r>
-      <w:r>
-        <w:t xml:space="preserve">s, SDK’s, </w:t>
-      </w:r>
-      <w:r>
-        <w:t>or frameworks as long as the softwa</w:t>
-      </w:r>
-      <w:r>
-        <w:t xml:space="preserve">re </w:t>
-      </w:r>
-      <w:r>
-        <w:t xml:space="preserve">remains portable </w:t>
-      </w:r>
-      <w:r>
-        <w:t>with no degradation in appearance or performance</w:t>
-      </w:r>
-      <w:r>
-        <w:t>.</w:t>
-      </w:r>
-      <w:r>
-        <w:t xml:space="preserve"> </w:t>
-      </w:r>
-    </w:p>
-    <w:p/>
-    <w:p>
-      <w:r>
-        <w:t xml:space="preserve">The efficiency of the </w:t>
-      </w:r>
-      <w:r>
-        <w:rPr>
-          <w:i/>
-        </w:rPr>
-        <w:t>artificial intelligence engine</w:t>
-      </w:r>
-      <w:r>
-        <w:rPr>
-          <w:i/>
-        </w:rPr>
-        <w:t xml:space="preserve"> </w:t>
-      </w:r>
-      <w:r>
-        <w:t>(AIE)</w:t>
-      </w:r>
-      <w:r>
-        <w:t xml:space="preserve"> </w:t>
-      </w:r>
-      <w:r>
-        <w:t>is a potential constraint hindering</w:t>
-      </w:r>
-      <w:r>
-        <w:t xml:space="preserve"> performance of the </w:t>
-      </w:r>
-      <w:r>
-        <w:rPr>
-          <w:i/>
-        </w:rPr>
-        <w:t>game engine</w:t>
-      </w:r>
-      <w:r>
-        <w:t xml:space="preserve"> (GE). The AIE is responsible for providing all </w:t>
-      </w:r>
-      <w:r>
-        <w:rPr>
-          <w:i/>
-        </w:rPr>
-        <w:t>computer</w:t>
-      </w:r>
-      <w:r>
-        <w:rPr>
-          <w:i/>
-        </w:rPr>
-        <w:t xml:space="preserve"> </w:t>
-      </w:r>
-      <w:r>
-        <w:t xml:space="preserve">moves </w:t>
-      </w:r>
-      <w:r>
-        <w:t xml:space="preserve">as requested by the GE. Therefore, the need for </w:t>
-      </w:r>
-      <w:r>
-        <w:t>clean efficient algorithms</w:t>
-      </w:r>
-      <w:r>
-        <w:t xml:space="preserve"> behind the AIE is important to overall system performance. </w:t>
+      <w:bookmarkEnd w:id="32"/>
+    </w:p>
+    <w:p>
+      <w:r>
+        <w:t>Limited user support documentation will be provided with the FAC software upon delivery. However, to support refactoring, feature addition, and maintenance of FAC software by a future development team the software design document (SDD), test plan (TP), test cases and test result will be included as deliverables.</w:t>
       </w:r>
     </w:p>
     <w:p>
       <w:pPr>
         <w:pStyle w:val="Heading2"/>
       </w:pPr>
-      <w:bookmarkStart w:id="32" w:name="_Toc439994679"/>
-      <w:bookmarkStart w:id="33" w:name="_Toc441230984"/>
-      <w:r>
-        <w:t>User Documentation</w:t>
-      </w:r>
-      <w:bookmarkEnd w:id="32"/>
+      <w:bookmarkStart w:id="33" w:name="_Toc439994680"/>
+      <w:bookmarkStart w:id="34" w:name="_Toc441230985"/>
+      <w:r>
+        <w:t>Assumptions and Dependencies</w:t>
+      </w:r>
       <w:bookmarkEnd w:id="33"/>
-    </w:p>
-    <w:p>
-      <w:r>
-        <w:t>Limited user support documentation will be provided with the FAC software upon delivery. However, to support refactoring, feature addition, and maintenance of FAC software by a future development team the software design document (SDD), test plan (TP), test cases and test result will be included as deliverables.</w:t>
-      </w:r>
-    </w:p>
-    <w:p>
-      <w:pPr>
-        <w:pStyle w:val="Heading2"/>
-      </w:pPr>
-      <w:bookmarkStart w:id="34" w:name="_Toc439994680"/>
-      <w:bookmarkStart w:id="35" w:name="_Toc441230985"/>
-      <w:r>
-        <w:t>Assumptions and Dependencies</w:t>
-      </w:r>
       <w:bookmarkEnd w:id="34"/>
-      <w:bookmarkEnd w:id="35"/>
     </w:p>
     <w:p>
       <w:r>
@@ -13569,23 +13580,23 @@
       <w:pPr>
         <w:pStyle w:val="Heading1"/>
       </w:pPr>
-      <w:bookmarkStart w:id="36" w:name="_Toc439994682"/>
-      <w:bookmarkStart w:id="37" w:name="_Toc441230986"/>
+      <w:bookmarkStart w:id="35" w:name="_Toc439994682"/>
+      <w:bookmarkStart w:id="36" w:name="_Toc441230986"/>
       <w:r>
         <w:t>External Interface Requirements</w:t>
       </w:r>
+      <w:bookmarkEnd w:id="35"/>
       <w:bookmarkEnd w:id="36"/>
+    </w:p>
+    <w:p>
+      <w:pPr>
+        <w:pStyle w:val="Heading2"/>
+      </w:pPr>
+      <w:bookmarkStart w:id="37" w:name="_Toc441230987"/>
+      <w:r>
+        <w:t>User Interfaces</w:t>
+      </w:r>
       <w:bookmarkEnd w:id="37"/>
-    </w:p>
-    <w:p>
-      <w:pPr>
-        <w:pStyle w:val="Heading2"/>
-      </w:pPr>
-      <w:bookmarkStart w:id="38" w:name="_Toc441230987"/>
-      <w:r>
-        <w:t>User Interfaces</w:t>
-      </w:r>
-      <w:bookmarkEnd w:id="38"/>
     </w:p>
     <w:p>
       <w:r>
@@ -14494,14 +14505,19 @@
         <w:t xml:space="preserve">. Furthermore, </w:t>
       </w:r>
       <w:r>
-        <w:t xml:space="preserve">the FAC software shall provide the </w:t>
-      </w:r>
+        <w:t>the FAC software shall provide the</w:t>
+      </w:r>
+      <w:r>
+        <w:t xml:space="preserve"> </w:t>
+      </w:r>
+      <w:bookmarkStart w:id="38" w:name="_GoBack"/>
       <w:r>
         <w:rPr>
           <w:i/>
         </w:rPr>
         <w:t>user</w:t>
       </w:r>
+      <w:bookmarkEnd w:id="38"/>
       <w:r>
         <w:t xml:space="preserve"> </w:t>
       </w:r>
@@ -16777,6 +16793,7 @@
         </w:rPr>
         <w:t xml:space="preserve">4.5 </w:t>
       </w:r>
+      <w:proofErr w:type="spellStart"/>
       <w:r>
         <w:rPr>
           <w:b/>
@@ -16791,7 +16808,16 @@
           <w:sz w:val="28"/>
           <w:szCs w:val="28"/>
         </w:rPr>
-        <w:t xml:space="preserve">n </w:t>
+        <w:t>n</w:t>
+      </w:r>
+      <w:proofErr w:type="spellEnd"/>
+      <w:r>
+        <w:rPr>
+          <w:b/>
+          <w:sz w:val="28"/>
+          <w:szCs w:val="28"/>
+        </w:rPr>
+        <w:t xml:space="preserve"> </w:t>
       </w:r>
       <w:r>
         <w:rPr>
@@ -17018,13 +17044,23 @@
         <w:lastRenderedPageBreak/>
         <w:t xml:space="preserve">The </w:t>
       </w:r>
-      <w:r>
-        <w:rPr>
-          <w:rFonts w:ascii="Times New Roman" w:hAnsi="Times New Roman"/>
-          <w:sz w:val="24"/>
-          <w:szCs w:val="24"/>
-        </w:rPr>
-        <w:t xml:space="preserve">en passant </w:t>
+      <w:proofErr w:type="spellStart"/>
+      <w:r>
+        <w:rPr>
+          <w:rFonts w:ascii="Times New Roman" w:hAnsi="Times New Roman"/>
+          <w:sz w:val="24"/>
+          <w:szCs w:val="24"/>
+        </w:rPr>
+        <w:t>en</w:t>
+      </w:r>
+      <w:proofErr w:type="spellEnd"/>
+      <w:r>
+        <w:rPr>
+          <w:rFonts w:ascii="Times New Roman" w:hAnsi="Times New Roman"/>
+          <w:sz w:val="24"/>
+          <w:szCs w:val="24"/>
+        </w:rPr>
+        <w:t xml:space="preserve"> passant </w:t>
       </w:r>
       <w:r>
         <w:rPr>
@@ -19682,8 +19718,13 @@
       <w:r>
         <w:t xml:space="preserve">ll be displayed in </w:t>
       </w:r>
-      <w:r>
-        <w:t>mm:ss where “m” is minute and “s” is seconds.</w:t>
+      <w:proofErr w:type="spellStart"/>
+      <w:r>
+        <w:t>mm:ss</w:t>
+      </w:r>
+      <w:proofErr w:type="spellEnd"/>
+      <w:r>
+        <w:t xml:space="preserve"> where “m” is minute and “s” is seconds.</w:t>
       </w:r>
     </w:p>
     <w:p>
@@ -20486,7 +20527,15 @@
         <w:tab/>
       </w:r>
       <w:r>
-        <w:t>Count down shall be displayed in mm:ss where “m” is minute and “s”</w:t>
+        <w:t xml:space="preserve">Count down shall be displayed in </w:t>
+      </w:r>
+      <w:proofErr w:type="spellStart"/>
+      <w:r>
+        <w:t>mm:ss</w:t>
+      </w:r>
+      <w:proofErr w:type="spellEnd"/>
+      <w:r>
+        <w:t xml:space="preserve"> where “m” is minute and “s”</w:t>
       </w:r>
       <w:r>
         <w:t xml:space="preserve"> is seconds</w:t>
@@ -23471,7 +23520,15 @@
       <w:jc w:val="center"/>
     </w:pPr>
     <w:r>
-      <w:t>Copyright © 1999 by Karl E. Wiegers. Permission is granted to use, modify, and distribute this document.</w:t>
+      <w:t xml:space="preserve">Copyright © 1999 by Karl E. </w:t>
+    </w:r>
+    <w:proofErr w:type="spellStart"/>
+    <w:r>
+      <w:t>Wiegers</w:t>
+    </w:r>
+    <w:proofErr w:type="spellEnd"/>
+    <w:r>
+      <w:t>. Permission is granted to use, modify, and distribute this document.</w:t>
     </w:r>
   </w:p>
 </w:ftr>
@@ -24559,7 +24616,6 @@
     <w:lsdException w:name="heading 9" w:qFormat="1"/>
     <w:lsdException w:name="toc 1" w:uiPriority="39"/>
     <w:lsdException w:name="toc 2" w:uiPriority="39"/>
-    <w:lsdException w:name="toc 3" w:uiPriority="39"/>
     <w:lsdException w:name="caption" w:semiHidden="1" w:unhideWhenUsed="1" w:qFormat="1"/>
     <w:lsdException w:name="Title" w:qFormat="1"/>
     <w:lsdException w:name="Subtitle" w:qFormat="1"/>
@@ -25181,7 +25237,7 @@
     <w:name w:val="toc 3"/>
     <w:basedOn w:val="Normal"/>
     <w:next w:val="Normal"/>
-    <w:uiPriority w:val="39"/>
+    <w:semiHidden/>
     <w:pPr>
       <w:tabs>
         <w:tab w:val="left" w:pos="1200"/>
@@ -25409,30 +25465,6 @@
     <w:name w:val="line number"/>
     <w:basedOn w:val="DefaultParagraphFont"/>
     <w:rsid w:val="00975B3F"/>
-  </w:style>
-  <w:style w:type="paragraph" w:styleId="TOCHeading">
-    <w:name w:val="TOC Heading"/>
-    <w:basedOn w:val="Heading1"/>
-    <w:next w:val="Normal"/>
-    <w:uiPriority w:val="39"/>
-    <w:unhideWhenUsed/>
-    <w:qFormat/>
-    <w:rsid w:val="001A225D"/>
-    <w:pPr>
-      <w:numPr>
-        <w:numId w:val="0"/>
-      </w:numPr>
-      <w:spacing w:after="0" w:line="276" w:lineRule="auto"/>
-      <w:outlineLvl w:val="9"/>
-    </w:pPr>
-    <w:rPr>
-      <w:rFonts w:asciiTheme="majorHAnsi" w:eastAsiaTheme="majorEastAsia" w:hAnsiTheme="majorHAnsi" w:cstheme="majorBidi"/>
-      <w:bCs/>
-      <w:color w:val="2F5496" w:themeColor="accent1" w:themeShade="BF"/>
-      <w:kern w:val="0"/>
-      <w:sz w:val="28"/>
-      <w:szCs w:val="28"/>
-    </w:rPr>
   </w:style>
 </w:styles>
 </file>
@@ -25737,7 +25769,7 @@
 </file>
 
 <file path=customXml/itemProps1.xml><?xml version="1.0" encoding="utf-8"?>
-<ds:datastoreItem xmlns:ds="http://schemas.openxmlformats.org/officeDocument/2006/customXml" ds:itemID="{12038454-A5A4-4649-ACB3-E567A9DE56FB}">
+<ds:datastoreItem xmlns:ds="http://schemas.openxmlformats.org/officeDocument/2006/customXml" ds:itemID="{4CB9B59E-2343-6C4E-A3DD-79F97BFA7962}">
   <ds:schemaRefs>
     <ds:schemaRef ds:uri="http://schemas.openxmlformats.org/officeDocument/2006/bibliography"/>
   </ds:schemaRefs>

</xml_diff>